<commit_message>
- Mise-à-jour dans la doc des procédures.
git-svn-id: https://svn.opac.ch/svn/cr/branches/vs2010.1@21330 787ff09c-d2b5-7842-b444-8dd0a418631d
</commit_message>
<xml_diff>
--- a/Epsitec.Cresus/External/Documentation/Products/EERV - Aider/Procédures.docx
+++ b/Epsitec.Cresus/External/Documentation/Products/EERV - Aider/Procédures.docx
@@ -12,23 +12,7 @@
     </w:p>
     <w:p>
       <w:r>
-        <w:t xml:space="preserve">Ce document décrit les procédures utilisées pour manipuler les applications d’AIDER déployées en production. Elles sont déployées chez </w:t>
-      </w:r>
-      <w:proofErr w:type="spellStart"/>
-      <w:r>
-        <w:t>Krios</w:t>
-      </w:r>
-      <w:proofErr w:type="spellEnd"/>
-      <w:r>
-        <w:t xml:space="preserve">, sur des machines virtuelles avec Windows Server 2008 et l’accès à ces machines passe par une connexion </w:t>
-      </w:r>
-      <w:proofErr w:type="gramStart"/>
-      <w:r>
-        <w:t>terminal</w:t>
-      </w:r>
-      <w:proofErr w:type="gramEnd"/>
-      <w:r>
-        <w:t xml:space="preserve"> serveur. La structur</w:t>
+        <w:t>Ce document décrit les procédures utilisées pour manipuler les applications d’AIDER déployées en production. Elles sont déployées chez Krios, sur des machines virtuelles avec Windows Server 2008 et l’accès à ces machines passe par une connexion terminal serveur. La structur</w:t>
       </w:r>
       <w:r>
         <w:t>e de ces machines est identique :</w:t>
@@ -58,13 +42,8 @@
         <w:t xml:space="preserve">La base de données est dans </w:t>
       </w:r>
       <w:r>
-        <w:t xml:space="preserve">C:\ProgramData\Epsitec\Firebird </w:t>
-      </w:r>
-      <w:proofErr w:type="spellStart"/>
-      <w:r>
-        <w:t>Databases</w:t>
-      </w:r>
-      <w:proofErr w:type="spellEnd"/>
+        <w:t>C:\ProgramData\Epsitec\Firebird Databases</w:t>
+      </w:r>
     </w:p>
     <w:p>
       <w:pPr>
@@ -360,15 +339,7 @@
         </w:numPr>
       </w:pPr>
       <w:r>
-        <w:t xml:space="preserve">Suppression des fichiers non </w:t>
-      </w:r>
-      <w:proofErr w:type="spellStart"/>
-      <w:r>
-        <w:t>versionnés</w:t>
-      </w:r>
-      <w:proofErr w:type="spellEnd"/>
-      <w:r>
-        <w:t xml:space="preserve"> par SVN dans ces dossiers</w:t>
+        <w:t>Suppression des fichiers non versionnés par SVN dans ces dossiers</w:t>
       </w:r>
     </w:p>
     <w:p>
@@ -380,15 +351,7 @@
         </w:numPr>
       </w:pPr>
       <w:r>
-        <w:t xml:space="preserve">Annulation des modifications des fichiers </w:t>
-      </w:r>
-      <w:proofErr w:type="spellStart"/>
-      <w:r>
-        <w:t>versionnés</w:t>
-      </w:r>
-      <w:proofErr w:type="spellEnd"/>
-      <w:r>
-        <w:t xml:space="preserve"> par SVN dans ces dossiers</w:t>
+        <w:t>Annulation des modifications des fichiers versionnés par SVN dans ces dossiers</w:t>
       </w:r>
     </w:p>
     <w:p>
@@ -430,44 +393,12 @@
     <w:p>
       <w:r>
         <w:lastRenderedPageBreak/>
-        <w:t>Pour sauter les étapes de nettoyage SVN, on peut utiliser l’argument -</w:t>
-      </w:r>
-      <w:proofErr w:type="spellStart"/>
-      <w:r>
-        <w:t>nocleanup</w:t>
-      </w:r>
-      <w:proofErr w:type="spellEnd"/>
-      <w:r>
-        <w:t xml:space="preserve"> sur la ligne de commande. Il est fortement déconseillé d’utiliser cette option pour faire un </w:t>
-      </w:r>
-      <w:proofErr w:type="spellStart"/>
-      <w:r>
-        <w:t>build</w:t>
-      </w:r>
-      <w:proofErr w:type="spellEnd"/>
-      <w:r>
-        <w:t xml:space="preserve"> de production. Cela ne devrait être utilisé que dans des cas de tests, le but étant d’avoir un </w:t>
-      </w:r>
-      <w:proofErr w:type="spellStart"/>
-      <w:r>
-        <w:t>build</w:t>
-      </w:r>
-      <w:proofErr w:type="spellEnd"/>
-      <w:r>
-        <w:t xml:space="preserve"> totalement reproductif.</w:t>
-      </w:r>
-    </w:p>
-    <w:p>
-      <w:r>
-        <w:t xml:space="preserve">De plus, même si cela n’est pas strictement nécessaire dans ce script, il est fortement recommandé d’avoir les dossiers S:\Epsitec et S:\Epsitec.Cresus standard. On pourrait lancer le script depuis un autre dossier que S:\Epsitec.Cresus, pour autant qu’il y ait un dossier Epsitec au même endroit, mais il est fort possible que d’autres parties du </w:t>
-      </w:r>
-      <w:proofErr w:type="spellStart"/>
-      <w:r>
-        <w:t>build</w:t>
-      </w:r>
-      <w:proofErr w:type="spellEnd"/>
-      <w:r>
-        <w:t xml:space="preserve"> aient des chemins absolus S:\Epsitec.Cresus et S:\Epsitec.</w:t>
+        <w:t>Pour sauter les étapes de nettoyage SVN, on peut utiliser l’argument -nocleanup sur la ligne de commande. Il est fortement déconseillé d’utiliser cette option pour faire un build de production. Cela ne devrait être utilisé que dans des cas de tests, le but étant d’avoir un build totalement reproductif.</w:t>
+      </w:r>
+    </w:p>
+    <w:p>
+      <w:r>
+        <w:t>De plus, même si cela n’est pas strictement nécessaire dans ce script, il est fortement recommandé d’avoir les dossiers S:\Epsitec et S:\Epsitec.Cresus standard. On pourrait lancer le script depuis un autre dossier que S:\Epsitec.Cresus, pour autant qu’il y ait un dossier Epsitec au même endroit, mais il est fort possible que d’autres parties du build aient des chemins absolus S:\Epsitec.Cresus et S:\Epsitec.</w:t>
       </w:r>
     </w:p>
     <w:p>
@@ -555,15 +486,7 @@
         </w:numPr>
       </w:pPr>
       <w:r>
-        <w:t xml:space="preserve">Redémarrer le serveur pour faire la mise à jour. A ce moment-là, la connexion </w:t>
-      </w:r>
-      <w:proofErr w:type="gramStart"/>
-      <w:r>
-        <w:t>terminal</w:t>
-      </w:r>
-      <w:proofErr w:type="gramEnd"/>
-      <w:r>
-        <w:t xml:space="preserve"> serveur est interrompue.</w:t>
+        <w:t>Redémarrer le serveur pour faire la mise à jour. A ce moment-là, la connexion terminal serveur est interrompue.</w:t>
       </w:r>
     </w:p>
     <w:p>
@@ -575,15 +498,7 @@
         </w:numPr>
       </w:pPr>
       <w:r>
-        <w:t xml:space="preserve">Attendre que le serveur redémarre et ouvrir une nouvelle connexion </w:t>
-      </w:r>
-      <w:proofErr w:type="gramStart"/>
-      <w:r>
-        <w:t>terminal</w:t>
-      </w:r>
-      <w:proofErr w:type="gramEnd"/>
-      <w:r>
-        <w:t xml:space="preserve"> serveur.</w:t>
+        <w:t>Attendre que le serveur redémarre et ouvrir une nouvelle connexion terminal serveur.</w:t>
       </w:r>
     </w:p>
     <w:p>
@@ -631,13 +546,8 @@
           <w:numId w:val="7"/>
         </w:numPr>
       </w:pPr>
-      <w:proofErr w:type="spellStart"/>
-      <w:r>
-        <w:t>Builder</w:t>
-      </w:r>
-      <w:proofErr w:type="spellEnd"/>
-      <w:r>
-        <w:t xml:space="preserve"> l’application avec le script build.bat</w:t>
+      <w:r>
+        <w:t>Builder l’application avec le script build.bat</w:t>
       </w:r>
     </w:p>
     <w:p>
@@ -677,13 +587,8 @@
         <w:t>Faire une copie des fichiers de l’application (C:\aider) et du fichier de base de données (</w:t>
       </w:r>
       <w:r>
-        <w:t xml:space="preserve">C:\ProgramData\Epsitec\Firebird </w:t>
-      </w:r>
-      <w:proofErr w:type="spellStart"/>
-      <w:r>
-        <w:t>Databases</w:t>
-      </w:r>
-      <w:proofErr w:type="spellEnd"/>
+        <w:t>C:\ProgramData\Epsitec\Firebird Databases</w:t>
+      </w:r>
       <w:r>
         <w:t>\AIDER.FIREBIRD) pour avoir un backup à disposition et pouvoir immédiatement revenir dans un état fonctionnel si quelque chose tourne mal.</w:t>
       </w:r>
@@ -757,15 +662,7 @@
         </w:numPr>
       </w:pPr>
       <w:r>
-        <w:t xml:space="preserve">Faire un tag de la révision du </w:t>
-      </w:r>
-      <w:proofErr w:type="spellStart"/>
-      <w:r>
-        <w:t>repository</w:t>
-      </w:r>
-      <w:proofErr w:type="spellEnd"/>
-      <w:r>
-        <w:t xml:space="preserve"> SVN dans </w:t>
+        <w:t xml:space="preserve">Faire un tag de la révision du repository SVN dans </w:t>
       </w:r>
       <w:hyperlink r:id="rId8" w:history="1">
         <w:r>
@@ -809,15 +706,7 @@
         </w:numPr>
       </w:pPr>
       <w:r>
-        <w:t xml:space="preserve">Jean-Michel </w:t>
-      </w:r>
-      <w:proofErr w:type="spellStart"/>
-      <w:r>
-        <w:t>Sordet</w:t>
-      </w:r>
-      <w:proofErr w:type="spellEnd"/>
-      <w:r>
-        <w:t xml:space="preserve"> (responsable du projet à l’EERV) : </w:t>
+        <w:t xml:space="preserve">Jean-Michel Sordet (responsable du projet à l’EERV) : </w:t>
       </w:r>
       <w:r>
         <w:t>jean-michel.sordet@eerv.ch</w:t>
@@ -832,15 +721,7 @@
         </w:numPr>
       </w:pPr>
       <w:r>
-        <w:t xml:space="preserve">Gérard </w:t>
-      </w:r>
-      <w:proofErr w:type="spellStart"/>
-      <w:r>
-        <w:t>Jaton</w:t>
-      </w:r>
-      <w:proofErr w:type="spellEnd"/>
-      <w:r>
-        <w:t xml:space="preserve"> (responsable de l’informatique à l’EERV) : </w:t>
+        <w:t xml:space="preserve">Gérard Jaton (responsable de l’informatique à l’EERV) : </w:t>
       </w:r>
       <w:r>
         <w:t>gerard.jaton@eerv.ch</w:t>
@@ -900,15 +781,7 @@
         </w:numPr>
       </w:pPr>
       <w:r>
-        <w:t xml:space="preserve">Ouvrir et sauver chaque fichier </w:t>
-      </w:r>
-      <w:proofErr w:type="spellStart"/>
-      <w:r>
-        <w:t>xlsx</w:t>
-      </w:r>
-      <w:proofErr w:type="spellEnd"/>
-      <w:r>
-        <w:t xml:space="preserve"> à importer avec une version d’Excel pour Windows, pour éviter des problèmes avec des fichiers qui viendraient d’Excel Mac.</w:t>
+        <w:t>Ouvrir et sauver chaque fichier xlsx à importer avec une version d’Excel pour Windows, pour éviter des problèmes avec des fichiers qui viendraient d’Excel Mac.</w:t>
       </w:r>
     </w:p>
     <w:p>
@@ -1050,15 +923,7 @@
         </w:numPr>
       </w:pPr>
       <w:r>
-        <w:t xml:space="preserve">On affiche comment a été fait le </w:t>
-      </w:r>
-      <w:proofErr w:type="spellStart"/>
-      <w:r>
-        <w:t>matching</w:t>
-      </w:r>
-      <w:proofErr w:type="spellEnd"/>
-      <w:r>
-        <w:t xml:space="preserve"> des personnes. Il est raisonnable d’avoir un quart des personnes qui ne sont pas matchées. Quand il y a plus, il y a peut-être une raison, mais il est prudent de regarder :</w:t>
+        <w:t>On affiche comment a été fait le matching des personnes. Il est raisonnable d’avoir un quart des personnes qui ne sont pas matchées. Quand il y a plus, il y a peut-être une raison, mais il est prudent de regarder :</w:t>
       </w:r>
     </w:p>
     <w:p>
@@ -1094,15 +959,7 @@
         </w:numPr>
       </w:pPr>
       <w:r>
-        <w:t xml:space="preserve">Les données des familles ne sont pas rentrées dans le fichier. C’est souvent le cas de fichiers régionaux qui ne sont qu’une liste de personnes sans rattachement à des familles. Dans ce cas, on ne peut pas utiliser les informations de familles pour mieux faire le </w:t>
-      </w:r>
-      <w:proofErr w:type="spellStart"/>
-      <w:r>
-        <w:t>matchage</w:t>
-      </w:r>
-      <w:proofErr w:type="spellEnd"/>
-      <w:r>
-        <w:t>.</w:t>
+        <w:t>Les données des familles ne sont pas rentrées dans le fichier. C’est souvent le cas de fichiers régionaux qui ne sont qu’une liste de personnes sans rattachement à des familles. Dans ce cas, on ne peut pas utiliser les informations de familles pour mieux faire le matchage.</w:t>
       </w:r>
     </w:p>
     <w:p>
@@ -1325,10 +1182,7 @@
         <w:t>Envoyer un email avec l’information sur l’importation aux personnes concernées</w:t>
       </w:r>
       <w:r>
-        <w:t>.</w:t>
-      </w:r>
-      <w:r>
-        <w:t xml:space="preserve"> En général, je fais un email aux autres développeurs de l’application et aux personnes de contact chez l’EERV qui sont responsables de l’application :</w:t>
+        <w:t>. En général, je fais un email aux autres développeurs de l’application et aux personnes de contact chez l’EERV qui sont responsables de l’application :</w:t>
       </w:r>
     </w:p>
     <w:p>
@@ -1340,15 +1194,7 @@
         </w:numPr>
       </w:pPr>
       <w:r>
-        <w:t xml:space="preserve">Jean-Michel </w:t>
-      </w:r>
-      <w:proofErr w:type="spellStart"/>
-      <w:r>
-        <w:t>Sordet</w:t>
-      </w:r>
-      <w:proofErr w:type="spellEnd"/>
-      <w:r>
-        <w:t xml:space="preserve"> (responsable du projet à l’EERV) : </w:t>
+        <w:t xml:space="preserve">Jean-Michel Sordet (responsable du projet à l’EERV) : </w:t>
       </w:r>
       <w:r>
         <w:t>jean-michel.sordet@eerv.ch</w:t>
@@ -1363,15 +1209,7 @@
         </w:numPr>
       </w:pPr>
       <w:r>
-        <w:t xml:space="preserve">Gérard </w:t>
-      </w:r>
-      <w:proofErr w:type="spellStart"/>
-      <w:r>
-        <w:t>Jaton</w:t>
-      </w:r>
-      <w:proofErr w:type="spellEnd"/>
-      <w:r>
-        <w:t xml:space="preserve"> (responsable de l’informatique à l’EERV) : </w:t>
+        <w:t xml:space="preserve">Gérard Jaton (responsable de l’informatique à l’EERV) : </w:t>
       </w:r>
       <w:r>
         <w:t>gerard.jaton@eerv.ch</w:t>
@@ -1450,6 +1288,20 @@
       <w:r>
         <w:t>Télécharger la copie du fichier de la base de données sur sa machine locale</w:t>
       </w:r>
+    </w:p>
+    <w:p>
+      <w:pPr>
+        <w:pStyle w:val="ListParagraph"/>
+        <w:numPr>
+          <w:ilvl w:val="0"/>
+          <w:numId w:val="9"/>
+        </w:numPr>
+      </w:pPr>
+      <w:r>
+        <w:t>Mettre la dernière version du fichier Mat[CH]sort.csv disponible sur le site de la poste à côté de l’exécutable</w:t>
+      </w:r>
+      <w:bookmarkStart w:id="0" w:name="_GoBack"/>
+      <w:bookmarkEnd w:id="0"/>
     </w:p>
     <w:p>
       <w:pPr>
@@ -1481,25 +1333,7 @@
           <w:sz w:val="20"/>
           <w:szCs w:val="20"/>
         </w:rPr>
-        <w:t>App.Aider.exe -</w:t>
-      </w:r>
-      <w:proofErr w:type="spellStart"/>
-      <w:r>
-        <w:rPr>
-          <w:rFonts w:ascii="Consolas" w:hAnsi="Consolas" w:cs="Consolas"/>
-          <w:sz w:val="20"/>
-          <w:szCs w:val="20"/>
-        </w:rPr>
-        <w:t>exportsubscriptions</w:t>
-      </w:r>
-      <w:proofErr w:type="spellEnd"/>
-      <w:r>
-        <w:rPr>
-          <w:rFonts w:ascii="Consolas" w:hAnsi="Consolas" w:cs="Consolas"/>
-          <w:sz w:val="20"/>
-          <w:szCs w:val="20"/>
-        </w:rPr>
-        <w:t> -output:</w:t>
+        <w:t>App.Aider.exe -exportsubscriptions -output:</w:t>
       </w:r>
       <w:r>
         <w:rPr>
@@ -1572,23 +1406,13 @@
         </w:rPr>
         <w:t>-</w:t>
       </w:r>
-      <w:proofErr w:type="spellStart"/>
       <w:r>
         <w:rPr>
           <w:rFonts w:ascii="Consolas" w:hAnsi="Consolas" w:cs="Consolas"/>
           <w:sz w:val="20"/>
           <w:szCs w:val="20"/>
         </w:rPr>
-        <w:t>uploadsubscriptions</w:t>
-      </w:r>
-      <w:proofErr w:type="spellEnd"/>
-      <w:r>
-        <w:rPr>
-          <w:rFonts w:ascii="Consolas" w:hAnsi="Consolas" w:cs="Consolas"/>
-          <w:sz w:val="20"/>
-          <w:szCs w:val="20"/>
-        </w:rPr>
-        <w:t> -input:</w:t>
+        <w:t>uploadsubscriptions -input:</w:t>
       </w:r>
       <w:r>
         <w:rPr>
@@ -1614,8 +1438,6 @@
         </w:rPr>
         <w:t>response.txt</w:t>
       </w:r>
-      <w:bookmarkStart w:id="0" w:name="_GoBack"/>
-      <w:bookmarkEnd w:id="0"/>
     </w:p>
     <w:p>
       <w:pPr>
@@ -1626,24 +1448,7 @@
         </w:numPr>
       </w:pPr>
       <w:r>
-        <w:t xml:space="preserve">Envoyer un email </w:t>
-      </w:r>
-      <w:r>
-        <w:t>de confirmation</w:t>
-      </w:r>
-      <w:r>
-        <w:t xml:space="preserve"> aux personnes concernées. En général, je fais un email aux autres développeurs de l’application et aux personnes de contact chez l’EERV</w:t>
-      </w:r>
-      <w:r>
-        <w:t xml:space="preserve"> qui sont responsables de l’application et du Bonne Nouvelle et au responsable chez </w:t>
-      </w:r>
-      <w:proofErr w:type="spellStart"/>
-      <w:r>
-        <w:t>Tamedia</w:t>
-      </w:r>
-      <w:proofErr w:type="spellEnd"/>
-      <w:r>
-        <w:t> :</w:t>
+        <w:t>Envoyer un email de confirmation aux personnes concernées. En général, je fais un email aux autres développeurs de l’application et aux personnes de contact chez l’EERV qui sont responsables de l’application et du Bonne Nouvelle et au responsable chez Tamedia :</w:t>
       </w:r>
     </w:p>
     <w:p>
@@ -1655,15 +1460,7 @@
         </w:numPr>
       </w:pPr>
       <w:r>
-        <w:t xml:space="preserve">Jean-Michel </w:t>
-      </w:r>
-      <w:proofErr w:type="spellStart"/>
-      <w:r>
-        <w:t>Sordet</w:t>
-      </w:r>
-      <w:proofErr w:type="spellEnd"/>
-      <w:r>
-        <w:t xml:space="preserve"> (responsable du projet à l’EERV) : </w:t>
+        <w:t xml:space="preserve">Jean-Michel Sordet (responsable du projet à l’EERV) : </w:t>
       </w:r>
       <w:r>
         <w:t>jean-michel.sordet@eerv.ch</w:t>
@@ -1678,15 +1475,7 @@
         </w:numPr>
       </w:pPr>
       <w:r>
-        <w:t xml:space="preserve">Gérard </w:t>
-      </w:r>
-      <w:proofErr w:type="spellStart"/>
-      <w:r>
-        <w:t>Jaton</w:t>
-      </w:r>
-      <w:proofErr w:type="spellEnd"/>
-      <w:r>
-        <w:t xml:space="preserve"> (responsable de l’informatique à l’EERV) : </w:t>
+        <w:t xml:space="preserve">Gérard Jaton (responsable de l’informatique à l’EERV) : </w:t>
       </w:r>
       <w:hyperlink r:id="rId9" w:history="1">
         <w:r>
@@ -1726,15 +1515,8 @@
         </w:numPr>
       </w:pPr>
       <w:r>
-        <w:t xml:space="preserve">Philippe Martin (responsable du BN chez </w:t>
-      </w:r>
-      <w:proofErr w:type="spellStart"/>
-      <w:r>
-        <w:t>Tamedia</w:t>
-      </w:r>
-      <w:proofErr w:type="spellEnd"/>
-      <w:r>
-        <w:t>) :</w:t>
+        <w:lastRenderedPageBreak/>
+        <w:t>Philippe Martin (responsable du BN chez Tamedia) :</w:t>
       </w:r>
       <w:r>
         <w:t xml:space="preserve"> </w:t>
@@ -1748,7 +1530,6 @@
         <w:pStyle w:val="Heading1"/>
       </w:pPr>
       <w:r>
-        <w:lastRenderedPageBreak/>
         <w:t>Backups</w:t>
       </w:r>
     </w:p>
@@ -1803,26 +1584,10 @@
         </w:numPr>
       </w:pPr>
       <w:r>
-        <w:t xml:space="preserve">Avoir une deuxième copie du </w:t>
-      </w:r>
-      <w:proofErr w:type="spellStart"/>
-      <w:r>
-        <w:t>repository</w:t>
-      </w:r>
-      <w:proofErr w:type="spellEnd"/>
-      <w:r>
-        <w:t xml:space="preserve"> SVN, par exemple dans S:\Epsitec.Cresus_WORK</w:t>
-      </w:r>
-      <w:r>
-        <w:t xml:space="preserve">. Il faut faire très attention à ce que ce </w:t>
-      </w:r>
-      <w:proofErr w:type="spellStart"/>
-      <w:r>
-        <w:t>repository</w:t>
-      </w:r>
-      <w:proofErr w:type="spellEnd"/>
-      <w:r>
-        <w:t xml:space="preserve"> ait la révision SVN désirée.</w:t>
+        <w:t>Avoir une deuxième copie du repository SVN, par exemple dans S:\Epsitec.Cresus_WORK</w:t>
+      </w:r>
+      <w:r>
+        <w:t>. Il faut faire très attention à ce que ce repository ait la révision SVN désirée.</w:t>
       </w:r>
     </w:p>
     <w:p>
@@ -1834,15 +1599,7 @@
         </w:numPr>
       </w:pPr>
       <w:r>
-        <w:t xml:space="preserve">Modifier le fichier </w:t>
-      </w:r>
-      <w:proofErr w:type="spellStart"/>
-      <w:r>
-        <w:t>Cresus.Core.Library.crconfig</w:t>
-      </w:r>
-      <w:proofErr w:type="spellEnd"/>
-      <w:r>
-        <w:t xml:space="preserve"> pour utiliser un autre fichier de base de données, comme AIDER-WORK.FIREBIRD par exemple.</w:t>
+        <w:t>Modifier le fichier Cresus.Core.Library.crconfig pour utiliser un autre fichier de base de données, comme AIDER-WORK.FIREBIRD par exemple.</w:t>
       </w:r>
     </w:p>
     <w:p>
@@ -3284,6 +3041,7 @@
   <w:style w:type="character" w:default="1" w:styleId="DefaultParagraphFont">
     <w:name w:val="Default Paragraph Font"/>
     <w:uiPriority w:val="1"/>
+    <w:semiHidden/>
     <w:unhideWhenUsed/>
   </w:style>
   <w:style w:type="table" w:default="1" w:styleId="TableNormal">
@@ -3692,6 +3450,7 @@
   <w:style w:type="character" w:default="1" w:styleId="DefaultParagraphFont">
     <w:name w:val="Default Paragraph Font"/>
     <w:uiPriority w:val="1"/>
+    <w:semiHidden/>
     <w:unhideWhenUsed/>
   </w:style>
   <w:style w:type="table" w:default="1" w:styleId="TableNormal">

</xml_diff>

<commit_message>
- AIDER: complété la documentation.
git-svn-id: https://svn.opac.ch/svn/cr/branches/vs2010.1@21331 787ff09c-d2b5-7842-b444-8dd0a418631d
</commit_message>
<xml_diff>
--- a/Epsitec.Cresus/External/Documentation/Products/EERV - Aider/Procédures.docx
+++ b/Epsitec.Cresus/External/Documentation/Products/EERV - Aider/Procédures.docx
@@ -4,7 +4,7 @@
   <w:body>
     <w:p>
       <w:pPr>
-        <w:pStyle w:val="Title"/>
+        <w:pStyle w:val="Titre"/>
       </w:pPr>
       <w:r>
         <w:t>Procédures</w:t>
@@ -12,7 +12,23 @@
     </w:p>
     <w:p>
       <w:r>
-        <w:t>Ce document décrit les procédures utilisées pour manipuler les applications d’AIDER déployées en production. Elles sont déployées chez Krios, sur des machines virtuelles avec Windows Server 2008 et l’accès à ces machines passe par une connexion terminal serveur. La structur</w:t>
+        <w:t xml:space="preserve">Ce document décrit les procédures utilisées pour manipuler les applications d’AIDER déployées en production. Elles sont déployées chez </w:t>
+      </w:r>
+      <w:proofErr w:type="spellStart"/>
+      <w:r>
+        <w:t>Krios</w:t>
+      </w:r>
+      <w:proofErr w:type="spellEnd"/>
+      <w:r>
+        <w:t xml:space="preserve">, sur des machines virtuelles avec Windows Server 2008 et l’accès à ces machines passe par une connexion </w:t>
+      </w:r>
+      <w:proofErr w:type="gramStart"/>
+      <w:r>
+        <w:t>terminal</w:t>
+      </w:r>
+      <w:proofErr w:type="gramEnd"/>
+      <w:r>
+        <w:t xml:space="preserve"> serveur. La structur</w:t>
       </w:r>
       <w:r>
         <w:t>e de ces machines est identique :</w:t>
@@ -20,7 +36,7 @@
     </w:p>
     <w:p>
       <w:pPr>
-        <w:pStyle w:val="ListParagraph"/>
+        <w:pStyle w:val="Paragraphedeliste"/>
         <w:numPr>
           <w:ilvl w:val="0"/>
           <w:numId w:val="2"/>
@@ -32,7 +48,7 @@
     </w:p>
     <w:p>
       <w:pPr>
-        <w:pStyle w:val="ListParagraph"/>
+        <w:pStyle w:val="Paragraphedeliste"/>
         <w:numPr>
           <w:ilvl w:val="0"/>
           <w:numId w:val="2"/>
@@ -42,12 +58,17 @@
         <w:t xml:space="preserve">La base de données est dans </w:t>
       </w:r>
       <w:r>
-        <w:t>C:\ProgramData\Epsitec\Firebird Databases</w:t>
-      </w:r>
-    </w:p>
-    <w:p>
-      <w:pPr>
-        <w:pStyle w:val="ListParagraph"/>
+        <w:t xml:space="preserve">C:\ProgramData\Epsitec\Firebird </w:t>
+      </w:r>
+      <w:proofErr w:type="spellStart"/>
+      <w:r>
+        <w:t>Databases</w:t>
+      </w:r>
+      <w:proofErr w:type="spellEnd"/>
+    </w:p>
+    <w:p>
+      <w:pPr>
+        <w:pStyle w:val="Paragraphedeliste"/>
         <w:numPr>
           <w:ilvl w:val="0"/>
           <w:numId w:val="2"/>
@@ -72,7 +93,7 @@
     </w:p>
     <w:tbl>
       <w:tblPr>
-        <w:tblStyle w:val="TableGrid"/>
+        <w:tblStyle w:val="Grilledutableau"/>
         <w:tblW w:w="0" w:type="auto"/>
         <w:tblInd w:w="108" w:type="dxa"/>
         <w:tblLook w:val="04A0" w:firstRow="1" w:lastRow="0" w:firstColumn="1" w:lastColumn="0" w:noHBand="0" w:noVBand="1"/>
@@ -208,7 +229,7 @@
     </w:tbl>
     <w:p>
       <w:pPr>
-        <w:pStyle w:val="Heading1"/>
+        <w:pStyle w:val="Titre1"/>
       </w:pPr>
       <w:r>
         <w:t>Compiler l’application</w:t>
@@ -231,7 +252,7 @@
     </w:p>
     <w:p>
       <w:pPr>
-        <w:pStyle w:val="ListParagraph"/>
+        <w:pStyle w:val="Paragraphedeliste"/>
         <w:numPr>
           <w:ilvl w:val="0"/>
           <w:numId w:val="2"/>
@@ -249,7 +270,7 @@
     </w:p>
     <w:p>
       <w:pPr>
-        <w:pStyle w:val="ListParagraph"/>
+        <w:pStyle w:val="Paragraphedeliste"/>
         <w:numPr>
           <w:ilvl w:val="0"/>
           <w:numId w:val="2"/>
@@ -267,7 +288,7 @@
     </w:p>
     <w:p>
       <w:pPr>
-        <w:pStyle w:val="ListParagraph"/>
+        <w:pStyle w:val="Paragraphedeliste"/>
         <w:numPr>
           <w:ilvl w:val="0"/>
           <w:numId w:val="2"/>
@@ -285,7 +306,7 @@
     </w:p>
     <w:p>
       <w:pPr>
-        <w:pStyle w:val="ListParagraph"/>
+        <w:pStyle w:val="Paragraphedeliste"/>
         <w:numPr>
           <w:ilvl w:val="0"/>
           <w:numId w:val="2"/>
@@ -303,7 +324,7 @@
     </w:p>
     <w:p>
       <w:pPr>
-        <w:pStyle w:val="ListParagraph"/>
+        <w:pStyle w:val="Paragraphedeliste"/>
         <w:numPr>
           <w:ilvl w:val="0"/>
           <w:numId w:val="2"/>
@@ -320,7 +341,7 @@
     </w:p>
     <w:p>
       <w:pPr>
-        <w:pStyle w:val="ListParagraph"/>
+        <w:pStyle w:val="Paragraphedeliste"/>
         <w:numPr>
           <w:ilvl w:val="0"/>
           <w:numId w:val="4"/>
@@ -332,31 +353,47 @@
     </w:p>
     <w:p>
       <w:pPr>
-        <w:pStyle w:val="ListParagraph"/>
+        <w:pStyle w:val="Paragraphedeliste"/>
         <w:numPr>
           <w:ilvl w:val="0"/>
           <w:numId w:val="4"/>
         </w:numPr>
       </w:pPr>
       <w:r>
-        <w:t>Suppression des fichiers non versionnés par SVN dans ces dossiers</w:t>
-      </w:r>
-    </w:p>
-    <w:p>
-      <w:pPr>
-        <w:pStyle w:val="ListParagraph"/>
+        <w:t xml:space="preserve">Suppression des fichiers non </w:t>
+      </w:r>
+      <w:proofErr w:type="spellStart"/>
+      <w:r>
+        <w:t>versionnés</w:t>
+      </w:r>
+      <w:proofErr w:type="spellEnd"/>
+      <w:r>
+        <w:t xml:space="preserve"> par SVN dans ces dossiers</w:t>
+      </w:r>
+    </w:p>
+    <w:p>
+      <w:pPr>
+        <w:pStyle w:val="Paragraphedeliste"/>
         <w:numPr>
           <w:ilvl w:val="0"/>
           <w:numId w:val="4"/>
         </w:numPr>
       </w:pPr>
       <w:r>
-        <w:t>Annulation des modifications des fichiers versionnés par SVN dans ces dossiers</w:t>
-      </w:r>
-    </w:p>
-    <w:p>
-      <w:pPr>
-        <w:pStyle w:val="ListParagraph"/>
+        <w:t xml:space="preserve">Annulation des modifications des fichiers </w:t>
+      </w:r>
+      <w:proofErr w:type="spellStart"/>
+      <w:r>
+        <w:t>versionnés</w:t>
+      </w:r>
+      <w:proofErr w:type="spellEnd"/>
+      <w:r>
+        <w:t xml:space="preserve"> par SVN dans ces dossiers</w:t>
+      </w:r>
+    </w:p>
+    <w:p>
+      <w:pPr>
+        <w:pStyle w:val="Paragraphedeliste"/>
         <w:numPr>
           <w:ilvl w:val="0"/>
           <w:numId w:val="4"/>
@@ -368,7 +405,7 @@
     </w:p>
     <w:p>
       <w:pPr>
-        <w:pStyle w:val="ListParagraph"/>
+        <w:pStyle w:val="Paragraphedeliste"/>
         <w:numPr>
           <w:ilvl w:val="0"/>
           <w:numId w:val="4"/>
@@ -380,7 +417,7 @@
     </w:p>
     <w:p>
       <w:pPr>
-        <w:pStyle w:val="ListParagraph"/>
+        <w:pStyle w:val="Paragraphedeliste"/>
         <w:numPr>
           <w:ilvl w:val="0"/>
           <w:numId w:val="4"/>
@@ -393,17 +430,57 @@
     <w:p>
       <w:r>
         <w:lastRenderedPageBreak/>
-        <w:t>Pour sauter les étapes de nettoyage SVN, on peut utiliser l’argument -nocleanup sur la ligne de commande. Il est fortement déconseillé d’utiliser cette option pour faire un build de production. Cela ne devrait être utilisé que dans des cas de tests, le but étant d’avoir un build totalement reproductif.</w:t>
-      </w:r>
-    </w:p>
-    <w:p>
-      <w:r>
-        <w:t>De plus, même si cela n’est pas strictement nécessaire dans ce script, il est fortement recommandé d’avoir les dossiers S:\Epsitec et S:\Epsitec.Cresus standard. On pourrait lancer le script depuis un autre dossier que S:\Epsitec.Cresus, pour autant qu’il y ait un dossier Epsitec au même endroit, mais il est fort possible que d’autres parties du build aient des chemins absolus S:\Epsitec.Cresus et S:\Epsitec.</w:t>
-      </w:r>
-    </w:p>
-    <w:p>
-      <w:pPr>
-        <w:pStyle w:val="Heading1"/>
+        <w:t>Pour sauter les étapes de nettoyage SVN, on peut utiliser l’argument -</w:t>
+      </w:r>
+      <w:proofErr w:type="spellStart"/>
+      <w:r>
+        <w:t>nocleanup</w:t>
+      </w:r>
+      <w:proofErr w:type="spellEnd"/>
+      <w:r>
+        <w:t xml:space="preserve"> sur la ligne de commande. Il est fortement déconseillé d’utiliser cette option pour faire un </w:t>
+      </w:r>
+      <w:proofErr w:type="spellStart"/>
+      <w:r>
+        <w:t>build</w:t>
+      </w:r>
+      <w:proofErr w:type="spellEnd"/>
+      <w:r>
+        <w:t xml:space="preserve"> de production. Cela ne devrait être utilisé que dans des cas de tests, le but étant d’avoir un </w:t>
+      </w:r>
+      <w:proofErr w:type="spellStart"/>
+      <w:r>
+        <w:t>build</w:t>
+      </w:r>
+      <w:proofErr w:type="spellEnd"/>
+      <w:r>
+        <w:t xml:space="preserve"> totalement reproductif.</w:t>
+      </w:r>
+    </w:p>
+    <w:p>
+      <w:r>
+        <w:t xml:space="preserve">De plus, même si cela n’est pas strictement nécessaire dans ce script, il est fortement recommandé d’avoir les dossiers S:\Epsitec et S:\Epsitec.Cresus standard. On pourrait lancer le script depuis un autre dossier que S:\Epsitec.Cresus, pour autant qu’il y ait un dossier </w:t>
+      </w:r>
+      <w:proofErr w:type="spellStart"/>
+      <w:r>
+        <w:t>Epsitec</w:t>
+      </w:r>
+      <w:proofErr w:type="spellEnd"/>
+      <w:r>
+        <w:t xml:space="preserve"> au même endroit, mais il est fort possible que d’autres parties du </w:t>
+      </w:r>
+      <w:proofErr w:type="spellStart"/>
+      <w:r>
+        <w:t>build</w:t>
+      </w:r>
+      <w:proofErr w:type="spellEnd"/>
+      <w:r>
+        <w:t xml:space="preserve"> aient des chemins absolus S:\Epsitec.Cresus et S:\Epsitec.</w:t>
+      </w:r>
+    </w:p>
+    <w:p>
+      <w:pPr>
+        <w:pStyle w:val="Titre1"/>
       </w:pPr>
       <w:r>
         <w:t>Lancement de l’application</w:t>
@@ -416,7 +493,7 @@
     </w:p>
     <w:p>
       <w:pPr>
-        <w:pStyle w:val="Heading1"/>
+        <w:pStyle w:val="Titre1"/>
       </w:pPr>
       <w:r>
         <w:t>Fermeture de l’application</w:t>
@@ -429,7 +506,7 @@
     </w:p>
     <w:p>
       <w:pPr>
-        <w:pStyle w:val="Heading1"/>
+        <w:pStyle w:val="Titre1"/>
       </w:pPr>
       <w:r>
         <w:t>Application temporaire</w:t>
@@ -442,7 +519,7 @@
     </w:p>
     <w:p>
       <w:pPr>
-        <w:pStyle w:val="Heading1"/>
+        <w:pStyle w:val="Titre1"/>
       </w:pPr>
       <w:r>
         <w:t>Mise à jour du système d’exploitation</w:t>
@@ -455,7 +532,7 @@
     </w:p>
     <w:p>
       <w:pPr>
-        <w:pStyle w:val="ListParagraph"/>
+        <w:pStyle w:val="Paragraphedeliste"/>
         <w:numPr>
           <w:ilvl w:val="0"/>
           <w:numId w:val="3"/>
@@ -467,7 +544,7 @@
     </w:p>
     <w:p>
       <w:pPr>
-        <w:pStyle w:val="ListParagraph"/>
+        <w:pStyle w:val="Paragraphedeliste"/>
         <w:numPr>
           <w:ilvl w:val="0"/>
           <w:numId w:val="3"/>
@@ -479,31 +556,47 @@
     </w:p>
     <w:p>
       <w:pPr>
-        <w:pStyle w:val="ListParagraph"/>
+        <w:pStyle w:val="Paragraphedeliste"/>
         <w:numPr>
           <w:ilvl w:val="0"/>
           <w:numId w:val="3"/>
         </w:numPr>
       </w:pPr>
       <w:r>
-        <w:t>Redémarrer le serveur pour faire la mise à jour. A ce moment-là, la connexion terminal serveur est interrompue.</w:t>
-      </w:r>
-    </w:p>
-    <w:p>
-      <w:pPr>
-        <w:pStyle w:val="ListParagraph"/>
+        <w:t xml:space="preserve">Redémarrer le serveur pour faire la mise à jour. A ce moment-là, la connexion </w:t>
+      </w:r>
+      <w:proofErr w:type="gramStart"/>
+      <w:r>
+        <w:t>terminal</w:t>
+      </w:r>
+      <w:proofErr w:type="gramEnd"/>
+      <w:r>
+        <w:t xml:space="preserve"> serveur est interrompue.</w:t>
+      </w:r>
+    </w:p>
+    <w:p>
+      <w:pPr>
+        <w:pStyle w:val="Paragraphedeliste"/>
         <w:numPr>
           <w:ilvl w:val="0"/>
           <w:numId w:val="3"/>
         </w:numPr>
       </w:pPr>
       <w:r>
-        <w:t>Attendre que le serveur redémarre et ouvrir une nouvelle connexion terminal serveur.</w:t>
-      </w:r>
-    </w:p>
-    <w:p>
-      <w:pPr>
-        <w:pStyle w:val="ListParagraph"/>
+        <w:t xml:space="preserve">Attendre que le serveur redémarre et ouvrir une nouvelle connexion </w:t>
+      </w:r>
+      <w:proofErr w:type="gramStart"/>
+      <w:r>
+        <w:t>terminal</w:t>
+      </w:r>
+      <w:proofErr w:type="gramEnd"/>
+      <w:r>
+        <w:t xml:space="preserve"> serveur.</w:t>
+      </w:r>
+    </w:p>
+    <w:p>
+      <w:pPr>
+        <w:pStyle w:val="Paragraphedeliste"/>
         <w:numPr>
           <w:ilvl w:val="0"/>
           <w:numId w:val="3"/>
@@ -515,7 +608,7 @@
     </w:p>
     <w:p>
       <w:pPr>
-        <w:pStyle w:val="Heading1"/>
+        <w:pStyle w:val="Titre1"/>
       </w:pPr>
       <w:r>
         <w:t>Mise à jour de l’application</w:t>
@@ -528,7 +621,7 @@
     </w:p>
     <w:p>
       <w:pPr>
-        <w:pStyle w:val="ListParagraph"/>
+        <w:pStyle w:val="Paragraphedeliste"/>
         <w:numPr>
           <w:ilvl w:val="0"/>
           <w:numId w:val="7"/>
@@ -540,19 +633,24 @@
     </w:p>
     <w:p>
       <w:pPr>
-        <w:pStyle w:val="ListParagraph"/>
+        <w:pStyle w:val="Paragraphedeliste"/>
         <w:numPr>
           <w:ilvl w:val="0"/>
           <w:numId w:val="7"/>
         </w:numPr>
       </w:pPr>
-      <w:r>
-        <w:t>Builder l’application avec le script build.bat</w:t>
-      </w:r>
-    </w:p>
-    <w:p>
-      <w:pPr>
-        <w:pStyle w:val="ListParagraph"/>
+      <w:proofErr w:type="spellStart"/>
+      <w:r>
+        <w:t>Builder</w:t>
+      </w:r>
+      <w:proofErr w:type="spellEnd"/>
+      <w:r>
+        <w:t xml:space="preserve"> l’application avec le script build.bat</w:t>
+      </w:r>
+    </w:p>
+    <w:p>
+      <w:pPr>
+        <w:pStyle w:val="Paragraphedeliste"/>
         <w:numPr>
           <w:ilvl w:val="0"/>
           <w:numId w:val="7"/>
@@ -564,7 +662,7 @@
     </w:p>
     <w:p>
       <w:pPr>
-        <w:pStyle w:val="ListParagraph"/>
+        <w:pStyle w:val="Paragraphedeliste"/>
         <w:numPr>
           <w:ilvl w:val="0"/>
           <w:numId w:val="7"/>
@@ -577,7 +675,7 @@
     </w:p>
     <w:p>
       <w:pPr>
-        <w:pStyle w:val="ListParagraph"/>
+        <w:pStyle w:val="Paragraphedeliste"/>
         <w:numPr>
           <w:ilvl w:val="0"/>
           <w:numId w:val="7"/>
@@ -587,15 +685,20 @@
         <w:t>Faire une copie des fichiers de l’application (C:\aider) et du fichier de base de données (</w:t>
       </w:r>
       <w:r>
-        <w:t>C:\ProgramData\Epsitec\Firebird Databases</w:t>
-      </w:r>
+        <w:t xml:space="preserve">C:\ProgramData\Epsitec\Firebird </w:t>
+      </w:r>
+      <w:proofErr w:type="spellStart"/>
+      <w:r>
+        <w:t>Databases</w:t>
+      </w:r>
+      <w:proofErr w:type="spellEnd"/>
       <w:r>
         <w:t>\AIDER.FIREBIRD) pour avoir un backup à disposition et pouvoir immédiatement revenir dans un état fonctionnel si quelque chose tourne mal.</w:t>
       </w:r>
     </w:p>
     <w:p>
       <w:pPr>
-        <w:pStyle w:val="ListParagraph"/>
+        <w:pStyle w:val="Paragraphedeliste"/>
         <w:numPr>
           <w:ilvl w:val="0"/>
           <w:numId w:val="7"/>
@@ -607,7 +710,7 @@
     </w:p>
     <w:p>
       <w:pPr>
-        <w:pStyle w:val="ListParagraph"/>
+        <w:pStyle w:val="Paragraphedeliste"/>
         <w:numPr>
           <w:ilvl w:val="0"/>
           <w:numId w:val="7"/>
@@ -619,7 +722,7 @@
     </w:p>
     <w:p>
       <w:pPr>
-        <w:pStyle w:val="ListParagraph"/>
+        <w:pStyle w:val="Paragraphedeliste"/>
         <w:numPr>
           <w:ilvl w:val="0"/>
           <w:numId w:val="7"/>
@@ -631,7 +734,7 @@
     </w:p>
     <w:p>
       <w:pPr>
-        <w:pStyle w:val="ListParagraph"/>
+        <w:pStyle w:val="Paragraphedeliste"/>
         <w:numPr>
           <w:ilvl w:val="0"/>
           <w:numId w:val="7"/>
@@ -643,7 +746,7 @@
     </w:p>
     <w:p>
       <w:pPr>
-        <w:pStyle w:val="ListParagraph"/>
+        <w:pStyle w:val="Paragraphedeliste"/>
         <w:numPr>
           <w:ilvl w:val="0"/>
           <w:numId w:val="7"/>
@@ -655,19 +758,27 @@
     </w:p>
     <w:p>
       <w:pPr>
-        <w:pStyle w:val="ListParagraph"/>
+        <w:pStyle w:val="Paragraphedeliste"/>
         <w:numPr>
           <w:ilvl w:val="0"/>
           <w:numId w:val="7"/>
         </w:numPr>
       </w:pPr>
       <w:r>
-        <w:t xml:space="preserve">Faire un tag de la révision du repository SVN dans </w:t>
+        <w:t xml:space="preserve">Faire un tag de la révision du </w:t>
+      </w:r>
+      <w:proofErr w:type="spellStart"/>
+      <w:r>
+        <w:t>repository</w:t>
+      </w:r>
+      <w:proofErr w:type="spellEnd"/>
+      <w:r>
+        <w:t xml:space="preserve"> SVN dans </w:t>
       </w:r>
       <w:hyperlink r:id="rId8" w:history="1">
         <w:r>
           <w:rPr>
-            <w:rStyle w:val="Hyperlink"/>
+            <w:rStyle w:val="Lienhypertexte"/>
           </w:rPr>
           <w:t>https://svn.opac.ch/svn/cr/tags/aider/aider-[ANNEE].[MOIS].[JOUR</w:t>
         </w:r>
@@ -684,7 +795,7 @@
     </w:p>
     <w:p>
       <w:pPr>
-        <w:pStyle w:val="ListParagraph"/>
+        <w:pStyle w:val="Paragraphedeliste"/>
         <w:numPr>
           <w:ilvl w:val="0"/>
           <w:numId w:val="7"/>
@@ -699,14 +810,22 @@
     </w:p>
     <w:p>
       <w:pPr>
-        <w:pStyle w:val="ListParagraph"/>
+        <w:pStyle w:val="Paragraphedeliste"/>
         <w:numPr>
           <w:ilvl w:val="1"/>
           <w:numId w:val="7"/>
         </w:numPr>
       </w:pPr>
       <w:r>
-        <w:t xml:space="preserve">Jean-Michel Sordet (responsable du projet à l’EERV) : </w:t>
+        <w:t xml:space="preserve">Jean-Michel </w:t>
+      </w:r>
+      <w:proofErr w:type="spellStart"/>
+      <w:r>
+        <w:t>Sordet</w:t>
+      </w:r>
+      <w:proofErr w:type="spellEnd"/>
+      <w:r>
+        <w:t xml:space="preserve"> (responsable du projet à l’EERV) : </w:t>
       </w:r>
       <w:r>
         <w:t>jean-michel.sordet@eerv.ch</w:t>
@@ -714,14 +833,22 @@
     </w:p>
     <w:p>
       <w:pPr>
-        <w:pStyle w:val="ListParagraph"/>
+        <w:pStyle w:val="Paragraphedeliste"/>
         <w:numPr>
           <w:ilvl w:val="1"/>
           <w:numId w:val="7"/>
         </w:numPr>
       </w:pPr>
       <w:r>
-        <w:t xml:space="preserve">Gérard Jaton (responsable de l’informatique à l’EERV) : </w:t>
+        <w:t xml:space="preserve">Gérard </w:t>
+      </w:r>
+      <w:proofErr w:type="spellStart"/>
+      <w:r>
+        <w:t>Jaton</w:t>
+      </w:r>
+      <w:proofErr w:type="spellEnd"/>
+      <w:r>
+        <w:t xml:space="preserve"> (responsable de l’informatique à l’EERV) : </w:t>
       </w:r>
       <w:r>
         <w:t>gerard.jaton@eerv.ch</w:t>
@@ -729,7 +856,7 @@
     </w:p>
     <w:p>
       <w:pPr>
-        <w:pStyle w:val="Heading1"/>
+        <w:pStyle w:val="Titre1"/>
       </w:pPr>
       <w:r>
         <w:t>Import de données</w:t>
@@ -750,7 +877,7 @@
     </w:p>
     <w:p>
       <w:pPr>
-        <w:pStyle w:val="ListParagraph"/>
+        <w:pStyle w:val="Paragraphedeliste"/>
         <w:numPr>
           <w:ilvl w:val="0"/>
           <w:numId w:val="11"/>
@@ -762,31 +889,178 @@
     </w:p>
     <w:p>
       <w:pPr>
-        <w:pStyle w:val="ListParagraph"/>
+        <w:pStyle w:val="Paragraphedeliste"/>
         <w:numPr>
           <w:ilvl w:val="0"/>
           <w:numId w:val="11"/>
         </w:numPr>
       </w:pPr>
       <w:r>
+        <w:t xml:space="preserve">Copier et renommer dans </w:t>
+      </w:r>
+      <w:proofErr w:type="spellStart"/>
+      <w:r>
+        <w:rPr>
+          <w:rFonts w:ascii="Consolas" w:hAnsi="Consolas" w:cs="Consolas"/>
+          <w:sz w:val="20"/>
+        </w:rPr>
+        <w:t>Samples</w:t>
+      </w:r>
+      <w:proofErr w:type="spellEnd"/>
+      <w:r>
+        <w:t xml:space="preserve"> &gt; </w:t>
+      </w:r>
+      <w:r>
+        <w:rPr>
+          <w:rFonts w:ascii="Consolas" w:hAnsi="Consolas" w:cs="Consolas"/>
+          <w:sz w:val="20"/>
+        </w:rPr>
+        <w:t>EERV Région 7</w:t>
+      </w:r>
+      <w:r>
+        <w:t xml:space="preserve"> &gt; </w:t>
+      </w:r>
+      <w:r>
+        <w:rPr>
+          <w:rFonts w:ascii="Consolas" w:hAnsi="Consolas" w:cs="Consolas"/>
+          <w:sz w:val="20"/>
+        </w:rPr>
+        <w:t>7100</w:t>
+      </w:r>
+      <w:r>
+        <w:t xml:space="preserve"> (R7, paroisse 10 : numéro repris du fichier livré par l’EERV) &gt; </w:t>
+      </w:r>
+      <w:r>
+        <w:rPr>
+          <w:rFonts w:ascii="Consolas" w:hAnsi="Consolas" w:cs="Consolas"/>
+          <w:sz w:val="20"/>
+        </w:rPr>
+        <w:t>person.xlsx</w:t>
+      </w:r>
+      <w:r>
+        <w:t>/</w:t>
+      </w:r>
+      <w:r>
+        <w:rPr>
+          <w:rFonts w:ascii="Consolas" w:hAnsi="Consolas" w:cs="Consolas"/>
+          <w:sz w:val="20"/>
+        </w:rPr>
+        <w:t>group.xlsx</w:t>
+      </w:r>
+      <w:r>
+        <w:t>/</w:t>
+      </w:r>
+      <w:r>
+        <w:rPr>
+          <w:rFonts w:ascii="Consolas" w:hAnsi="Consolas" w:cs="Consolas"/>
+          <w:sz w:val="20"/>
+        </w:rPr>
+        <w:t>supergroup.xlsx</w:t>
+      </w:r>
+      <w:r>
+        <w:t>/</w:t>
+      </w:r>
+      <w:r>
+        <w:rPr>
+          <w:rFonts w:ascii="Consolas" w:hAnsi="Consolas" w:cs="Consolas"/>
+          <w:sz w:val="20"/>
+        </w:rPr>
+        <w:t>activity.xl</w:t>
+      </w:r>
+      <w:r>
+        <w:rPr>
+          <w:rFonts w:ascii="Consolas" w:hAnsi="Consolas" w:cs="Consolas"/>
+          <w:sz w:val="20"/>
+        </w:rPr>
+        <w:t>s</w:t>
+      </w:r>
+      <w:r>
+        <w:rPr>
+          <w:rFonts w:ascii="Consolas" w:hAnsi="Consolas" w:cs="Consolas"/>
+          <w:sz w:val="20"/>
+        </w:rPr>
+        <w:t>x</w:t>
+      </w:r>
+    </w:p>
+    <w:p>
+      <w:pPr>
+        <w:pStyle w:val="Paragraphedeliste"/>
+        <w:numPr>
+          <w:ilvl w:val="0"/>
+          <w:numId w:val="11"/>
+        </w:numPr>
+      </w:pPr>
+      <w:r>
         <w:t>Compléter ou créer le fichier avec les numéros d’identifications (selon un exemple des fichiers id.xlsx sur SVN)</w:t>
       </w:r>
-    </w:p>
-    <w:p>
-      <w:pPr>
-        <w:pStyle w:val="ListParagraph"/>
+      <w:r>
+        <w:t xml:space="preserve"> qui fait le lien entre les ID de paroisse et leur nom. Attention au type (</w:t>
+      </w:r>
+      <w:r>
+        <w:rPr>
+          <w:rFonts w:ascii="Consolas" w:hAnsi="Consolas" w:cs="Consolas"/>
+          <w:sz w:val="20"/>
+        </w:rPr>
+        <w:t>P</w:t>
+      </w:r>
+      <w:r>
+        <w:t xml:space="preserve"> = paroisse, </w:t>
+      </w:r>
+      <w:r>
+        <w:rPr>
+          <w:rFonts w:ascii="Consolas" w:hAnsi="Consolas" w:cs="Consolas"/>
+          <w:sz w:val="20"/>
+        </w:rPr>
+        <w:t>R</w:t>
+      </w:r>
+      <w:r>
+        <w:t xml:space="preserve"> = région, </w:t>
+      </w:r>
+      <w:r>
+        <w:rPr>
+          <w:rFonts w:ascii="Consolas" w:hAnsi="Consolas" w:cs="Consolas"/>
+          <w:sz w:val="20"/>
+        </w:rPr>
+        <w:t>C</w:t>
+      </w:r>
+      <w:r>
+        <w:t xml:space="preserve"> = canton).</w:t>
+      </w:r>
+    </w:p>
+    <w:p>
+      <w:pPr>
+        <w:pStyle w:val="Paragraphedeliste"/>
         <w:numPr>
           <w:ilvl w:val="0"/>
           <w:numId w:val="11"/>
         </w:numPr>
       </w:pPr>
       <w:r>
-        <w:t>Ouvrir et sauver chaque fichier xlsx à importer avec une version d’Excel pour Windows, pour éviter des problèmes avec des fichiers qui viendraient d’Excel Mac.</w:t>
-      </w:r>
-    </w:p>
-    <w:p>
-      <w:pPr>
-        <w:pStyle w:val="ListParagraph"/>
+        <w:t xml:space="preserve">Ouvrir et sauver chaque fichier </w:t>
+      </w:r>
+      <w:r>
+        <w:rPr>
+          <w:rFonts w:ascii="Consolas" w:hAnsi="Consolas" w:cs="Consolas"/>
+          <w:sz w:val="20"/>
+        </w:rPr>
+        <w:t>*.</w:t>
+      </w:r>
+      <w:proofErr w:type="spellStart"/>
+      <w:r>
+        <w:rPr>
+          <w:rFonts w:ascii="Consolas" w:hAnsi="Consolas" w:cs="Consolas"/>
+          <w:sz w:val="20"/>
+        </w:rPr>
+        <w:t>xlsx</w:t>
+      </w:r>
+      <w:proofErr w:type="spellEnd"/>
+      <w:r>
+        <w:t xml:space="preserve"> à importer avec une version d’Excel pour Windows, pour éviter des problèmes avec des fichiers qui viendraient d’Excel Mac.</w:t>
+      </w:r>
+    </w:p>
+    <w:p>
+      <w:pPr>
+        <w:pStyle w:val="Paragraphedeliste"/>
         <w:numPr>
           <w:ilvl w:val="0"/>
           <w:numId w:val="11"/>
@@ -795,6 +1069,238 @@
       <w:r>
         <w:t>Faire une des importations de test jusqu’à ce que la procédure aboutisse, en corrigeant à chaque fois le fichier un peu plus</w:t>
       </w:r>
+      <w:r>
+        <w:t>.</w:t>
+      </w:r>
+    </w:p>
+    <w:p>
+      <w:pPr>
+        <w:pStyle w:val="Paragraphedeliste"/>
+        <w:numPr>
+          <w:ilvl w:val="1"/>
+          <w:numId w:val="11"/>
+        </w:numPr>
+      </w:pPr>
+      <w:r>
+        <w:t xml:space="preserve">Appeler </w:t>
+      </w:r>
+      <w:proofErr w:type="spellStart"/>
+      <w:r>
+        <w:rPr>
+          <w:rFonts w:ascii="Consolas" w:hAnsi="Consolas" w:cs="Consolas"/>
+          <w:sz w:val="20"/>
+        </w:rPr>
+        <w:t>TestFullImportJob</w:t>
+      </w:r>
+      <w:proofErr w:type="spellEnd"/>
+      <w:r>
+        <w:t xml:space="preserve"> depuis </w:t>
+      </w:r>
+      <w:proofErr w:type="spellStart"/>
+      <w:r>
+        <w:rPr>
+          <w:rFonts w:ascii="Consolas" w:hAnsi="Consolas" w:cs="Consolas"/>
+          <w:sz w:val="20"/>
+        </w:rPr>
+        <w:t>AiderProgram.TestFullImport</w:t>
+      </w:r>
+      <w:proofErr w:type="spellEnd"/>
+      <w:r>
+        <w:t>.</w:t>
+      </w:r>
+    </w:p>
+    <w:p>
+      <w:pPr>
+        <w:pStyle w:val="Paragraphedeliste"/>
+        <w:numPr>
+          <w:ilvl w:val="1"/>
+          <w:numId w:val="11"/>
+        </w:numPr>
+      </w:pPr>
+      <w:r>
+        <w:t xml:space="preserve">Éditer les appels à </w:t>
+      </w:r>
+      <w:proofErr w:type="spellStart"/>
+      <w:r>
+        <w:rPr>
+          <w:rFonts w:ascii="Consolas" w:hAnsi="Consolas" w:cs="Consolas"/>
+          <w:sz w:val="20"/>
+        </w:rPr>
+        <w:t>AiderProgram.Test</w:t>
+      </w:r>
+      <w:proofErr w:type="spellEnd"/>
+      <w:r>
+        <w:t>.</w:t>
+      </w:r>
+      <w:r>
+        <w:br/>
+        <w:t>Il est possible de désactiver la comparaison de la date de naissance/sexe pour augmenter le taux de match.</w:t>
+      </w:r>
+    </w:p>
+    <w:p>
+      <w:pPr>
+        <w:pStyle w:val="Paragraphedeliste"/>
+        <w:numPr>
+          <w:ilvl w:val="1"/>
+          <w:numId w:val="11"/>
+        </w:numPr>
+      </w:pPr>
+      <w:r>
+        <w:t xml:space="preserve">Dans la méthode </w:t>
+      </w:r>
+      <w:r>
+        <w:rPr>
+          <w:rFonts w:ascii="Consolas" w:hAnsi="Consolas" w:cs="Consolas"/>
+          <w:sz w:val="20"/>
+        </w:rPr>
+        <w:t>Test</w:t>
+      </w:r>
+      <w:r>
+        <w:t xml:space="preserve">, commenter l’appel à </w:t>
+      </w:r>
+      <w:r>
+        <w:rPr>
+          <w:rFonts w:ascii="Consolas" w:hAnsi="Consolas" w:cs="Consolas"/>
+          <w:sz w:val="20"/>
+        </w:rPr>
+        <w:t>Import</w:t>
+      </w:r>
+      <w:r>
+        <w:t>.</w:t>
+      </w:r>
+    </w:p>
+    <w:p>
+      <w:pPr>
+        <w:pStyle w:val="Paragraphedeliste"/>
+        <w:numPr>
+          <w:ilvl w:val="1"/>
+          <w:numId w:val="11"/>
+        </w:numPr>
+      </w:pPr>
+      <w:r>
+        <w:t xml:space="preserve">Lancer avec </w:t>
+      </w:r>
+      <w:r>
+        <w:rPr>
+          <w:rFonts w:ascii="Consolas" w:hAnsi="Consolas" w:cs="Consolas"/>
+          <w:sz w:val="20"/>
+        </w:rPr>
+        <w:t>-</w:t>
+      </w:r>
+      <w:proofErr w:type="spellStart"/>
+      <w:r>
+        <w:rPr>
+          <w:rFonts w:ascii="Consolas" w:hAnsi="Consolas" w:cs="Consolas"/>
+          <w:sz w:val="20"/>
+        </w:rPr>
+        <w:t>testfullimport</w:t>
+      </w:r>
+      <w:proofErr w:type="spellEnd"/>
+      <w:r>
+        <w:t>.</w:t>
+      </w:r>
+    </w:p>
+    <w:p>
+      <w:pPr>
+        <w:pStyle w:val="Paragraphedeliste"/>
+        <w:numPr>
+          <w:ilvl w:val="1"/>
+          <w:numId w:val="11"/>
+        </w:numPr>
+      </w:pPr>
+      <w:r>
+        <w:lastRenderedPageBreak/>
+        <w:t xml:space="preserve">Corriger les localités incorrectes, par ex. </w:t>
+      </w:r>
+      <w:r>
+        <w:t>« </w:t>
+      </w:r>
+      <w:r>
+        <w:t xml:space="preserve">1462 </w:t>
+      </w:r>
+      <w:proofErr w:type="spellStart"/>
+      <w:r>
+        <w:t>Arrissoules</w:t>
+      </w:r>
+      <w:proofErr w:type="spellEnd"/>
+      <w:r>
+        <w:t> »</w:t>
+      </w:r>
+      <w:r>
+        <w:t xml:space="preserve"> </w:t>
+      </w:r>
+      <w:r>
+        <w:sym w:font="Wingdings" w:char="F0E0"/>
+      </w:r>
+      <w:r>
+        <w:t xml:space="preserve"> </w:t>
+      </w:r>
+      <w:r>
+        <w:t>« </w:t>
+      </w:r>
+      <w:r>
+        <w:t xml:space="preserve">1463 </w:t>
+      </w:r>
+      <w:proofErr w:type="spellStart"/>
+      <w:r>
+        <w:t>Rovray</w:t>
+      </w:r>
+      <w:proofErr w:type="spellEnd"/>
+      <w:r>
+        <w:t> »</w:t>
+      </w:r>
+      <w:r>
+        <w:t>. (</w:t>
+      </w:r>
+      <w:hyperlink r:id="rId9" w:history="1">
+        <w:r>
+          <w:rPr>
+            <w:rStyle w:val="Lienhypertexte"/>
+          </w:rPr>
+          <w:t>http://www.post.ch/db/owa/pv_plz_pack/pr_main?p_language=fr</w:t>
+        </w:r>
+      </w:hyperlink>
+      <w:r>
+        <w:t>).</w:t>
+      </w:r>
+      <w:r>
+        <w:br/>
+        <w:t>Cette modification se fait dans le fichier Excel.</w:t>
+      </w:r>
+    </w:p>
+    <w:p>
+      <w:pPr>
+        <w:pStyle w:val="Paragraphedeliste"/>
+        <w:numPr>
+          <w:ilvl w:val="1"/>
+          <w:numId w:val="11"/>
+        </w:numPr>
+      </w:pPr>
+      <w:r>
+        <w:t>Ajouter FR/DE, etc. dans la colonne du pays si c’est une localité à l’étranger.</w:t>
+      </w:r>
+    </w:p>
+    <w:p>
+      <w:pPr>
+        <w:pStyle w:val="Paragraphedeliste"/>
+        <w:numPr>
+          <w:ilvl w:val="1"/>
+          <w:numId w:val="11"/>
+        </w:numPr>
+      </w:pPr>
+      <w:r>
+        <w:t xml:space="preserve">Enlever le commentaire sur l’appel à </w:t>
+      </w:r>
+      <w:r>
+        <w:rPr>
+          <w:rFonts w:ascii="Consolas" w:hAnsi="Consolas" w:cs="Consolas"/>
+          <w:sz w:val="20"/>
+        </w:rPr>
+        <w:t>Import</w:t>
+      </w:r>
+      <w:r>
+        <w:t>.</w:t>
+      </w:r>
     </w:p>
     <w:p>
       <w:r>
@@ -809,7 +1315,7 @@
     </w:p>
     <w:p>
       <w:pPr>
-        <w:pStyle w:val="ListParagraph"/>
+        <w:pStyle w:val="Paragraphedeliste"/>
         <w:numPr>
           <w:ilvl w:val="0"/>
           <w:numId w:val="2"/>
@@ -821,7 +1327,7 @@
     </w:p>
     <w:p>
       <w:pPr>
-        <w:pStyle w:val="ListParagraph"/>
+        <w:pStyle w:val="Paragraphedeliste"/>
         <w:numPr>
           <w:ilvl w:val="0"/>
           <w:numId w:val="2"/>
@@ -833,7 +1339,7 @@
     </w:p>
     <w:p>
       <w:pPr>
-        <w:pStyle w:val="ListParagraph"/>
+        <w:pStyle w:val="Paragraphedeliste"/>
         <w:numPr>
           <w:ilvl w:val="0"/>
           <w:numId w:val="2"/>
@@ -845,13 +1351,12 @@
     </w:p>
     <w:p>
       <w:r>
-        <w:lastRenderedPageBreak/>
         <w:t>Il y a aussi des fois des problèmes plus difficiles ou impossible à corriger :</w:t>
       </w:r>
     </w:p>
     <w:p>
       <w:pPr>
-        <w:pStyle w:val="ListParagraph"/>
+        <w:pStyle w:val="Paragraphedeliste"/>
         <w:numPr>
           <w:ilvl w:val="0"/>
           <w:numId w:val="2"/>
@@ -863,7 +1368,7 @@
     </w:p>
     <w:p>
       <w:pPr>
-        <w:pStyle w:val="ListParagraph"/>
+        <w:pStyle w:val="Paragraphedeliste"/>
         <w:numPr>
           <w:ilvl w:val="0"/>
           <w:numId w:val="2"/>
@@ -875,7 +1380,7 @@
     </w:p>
     <w:p>
       <w:pPr>
-        <w:pStyle w:val="ListParagraph"/>
+        <w:pStyle w:val="Paragraphedeliste"/>
         <w:numPr>
           <w:ilvl w:val="0"/>
           <w:numId w:val="2"/>
@@ -892,7 +1397,7 @@
     </w:p>
     <w:p>
       <w:pPr>
-        <w:pStyle w:val="ListParagraph"/>
+        <w:pStyle w:val="Paragraphedeliste"/>
         <w:numPr>
           <w:ilvl w:val="0"/>
           <w:numId w:val="2"/>
@@ -904,7 +1409,7 @@
     </w:p>
     <w:p>
       <w:pPr>
-        <w:pStyle w:val="ListParagraph"/>
+        <w:pStyle w:val="Paragraphedeliste"/>
         <w:numPr>
           <w:ilvl w:val="0"/>
           <w:numId w:val="2"/>
@@ -916,19 +1421,27 @@
     </w:p>
     <w:p>
       <w:pPr>
-        <w:pStyle w:val="ListParagraph"/>
+        <w:pStyle w:val="Paragraphedeliste"/>
         <w:numPr>
           <w:ilvl w:val="0"/>
           <w:numId w:val="2"/>
         </w:numPr>
       </w:pPr>
       <w:r>
-        <w:t>On affiche comment a été fait le matching des personnes. Il est raisonnable d’avoir un quart des personnes qui ne sont pas matchées. Quand il y a plus, il y a peut-être une raison, mais il est prudent de regarder :</w:t>
-      </w:r>
-    </w:p>
-    <w:p>
-      <w:pPr>
-        <w:pStyle w:val="ListParagraph"/>
+        <w:t xml:space="preserve">On affiche comment a été fait le </w:t>
+      </w:r>
+      <w:proofErr w:type="spellStart"/>
+      <w:r>
+        <w:t>matching</w:t>
+      </w:r>
+      <w:proofErr w:type="spellEnd"/>
+      <w:r>
+        <w:t xml:space="preserve"> des personnes. Il est raisonnable d’avoir un quart des personnes qui ne sont pas matchées. Quand il y a plus, il y a peut-être une raison, mais il est prudent de regarder :</w:t>
+      </w:r>
+    </w:p>
+    <w:p>
+      <w:pPr>
+        <w:pStyle w:val="Paragraphedeliste"/>
         <w:numPr>
           <w:ilvl w:val="1"/>
           <w:numId w:val="2"/>
@@ -940,7 +1453,7 @@
     </w:p>
     <w:p>
       <w:pPr>
-        <w:pStyle w:val="ListParagraph"/>
+        <w:pStyle w:val="Paragraphedeliste"/>
         <w:numPr>
           <w:ilvl w:val="1"/>
           <w:numId w:val="2"/>
@@ -952,25 +1465,34 @@
     </w:p>
     <w:p>
       <w:pPr>
-        <w:pStyle w:val="ListParagraph"/>
+        <w:pStyle w:val="Paragraphedeliste"/>
         <w:numPr>
           <w:ilvl w:val="1"/>
           <w:numId w:val="2"/>
         </w:numPr>
       </w:pPr>
       <w:r>
-        <w:t>Les données des familles ne sont pas rentrées dans le fichier. C’est souvent le cas de fichiers régionaux qui ne sont qu’une liste de personnes sans rattachement à des familles. Dans ce cas, on ne peut pas utiliser les informations de familles pour mieux faire le matchage.</w:t>
-      </w:r>
-    </w:p>
-    <w:p>
-      <w:pPr>
-        <w:pStyle w:val="ListParagraph"/>
+        <w:t xml:space="preserve">Les données des familles ne sont pas rentrées dans le fichier. C’est souvent le cas de fichiers régionaux qui ne sont qu’une liste de personnes sans rattachement à des familles. Dans ce cas, on ne peut pas utiliser les informations de familles pour mieux faire le </w:t>
+      </w:r>
+      <w:proofErr w:type="spellStart"/>
+      <w:r>
+        <w:t>matchage</w:t>
+      </w:r>
+      <w:proofErr w:type="spellEnd"/>
+      <w:r>
+        <w:t>.</w:t>
+      </w:r>
+    </w:p>
+    <w:p>
+      <w:pPr>
+        <w:pStyle w:val="Paragraphedeliste"/>
         <w:numPr>
           <w:ilvl w:val="0"/>
           <w:numId w:val="2"/>
         </w:numPr>
       </w:pPr>
       <w:r>
+        <w:lastRenderedPageBreak/>
         <w:t>On affiche les personnes de la base de données qui sont matchées par plusieurs personnes du fichier. Cela arrive quand on a des doublons dans le fichier. Il est toujours bien de vérifier qu’il s’agit bien de doublons et pas qu’il y ait trop de faux-positifs.</w:t>
       </w:r>
     </w:p>
@@ -982,19 +1504,29 @@
     </w:p>
     <w:p>
       <w:pPr>
-        <w:pStyle w:val="ListParagraph"/>
+        <w:pStyle w:val="Paragraphedeliste"/>
         <w:numPr>
           <w:ilvl w:val="0"/>
           <w:numId w:val="8"/>
         </w:numPr>
       </w:pPr>
       <w:r>
-        <w:t>Modifier le fichier C:\aider\server\Aider.Environment.crconfig pour mettre l’application en lecture seule à son prochain démarrage</w:t>
-      </w:r>
-    </w:p>
-    <w:p>
-      <w:pPr>
-        <w:pStyle w:val="ListParagraph"/>
+        <w:t xml:space="preserve">Modifier le fichier </w:t>
+      </w:r>
+      <w:r>
+        <w:rPr>
+          <w:rFonts w:ascii="Consolas" w:hAnsi="Consolas" w:cs="Consolas"/>
+          <w:sz w:val="20"/>
+        </w:rPr>
+        <w:t>C:\aider\server\Aider.Environment.crconfig</w:t>
+      </w:r>
+      <w:r>
+        <w:t xml:space="preserve"> pour mettre l’application en lecture seule à son prochain démarrage</w:t>
+      </w:r>
+    </w:p>
+    <w:p>
+      <w:pPr>
+        <w:pStyle w:val="Paragraphedeliste"/>
         <w:numPr>
           <w:ilvl w:val="0"/>
           <w:numId w:val="8"/>
@@ -1006,7 +1538,7 @@
     </w:p>
     <w:p>
       <w:pPr>
-        <w:pStyle w:val="ListParagraph"/>
+        <w:pStyle w:val="Paragraphedeliste"/>
         <w:numPr>
           <w:ilvl w:val="0"/>
           <w:numId w:val="8"/>
@@ -1015,10 +1547,25 @@
       <w:r>
         <w:t>Faire une copie du fichier de la base de données</w:t>
       </w:r>
-    </w:p>
-    <w:p>
-      <w:pPr>
-        <w:pStyle w:val="ListParagraph"/>
+      <w:r>
+        <w:t xml:space="preserve"> (copier depuis </w:t>
+      </w:r>
+      <w:r>
+        <w:rPr>
+          <w:rFonts w:ascii="Consolas" w:hAnsi="Consolas" w:cs="Consolas"/>
+          <w:sz w:val="20"/>
+        </w:rPr>
+        <w:t>Explorer</w:t>
+      </w:r>
+      <w:r>
+        <w:t>)</w:t>
+      </w:r>
+      <w:bookmarkStart w:id="0" w:name="_GoBack"/>
+      <w:bookmarkEnd w:id="0"/>
+    </w:p>
+    <w:p>
+      <w:pPr>
+        <w:pStyle w:val="Paragraphedeliste"/>
         <w:numPr>
           <w:ilvl w:val="0"/>
           <w:numId w:val="8"/>
@@ -1030,7 +1577,7 @@
     </w:p>
     <w:p>
       <w:pPr>
-        <w:pStyle w:val="ListParagraph"/>
+        <w:pStyle w:val="Paragraphedeliste"/>
         <w:numPr>
           <w:ilvl w:val="0"/>
           <w:numId w:val="8"/>
@@ -1045,7 +1592,7 @@
     </w:p>
     <w:p>
       <w:pPr>
-        <w:pStyle w:val="ListParagraph"/>
+        <w:pStyle w:val="Paragraphedeliste"/>
         <w:numPr>
           <w:ilvl w:val="0"/>
           <w:numId w:val="8"/>
@@ -1057,7 +1604,7 @@
     </w:p>
     <w:p>
       <w:pPr>
-        <w:pStyle w:val="ListParagraph"/>
+        <w:pStyle w:val="Paragraphedeliste"/>
         <w:numPr>
           <w:ilvl w:val="0"/>
           <w:numId w:val="8"/>
@@ -1072,32 +1619,41 @@
     </w:p>
     <w:p>
       <w:pPr>
-        <w:pStyle w:val="ListParagraph"/>
+        <w:pStyle w:val="Paragraphedeliste"/>
         <w:numPr>
           <w:ilvl w:val="0"/>
           <w:numId w:val="8"/>
         </w:numPr>
       </w:pPr>
       <w:r>
-        <w:lastRenderedPageBreak/>
         <w:t>Copier la base de données de la machine locale sur le serveur</w:t>
       </w:r>
     </w:p>
     <w:p>
       <w:pPr>
-        <w:pStyle w:val="ListParagraph"/>
+        <w:pStyle w:val="Paragraphedeliste"/>
         <w:numPr>
           <w:ilvl w:val="0"/>
           <w:numId w:val="8"/>
         </w:numPr>
       </w:pPr>
       <w:r>
-        <w:t>Modifier le fichier C:\aider\server\Aider.Environment.crconfig pour permettre l’écriture des données lors du prochain démarrage de l’application</w:t>
-      </w:r>
-    </w:p>
-    <w:p>
-      <w:pPr>
-        <w:pStyle w:val="ListParagraph"/>
+        <w:t xml:space="preserve">Modifier le fichier </w:t>
+      </w:r>
+      <w:r>
+        <w:rPr>
+          <w:rFonts w:ascii="Consolas" w:hAnsi="Consolas" w:cs="Consolas"/>
+          <w:sz w:val="20"/>
+        </w:rPr>
+        <w:t>C:\aider\server\Aider.Environment.crconfig</w:t>
+      </w:r>
+      <w:r>
+        <w:t xml:space="preserve"> pour permettre l’écriture des données lors du prochain démarrage de l’application</w:t>
+      </w:r>
+    </w:p>
+    <w:p>
+      <w:pPr>
+        <w:pStyle w:val="Paragraphedeliste"/>
         <w:numPr>
           <w:ilvl w:val="0"/>
           <w:numId w:val="8"/>
@@ -1109,7 +1665,7 @@
     </w:p>
     <w:p>
       <w:pPr>
-        <w:pStyle w:val="ListParagraph"/>
+        <w:pStyle w:val="Paragraphedeliste"/>
         <w:numPr>
           <w:ilvl w:val="0"/>
           <w:numId w:val="8"/>
@@ -1121,7 +1677,7 @@
     </w:p>
     <w:p>
       <w:pPr>
-        <w:pStyle w:val="ListParagraph"/>
+        <w:pStyle w:val="Paragraphedeliste"/>
         <w:numPr>
           <w:ilvl w:val="0"/>
           <w:numId w:val="8"/>
@@ -1133,7 +1689,7 @@
     </w:p>
     <w:p>
       <w:pPr>
-        <w:pStyle w:val="ListParagraph"/>
+        <w:pStyle w:val="Paragraphedeliste"/>
         <w:numPr>
           <w:ilvl w:val="0"/>
           <w:numId w:val="8"/>
@@ -1145,7 +1701,7 @@
     </w:p>
     <w:p>
       <w:pPr>
-        <w:pStyle w:val="ListParagraph"/>
+        <w:pStyle w:val="Paragraphedeliste"/>
         <w:numPr>
           <w:ilvl w:val="0"/>
           <w:numId w:val="8"/>
@@ -1157,7 +1713,7 @@
     </w:p>
     <w:p>
       <w:pPr>
-        <w:pStyle w:val="ListParagraph"/>
+        <w:pStyle w:val="Paragraphedeliste"/>
         <w:numPr>
           <w:ilvl w:val="0"/>
           <w:numId w:val="8"/>
@@ -1172,7 +1728,7 @@
     </w:p>
     <w:p>
       <w:pPr>
-        <w:pStyle w:val="ListParagraph"/>
+        <w:pStyle w:val="Paragraphedeliste"/>
         <w:numPr>
           <w:ilvl w:val="0"/>
           <w:numId w:val="7"/>
@@ -1187,14 +1743,22 @@
     </w:p>
     <w:p>
       <w:pPr>
-        <w:pStyle w:val="ListParagraph"/>
+        <w:pStyle w:val="Paragraphedeliste"/>
         <w:numPr>
           <w:ilvl w:val="1"/>
           <w:numId w:val="7"/>
         </w:numPr>
       </w:pPr>
       <w:r>
-        <w:t xml:space="preserve">Jean-Michel Sordet (responsable du projet à l’EERV) : </w:t>
+        <w:t xml:space="preserve">Jean-Michel </w:t>
+      </w:r>
+      <w:proofErr w:type="spellStart"/>
+      <w:r>
+        <w:t>Sordet</w:t>
+      </w:r>
+      <w:proofErr w:type="spellEnd"/>
+      <w:r>
+        <w:t xml:space="preserve"> (responsable du projet à l’EERV) : </w:t>
       </w:r>
       <w:r>
         <w:t>jean-michel.sordet@eerv.ch</w:t>
@@ -1202,14 +1766,22 @@
     </w:p>
     <w:p>
       <w:pPr>
-        <w:pStyle w:val="ListParagraph"/>
+        <w:pStyle w:val="Paragraphedeliste"/>
         <w:numPr>
           <w:ilvl w:val="1"/>
           <w:numId w:val="7"/>
         </w:numPr>
       </w:pPr>
       <w:r>
-        <w:t xml:space="preserve">Gérard Jaton (responsable de l’informatique à l’EERV) : </w:t>
+        <w:t xml:space="preserve">Gérard </w:t>
+      </w:r>
+      <w:proofErr w:type="spellStart"/>
+      <w:r>
+        <w:t>Jaton</w:t>
+      </w:r>
+      <w:proofErr w:type="spellEnd"/>
+      <w:r>
+        <w:t xml:space="preserve"> (responsable de l’informatique à l’EERV) : </w:t>
       </w:r>
       <w:r>
         <w:t>gerard.jaton@eerv.ch</w:t>
@@ -1217,7 +1789,7 @@
     </w:p>
     <w:p>
       <w:pPr>
-        <w:pStyle w:val="Heading1"/>
+        <w:pStyle w:val="Titre1"/>
       </w:pPr>
       <w:r>
         <w:t>Job</w:t>
@@ -1230,7 +1802,7 @@
     </w:p>
     <w:p>
       <w:pPr>
-        <w:pStyle w:val="Heading1"/>
+        <w:pStyle w:val="Titre1"/>
       </w:pPr>
       <w:r>
         <w:t>Exportation bonne nouvelle</w:t>
@@ -1243,7 +1815,7 @@
     </w:p>
     <w:p>
       <w:pPr>
-        <w:pStyle w:val="ListParagraph"/>
+        <w:pStyle w:val="Paragraphedeliste"/>
         <w:numPr>
           <w:ilvl w:val="0"/>
           <w:numId w:val="9"/>
@@ -1255,7 +1827,7 @@
     </w:p>
     <w:p>
       <w:pPr>
-        <w:pStyle w:val="ListParagraph"/>
+        <w:pStyle w:val="Paragraphedeliste"/>
         <w:numPr>
           <w:ilvl w:val="0"/>
           <w:numId w:val="9"/>
@@ -1267,7 +1839,7 @@
     </w:p>
     <w:p>
       <w:pPr>
-        <w:pStyle w:val="ListParagraph"/>
+        <w:pStyle w:val="Paragraphedeliste"/>
         <w:numPr>
           <w:ilvl w:val="0"/>
           <w:numId w:val="9"/>
@@ -1279,33 +1851,40 @@
     </w:p>
     <w:p>
       <w:pPr>
-        <w:pStyle w:val="ListParagraph"/>
+        <w:pStyle w:val="Paragraphedeliste"/>
         <w:numPr>
           <w:ilvl w:val="0"/>
           <w:numId w:val="9"/>
         </w:numPr>
       </w:pPr>
       <w:r>
+        <w:lastRenderedPageBreak/>
         <w:t>Télécharger la copie du fichier de la base de données sur sa machine locale</w:t>
       </w:r>
     </w:p>
     <w:p>
       <w:pPr>
-        <w:pStyle w:val="ListParagraph"/>
+        <w:pStyle w:val="Paragraphedeliste"/>
         <w:numPr>
           <w:ilvl w:val="0"/>
           <w:numId w:val="9"/>
         </w:numPr>
       </w:pPr>
       <w:r>
-        <w:t>Mettre la dernière version du fichier Mat[CH]sort.csv disponible sur le site de la poste à côté de l’exécutable</w:t>
-      </w:r>
-      <w:bookmarkStart w:id="0" w:name="_GoBack"/>
-      <w:bookmarkEnd w:id="0"/>
-    </w:p>
-    <w:p>
-      <w:pPr>
-        <w:pStyle w:val="ListParagraph"/>
+        <w:t xml:space="preserve">Mettre la dernière version du fichier </w:t>
+      </w:r>
+      <w:proofErr w:type="gramStart"/>
+      <w:r>
+        <w:t>Mat[</w:t>
+      </w:r>
+      <w:proofErr w:type="gramEnd"/>
+      <w:r>
+        <w:t>CH]sort.csv disponible sur le site de la poste à côté de l’exécutable</w:t>
+      </w:r>
+    </w:p>
+    <w:p>
+      <w:pPr>
+        <w:pStyle w:val="Paragraphedeliste"/>
         <w:numPr>
           <w:ilvl w:val="0"/>
           <w:numId w:val="9"/>
@@ -1320,7 +1899,7 @@
     </w:p>
     <w:p>
       <w:pPr>
-        <w:pStyle w:val="ListParagraph"/>
+        <w:pStyle w:val="Paragraphedeliste"/>
         <w:rPr>
           <w:rFonts w:ascii="Consolas" w:hAnsi="Consolas" w:cs="Consolas"/>
           <w:sz w:val="20"/>
@@ -1333,23 +1912,25 @@
           <w:sz w:val="20"/>
           <w:szCs w:val="20"/>
         </w:rPr>
-        <w:t>App.Aider.exe -exportsubscriptions -output:</w:t>
-      </w:r>
+        <w:t>App.Aider.exe -</w:t>
+      </w:r>
+      <w:proofErr w:type="spellStart"/>
       <w:r>
         <w:rPr>
           <w:rFonts w:ascii="Consolas" w:hAnsi="Consolas" w:cs="Consolas"/>
           <w:sz w:val="20"/>
           <w:szCs w:val="20"/>
         </w:rPr>
-        <w:t>export.txt</w:t>
-      </w:r>
+        <w:t>exportsubscriptions</w:t>
+      </w:r>
+      <w:proofErr w:type="spellEnd"/>
       <w:r>
         <w:rPr>
           <w:rFonts w:ascii="Consolas" w:hAnsi="Consolas" w:cs="Consolas"/>
           <w:sz w:val="20"/>
           <w:szCs w:val="20"/>
         </w:rPr>
-        <w:t> -error:</w:t>
+        <w:t> -output:</w:t>
       </w:r>
       <w:r>
         <w:rPr>
@@ -1357,21 +1938,37 @@
           <w:sz w:val="20"/>
           <w:szCs w:val="20"/>
         </w:rPr>
-        <w:t>error.txt</w:t>
-      </w:r>
-    </w:p>
-    <w:p>
-      <w:pPr>
-        <w:pStyle w:val="ListParagraph"/>
-        <w:numPr>
-          <w:ilvl w:val="0"/>
-          <w:numId w:val="9"/>
-        </w:numPr>
+        <w:t>export.txt</w:t>
+      </w:r>
+      <w:r>
         <w:rPr>
           <w:rFonts w:ascii="Consolas" w:hAnsi="Consolas" w:cs="Consolas"/>
           <w:sz w:val="20"/>
           <w:szCs w:val="20"/>
         </w:rPr>
+        <w:t> -error:</w:t>
+      </w:r>
+      <w:r>
+        <w:rPr>
+          <w:rFonts w:ascii="Consolas" w:hAnsi="Consolas" w:cs="Consolas"/>
+          <w:sz w:val="20"/>
+          <w:szCs w:val="20"/>
+        </w:rPr>
+        <w:t>error.txt</w:t>
+      </w:r>
+    </w:p>
+    <w:p>
+      <w:pPr>
+        <w:pStyle w:val="Paragraphedeliste"/>
+        <w:numPr>
+          <w:ilvl w:val="0"/>
+          <w:numId w:val="9"/>
+        </w:numPr>
+        <w:rPr>
+          <w:rFonts w:ascii="Consolas" w:hAnsi="Consolas" w:cs="Consolas"/>
+          <w:sz w:val="20"/>
+          <w:szCs w:val="20"/>
+        </w:rPr>
       </w:pPr>
       <w:r>
         <w:t>Uploader le fichier d’export vers le serveur de l’éditeur, en utilisant les arguments appropriés sur la ligne de commande pour lancer l’application</w:t>
@@ -1382,7 +1979,7 @@
     </w:p>
     <w:p>
       <w:pPr>
-        <w:pStyle w:val="ListParagraph"/>
+        <w:pStyle w:val="Paragraphedeliste"/>
         <w:rPr>
           <w:rFonts w:ascii="Consolas" w:hAnsi="Consolas" w:cs="Consolas"/>
           <w:sz w:val="20"/>
@@ -1406,21 +2003,23 @@
         </w:rPr>
         <w:t>-</w:t>
       </w:r>
+      <w:proofErr w:type="spellStart"/>
       <w:r>
         <w:rPr>
           <w:rFonts w:ascii="Consolas" w:hAnsi="Consolas" w:cs="Consolas"/>
           <w:sz w:val="20"/>
           <w:szCs w:val="20"/>
         </w:rPr>
-        <w:t>uploadsubscriptions -input:</w:t>
-      </w:r>
+        <w:t>uploadsubscriptions</w:t>
+      </w:r>
+      <w:proofErr w:type="spellEnd"/>
       <w:r>
         <w:rPr>
           <w:rFonts w:ascii="Consolas" w:hAnsi="Consolas" w:cs="Consolas"/>
           <w:sz w:val="20"/>
           <w:szCs w:val="20"/>
         </w:rPr>
-        <w:t>export.txt -</w:t>
+        <w:t> -input:</w:t>
       </w:r>
       <w:r>
         <w:rPr>
@@ -1428,7 +2027,7 @@
           <w:sz w:val="20"/>
           <w:szCs w:val="20"/>
         </w:rPr>
-        <w:t>publicationdate:2013-06-27 -response:</w:t>
+        <w:t>export.txt -</w:t>
       </w:r>
       <w:r>
         <w:rPr>
@@ -1436,31 +2035,55 @@
           <w:sz w:val="20"/>
           <w:szCs w:val="20"/>
         </w:rPr>
+        <w:t>publicationdate:2013-06-27 -response:</w:t>
+      </w:r>
+      <w:r>
+        <w:rPr>
+          <w:rFonts w:ascii="Consolas" w:hAnsi="Consolas" w:cs="Consolas"/>
+          <w:sz w:val="20"/>
+          <w:szCs w:val="20"/>
+        </w:rPr>
         <w:t>response.txt</w:t>
       </w:r>
     </w:p>
     <w:p>
       <w:pPr>
-        <w:pStyle w:val="ListParagraph"/>
+        <w:pStyle w:val="Paragraphedeliste"/>
         <w:numPr>
           <w:ilvl w:val="0"/>
           <w:numId w:val="9"/>
         </w:numPr>
       </w:pPr>
       <w:r>
-        <w:t>Envoyer un email de confirmation aux personnes concernées. En général, je fais un email aux autres développeurs de l’application et aux personnes de contact chez l’EERV qui sont responsables de l’application et du Bonne Nouvelle et au responsable chez Tamedia :</w:t>
-      </w:r>
-    </w:p>
-    <w:p>
-      <w:pPr>
-        <w:pStyle w:val="ListParagraph"/>
+        <w:t xml:space="preserve">Envoyer un email de confirmation aux personnes concernées. En général, je fais un email aux autres développeurs de l’application et aux personnes de contact chez l’EERV qui sont responsables de l’application et du Bonne Nouvelle et au responsable chez </w:t>
+      </w:r>
+      <w:proofErr w:type="spellStart"/>
+      <w:r>
+        <w:t>Tamedia</w:t>
+      </w:r>
+      <w:proofErr w:type="spellEnd"/>
+      <w:r>
+        <w:t> :</w:t>
+      </w:r>
+    </w:p>
+    <w:p>
+      <w:pPr>
+        <w:pStyle w:val="Paragraphedeliste"/>
         <w:numPr>
           <w:ilvl w:val="1"/>
           <w:numId w:val="9"/>
         </w:numPr>
       </w:pPr>
       <w:r>
-        <w:t xml:space="preserve">Jean-Michel Sordet (responsable du projet à l’EERV) : </w:t>
+        <w:t xml:space="preserve">Jean-Michel </w:t>
+      </w:r>
+      <w:proofErr w:type="spellStart"/>
+      <w:r>
+        <w:t>Sordet</w:t>
+      </w:r>
+      <w:proofErr w:type="spellEnd"/>
+      <w:r>
+        <w:t xml:space="preserve"> (responsable du projet à l’EERV) : </w:t>
       </w:r>
       <w:r>
         <w:t>jean-michel.sordet@eerv.ch</w:t>
@@ -1468,19 +2091,27 @@
     </w:p>
     <w:p>
       <w:pPr>
-        <w:pStyle w:val="ListParagraph"/>
+        <w:pStyle w:val="Paragraphedeliste"/>
         <w:numPr>
           <w:ilvl w:val="1"/>
           <w:numId w:val="9"/>
         </w:numPr>
       </w:pPr>
       <w:r>
-        <w:t xml:space="preserve">Gérard Jaton (responsable de l’informatique à l’EERV) : </w:t>
-      </w:r>
-      <w:hyperlink r:id="rId9" w:history="1">
+        <w:t xml:space="preserve">Gérard </w:t>
+      </w:r>
+      <w:proofErr w:type="spellStart"/>
+      <w:r>
+        <w:t>Jaton</w:t>
+      </w:r>
+      <w:proofErr w:type="spellEnd"/>
+      <w:r>
+        <w:t xml:space="preserve"> (responsable de l’informatique à l’EERV) : </w:t>
+      </w:r>
+      <w:hyperlink r:id="rId10" w:history="1">
         <w:r>
           <w:rPr>
-            <w:rStyle w:val="Hyperlink"/>
+            <w:rStyle w:val="Lienhypertexte"/>
           </w:rPr>
           <w:t>gerard.jaton@eerv.ch</w:t>
         </w:r>
@@ -1488,7 +2119,7 @@
     </w:p>
     <w:p>
       <w:pPr>
-        <w:pStyle w:val="ListParagraph"/>
+        <w:pStyle w:val="Paragraphedeliste"/>
         <w:numPr>
           <w:ilvl w:val="1"/>
           <w:numId w:val="9"/>
@@ -1497,10 +2128,10 @@
       <w:r>
         <w:t xml:space="preserve">Paolo Mariani (responsable du BN à l’EERV) : </w:t>
       </w:r>
-      <w:hyperlink r:id="rId10" w:history="1">
+      <w:hyperlink r:id="rId11" w:history="1">
         <w:r>
           <w:rPr>
-            <w:rStyle w:val="Hyperlink"/>
+            <w:rStyle w:val="Lienhypertexte"/>
           </w:rPr>
           <w:t>paolo.mariani@eerv.ch</w:t>
         </w:r>
@@ -1508,15 +2139,22 @@
     </w:p>
     <w:p>
       <w:pPr>
-        <w:pStyle w:val="ListParagraph"/>
+        <w:pStyle w:val="Paragraphedeliste"/>
         <w:numPr>
           <w:ilvl w:val="1"/>
           <w:numId w:val="9"/>
         </w:numPr>
       </w:pPr>
       <w:r>
-        <w:lastRenderedPageBreak/>
-        <w:t>Philippe Martin (responsable du BN chez Tamedia) :</w:t>
+        <w:t xml:space="preserve">Philippe Martin (responsable du BN chez </w:t>
+      </w:r>
+      <w:proofErr w:type="spellStart"/>
+      <w:r>
+        <w:t>Tamedia</w:t>
+      </w:r>
+      <w:proofErr w:type="spellEnd"/>
+      <w:r>
+        <w:t>) :</w:t>
       </w:r>
       <w:r>
         <w:t xml:space="preserve"> </w:t>
@@ -1527,7 +2165,7 @@
     </w:p>
     <w:p>
       <w:pPr>
-        <w:pStyle w:val="Heading1"/>
+        <w:pStyle w:val="Titre1"/>
       </w:pPr>
       <w:r>
         <w:t>Backups</w:t>
@@ -1540,7 +2178,7 @@
     </w:p>
     <w:p>
       <w:pPr>
-        <w:pStyle w:val="Heading1"/>
+        <w:pStyle w:val="Titre1"/>
       </w:pPr>
       <w:r>
         <w:t>Traitement des données locales</w:t>
@@ -1553,7 +2191,7 @@
     </w:p>
     <w:p>
       <w:pPr>
-        <w:pStyle w:val="ListParagraph"/>
+        <w:pStyle w:val="Paragraphedeliste"/>
         <w:numPr>
           <w:ilvl w:val="0"/>
           <w:numId w:val="12"/>
@@ -1565,7 +2203,7 @@
     </w:p>
     <w:p>
       <w:pPr>
-        <w:pStyle w:val="ListParagraph"/>
+        <w:pStyle w:val="Paragraphedeliste"/>
         <w:numPr>
           <w:ilvl w:val="0"/>
           <w:numId w:val="12"/>
@@ -1577,29 +2215,53 @@
     </w:p>
     <w:p>
       <w:pPr>
-        <w:pStyle w:val="ListParagraph"/>
+        <w:pStyle w:val="Paragraphedeliste"/>
         <w:numPr>
           <w:ilvl w:val="1"/>
           <w:numId w:val="12"/>
         </w:numPr>
       </w:pPr>
       <w:r>
-        <w:t>Avoir une deuxième copie du repository SVN, par exemple dans S:\Epsitec.Cresus_WORK</w:t>
-      </w:r>
-      <w:r>
-        <w:t>. Il faut faire très attention à ce que ce repository ait la révision SVN désirée.</w:t>
-      </w:r>
-    </w:p>
-    <w:p>
-      <w:pPr>
-        <w:pStyle w:val="ListParagraph"/>
+        <w:t xml:space="preserve">Avoir une deuxième copie du </w:t>
+      </w:r>
+      <w:proofErr w:type="spellStart"/>
+      <w:r>
+        <w:t>repository</w:t>
+      </w:r>
+      <w:proofErr w:type="spellEnd"/>
+      <w:r>
+        <w:t xml:space="preserve"> SVN, par exemple dans S:\Epsitec.Cresus_WORK</w:t>
+      </w:r>
+      <w:r>
+        <w:t xml:space="preserve">. Il faut faire très attention à ce que ce </w:t>
+      </w:r>
+      <w:proofErr w:type="spellStart"/>
+      <w:r>
+        <w:t>repository</w:t>
+      </w:r>
+      <w:proofErr w:type="spellEnd"/>
+      <w:r>
+        <w:t xml:space="preserve"> ait la révision SVN désirée.</w:t>
+      </w:r>
+    </w:p>
+    <w:p>
+      <w:pPr>
+        <w:pStyle w:val="Paragraphedeliste"/>
         <w:numPr>
           <w:ilvl w:val="1"/>
           <w:numId w:val="12"/>
         </w:numPr>
       </w:pPr>
       <w:r>
-        <w:t>Modifier le fichier Cresus.Core.Library.crconfig pour utiliser un autre fichier de base de données, comme AIDER-WORK.FIREBIRD par exemple.</w:t>
+        <w:t xml:space="preserve">Modifier le fichier </w:t>
+      </w:r>
+      <w:proofErr w:type="spellStart"/>
+      <w:r>
+        <w:t>Cresus.Core.Library.crconfig</w:t>
+      </w:r>
+      <w:proofErr w:type="spellEnd"/>
+      <w:r>
+        <w:t xml:space="preserve"> pour utiliser un autre fichier de base de données, comme AIDER-WORK.FIREBIRD par exemple.</w:t>
       </w:r>
     </w:p>
     <w:p>
@@ -1612,7 +2274,7 @@
     </w:p>
     <w:p/>
     <w:sectPr>
-      <w:footerReference w:type="default" r:id="rId11"/>
+      <w:footerReference w:type="default" r:id="rId12"/>
       <w:pgSz w:w="11906" w:h="16838"/>
       <w:pgMar w:top="1417" w:right="1417" w:bottom="1417" w:left="1417" w:header="708" w:footer="708" w:gutter="0"/>
       <w:cols w:space="708"/>
@@ -1651,7 +2313,7 @@
 <w:ftr xmlns:wpc="http://schemas.microsoft.com/office/word/2010/wordprocessingCanvas" xmlns:mc="http://schemas.openxmlformats.org/markup-compatibility/2006" xmlns:o="urn:schemas-microsoft-com:office:office" xmlns:r="http://schemas.openxmlformats.org/officeDocument/2006/relationships" xmlns:m="http://schemas.openxmlformats.org/officeDocument/2006/math" xmlns:v="urn:schemas-microsoft-com:vml" xmlns:wp14="http://schemas.microsoft.com/office/word/2010/wordprocessingDrawing" xmlns:wp="http://schemas.openxmlformats.org/drawingml/2006/wordprocessingDrawing" xmlns:w10="urn:schemas-microsoft-com:office:word" xmlns:w="http://schemas.openxmlformats.org/wordprocessingml/2006/main" xmlns:w14="http://schemas.microsoft.com/office/word/2010/wordml" xmlns:wpg="http://schemas.microsoft.com/office/word/2010/wordprocessingGroup" xmlns:wpi="http://schemas.microsoft.com/office/word/2010/wordprocessingInk" xmlns:wne="http://schemas.microsoft.com/office/word/2006/wordml" xmlns:wps="http://schemas.microsoft.com/office/word/2010/wordprocessingShape" mc:Ignorable="w14 wp14">
   <w:p>
     <w:pPr>
-      <w:pStyle w:val="Footer"/>
+      <w:pStyle w:val="Pieddepage"/>
     </w:pPr>
     <w:r>
       <w:fldChar w:fldCharType="begin"/>
@@ -2453,7 +3115,7 @@
         <w:rFonts w:hint="default"/>
       </w:rPr>
     </w:lvl>
-    <w:lvl w:ilvl="1" w:tplc="100C0019" w:tentative="1">
+    <w:lvl w:ilvl="1" w:tplc="100C0019">
       <w:start w:val="1"/>
       <w:numFmt w:val="lowerLetter"/>
       <w:lvlText w:val="%2."/>
@@ -3015,11 +3677,11 @@
     <w:name w:val="Normal"/>
     <w:qFormat/>
   </w:style>
-  <w:style w:type="paragraph" w:styleId="Heading1">
+  <w:style w:type="paragraph" w:styleId="Titre1">
     <w:name w:val="heading 1"/>
     <w:basedOn w:val="Normal"/>
     <w:next w:val="Normal"/>
-    <w:link w:val="Heading1Char"/>
+    <w:link w:val="Titre1Car"/>
     <w:uiPriority w:val="9"/>
     <w:qFormat/>
     <w:rsid w:val="00AB65BE"/>
@@ -3038,13 +3700,13 @@
       <w:szCs w:val="28"/>
     </w:rPr>
   </w:style>
-  <w:style w:type="character" w:default="1" w:styleId="DefaultParagraphFont">
+  <w:style w:type="character" w:default="1" w:styleId="Policepardfaut">
     <w:name w:val="Default Paragraph Font"/>
     <w:uiPriority w:val="1"/>
     <w:semiHidden/>
     <w:unhideWhenUsed/>
   </w:style>
-  <w:style w:type="table" w:default="1" w:styleId="TableNormal">
+  <w:style w:type="table" w:default="1" w:styleId="TableauNormal">
     <w:name w:val="Normal Table"/>
     <w:uiPriority w:val="99"/>
     <w:semiHidden/>
@@ -3059,17 +3721,17 @@
       </w:tblCellMar>
     </w:tblPr>
   </w:style>
-  <w:style w:type="numbering" w:default="1" w:styleId="NoList">
+  <w:style w:type="numbering" w:default="1" w:styleId="Aucuneliste">
     <w:name w:val="No List"/>
     <w:uiPriority w:val="99"/>
     <w:semiHidden/>
     <w:unhideWhenUsed/>
   </w:style>
-  <w:style w:type="paragraph" w:styleId="Title">
+  <w:style w:type="paragraph" w:styleId="Titre">
     <w:name w:val="Title"/>
     <w:basedOn w:val="Normal"/>
     <w:next w:val="Normal"/>
-    <w:link w:val="TitleChar"/>
+    <w:link w:val="TitreCar"/>
     <w:uiPriority w:val="10"/>
     <w:qFormat/>
     <w:rsid w:val="00AB65BE"/>
@@ -3089,10 +3751,10 @@
       <w:szCs w:val="52"/>
     </w:rPr>
   </w:style>
-  <w:style w:type="character" w:customStyle="1" w:styleId="TitleChar">
-    <w:name w:val="Title Char"/>
-    <w:basedOn w:val="DefaultParagraphFont"/>
-    <w:link w:val="Title"/>
+  <w:style w:type="character" w:customStyle="1" w:styleId="TitreCar">
+    <w:name w:val="Titre Car"/>
+    <w:basedOn w:val="Policepardfaut"/>
+    <w:link w:val="Titre"/>
     <w:uiPriority w:val="10"/>
     <w:rsid w:val="00AB65BE"/>
     <w:rPr>
@@ -3104,10 +3766,10 @@
       <w:szCs w:val="52"/>
     </w:rPr>
   </w:style>
-  <w:style w:type="character" w:customStyle="1" w:styleId="Heading1Char">
-    <w:name w:val="Heading 1 Char"/>
-    <w:basedOn w:val="DefaultParagraphFont"/>
-    <w:link w:val="Heading1"/>
+  <w:style w:type="character" w:customStyle="1" w:styleId="Titre1Car">
+    <w:name w:val="Titre 1 Car"/>
+    <w:basedOn w:val="Policepardfaut"/>
+    <w:link w:val="Titre1"/>
     <w:uiPriority w:val="9"/>
     <w:rsid w:val="00AB65BE"/>
     <w:rPr>
@@ -3119,7 +3781,7 @@
       <w:szCs w:val="28"/>
     </w:rPr>
   </w:style>
-  <w:style w:type="paragraph" w:styleId="ListParagraph">
+  <w:style w:type="paragraph" w:styleId="Paragraphedeliste">
     <w:name w:val="List Paragraph"/>
     <w:basedOn w:val="Normal"/>
     <w:uiPriority w:val="34"/>
@@ -3130,9 +3792,9 @@
       <w:contextualSpacing/>
     </w:pPr>
   </w:style>
-  <w:style w:type="table" w:styleId="TableGrid">
+  <w:style w:type="table" w:styleId="Grilledutableau">
     <w:name w:val="Table Grid"/>
-    <w:basedOn w:val="TableNormal"/>
+    <w:basedOn w:val="TableauNormal"/>
     <w:uiPriority w:val="59"/>
     <w:rsid w:val="00852B2C"/>
     <w:pPr>
@@ -3156,9 +3818,9 @@
       </w:tblCellMar>
     </w:tblPr>
   </w:style>
-  <w:style w:type="character" w:styleId="Hyperlink">
+  <w:style w:type="character" w:styleId="Lienhypertexte">
     <w:name w:val="Hyperlink"/>
-    <w:basedOn w:val="DefaultParagraphFont"/>
+    <w:basedOn w:val="Policepardfaut"/>
     <w:uiPriority w:val="99"/>
     <w:unhideWhenUsed/>
     <w:rsid w:val="0028459B"/>
@@ -3167,10 +3829,10 @@
       <w:u w:val="single"/>
     </w:rPr>
   </w:style>
-  <w:style w:type="paragraph" w:styleId="Header">
+  <w:style w:type="paragraph" w:styleId="En-tte">
     <w:name w:val="header"/>
     <w:basedOn w:val="Normal"/>
-    <w:link w:val="HeaderChar"/>
+    <w:link w:val="En-tteCar"/>
     <w:uiPriority w:val="99"/>
     <w:unhideWhenUsed/>
     <w:rsid w:val="000F1440"/>
@@ -3182,17 +3844,17 @@
       <w:spacing w:after="0" w:line="240" w:lineRule="auto"/>
     </w:pPr>
   </w:style>
-  <w:style w:type="character" w:customStyle="1" w:styleId="HeaderChar">
-    <w:name w:val="Header Char"/>
-    <w:basedOn w:val="DefaultParagraphFont"/>
-    <w:link w:val="Header"/>
+  <w:style w:type="character" w:customStyle="1" w:styleId="En-tteCar">
+    <w:name w:val="En-tête Car"/>
+    <w:basedOn w:val="Policepardfaut"/>
+    <w:link w:val="En-tte"/>
     <w:uiPriority w:val="99"/>
     <w:rsid w:val="000F1440"/>
   </w:style>
-  <w:style w:type="paragraph" w:styleId="Footer">
+  <w:style w:type="paragraph" w:styleId="Pieddepage">
     <w:name w:val="footer"/>
     <w:basedOn w:val="Normal"/>
-    <w:link w:val="FooterChar"/>
+    <w:link w:val="PieddepageCar"/>
     <w:uiPriority w:val="99"/>
     <w:unhideWhenUsed/>
     <w:rsid w:val="000F1440"/>
@@ -3204,17 +3866,17 @@
       <w:spacing w:after="0" w:line="240" w:lineRule="auto"/>
     </w:pPr>
   </w:style>
-  <w:style w:type="character" w:customStyle="1" w:styleId="FooterChar">
-    <w:name w:val="Footer Char"/>
-    <w:basedOn w:val="DefaultParagraphFont"/>
-    <w:link w:val="Footer"/>
+  <w:style w:type="character" w:customStyle="1" w:styleId="PieddepageCar">
+    <w:name w:val="Pied de page Car"/>
+    <w:basedOn w:val="Policepardfaut"/>
+    <w:link w:val="Pieddepage"/>
     <w:uiPriority w:val="99"/>
     <w:rsid w:val="000F1440"/>
   </w:style>
-  <w:style w:type="paragraph" w:styleId="HTMLPreformatted">
+  <w:style w:type="paragraph" w:styleId="PrformatHTML">
     <w:name w:val="HTML Preformatted"/>
     <w:basedOn w:val="Normal"/>
-    <w:link w:val="HTMLPreformattedChar"/>
+    <w:link w:val="PrformatHTMLCar"/>
     <w:uiPriority w:val="99"/>
     <w:semiHidden/>
     <w:unhideWhenUsed/>
@@ -3247,10 +3909,10 @@
       <w:lang w:eastAsia="fr-CH"/>
     </w:rPr>
   </w:style>
-  <w:style w:type="character" w:customStyle="1" w:styleId="HTMLPreformattedChar">
-    <w:name w:val="HTML Preformatted Char"/>
-    <w:basedOn w:val="DefaultParagraphFont"/>
-    <w:link w:val="HTMLPreformatted"/>
+  <w:style w:type="character" w:customStyle="1" w:styleId="PrformatHTMLCar">
+    <w:name w:val="Préformaté HTML Car"/>
+    <w:basedOn w:val="Policepardfaut"/>
+    <w:link w:val="PrformatHTML"/>
     <w:uiPriority w:val="99"/>
     <w:semiHidden/>
     <w:rsid w:val="003422FC"/>
@@ -3424,11 +4086,11 @@
     <w:name w:val="Normal"/>
     <w:qFormat/>
   </w:style>
-  <w:style w:type="paragraph" w:styleId="Heading1">
+  <w:style w:type="paragraph" w:styleId="Titre1">
     <w:name w:val="heading 1"/>
     <w:basedOn w:val="Normal"/>
     <w:next w:val="Normal"/>
-    <w:link w:val="Heading1Char"/>
+    <w:link w:val="Titre1Car"/>
     <w:uiPriority w:val="9"/>
     <w:qFormat/>
     <w:rsid w:val="00AB65BE"/>
@@ -3447,13 +4109,13 @@
       <w:szCs w:val="28"/>
     </w:rPr>
   </w:style>
-  <w:style w:type="character" w:default="1" w:styleId="DefaultParagraphFont">
+  <w:style w:type="character" w:default="1" w:styleId="Policepardfaut">
     <w:name w:val="Default Paragraph Font"/>
     <w:uiPriority w:val="1"/>
     <w:semiHidden/>
     <w:unhideWhenUsed/>
   </w:style>
-  <w:style w:type="table" w:default="1" w:styleId="TableNormal">
+  <w:style w:type="table" w:default="1" w:styleId="TableauNormal">
     <w:name w:val="Normal Table"/>
     <w:uiPriority w:val="99"/>
     <w:semiHidden/>
@@ -3468,17 +4130,17 @@
       </w:tblCellMar>
     </w:tblPr>
   </w:style>
-  <w:style w:type="numbering" w:default="1" w:styleId="NoList">
+  <w:style w:type="numbering" w:default="1" w:styleId="Aucuneliste">
     <w:name w:val="No List"/>
     <w:uiPriority w:val="99"/>
     <w:semiHidden/>
     <w:unhideWhenUsed/>
   </w:style>
-  <w:style w:type="paragraph" w:styleId="Title">
+  <w:style w:type="paragraph" w:styleId="Titre">
     <w:name w:val="Title"/>
     <w:basedOn w:val="Normal"/>
     <w:next w:val="Normal"/>
-    <w:link w:val="TitleChar"/>
+    <w:link w:val="TitreCar"/>
     <w:uiPriority w:val="10"/>
     <w:qFormat/>
     <w:rsid w:val="00AB65BE"/>
@@ -3498,10 +4160,10 @@
       <w:szCs w:val="52"/>
     </w:rPr>
   </w:style>
-  <w:style w:type="character" w:customStyle="1" w:styleId="TitleChar">
-    <w:name w:val="Title Char"/>
-    <w:basedOn w:val="DefaultParagraphFont"/>
-    <w:link w:val="Title"/>
+  <w:style w:type="character" w:customStyle="1" w:styleId="TitreCar">
+    <w:name w:val="Titre Car"/>
+    <w:basedOn w:val="Policepardfaut"/>
+    <w:link w:val="Titre"/>
     <w:uiPriority w:val="10"/>
     <w:rsid w:val="00AB65BE"/>
     <w:rPr>
@@ -3513,10 +4175,10 @@
       <w:szCs w:val="52"/>
     </w:rPr>
   </w:style>
-  <w:style w:type="character" w:customStyle="1" w:styleId="Heading1Char">
-    <w:name w:val="Heading 1 Char"/>
-    <w:basedOn w:val="DefaultParagraphFont"/>
-    <w:link w:val="Heading1"/>
+  <w:style w:type="character" w:customStyle="1" w:styleId="Titre1Car">
+    <w:name w:val="Titre 1 Car"/>
+    <w:basedOn w:val="Policepardfaut"/>
+    <w:link w:val="Titre1"/>
     <w:uiPriority w:val="9"/>
     <w:rsid w:val="00AB65BE"/>
     <w:rPr>
@@ -3528,7 +4190,7 @@
       <w:szCs w:val="28"/>
     </w:rPr>
   </w:style>
-  <w:style w:type="paragraph" w:styleId="ListParagraph">
+  <w:style w:type="paragraph" w:styleId="Paragraphedeliste">
     <w:name w:val="List Paragraph"/>
     <w:basedOn w:val="Normal"/>
     <w:uiPriority w:val="34"/>
@@ -3539,9 +4201,9 @@
       <w:contextualSpacing/>
     </w:pPr>
   </w:style>
-  <w:style w:type="table" w:styleId="TableGrid">
+  <w:style w:type="table" w:styleId="Grilledutableau">
     <w:name w:val="Table Grid"/>
-    <w:basedOn w:val="TableNormal"/>
+    <w:basedOn w:val="TableauNormal"/>
     <w:uiPriority w:val="59"/>
     <w:rsid w:val="00852B2C"/>
     <w:pPr>
@@ -3565,9 +4227,9 @@
       </w:tblCellMar>
     </w:tblPr>
   </w:style>
-  <w:style w:type="character" w:styleId="Hyperlink">
+  <w:style w:type="character" w:styleId="Lienhypertexte">
     <w:name w:val="Hyperlink"/>
-    <w:basedOn w:val="DefaultParagraphFont"/>
+    <w:basedOn w:val="Policepardfaut"/>
     <w:uiPriority w:val="99"/>
     <w:unhideWhenUsed/>
     <w:rsid w:val="0028459B"/>
@@ -3576,10 +4238,10 @@
       <w:u w:val="single"/>
     </w:rPr>
   </w:style>
-  <w:style w:type="paragraph" w:styleId="Header">
+  <w:style w:type="paragraph" w:styleId="En-tte">
     <w:name w:val="header"/>
     <w:basedOn w:val="Normal"/>
-    <w:link w:val="HeaderChar"/>
+    <w:link w:val="En-tteCar"/>
     <w:uiPriority w:val="99"/>
     <w:unhideWhenUsed/>
     <w:rsid w:val="000F1440"/>
@@ -3591,17 +4253,17 @@
       <w:spacing w:after="0" w:line="240" w:lineRule="auto"/>
     </w:pPr>
   </w:style>
-  <w:style w:type="character" w:customStyle="1" w:styleId="HeaderChar">
-    <w:name w:val="Header Char"/>
-    <w:basedOn w:val="DefaultParagraphFont"/>
-    <w:link w:val="Header"/>
+  <w:style w:type="character" w:customStyle="1" w:styleId="En-tteCar">
+    <w:name w:val="En-tête Car"/>
+    <w:basedOn w:val="Policepardfaut"/>
+    <w:link w:val="En-tte"/>
     <w:uiPriority w:val="99"/>
     <w:rsid w:val="000F1440"/>
   </w:style>
-  <w:style w:type="paragraph" w:styleId="Footer">
+  <w:style w:type="paragraph" w:styleId="Pieddepage">
     <w:name w:val="footer"/>
     <w:basedOn w:val="Normal"/>
-    <w:link w:val="FooterChar"/>
+    <w:link w:val="PieddepageCar"/>
     <w:uiPriority w:val="99"/>
     <w:unhideWhenUsed/>
     <w:rsid w:val="000F1440"/>
@@ -3613,17 +4275,17 @@
       <w:spacing w:after="0" w:line="240" w:lineRule="auto"/>
     </w:pPr>
   </w:style>
-  <w:style w:type="character" w:customStyle="1" w:styleId="FooterChar">
-    <w:name w:val="Footer Char"/>
-    <w:basedOn w:val="DefaultParagraphFont"/>
-    <w:link w:val="Footer"/>
+  <w:style w:type="character" w:customStyle="1" w:styleId="PieddepageCar">
+    <w:name w:val="Pied de page Car"/>
+    <w:basedOn w:val="Policepardfaut"/>
+    <w:link w:val="Pieddepage"/>
     <w:uiPriority w:val="99"/>
     <w:rsid w:val="000F1440"/>
   </w:style>
-  <w:style w:type="paragraph" w:styleId="HTMLPreformatted">
+  <w:style w:type="paragraph" w:styleId="PrformatHTML">
     <w:name w:val="HTML Preformatted"/>
     <w:basedOn w:val="Normal"/>
-    <w:link w:val="HTMLPreformattedChar"/>
+    <w:link w:val="PrformatHTMLCar"/>
     <w:uiPriority w:val="99"/>
     <w:semiHidden/>
     <w:unhideWhenUsed/>
@@ -3656,10 +4318,10 @@
       <w:lang w:eastAsia="fr-CH"/>
     </w:rPr>
   </w:style>
-  <w:style w:type="character" w:customStyle="1" w:styleId="HTMLPreformattedChar">
-    <w:name w:val="HTML Preformatted Char"/>
-    <w:basedOn w:val="DefaultParagraphFont"/>
-    <w:link w:val="HTMLPreformatted"/>
+  <w:style w:type="character" w:customStyle="1" w:styleId="PrformatHTMLCar">
+    <w:name w:val="Préformaté HTML Car"/>
+    <w:basedOn w:val="Policepardfaut"/>
+    <w:link w:val="PrformatHTML"/>
     <w:uiPriority w:val="99"/>
     <w:semiHidden/>
     <w:rsid w:val="003422FC"/>

</xml_diff>

<commit_message>
- AIDER: complété la documentation pour l'exportation BN et l'importation MAT[CH]
git-svn-id: https://svn.opac.ch/svn/cr/branches/vs2010.1@21339 787ff09c-d2b5-7842-b444-8dd0a418631d
</commit_message>
<xml_diff>
--- a/Epsitec.Cresus/External/Documentation/Products/EERV - Aider/Procédures.docx
+++ b/Epsitec.Cresus/External/Documentation/Products/EERV - Aider/Procédures.docx
@@ -4,7 +4,7 @@
   <w:body>
     <w:p>
       <w:pPr>
-        <w:pStyle w:val="Titre"/>
+        <w:pStyle w:val="Title"/>
       </w:pPr>
       <w:r>
         <w:t>Procédures</w:t>
@@ -12,23 +12,7 @@
     </w:p>
     <w:p>
       <w:r>
-        <w:t xml:space="preserve">Ce document décrit les procédures utilisées pour manipuler les applications d’AIDER déployées en production. Elles sont déployées chez </w:t>
-      </w:r>
-      <w:proofErr w:type="spellStart"/>
-      <w:r>
-        <w:t>Krios</w:t>
-      </w:r>
-      <w:proofErr w:type="spellEnd"/>
-      <w:r>
-        <w:t xml:space="preserve">, sur des machines virtuelles avec Windows Server 2008 et l’accès à ces machines passe par une connexion </w:t>
-      </w:r>
-      <w:proofErr w:type="gramStart"/>
-      <w:r>
-        <w:t>terminal</w:t>
-      </w:r>
-      <w:proofErr w:type="gramEnd"/>
-      <w:r>
-        <w:t xml:space="preserve"> serveur. La structur</w:t>
+        <w:t>Ce document décrit les procédures utilisées pour manipuler les applications d’AIDER déployées en production. Elles sont déployées chez Krios, sur des machines virtuelles avec Windows Server 2008 et l’accès à ces machines passe par une connexion terminal serveur. La structur</w:t>
       </w:r>
       <w:r>
         <w:t>e de ces machines est identique :</w:t>
@@ -36,7 +20,7 @@
     </w:p>
     <w:p>
       <w:pPr>
-        <w:pStyle w:val="Paragraphedeliste"/>
+        <w:pStyle w:val="ListParagraph"/>
         <w:numPr>
           <w:ilvl w:val="0"/>
           <w:numId w:val="2"/>
@@ -48,7 +32,7 @@
     </w:p>
     <w:p>
       <w:pPr>
-        <w:pStyle w:val="Paragraphedeliste"/>
+        <w:pStyle w:val="ListParagraph"/>
         <w:numPr>
           <w:ilvl w:val="0"/>
           <w:numId w:val="2"/>
@@ -58,17 +42,12 @@
         <w:t xml:space="preserve">La base de données est dans </w:t>
       </w:r>
       <w:r>
-        <w:t xml:space="preserve">C:\ProgramData\Epsitec\Firebird </w:t>
-      </w:r>
-      <w:proofErr w:type="spellStart"/>
-      <w:r>
-        <w:t>Databases</w:t>
-      </w:r>
-      <w:proofErr w:type="spellEnd"/>
-    </w:p>
-    <w:p>
-      <w:pPr>
-        <w:pStyle w:val="Paragraphedeliste"/>
+        <w:t>C:\ProgramData\Epsitec\Firebird Databases</w:t>
+      </w:r>
+    </w:p>
+    <w:p>
+      <w:pPr>
+        <w:pStyle w:val="ListParagraph"/>
         <w:numPr>
           <w:ilvl w:val="0"/>
           <w:numId w:val="2"/>
@@ -93,7 +72,7 @@
     </w:p>
     <w:tbl>
       <w:tblPr>
-        <w:tblStyle w:val="Grilledutableau"/>
+        <w:tblStyle w:val="TableGrid"/>
         <w:tblW w:w="0" w:type="auto"/>
         <w:tblInd w:w="108" w:type="dxa"/>
         <w:tblLook w:val="04A0" w:firstRow="1" w:lastRow="0" w:firstColumn="1" w:lastColumn="0" w:noHBand="0" w:noVBand="1"/>
@@ -229,7 +208,7 @@
     </w:tbl>
     <w:p>
       <w:pPr>
-        <w:pStyle w:val="Titre1"/>
+        <w:pStyle w:val="Heading1"/>
       </w:pPr>
       <w:r>
         <w:t>Compiler l’application</w:t>
@@ -252,7 +231,7 @@
     </w:p>
     <w:p>
       <w:pPr>
-        <w:pStyle w:val="Paragraphedeliste"/>
+        <w:pStyle w:val="ListParagraph"/>
         <w:numPr>
           <w:ilvl w:val="0"/>
           <w:numId w:val="2"/>
@@ -270,7 +249,7 @@
     </w:p>
     <w:p>
       <w:pPr>
-        <w:pStyle w:val="Paragraphedeliste"/>
+        <w:pStyle w:val="ListParagraph"/>
         <w:numPr>
           <w:ilvl w:val="0"/>
           <w:numId w:val="2"/>
@@ -288,7 +267,7 @@
     </w:p>
     <w:p>
       <w:pPr>
-        <w:pStyle w:val="Paragraphedeliste"/>
+        <w:pStyle w:val="ListParagraph"/>
         <w:numPr>
           <w:ilvl w:val="0"/>
           <w:numId w:val="2"/>
@@ -306,7 +285,7 @@
     </w:p>
     <w:p>
       <w:pPr>
-        <w:pStyle w:val="Paragraphedeliste"/>
+        <w:pStyle w:val="ListParagraph"/>
         <w:numPr>
           <w:ilvl w:val="0"/>
           <w:numId w:val="2"/>
@@ -324,7 +303,7 @@
     </w:p>
     <w:p>
       <w:pPr>
-        <w:pStyle w:val="Paragraphedeliste"/>
+        <w:pStyle w:val="ListParagraph"/>
         <w:numPr>
           <w:ilvl w:val="0"/>
           <w:numId w:val="2"/>
@@ -341,7 +320,7 @@
     </w:p>
     <w:p>
       <w:pPr>
-        <w:pStyle w:val="Paragraphedeliste"/>
+        <w:pStyle w:val="ListParagraph"/>
         <w:numPr>
           <w:ilvl w:val="0"/>
           <w:numId w:val="4"/>
@@ -353,47 +332,31 @@
     </w:p>
     <w:p>
       <w:pPr>
-        <w:pStyle w:val="Paragraphedeliste"/>
+        <w:pStyle w:val="ListParagraph"/>
         <w:numPr>
           <w:ilvl w:val="0"/>
           <w:numId w:val="4"/>
         </w:numPr>
       </w:pPr>
       <w:r>
-        <w:t xml:space="preserve">Suppression des fichiers non </w:t>
-      </w:r>
-      <w:proofErr w:type="spellStart"/>
-      <w:r>
-        <w:t>versionnés</w:t>
-      </w:r>
-      <w:proofErr w:type="spellEnd"/>
-      <w:r>
-        <w:t xml:space="preserve"> par SVN dans ces dossiers</w:t>
-      </w:r>
-    </w:p>
-    <w:p>
-      <w:pPr>
-        <w:pStyle w:val="Paragraphedeliste"/>
+        <w:t>Suppression des fichiers non versionnés par SVN dans ces dossiers</w:t>
+      </w:r>
+    </w:p>
+    <w:p>
+      <w:pPr>
+        <w:pStyle w:val="ListParagraph"/>
         <w:numPr>
           <w:ilvl w:val="0"/>
           <w:numId w:val="4"/>
         </w:numPr>
       </w:pPr>
       <w:r>
-        <w:t xml:space="preserve">Annulation des modifications des fichiers </w:t>
-      </w:r>
-      <w:proofErr w:type="spellStart"/>
-      <w:r>
-        <w:t>versionnés</w:t>
-      </w:r>
-      <w:proofErr w:type="spellEnd"/>
-      <w:r>
-        <w:t xml:space="preserve"> par SVN dans ces dossiers</w:t>
-      </w:r>
-    </w:p>
-    <w:p>
-      <w:pPr>
-        <w:pStyle w:val="Paragraphedeliste"/>
+        <w:t>Annulation des modifications des fichiers versionnés par SVN dans ces dossiers</w:t>
+      </w:r>
+    </w:p>
+    <w:p>
+      <w:pPr>
+        <w:pStyle w:val="ListParagraph"/>
         <w:numPr>
           <w:ilvl w:val="0"/>
           <w:numId w:val="4"/>
@@ -405,7 +368,7 @@
     </w:p>
     <w:p>
       <w:pPr>
-        <w:pStyle w:val="Paragraphedeliste"/>
+        <w:pStyle w:val="ListParagraph"/>
         <w:numPr>
           <w:ilvl w:val="0"/>
           <w:numId w:val="4"/>
@@ -417,7 +380,7 @@
     </w:p>
     <w:p>
       <w:pPr>
-        <w:pStyle w:val="Paragraphedeliste"/>
+        <w:pStyle w:val="ListParagraph"/>
         <w:numPr>
           <w:ilvl w:val="0"/>
           <w:numId w:val="4"/>
@@ -430,57 +393,17 @@
     <w:p>
       <w:r>
         <w:lastRenderedPageBreak/>
-        <w:t>Pour sauter les étapes de nettoyage SVN, on peut utiliser l’argument -</w:t>
-      </w:r>
-      <w:proofErr w:type="spellStart"/>
-      <w:r>
-        <w:t>nocleanup</w:t>
-      </w:r>
-      <w:proofErr w:type="spellEnd"/>
-      <w:r>
-        <w:t xml:space="preserve"> sur la ligne de commande. Il est fortement déconseillé d’utiliser cette option pour faire un </w:t>
-      </w:r>
-      <w:proofErr w:type="spellStart"/>
-      <w:r>
-        <w:t>build</w:t>
-      </w:r>
-      <w:proofErr w:type="spellEnd"/>
-      <w:r>
-        <w:t xml:space="preserve"> de production. Cela ne devrait être utilisé que dans des cas de tests, le but étant d’avoir un </w:t>
-      </w:r>
-      <w:proofErr w:type="spellStart"/>
-      <w:r>
-        <w:t>build</w:t>
-      </w:r>
-      <w:proofErr w:type="spellEnd"/>
-      <w:r>
-        <w:t xml:space="preserve"> totalement reproductif.</w:t>
-      </w:r>
-    </w:p>
-    <w:p>
-      <w:r>
-        <w:t xml:space="preserve">De plus, même si cela n’est pas strictement nécessaire dans ce script, il est fortement recommandé d’avoir les dossiers S:\Epsitec et S:\Epsitec.Cresus standard. On pourrait lancer le script depuis un autre dossier que S:\Epsitec.Cresus, pour autant qu’il y ait un dossier </w:t>
-      </w:r>
-      <w:proofErr w:type="spellStart"/>
-      <w:r>
-        <w:t>Epsitec</w:t>
-      </w:r>
-      <w:proofErr w:type="spellEnd"/>
-      <w:r>
-        <w:t xml:space="preserve"> au même endroit, mais il est fort possible que d’autres parties du </w:t>
-      </w:r>
-      <w:proofErr w:type="spellStart"/>
-      <w:r>
-        <w:t>build</w:t>
-      </w:r>
-      <w:proofErr w:type="spellEnd"/>
-      <w:r>
-        <w:t xml:space="preserve"> aient des chemins absolus S:\Epsitec.Cresus et S:\Epsitec.</w:t>
-      </w:r>
-    </w:p>
-    <w:p>
-      <w:pPr>
-        <w:pStyle w:val="Titre1"/>
+        <w:t>Pour sauter les étapes de nettoyage SVN, on peut utiliser l’argument -nocleanup sur la ligne de commande. Il est fortement déconseillé d’utiliser cette option pour faire un build de production. Cela ne devrait être utilisé que dans des cas de tests, le but étant d’avoir un build totalement reproductif.</w:t>
+      </w:r>
+    </w:p>
+    <w:p>
+      <w:r>
+        <w:t>De plus, même si cela n’est pas strictement nécessaire dans ce script, il est fortement recommandé d’avoir les dossiers S:\Epsitec et S:\Epsitec.Cresus standard. On pourrait lancer le script depuis un autre dossier que S:\Epsitec.Cresus, pour autant qu’il y ait un dossier Epsitec au même endroit, mais il est fort possible que d’autres parties du build aient des chemins absolus S:\Epsitec.Cresus et S:\Epsitec.</w:t>
+      </w:r>
+    </w:p>
+    <w:p>
+      <w:pPr>
+        <w:pStyle w:val="Heading1"/>
       </w:pPr>
       <w:r>
         <w:t>Lancement de l’application</w:t>
@@ -493,7 +416,7 @@
     </w:p>
     <w:p>
       <w:pPr>
-        <w:pStyle w:val="Titre1"/>
+        <w:pStyle w:val="Heading1"/>
       </w:pPr>
       <w:r>
         <w:t>Fermeture de l’application</w:t>
@@ -506,7 +429,7 @@
     </w:p>
     <w:p>
       <w:pPr>
-        <w:pStyle w:val="Titre1"/>
+        <w:pStyle w:val="Heading1"/>
       </w:pPr>
       <w:r>
         <w:t>Application temporaire</w:t>
@@ -519,7 +442,7 @@
     </w:p>
     <w:p>
       <w:pPr>
-        <w:pStyle w:val="Titre1"/>
+        <w:pStyle w:val="Heading1"/>
       </w:pPr>
       <w:r>
         <w:t>Mise à jour du système d’exploitation</w:t>
@@ -532,7 +455,7 @@
     </w:p>
     <w:p>
       <w:pPr>
-        <w:pStyle w:val="Paragraphedeliste"/>
+        <w:pStyle w:val="ListParagraph"/>
         <w:numPr>
           <w:ilvl w:val="0"/>
           <w:numId w:val="3"/>
@@ -544,7 +467,7 @@
     </w:p>
     <w:p>
       <w:pPr>
-        <w:pStyle w:val="Paragraphedeliste"/>
+        <w:pStyle w:val="ListParagraph"/>
         <w:numPr>
           <w:ilvl w:val="0"/>
           <w:numId w:val="3"/>
@@ -556,47 +479,31 @@
     </w:p>
     <w:p>
       <w:pPr>
-        <w:pStyle w:val="Paragraphedeliste"/>
+        <w:pStyle w:val="ListParagraph"/>
         <w:numPr>
           <w:ilvl w:val="0"/>
           <w:numId w:val="3"/>
         </w:numPr>
       </w:pPr>
       <w:r>
-        <w:t xml:space="preserve">Redémarrer le serveur pour faire la mise à jour. A ce moment-là, la connexion </w:t>
-      </w:r>
-      <w:proofErr w:type="gramStart"/>
-      <w:r>
-        <w:t>terminal</w:t>
-      </w:r>
-      <w:proofErr w:type="gramEnd"/>
-      <w:r>
-        <w:t xml:space="preserve"> serveur est interrompue.</w:t>
-      </w:r>
-    </w:p>
-    <w:p>
-      <w:pPr>
-        <w:pStyle w:val="Paragraphedeliste"/>
+        <w:t>Redémarrer le serveur pour faire la mise à jour. A ce moment-là, la connexion terminal serveur est interrompue.</w:t>
+      </w:r>
+    </w:p>
+    <w:p>
+      <w:pPr>
+        <w:pStyle w:val="ListParagraph"/>
         <w:numPr>
           <w:ilvl w:val="0"/>
           <w:numId w:val="3"/>
         </w:numPr>
       </w:pPr>
       <w:r>
-        <w:t xml:space="preserve">Attendre que le serveur redémarre et ouvrir une nouvelle connexion </w:t>
-      </w:r>
-      <w:proofErr w:type="gramStart"/>
-      <w:r>
-        <w:t>terminal</w:t>
-      </w:r>
-      <w:proofErr w:type="gramEnd"/>
-      <w:r>
-        <w:t xml:space="preserve"> serveur.</w:t>
-      </w:r>
-    </w:p>
-    <w:p>
-      <w:pPr>
-        <w:pStyle w:val="Paragraphedeliste"/>
+        <w:t>Attendre que le serveur redémarre et ouvrir une nouvelle connexion terminal serveur.</w:t>
+      </w:r>
+    </w:p>
+    <w:p>
+      <w:pPr>
+        <w:pStyle w:val="ListParagraph"/>
         <w:numPr>
           <w:ilvl w:val="0"/>
           <w:numId w:val="3"/>
@@ -608,7 +515,7 @@
     </w:p>
     <w:p>
       <w:pPr>
-        <w:pStyle w:val="Titre1"/>
+        <w:pStyle w:val="Heading1"/>
       </w:pPr>
       <w:r>
         <w:t>Mise à jour de l’application</w:t>
@@ -621,7 +528,7 @@
     </w:p>
     <w:p>
       <w:pPr>
-        <w:pStyle w:val="Paragraphedeliste"/>
+        <w:pStyle w:val="ListParagraph"/>
         <w:numPr>
           <w:ilvl w:val="0"/>
           <w:numId w:val="7"/>
@@ -633,24 +540,19 @@
     </w:p>
     <w:p>
       <w:pPr>
-        <w:pStyle w:val="Paragraphedeliste"/>
+        <w:pStyle w:val="ListParagraph"/>
         <w:numPr>
           <w:ilvl w:val="0"/>
           <w:numId w:val="7"/>
         </w:numPr>
       </w:pPr>
-      <w:proofErr w:type="spellStart"/>
-      <w:r>
-        <w:t>Builder</w:t>
-      </w:r>
-      <w:proofErr w:type="spellEnd"/>
-      <w:r>
-        <w:t xml:space="preserve"> l’application avec le script build.bat</w:t>
-      </w:r>
-    </w:p>
-    <w:p>
-      <w:pPr>
-        <w:pStyle w:val="Paragraphedeliste"/>
+      <w:r>
+        <w:t>Builder l’application avec le script build.bat</w:t>
+      </w:r>
+    </w:p>
+    <w:p>
+      <w:pPr>
+        <w:pStyle w:val="ListParagraph"/>
         <w:numPr>
           <w:ilvl w:val="0"/>
           <w:numId w:val="7"/>
@@ -662,20 +564,19 @@
     </w:p>
     <w:p>
       <w:pPr>
-        <w:pStyle w:val="Paragraphedeliste"/>
+        <w:pStyle w:val="ListParagraph"/>
         <w:numPr>
           <w:ilvl w:val="0"/>
           <w:numId w:val="7"/>
         </w:numPr>
       </w:pPr>
       <w:r>
-        <w:lastRenderedPageBreak/>
         <w:t>Fermer l’application qui tourne sur le serveur</w:t>
       </w:r>
     </w:p>
     <w:p>
       <w:pPr>
-        <w:pStyle w:val="Paragraphedeliste"/>
+        <w:pStyle w:val="ListParagraph"/>
         <w:numPr>
           <w:ilvl w:val="0"/>
           <w:numId w:val="7"/>
@@ -685,20 +586,15 @@
         <w:t>Faire une copie des fichiers de l’application (C:\aider) et du fichier de base de données (</w:t>
       </w:r>
       <w:r>
-        <w:t xml:space="preserve">C:\ProgramData\Epsitec\Firebird </w:t>
-      </w:r>
-      <w:proofErr w:type="spellStart"/>
-      <w:r>
-        <w:t>Databases</w:t>
-      </w:r>
-      <w:proofErr w:type="spellEnd"/>
+        <w:t>C:\ProgramData\Epsitec\Firebird Databases</w:t>
+      </w:r>
       <w:r>
         <w:t>\AIDER.FIREBIRD) pour avoir un backup à disposition et pouvoir immédiatement revenir dans un état fonctionnel si quelque chose tourne mal.</w:t>
       </w:r>
     </w:p>
     <w:p>
       <w:pPr>
-        <w:pStyle w:val="Paragraphedeliste"/>
+        <w:pStyle w:val="ListParagraph"/>
         <w:numPr>
           <w:ilvl w:val="0"/>
           <w:numId w:val="7"/>
@@ -710,7 +606,7 @@
     </w:p>
     <w:p>
       <w:pPr>
-        <w:pStyle w:val="Paragraphedeliste"/>
+        <w:pStyle w:val="ListParagraph"/>
         <w:numPr>
           <w:ilvl w:val="0"/>
           <w:numId w:val="7"/>
@@ -722,7 +618,7 @@
     </w:p>
     <w:p>
       <w:pPr>
-        <w:pStyle w:val="Paragraphedeliste"/>
+        <w:pStyle w:val="ListParagraph"/>
         <w:numPr>
           <w:ilvl w:val="0"/>
           <w:numId w:val="7"/>
@@ -734,7 +630,7 @@
     </w:p>
     <w:p>
       <w:pPr>
-        <w:pStyle w:val="Paragraphedeliste"/>
+        <w:pStyle w:val="ListParagraph"/>
         <w:numPr>
           <w:ilvl w:val="0"/>
           <w:numId w:val="7"/>
@@ -746,7 +642,7 @@
     </w:p>
     <w:p>
       <w:pPr>
-        <w:pStyle w:val="Paragraphedeliste"/>
+        <w:pStyle w:val="ListParagraph"/>
         <w:numPr>
           <w:ilvl w:val="0"/>
           <w:numId w:val="7"/>
@@ -758,27 +654,19 @@
     </w:p>
     <w:p>
       <w:pPr>
-        <w:pStyle w:val="Paragraphedeliste"/>
+        <w:pStyle w:val="ListParagraph"/>
         <w:numPr>
           <w:ilvl w:val="0"/>
           <w:numId w:val="7"/>
         </w:numPr>
       </w:pPr>
       <w:r>
-        <w:t xml:space="preserve">Faire un tag de la révision du </w:t>
-      </w:r>
-      <w:proofErr w:type="spellStart"/>
-      <w:r>
-        <w:t>repository</w:t>
-      </w:r>
-      <w:proofErr w:type="spellEnd"/>
-      <w:r>
-        <w:t xml:space="preserve"> SVN dans </w:t>
+        <w:t xml:space="preserve">Faire un tag de la révision du repository SVN dans </w:t>
       </w:r>
       <w:hyperlink r:id="rId8" w:history="1">
         <w:r>
           <w:rPr>
-            <w:rStyle w:val="Lienhypertexte"/>
+            <w:rStyle w:val="Hyperlink"/>
           </w:rPr>
           <w:t>https://svn.opac.ch/svn/cr/tags/aider/aider-[ANNEE].[MOIS].[JOUR</w:t>
         </w:r>
@@ -795,7 +683,7 @@
     </w:p>
     <w:p>
       <w:pPr>
-        <w:pStyle w:val="Paragraphedeliste"/>
+        <w:pStyle w:val="ListParagraph"/>
         <w:numPr>
           <w:ilvl w:val="0"/>
           <w:numId w:val="7"/>
@@ -810,22 +698,14 @@
     </w:p>
     <w:p>
       <w:pPr>
-        <w:pStyle w:val="Paragraphedeliste"/>
+        <w:pStyle w:val="ListParagraph"/>
         <w:numPr>
           <w:ilvl w:val="1"/>
           <w:numId w:val="7"/>
         </w:numPr>
       </w:pPr>
       <w:r>
-        <w:t xml:space="preserve">Jean-Michel </w:t>
-      </w:r>
-      <w:proofErr w:type="spellStart"/>
-      <w:r>
-        <w:t>Sordet</w:t>
-      </w:r>
-      <w:proofErr w:type="spellEnd"/>
-      <w:r>
-        <w:t xml:space="preserve"> (responsable du projet à l’EERV) : </w:t>
+        <w:t xml:space="preserve">Jean-Michel Sordet (responsable du projet à l’EERV) : </w:t>
       </w:r>
       <w:r>
         <w:t>jean-michel.sordet@eerv.ch</w:t>
@@ -833,22 +713,14 @@
     </w:p>
     <w:p>
       <w:pPr>
-        <w:pStyle w:val="Paragraphedeliste"/>
+        <w:pStyle w:val="ListParagraph"/>
         <w:numPr>
           <w:ilvl w:val="1"/>
           <w:numId w:val="7"/>
         </w:numPr>
       </w:pPr>
       <w:r>
-        <w:t xml:space="preserve">Gérard </w:t>
-      </w:r>
-      <w:proofErr w:type="spellStart"/>
-      <w:r>
-        <w:t>Jaton</w:t>
-      </w:r>
-      <w:proofErr w:type="spellEnd"/>
-      <w:r>
-        <w:t xml:space="preserve"> (responsable de l’informatique à l’EERV) : </w:t>
+        <w:t xml:space="preserve">Gérard Jaton (responsable de l’informatique à l’EERV) : </w:t>
       </w:r>
       <w:r>
         <w:t>gerard.jaton@eerv.ch</w:t>
@@ -856,7 +728,7 @@
     </w:p>
     <w:p>
       <w:pPr>
-        <w:pStyle w:val="Titre1"/>
+        <w:pStyle w:val="Heading1"/>
       </w:pPr>
       <w:r>
         <w:t>Import de données</w:t>
@@ -877,7 +749,7 @@
     </w:p>
     <w:p>
       <w:pPr>
-        <w:pStyle w:val="Paragraphedeliste"/>
+        <w:pStyle w:val="ListParagraph"/>
         <w:numPr>
           <w:ilvl w:val="0"/>
           <w:numId w:val="11"/>
@@ -889,7 +761,7 @@
     </w:p>
     <w:p>
       <w:pPr>
-        <w:pStyle w:val="Paragraphedeliste"/>
+        <w:pStyle w:val="ListParagraph"/>
         <w:numPr>
           <w:ilvl w:val="0"/>
           <w:numId w:val="11"/>
@@ -898,7 +770,6 @@
       <w:r>
         <w:t xml:space="preserve">Copier et renommer dans </w:t>
       </w:r>
-      <w:proofErr w:type="spellStart"/>
       <w:r>
         <w:rPr>
           <w:rFonts w:ascii="Consolas" w:hAnsi="Consolas" w:cs="Consolas"/>
@@ -906,7 +777,6 @@
         </w:rPr>
         <w:t>Samples</w:t>
       </w:r>
-      <w:proofErr w:type="spellEnd"/>
       <w:r>
         <w:t xml:space="preserve"> &gt; </w:t>
       </w:r>
@@ -984,7 +854,7 @@
     </w:p>
     <w:p>
       <w:pPr>
-        <w:pStyle w:val="Paragraphedeliste"/>
+        <w:pStyle w:val="ListParagraph"/>
         <w:numPr>
           <w:ilvl w:val="0"/>
           <w:numId w:val="11"/>
@@ -1029,7 +899,7 @@
     </w:p>
     <w:p>
       <w:pPr>
-        <w:pStyle w:val="Paragraphedeliste"/>
+        <w:pStyle w:val="ListParagraph"/>
         <w:numPr>
           <w:ilvl w:val="0"/>
           <w:numId w:val="11"/>
@@ -1045,7 +915,6 @@
         </w:rPr>
         <w:t>*.</w:t>
       </w:r>
-      <w:proofErr w:type="spellStart"/>
       <w:r>
         <w:rPr>
           <w:rFonts w:ascii="Consolas" w:hAnsi="Consolas" w:cs="Consolas"/>
@@ -1053,14 +922,13 @@
         </w:rPr>
         <w:t>xlsx</w:t>
       </w:r>
-      <w:proofErr w:type="spellEnd"/>
       <w:r>
         <w:t xml:space="preserve"> à importer avec une version d’Excel pour Windows, pour éviter des problèmes avec des fichiers qui viendraient d’Excel Mac.</w:t>
       </w:r>
     </w:p>
     <w:p>
       <w:pPr>
-        <w:pStyle w:val="Paragraphedeliste"/>
+        <w:pStyle w:val="ListParagraph"/>
         <w:numPr>
           <w:ilvl w:val="0"/>
           <w:numId w:val="11"/>
@@ -1075,7 +943,7 @@
     </w:p>
     <w:p>
       <w:pPr>
-        <w:pStyle w:val="Paragraphedeliste"/>
+        <w:pStyle w:val="ListParagraph"/>
         <w:numPr>
           <w:ilvl w:val="1"/>
           <w:numId w:val="11"/>
@@ -1084,7 +952,6 @@
       <w:r>
         <w:t xml:space="preserve">Appeler </w:t>
       </w:r>
-      <w:proofErr w:type="spellStart"/>
       <w:r>
         <w:rPr>
           <w:rFonts w:ascii="Consolas" w:hAnsi="Consolas" w:cs="Consolas"/>
@@ -1092,11 +959,9 @@
         </w:rPr>
         <w:t>TestFullImportJob</w:t>
       </w:r>
-      <w:proofErr w:type="spellEnd"/>
       <w:r>
         <w:t xml:space="preserve"> depuis </w:t>
       </w:r>
-      <w:proofErr w:type="spellStart"/>
       <w:r>
         <w:rPr>
           <w:rFonts w:ascii="Consolas" w:hAnsi="Consolas" w:cs="Consolas"/>
@@ -1104,14 +969,13 @@
         </w:rPr>
         <w:t>AiderProgram.TestFullImport</w:t>
       </w:r>
-      <w:proofErr w:type="spellEnd"/>
       <w:r>
         <w:t>.</w:t>
       </w:r>
     </w:p>
     <w:p>
       <w:pPr>
-        <w:pStyle w:val="Paragraphedeliste"/>
+        <w:pStyle w:val="ListParagraph"/>
         <w:numPr>
           <w:ilvl w:val="1"/>
           <w:numId w:val="11"/>
@@ -1120,7 +984,6 @@
       <w:r>
         <w:t xml:space="preserve">Éditer les appels à </w:t>
       </w:r>
-      <w:proofErr w:type="spellStart"/>
       <w:r>
         <w:rPr>
           <w:rFonts w:ascii="Consolas" w:hAnsi="Consolas" w:cs="Consolas"/>
@@ -1128,7 +991,6 @@
         </w:rPr>
         <w:t>AiderProgram.Test</w:t>
       </w:r>
-      <w:proofErr w:type="spellEnd"/>
       <w:r>
         <w:t>.</w:t>
       </w:r>
@@ -1139,7 +1001,7 @@
     </w:p>
     <w:p>
       <w:pPr>
-        <w:pStyle w:val="Paragraphedeliste"/>
+        <w:pStyle w:val="ListParagraph"/>
         <w:numPr>
           <w:ilvl w:val="1"/>
           <w:numId w:val="11"/>
@@ -1171,7 +1033,7 @@
     </w:p>
     <w:p>
       <w:pPr>
-        <w:pStyle w:val="Paragraphedeliste"/>
+        <w:pStyle w:val="ListParagraph"/>
         <w:numPr>
           <w:ilvl w:val="1"/>
           <w:numId w:val="11"/>
@@ -1185,44 +1047,29 @@
           <w:rFonts w:ascii="Consolas" w:hAnsi="Consolas" w:cs="Consolas"/>
           <w:sz w:val="20"/>
         </w:rPr>
-        <w:t>-</w:t>
-      </w:r>
-      <w:proofErr w:type="spellStart"/>
-      <w:r>
-        <w:rPr>
-          <w:rFonts w:ascii="Consolas" w:hAnsi="Consolas" w:cs="Consolas"/>
-          <w:sz w:val="20"/>
-        </w:rPr>
-        <w:t>testfullimport</w:t>
-      </w:r>
-      <w:proofErr w:type="spellEnd"/>
+        <w:t>-testfullimport</w:t>
+      </w:r>
       <w:r>
         <w:t>.</w:t>
       </w:r>
     </w:p>
     <w:p>
       <w:pPr>
-        <w:pStyle w:val="Paragraphedeliste"/>
+        <w:pStyle w:val="ListParagraph"/>
         <w:numPr>
           <w:ilvl w:val="1"/>
           <w:numId w:val="11"/>
         </w:numPr>
       </w:pPr>
       <w:r>
-        <w:lastRenderedPageBreak/>
         <w:t xml:space="preserve">Corriger les localités incorrectes, par ex. </w:t>
       </w:r>
       <w:r>
         <w:t>« </w:t>
       </w:r>
       <w:r>
-        <w:t xml:space="preserve">1462 </w:t>
-      </w:r>
-      <w:proofErr w:type="spellStart"/>
-      <w:r>
-        <w:t>Arrissoules</w:t>
-      </w:r>
-      <w:proofErr w:type="spellEnd"/>
+        <w:t>1462 Arrissoules</w:t>
+      </w:r>
       <w:r>
         <w:t> »</w:t>
       </w:r>
@@ -1239,13 +1086,8 @@
         <w:t>« </w:t>
       </w:r>
       <w:r>
-        <w:t xml:space="preserve">1463 </w:t>
-      </w:r>
-      <w:proofErr w:type="spellStart"/>
-      <w:r>
-        <w:t>Rovray</w:t>
-      </w:r>
-      <w:proofErr w:type="spellEnd"/>
+        <w:t>1463 Rovray</w:t>
+      </w:r>
       <w:r>
         <w:t> »</w:t>
       </w:r>
@@ -1255,7 +1097,7 @@
       <w:hyperlink r:id="rId9" w:history="1">
         <w:r>
           <w:rPr>
-            <w:rStyle w:val="Lienhypertexte"/>
+            <w:rStyle w:val="Hyperlink"/>
           </w:rPr>
           <w:t>http://www.post.ch/db/owa/pv_plz_pack/pr_main?p_language=fr</w:t>
         </w:r>
@@ -1270,7 +1112,7 @@
     </w:p>
     <w:p>
       <w:pPr>
-        <w:pStyle w:val="Paragraphedeliste"/>
+        <w:pStyle w:val="ListParagraph"/>
         <w:numPr>
           <w:ilvl w:val="1"/>
           <w:numId w:val="11"/>
@@ -1282,7 +1124,7 @@
     </w:p>
     <w:p>
       <w:pPr>
-        <w:pStyle w:val="Paragraphedeliste"/>
+        <w:pStyle w:val="ListParagraph"/>
         <w:numPr>
           <w:ilvl w:val="1"/>
           <w:numId w:val="11"/>
@@ -1315,7 +1157,7 @@
     </w:p>
     <w:p>
       <w:pPr>
-        <w:pStyle w:val="Paragraphedeliste"/>
+        <w:pStyle w:val="ListParagraph"/>
         <w:numPr>
           <w:ilvl w:val="0"/>
           <w:numId w:val="2"/>
@@ -1327,7 +1169,7 @@
     </w:p>
     <w:p>
       <w:pPr>
-        <w:pStyle w:val="Paragraphedeliste"/>
+        <w:pStyle w:val="ListParagraph"/>
         <w:numPr>
           <w:ilvl w:val="0"/>
           <w:numId w:val="2"/>
@@ -1339,7 +1181,7 @@
     </w:p>
     <w:p>
       <w:pPr>
-        <w:pStyle w:val="Paragraphedeliste"/>
+        <w:pStyle w:val="ListParagraph"/>
         <w:numPr>
           <w:ilvl w:val="0"/>
           <w:numId w:val="2"/>
@@ -1356,7 +1198,7 @@
     </w:p>
     <w:p>
       <w:pPr>
-        <w:pStyle w:val="Paragraphedeliste"/>
+        <w:pStyle w:val="ListParagraph"/>
         <w:numPr>
           <w:ilvl w:val="0"/>
           <w:numId w:val="2"/>
@@ -1368,7 +1210,7 @@
     </w:p>
     <w:p>
       <w:pPr>
-        <w:pStyle w:val="Paragraphedeliste"/>
+        <w:pStyle w:val="ListParagraph"/>
         <w:numPr>
           <w:ilvl w:val="0"/>
           <w:numId w:val="2"/>
@@ -1380,7 +1222,7 @@
     </w:p>
     <w:p>
       <w:pPr>
-        <w:pStyle w:val="Paragraphedeliste"/>
+        <w:pStyle w:val="ListParagraph"/>
         <w:numPr>
           <w:ilvl w:val="0"/>
           <w:numId w:val="2"/>
@@ -1397,7 +1239,7 @@
     </w:p>
     <w:p>
       <w:pPr>
-        <w:pStyle w:val="Paragraphedeliste"/>
+        <w:pStyle w:val="ListParagraph"/>
         <w:numPr>
           <w:ilvl w:val="0"/>
           <w:numId w:val="2"/>
@@ -1409,7 +1251,7 @@
     </w:p>
     <w:p>
       <w:pPr>
-        <w:pStyle w:val="Paragraphedeliste"/>
+        <w:pStyle w:val="ListParagraph"/>
         <w:numPr>
           <w:ilvl w:val="0"/>
           <w:numId w:val="2"/>
@@ -1421,27 +1263,19 @@
     </w:p>
     <w:p>
       <w:pPr>
-        <w:pStyle w:val="Paragraphedeliste"/>
+        <w:pStyle w:val="ListParagraph"/>
         <w:numPr>
           <w:ilvl w:val="0"/>
           <w:numId w:val="2"/>
         </w:numPr>
       </w:pPr>
       <w:r>
-        <w:t xml:space="preserve">On affiche comment a été fait le </w:t>
-      </w:r>
-      <w:proofErr w:type="spellStart"/>
-      <w:r>
-        <w:t>matching</w:t>
-      </w:r>
-      <w:proofErr w:type="spellEnd"/>
-      <w:r>
-        <w:t xml:space="preserve"> des personnes. Il est raisonnable d’avoir un quart des personnes qui ne sont pas matchées. Quand il y a plus, il y a peut-être une raison, mais il est prudent de regarder :</w:t>
-      </w:r>
-    </w:p>
-    <w:p>
-      <w:pPr>
-        <w:pStyle w:val="Paragraphedeliste"/>
+        <w:t>On affiche comment a été fait le matching des personnes. Il est raisonnable d’avoir un quart des personnes qui ne sont pas matchées. Quand il y a plus, il y a peut-être une raison, mais il est prudent de regarder :</w:t>
+      </w:r>
+    </w:p>
+    <w:p>
+      <w:pPr>
+        <w:pStyle w:val="ListParagraph"/>
         <w:numPr>
           <w:ilvl w:val="1"/>
           <w:numId w:val="2"/>
@@ -1453,7 +1287,7 @@
     </w:p>
     <w:p>
       <w:pPr>
-        <w:pStyle w:val="Paragraphedeliste"/>
+        <w:pStyle w:val="ListParagraph"/>
         <w:numPr>
           <w:ilvl w:val="1"/>
           <w:numId w:val="2"/>
@@ -1465,34 +1299,25 @@
     </w:p>
     <w:p>
       <w:pPr>
-        <w:pStyle w:val="Paragraphedeliste"/>
+        <w:pStyle w:val="ListParagraph"/>
         <w:numPr>
           <w:ilvl w:val="1"/>
           <w:numId w:val="2"/>
         </w:numPr>
       </w:pPr>
       <w:r>
-        <w:t xml:space="preserve">Les données des familles ne sont pas rentrées dans le fichier. C’est souvent le cas de fichiers régionaux qui ne sont qu’une liste de personnes sans rattachement à des familles. Dans ce cas, on ne peut pas utiliser les informations de familles pour mieux faire le </w:t>
-      </w:r>
-      <w:proofErr w:type="spellStart"/>
-      <w:r>
-        <w:t>matchage</w:t>
-      </w:r>
-      <w:proofErr w:type="spellEnd"/>
-      <w:r>
-        <w:t>.</w:t>
-      </w:r>
-    </w:p>
-    <w:p>
-      <w:pPr>
-        <w:pStyle w:val="Paragraphedeliste"/>
+        <w:t>Les données des familles ne sont pas rentrées dans le fichier. C’est souvent le cas de fichiers régionaux qui ne sont qu’une liste de personnes sans rattachement à des familles. Dans ce cas, on ne peut pas utiliser les informations de familles pour mieux faire le matchage.</w:t>
+      </w:r>
+    </w:p>
+    <w:p>
+      <w:pPr>
+        <w:pStyle w:val="ListParagraph"/>
         <w:numPr>
           <w:ilvl w:val="0"/>
           <w:numId w:val="2"/>
         </w:numPr>
       </w:pPr>
       <w:r>
-        <w:lastRenderedPageBreak/>
         <w:t>On affiche les personnes de la base de données qui sont matchées par plusieurs personnes du fichier. Cela arrive quand on a des doublons dans le fichier. Il est toujours bien de vérifier qu’il s’agit bien de doublons et pas qu’il y ait trop de faux-positifs.</w:t>
       </w:r>
     </w:p>
@@ -1504,7 +1329,7 @@
     </w:p>
     <w:p>
       <w:pPr>
-        <w:pStyle w:val="Paragraphedeliste"/>
+        <w:pStyle w:val="ListParagraph"/>
         <w:numPr>
           <w:ilvl w:val="0"/>
           <w:numId w:val="8"/>
@@ -1526,7 +1351,7 @@
     </w:p>
     <w:p>
       <w:pPr>
-        <w:pStyle w:val="Paragraphedeliste"/>
+        <w:pStyle w:val="ListParagraph"/>
         <w:numPr>
           <w:ilvl w:val="0"/>
           <w:numId w:val="8"/>
@@ -1538,7 +1363,7 @@
     </w:p>
     <w:p>
       <w:pPr>
-        <w:pStyle w:val="Paragraphedeliste"/>
+        <w:pStyle w:val="ListParagraph"/>
         <w:numPr>
           <w:ilvl w:val="0"/>
           <w:numId w:val="8"/>
@@ -1560,12 +1385,10 @@
       <w:r>
         <w:t>)</w:t>
       </w:r>
-      <w:bookmarkStart w:id="0" w:name="_GoBack"/>
-      <w:bookmarkEnd w:id="0"/>
-    </w:p>
-    <w:p>
-      <w:pPr>
-        <w:pStyle w:val="Paragraphedeliste"/>
+    </w:p>
+    <w:p>
+      <w:pPr>
+        <w:pStyle w:val="ListParagraph"/>
         <w:numPr>
           <w:ilvl w:val="0"/>
           <w:numId w:val="8"/>
@@ -1577,7 +1400,7 @@
     </w:p>
     <w:p>
       <w:pPr>
-        <w:pStyle w:val="Paragraphedeliste"/>
+        <w:pStyle w:val="ListParagraph"/>
         <w:numPr>
           <w:ilvl w:val="0"/>
           <w:numId w:val="8"/>
@@ -1592,7 +1415,7 @@
     </w:p>
     <w:p>
       <w:pPr>
-        <w:pStyle w:val="Paragraphedeliste"/>
+        <w:pStyle w:val="ListParagraph"/>
         <w:numPr>
           <w:ilvl w:val="0"/>
           <w:numId w:val="8"/>
@@ -1604,7 +1427,7 @@
     </w:p>
     <w:p>
       <w:pPr>
-        <w:pStyle w:val="Paragraphedeliste"/>
+        <w:pStyle w:val="ListParagraph"/>
         <w:numPr>
           <w:ilvl w:val="0"/>
           <w:numId w:val="8"/>
@@ -1619,7 +1442,7 @@
     </w:p>
     <w:p>
       <w:pPr>
-        <w:pStyle w:val="Paragraphedeliste"/>
+        <w:pStyle w:val="ListParagraph"/>
         <w:numPr>
           <w:ilvl w:val="0"/>
           <w:numId w:val="8"/>
@@ -1631,7 +1454,7 @@
     </w:p>
     <w:p>
       <w:pPr>
-        <w:pStyle w:val="Paragraphedeliste"/>
+        <w:pStyle w:val="ListParagraph"/>
         <w:numPr>
           <w:ilvl w:val="0"/>
           <w:numId w:val="8"/>
@@ -1653,7 +1476,7 @@
     </w:p>
     <w:p>
       <w:pPr>
-        <w:pStyle w:val="Paragraphedeliste"/>
+        <w:pStyle w:val="ListParagraph"/>
         <w:numPr>
           <w:ilvl w:val="0"/>
           <w:numId w:val="8"/>
@@ -1665,7 +1488,7 @@
     </w:p>
     <w:p>
       <w:pPr>
-        <w:pStyle w:val="Paragraphedeliste"/>
+        <w:pStyle w:val="ListParagraph"/>
         <w:numPr>
           <w:ilvl w:val="0"/>
           <w:numId w:val="8"/>
@@ -1677,7 +1500,7 @@
     </w:p>
     <w:p>
       <w:pPr>
-        <w:pStyle w:val="Paragraphedeliste"/>
+        <w:pStyle w:val="ListParagraph"/>
         <w:numPr>
           <w:ilvl w:val="0"/>
           <w:numId w:val="8"/>
@@ -1689,7 +1512,7 @@
     </w:p>
     <w:p>
       <w:pPr>
-        <w:pStyle w:val="Paragraphedeliste"/>
+        <w:pStyle w:val="ListParagraph"/>
         <w:numPr>
           <w:ilvl w:val="0"/>
           <w:numId w:val="8"/>
@@ -1701,7 +1524,7 @@
     </w:p>
     <w:p>
       <w:pPr>
-        <w:pStyle w:val="Paragraphedeliste"/>
+        <w:pStyle w:val="ListParagraph"/>
         <w:numPr>
           <w:ilvl w:val="0"/>
           <w:numId w:val="8"/>
@@ -1713,7 +1536,7 @@
     </w:p>
     <w:p>
       <w:pPr>
-        <w:pStyle w:val="Paragraphedeliste"/>
+        <w:pStyle w:val="ListParagraph"/>
         <w:numPr>
           <w:ilvl w:val="0"/>
           <w:numId w:val="8"/>
@@ -1728,7 +1551,7 @@
     </w:p>
     <w:p>
       <w:pPr>
-        <w:pStyle w:val="Paragraphedeliste"/>
+        <w:pStyle w:val="ListParagraph"/>
         <w:numPr>
           <w:ilvl w:val="0"/>
           <w:numId w:val="7"/>
@@ -1743,22 +1566,14 @@
     </w:p>
     <w:p>
       <w:pPr>
-        <w:pStyle w:val="Paragraphedeliste"/>
+        <w:pStyle w:val="ListParagraph"/>
         <w:numPr>
           <w:ilvl w:val="1"/>
           <w:numId w:val="7"/>
         </w:numPr>
       </w:pPr>
       <w:r>
-        <w:t xml:space="preserve">Jean-Michel </w:t>
-      </w:r>
-      <w:proofErr w:type="spellStart"/>
-      <w:r>
-        <w:t>Sordet</w:t>
-      </w:r>
-      <w:proofErr w:type="spellEnd"/>
-      <w:r>
-        <w:t xml:space="preserve"> (responsable du projet à l’EERV) : </w:t>
+        <w:t xml:space="preserve">Jean-Michel Sordet (responsable du projet à l’EERV) : </w:t>
       </w:r>
       <w:r>
         <w:t>jean-michel.sordet@eerv.ch</w:t>
@@ -1766,22 +1581,14 @@
     </w:p>
     <w:p>
       <w:pPr>
-        <w:pStyle w:val="Paragraphedeliste"/>
+        <w:pStyle w:val="ListParagraph"/>
         <w:numPr>
           <w:ilvl w:val="1"/>
           <w:numId w:val="7"/>
         </w:numPr>
       </w:pPr>
       <w:r>
-        <w:t xml:space="preserve">Gérard </w:t>
-      </w:r>
-      <w:proofErr w:type="spellStart"/>
-      <w:r>
-        <w:t>Jaton</w:t>
-      </w:r>
-      <w:proofErr w:type="spellEnd"/>
-      <w:r>
-        <w:t xml:space="preserve"> (responsable de l’informatique à l’EERV) : </w:t>
+        <w:t xml:space="preserve">Gérard Jaton (responsable de l’informatique à l’EERV) : </w:t>
       </w:r>
       <w:r>
         <w:t>gerard.jaton@eerv.ch</w:t>
@@ -1789,7 +1596,7 @@
     </w:p>
     <w:p>
       <w:pPr>
-        <w:pStyle w:val="Titre1"/>
+        <w:pStyle w:val="Heading1"/>
       </w:pPr>
       <w:r>
         <w:t>Job</w:t>
@@ -1802,316 +1609,650 @@
     </w:p>
     <w:p>
       <w:pPr>
-        <w:pStyle w:val="Titre1"/>
-      </w:pPr>
-      <w:r>
-        <w:t>Exportation bonne nouvelle</w:t>
-      </w:r>
-    </w:p>
-    <w:p>
-      <w:r>
-        <w:t>La procédure pour faire une exportation des abonnements Bonne Nouvelle pour l’éditeur du journal est la suivante :</w:t>
-      </w:r>
-    </w:p>
-    <w:p>
-      <w:pPr>
-        <w:pStyle w:val="Paragraphedeliste"/>
+        <w:rPr>
+          <w:rFonts w:asciiTheme="majorHAnsi" w:eastAsiaTheme="majorEastAsia" w:hAnsiTheme="majorHAnsi" w:cstheme="majorBidi"/>
+          <w:b/>
+          <w:bCs/>
+          <w:color w:val="365F91" w:themeColor="accent1" w:themeShade="BF"/>
+          <w:sz w:val="28"/>
+          <w:szCs w:val="28"/>
+        </w:rPr>
+      </w:pPr>
+      <w:r>
+        <w:br w:type="page"/>
+      </w:r>
+    </w:p>
+    <w:p>
+      <w:pPr>
+        <w:pStyle w:val="Heading1"/>
+      </w:pPr>
+      <w:r>
+        <w:t>Mise à jour de Data.Platform</w:t>
+      </w:r>
+    </w:p>
+    <w:p>
+      <w:r>
+        <w:t>Le projet Data.Platform intègre des données de La Poste suisse (MAT[CH]sort, etc.) et d’autres sources. Ces données changent régulièrement et sont mises à jour. Il faut donc périodiquement s’assurer que ces informations sont toujours à jour.</w:t>
+      </w:r>
+    </w:p>
+    <w:p>
+      <w:pPr>
+        <w:pStyle w:val="ListParagraph"/>
         <w:numPr>
           <w:ilvl w:val="0"/>
           <w:numId w:val="9"/>
         </w:numPr>
       </w:pPr>
       <w:r>
-        <w:t>Fermer l’application</w:t>
-      </w:r>
-    </w:p>
-    <w:p>
-      <w:pPr>
-        <w:pStyle w:val="Paragraphedeliste"/>
-        <w:numPr>
-          <w:ilvl w:val="0"/>
-          <w:numId w:val="9"/>
-        </w:numPr>
-      </w:pPr>
-      <w:r>
-        <w:t>Faire une copie du fichier de la base de données</w:t>
-      </w:r>
-    </w:p>
-    <w:p>
-      <w:pPr>
-        <w:pStyle w:val="Paragraphedeliste"/>
-        <w:numPr>
-          <w:ilvl w:val="0"/>
-          <w:numId w:val="9"/>
-        </w:numPr>
-      </w:pPr>
-      <w:r>
-        <w:t>Relancer l’application</w:t>
-      </w:r>
-    </w:p>
-    <w:p>
-      <w:pPr>
-        <w:pStyle w:val="Paragraphedeliste"/>
-        <w:numPr>
-          <w:ilvl w:val="0"/>
-          <w:numId w:val="9"/>
-        </w:numPr>
-      </w:pPr>
-      <w:r>
-        <w:lastRenderedPageBreak/>
-        <w:t>Télécharger la copie du fichier de la base de données sur sa machine locale</w:t>
-      </w:r>
-    </w:p>
-    <w:p>
-      <w:pPr>
-        <w:pStyle w:val="Paragraphedeliste"/>
-        <w:numPr>
-          <w:ilvl w:val="0"/>
-          <w:numId w:val="9"/>
-        </w:numPr>
-      </w:pPr>
-      <w:r>
-        <w:t xml:space="preserve">Mettre la dernière version du fichier </w:t>
-      </w:r>
-      <w:proofErr w:type="gramStart"/>
-      <w:r>
-        <w:t>Mat[</w:t>
-      </w:r>
-      <w:proofErr w:type="gramEnd"/>
-      <w:r>
-        <w:t>CH]sort.csv disponible sur le site de la poste à côté de l’exécutable</w:t>
-      </w:r>
-    </w:p>
-    <w:p>
-      <w:pPr>
-        <w:pStyle w:val="Paragraphedeliste"/>
-        <w:numPr>
-          <w:ilvl w:val="0"/>
-          <w:numId w:val="9"/>
-        </w:numPr>
-      </w:pPr>
-      <w:r>
-        <w:t>Effectuer la création du fichier d’export sur sa machine locale, en utilisant les arguments appropriés sur la ligne de commande pour lancer l’application</w:t>
-      </w:r>
-      <w:r>
-        <w:t> :</w:t>
-      </w:r>
-    </w:p>
-    <w:p>
-      <w:pPr>
-        <w:pStyle w:val="Paragraphedeliste"/>
-        <w:rPr>
-          <w:rFonts w:ascii="Consolas" w:hAnsi="Consolas" w:cs="Consolas"/>
-          <w:sz w:val="20"/>
-          <w:szCs w:val="20"/>
-        </w:rPr>
-      </w:pPr>
-      <w:r>
-        <w:rPr>
-          <w:rFonts w:ascii="Consolas" w:hAnsi="Consolas" w:cs="Consolas"/>
-          <w:sz w:val="20"/>
-          <w:szCs w:val="20"/>
-        </w:rPr>
-        <w:t>App.Aider.exe -</w:t>
-      </w:r>
-      <w:proofErr w:type="spellStart"/>
-      <w:r>
-        <w:rPr>
-          <w:rFonts w:ascii="Consolas" w:hAnsi="Consolas" w:cs="Consolas"/>
-          <w:sz w:val="20"/>
-          <w:szCs w:val="20"/>
-        </w:rPr>
-        <w:t>exportsubscriptions</w:t>
-      </w:r>
-      <w:proofErr w:type="spellEnd"/>
-      <w:r>
-        <w:rPr>
-          <w:rFonts w:ascii="Consolas" w:hAnsi="Consolas" w:cs="Consolas"/>
-          <w:sz w:val="20"/>
-          <w:szCs w:val="20"/>
-        </w:rPr>
-        <w:t> -output:</w:t>
-      </w:r>
-      <w:r>
-        <w:rPr>
-          <w:rFonts w:ascii="Consolas" w:hAnsi="Consolas" w:cs="Consolas"/>
-          <w:sz w:val="20"/>
-          <w:szCs w:val="20"/>
-        </w:rPr>
-        <w:t>export.txt</w:t>
-      </w:r>
-      <w:r>
-        <w:rPr>
-          <w:rFonts w:ascii="Consolas" w:hAnsi="Consolas" w:cs="Consolas"/>
-          <w:sz w:val="20"/>
-          <w:szCs w:val="20"/>
-        </w:rPr>
-        <w:t> -error:</w:t>
-      </w:r>
-      <w:r>
-        <w:rPr>
-          <w:rFonts w:ascii="Consolas" w:hAnsi="Consolas" w:cs="Consolas"/>
-          <w:sz w:val="20"/>
-          <w:szCs w:val="20"/>
-        </w:rPr>
-        <w:t>error.txt</w:t>
-      </w:r>
-    </w:p>
-    <w:p>
-      <w:pPr>
-        <w:pStyle w:val="Paragraphedeliste"/>
-        <w:numPr>
-          <w:ilvl w:val="0"/>
-          <w:numId w:val="9"/>
-        </w:numPr>
-        <w:rPr>
-          <w:rFonts w:ascii="Consolas" w:hAnsi="Consolas" w:cs="Consolas"/>
-          <w:sz w:val="20"/>
-          <w:szCs w:val="20"/>
-        </w:rPr>
-      </w:pPr>
-      <w:r>
-        <w:t>Uploader le fichier d’export vers le serveur de l’éditeur, en utilisant les arguments appropriés sur la ligne de commande pour lancer l’application</w:t>
-      </w:r>
-      <w:r>
-        <w:t> :</w:t>
-      </w:r>
-    </w:p>
-    <w:p>
-      <w:pPr>
-        <w:pStyle w:val="Paragraphedeliste"/>
-        <w:rPr>
-          <w:rFonts w:ascii="Consolas" w:hAnsi="Consolas" w:cs="Consolas"/>
-          <w:sz w:val="20"/>
-          <w:szCs w:val="20"/>
-        </w:rPr>
-      </w:pPr>
-      <w:r>
-        <w:rPr>
-          <w:rFonts w:ascii="Consolas" w:hAnsi="Consolas" w:cs="Consolas"/>
-          <w:sz w:val="20"/>
-          <w:szCs w:val="20"/>
-        </w:rPr>
-        <w:t xml:space="preserve">App.Aider.exe </w:t>
-      </w:r>
-      <w:r>
-        <w:rPr>
-          <w:rFonts w:ascii="Consolas" w:hAnsi="Consolas" w:cs="Consolas"/>
-          <w:color w:val="608B4E"/>
-          <w:sz w:val="20"/>
-          <w:szCs w:val="20"/>
-        </w:rPr>
-        <w:t>-</w:t>
-      </w:r>
-      <w:proofErr w:type="spellStart"/>
-      <w:r>
-        <w:rPr>
-          <w:rFonts w:ascii="Consolas" w:hAnsi="Consolas" w:cs="Consolas"/>
-          <w:sz w:val="20"/>
-          <w:szCs w:val="20"/>
-        </w:rPr>
-        <w:t>uploadsubscriptions</w:t>
-      </w:r>
-      <w:proofErr w:type="spellEnd"/>
-      <w:r>
-        <w:rPr>
-          <w:rFonts w:ascii="Consolas" w:hAnsi="Consolas" w:cs="Consolas"/>
-          <w:sz w:val="20"/>
-          <w:szCs w:val="20"/>
-        </w:rPr>
-        <w:t> -input:</w:t>
-      </w:r>
-      <w:r>
-        <w:rPr>
-          <w:rFonts w:ascii="Consolas" w:hAnsi="Consolas" w:cs="Consolas"/>
-          <w:sz w:val="20"/>
-          <w:szCs w:val="20"/>
-        </w:rPr>
-        <w:t>export.txt -</w:t>
-      </w:r>
-      <w:r>
-        <w:rPr>
-          <w:rFonts w:ascii="Consolas" w:hAnsi="Consolas" w:cs="Consolas"/>
-          <w:sz w:val="20"/>
-          <w:szCs w:val="20"/>
-        </w:rPr>
-        <w:t>publicationdate:2013-06-27 -response:</w:t>
-      </w:r>
-      <w:r>
-        <w:rPr>
-          <w:rFonts w:ascii="Consolas" w:hAnsi="Consolas" w:cs="Consolas"/>
-          <w:sz w:val="20"/>
-          <w:szCs w:val="20"/>
-        </w:rPr>
-        <w:t>response.txt</w:t>
-      </w:r>
-    </w:p>
-    <w:p>
-      <w:pPr>
-        <w:pStyle w:val="Paragraphedeliste"/>
-        <w:numPr>
-          <w:ilvl w:val="0"/>
-          <w:numId w:val="9"/>
-        </w:numPr>
-      </w:pPr>
-      <w:r>
-        <w:t xml:space="preserve">Envoyer un email de confirmation aux personnes concernées. En général, je fais un email aux autres développeurs de l’application et aux personnes de contact chez l’EERV qui sont responsables de l’application et du Bonne Nouvelle et au responsable chez </w:t>
-      </w:r>
-      <w:proofErr w:type="spellStart"/>
-      <w:r>
-        <w:t>Tamedia</w:t>
-      </w:r>
-      <w:proofErr w:type="spellEnd"/>
-      <w:r>
-        <w:t> :</w:t>
-      </w:r>
-    </w:p>
-    <w:p>
-      <w:pPr>
-        <w:pStyle w:val="Paragraphedeliste"/>
+        <w:t>Mettre à jour le fichier Mat[CH]sort :</w:t>
+      </w:r>
+    </w:p>
+    <w:p>
+      <w:pPr>
+        <w:pStyle w:val="ListParagraph"/>
         <w:numPr>
           <w:ilvl w:val="1"/>
           <w:numId w:val="9"/>
         </w:numPr>
       </w:pPr>
       <w:r>
-        <w:t xml:space="preserve">Jean-Michel </w:t>
-      </w:r>
-      <w:proofErr w:type="spellStart"/>
-      <w:r>
-        <w:t>Sordet</w:t>
-      </w:r>
-      <w:proofErr w:type="spellEnd"/>
-      <w:r>
-        <w:t xml:space="preserve"> (responsable du projet à l’EERV) : </w:t>
-      </w:r>
-      <w:r>
-        <w:t>jean-michel.sordet@eerv.ch</w:t>
-      </w:r>
-    </w:p>
-    <w:p>
-      <w:pPr>
-        <w:pStyle w:val="Paragraphedeliste"/>
-        <w:numPr>
-          <w:ilvl w:val="1"/>
-          <w:numId w:val="9"/>
-        </w:numPr>
-      </w:pPr>
-      <w:r>
-        <w:t xml:space="preserve">Gérard </w:t>
-      </w:r>
-      <w:proofErr w:type="spellStart"/>
-      <w:r>
-        <w:t>Jaton</w:t>
-      </w:r>
-      <w:proofErr w:type="spellEnd"/>
-      <w:r>
-        <w:t xml:space="preserve"> (responsable de l’informatique à l’EERV) : </w:t>
+        <w:t xml:space="preserve">Téléchargement à partir de </w:t>
       </w:r>
       <w:hyperlink r:id="rId10" w:history="1">
         <w:r>
           <w:rPr>
-            <w:rStyle w:val="Lienhypertexte"/>
+            <w:rStyle w:val="Hyperlink"/>
+          </w:rPr>
+          <w:t>http://www.post.ch/post-startseite/post-adress-services-match/post-direct-marketing-datengrundlage/post-direct-marketing-login-downloadcenter.htm</w:t>
+        </w:r>
+      </w:hyperlink>
+      <w:r>
+        <w:t xml:space="preserve">, login </w:t>
+      </w:r>
+      <w:r>
+        <w:rPr>
+          <w:rFonts w:ascii="Consolas" w:hAnsi="Consolas" w:cs="Consolas"/>
+          <w:sz w:val="20"/>
+          <w:szCs w:val="20"/>
+        </w:rPr>
+        <w:t>arnaud@epsitec.ch</w:t>
+      </w:r>
+      <w:r>
+        <w:t xml:space="preserve">, password </w:t>
+      </w:r>
+      <w:r>
+        <w:rPr>
+          <w:rFonts w:ascii="Consolas" w:hAnsi="Consolas" w:cs="Consolas"/>
+          <w:sz w:val="20"/>
+          <w:szCs w:val="20"/>
+        </w:rPr>
+        <w:t>TADF8%PYC</w:t>
+      </w:r>
+      <w:r>
+        <w:t>, sélectionner MAT[CH]sort, Stammdaten, Bestand.</w:t>
+      </w:r>
+    </w:p>
+    <w:p>
+      <w:pPr>
+        <w:pStyle w:val="ListParagraph"/>
+        <w:numPr>
+          <w:ilvl w:val="1"/>
+          <w:numId w:val="9"/>
+        </w:numPr>
+      </w:pPr>
+      <w:r>
+        <w:t xml:space="preserve">Copie de la version décomprimée dans </w:t>
+      </w:r>
+      <w:r>
+        <w:rPr>
+          <w:rFonts w:ascii="Consolas" w:hAnsi="Consolas" w:cs="Consolas"/>
+          <w:sz w:val="20"/>
+          <w:szCs w:val="20"/>
+        </w:rPr>
+        <w:t>S:\Epsitec.Cresus\Data.Platform\Data</w:t>
+      </w:r>
+      <w:r>
+        <w:rPr>
+          <w:rFonts w:ascii="Consolas" w:hAnsi="Consolas" w:cs="Consolas"/>
+          <w:sz w:val="20"/>
+          <w:szCs w:val="20"/>
+        </w:rPr>
+        <w:softHyphen/>
+      </w:r>
+      <w:r>
+        <w:rPr>
+          <w:rFonts w:ascii="Consolas" w:hAnsi="Consolas" w:cs="Consolas"/>
+          <w:sz w:val="20"/>
+          <w:szCs w:val="20"/>
+        </w:rPr>
+        <w:t>Files</w:t>
+      </w:r>
+      <w:r>
+        <w:t xml:space="preserve"> (ne pas mettre sous SVN)</w:t>
+      </w:r>
+    </w:p>
+    <w:p>
+      <w:pPr>
+        <w:pStyle w:val="ListParagraph"/>
+        <w:numPr>
+          <w:ilvl w:val="0"/>
+          <w:numId w:val="9"/>
+        </w:numPr>
+      </w:pPr>
+      <w:r>
+        <w:t>Mettre à jour MAT[CH]street Schweiz light :</w:t>
+      </w:r>
+    </w:p>
+    <w:p>
+      <w:pPr>
+        <w:pStyle w:val="ListParagraph"/>
+        <w:numPr>
+          <w:ilvl w:val="1"/>
+          <w:numId w:val="9"/>
+        </w:numPr>
+      </w:pPr>
+      <w:r>
+        <w:t>Téléchargement</w:t>
+      </w:r>
+      <w:r>
+        <w:t xml:space="preserve"> </w:t>
+      </w:r>
+      <w:hyperlink r:id="rId11" w:history="1">
+        <w:r>
+          <w:rPr>
+            <w:rStyle w:val="Hyperlink"/>
+          </w:rPr>
+          <w:t>http://www.post.ch/post-startseite/post-adress-services-match/post-direct-marketing-datengrundlage/post-adress-services-downloadcenter.htm</w:t>
+        </w:r>
+      </w:hyperlink>
+      <w:r>
+        <w:t>.</w:t>
+      </w:r>
+    </w:p>
+    <w:p>
+      <w:pPr>
+        <w:pStyle w:val="ListParagraph"/>
+        <w:numPr>
+          <w:ilvl w:val="1"/>
+          <w:numId w:val="9"/>
+        </w:numPr>
+      </w:pPr>
+      <w:r>
+        <w:t xml:space="preserve">Copier le fichier contenu dans l’archive </w:t>
+      </w:r>
+      <w:r>
+        <w:t xml:space="preserve">vers </w:t>
+      </w:r>
+      <w:r>
+        <w:t xml:space="preserve">le fichier </w:t>
+      </w:r>
+      <w:r>
+        <w:rPr>
+          <w:rFonts w:ascii="Consolas" w:hAnsi="Consolas" w:cs="Consolas"/>
+          <w:sz w:val="20"/>
+          <w:szCs w:val="20"/>
+        </w:rPr>
+        <w:t>S:\Epsitec.Cresus\</w:t>
+      </w:r>
+      <w:r>
+        <w:rPr>
+          <w:rFonts w:ascii="Consolas" w:hAnsi="Consolas" w:cs="Consolas"/>
+          <w:sz w:val="20"/>
+          <w:szCs w:val="20"/>
+        </w:rPr>
+        <w:softHyphen/>
+      </w:r>
+      <w:r>
+        <w:rPr>
+          <w:rFonts w:ascii="Consolas" w:hAnsi="Consolas" w:cs="Consolas"/>
+          <w:sz w:val="20"/>
+          <w:szCs w:val="20"/>
+        </w:rPr>
+        <w:t>Data.Plat</w:t>
+      </w:r>
+      <w:r>
+        <w:rPr>
+          <w:rFonts w:ascii="Consolas" w:hAnsi="Consolas" w:cs="Consolas"/>
+          <w:sz w:val="20"/>
+          <w:szCs w:val="20"/>
+        </w:rPr>
+        <w:t>form\DataF</w:t>
+      </w:r>
+      <w:r>
+        <w:rPr>
+          <w:rFonts w:ascii="Consolas" w:hAnsi="Consolas" w:cs="Consolas"/>
+          <w:sz w:val="20"/>
+          <w:szCs w:val="20"/>
+        </w:rPr>
+        <w:t>iles\Match</w:t>
+      </w:r>
+      <w:r>
+        <w:rPr>
+          <w:rFonts w:ascii="Consolas" w:hAnsi="Consolas" w:cs="Consolas"/>
+          <w:sz w:val="20"/>
+          <w:szCs w:val="20"/>
+        </w:rPr>
+        <w:softHyphen/>
+        <w:t>StreetLight.zip</w:t>
+      </w:r>
+    </w:p>
+    <w:p>
+      <w:pPr>
+        <w:pStyle w:val="ListParagraph"/>
+        <w:numPr>
+          <w:ilvl w:val="0"/>
+          <w:numId w:val="9"/>
+        </w:numPr>
+      </w:pPr>
+      <w:r>
+        <w:t xml:space="preserve">Exécuter le projet </w:t>
+      </w:r>
+      <w:r>
+        <w:rPr>
+          <w:rFonts w:ascii="Consolas" w:hAnsi="Consolas" w:cs="Consolas"/>
+          <w:sz w:val="20"/>
+          <w:szCs w:val="20"/>
+        </w:rPr>
+        <w:t>Tool.Data.Platform</w:t>
+      </w:r>
+      <w:r>
+        <w:t xml:space="preserve"> pour mettre à jour le cache des NPA, etc.</w:t>
+      </w:r>
+    </w:p>
+    <w:p>
+      <w:pPr>
+        <w:pStyle w:val="ListParagraph"/>
+        <w:numPr>
+          <w:ilvl w:val="0"/>
+          <w:numId w:val="9"/>
+        </w:numPr>
+      </w:pPr>
+      <w:r>
+        <w:t xml:space="preserve">Faire un commit des fichiers modifiés sous </w:t>
+      </w:r>
+      <w:r>
+        <w:rPr>
+          <w:rFonts w:ascii="Consolas" w:hAnsi="Consolas" w:cs="Consolas"/>
+          <w:sz w:val="20"/>
+          <w:szCs w:val="20"/>
+        </w:rPr>
+        <w:t>S:\Epsitec.Cresus\</w:t>
+      </w:r>
+      <w:r>
+        <w:rPr>
+          <w:rFonts w:ascii="Consolas" w:hAnsi="Consolas" w:cs="Consolas"/>
+          <w:sz w:val="20"/>
+          <w:szCs w:val="20"/>
+        </w:rPr>
+        <w:softHyphen/>
+      </w:r>
+      <w:r>
+        <w:rPr>
+          <w:rFonts w:ascii="Consolas" w:hAnsi="Consolas" w:cs="Consolas"/>
+          <w:sz w:val="20"/>
+          <w:szCs w:val="20"/>
+        </w:rPr>
+        <w:t>Data.Plat</w:t>
+      </w:r>
+      <w:r>
+        <w:rPr>
+          <w:rFonts w:ascii="Consolas" w:hAnsi="Consolas" w:cs="Consolas"/>
+          <w:sz w:val="20"/>
+          <w:szCs w:val="20"/>
+        </w:rPr>
+        <w:t>form</w:t>
+      </w:r>
+    </w:p>
+    <w:p>
+      <w:pPr>
+        <w:pStyle w:val="Heading1"/>
+      </w:pPr>
+      <w:r>
+        <w:t xml:space="preserve">Exportation </w:t>
+      </w:r>
+      <w:r>
+        <w:t>« B</w:t>
+      </w:r>
+      <w:r>
+        <w:t xml:space="preserve">onne </w:t>
+      </w:r>
+      <w:r>
+        <w:t>N</w:t>
+      </w:r>
+      <w:r>
+        <w:t>ouvelle</w:t>
+      </w:r>
+      <w:r>
+        <w:t> »</w:t>
+      </w:r>
+    </w:p>
+    <w:p>
+      <w:r>
+        <w:t>La procédure pour faire une exportation des abonnements Bonne Nouvelle pour l’éditeur du journal est la suivante :</w:t>
+      </w:r>
+    </w:p>
+    <w:p>
+      <w:pPr>
+        <w:pStyle w:val="ListParagraph"/>
+        <w:numPr>
+          <w:ilvl w:val="0"/>
+          <w:numId w:val="13"/>
+        </w:numPr>
+      </w:pPr>
+      <w:r>
+        <w:t>Fermer l’application</w:t>
+      </w:r>
+    </w:p>
+    <w:p>
+      <w:pPr>
+        <w:pStyle w:val="ListParagraph"/>
+        <w:numPr>
+          <w:ilvl w:val="0"/>
+          <w:numId w:val="13"/>
+        </w:numPr>
+      </w:pPr>
+      <w:r>
+        <w:t>Faire une copie du fichier de la base de données</w:t>
+      </w:r>
+    </w:p>
+    <w:p>
+      <w:pPr>
+        <w:pStyle w:val="ListParagraph"/>
+        <w:numPr>
+          <w:ilvl w:val="0"/>
+          <w:numId w:val="13"/>
+        </w:numPr>
+      </w:pPr>
+      <w:r>
+        <w:t>Relancer l’application</w:t>
+      </w:r>
+    </w:p>
+    <w:p>
+      <w:pPr>
+        <w:pStyle w:val="ListParagraph"/>
+        <w:numPr>
+          <w:ilvl w:val="0"/>
+          <w:numId w:val="13"/>
+        </w:numPr>
+      </w:pPr>
+      <w:r>
+        <w:t>Télécharger la copie du fichier de la base de données sur sa machine locale</w:t>
+      </w:r>
+    </w:p>
+    <w:p>
+      <w:pPr>
+        <w:pStyle w:val="ListParagraph"/>
+        <w:numPr>
+          <w:ilvl w:val="0"/>
+          <w:numId w:val="13"/>
+        </w:numPr>
+      </w:pPr>
+      <w:r>
+        <w:t>S’assurer que Data.Platform a été mis à jour (voir ci-dessus)</w:t>
+      </w:r>
+      <w:r>
+        <w:t xml:space="preserve"> et copier le fichier MAT[CH]sort le plus récent avec </w:t>
+      </w:r>
+      <w:r>
+        <w:t xml:space="preserve">le nom </w:t>
+      </w:r>
+      <w:r>
+        <w:rPr>
+          <w:rFonts w:ascii="Consolas" w:hAnsi="Consolas" w:cs="Consolas"/>
+          <w:sz w:val="20"/>
+          <w:szCs w:val="20"/>
+        </w:rPr>
+        <w:t>MAT[CH]sort.csv</w:t>
+      </w:r>
+      <w:r>
+        <w:t xml:space="preserve"> dans le dossier de l’exécutable (typiquement </w:t>
+      </w:r>
+      <w:r>
+        <w:rPr>
+          <w:rFonts w:ascii="Consolas" w:hAnsi="Consolas" w:cs="Consolas"/>
+          <w:sz w:val="20"/>
+          <w:szCs w:val="20"/>
+        </w:rPr>
+        <w:t>S:\Epsitec.Cresus\App.Aider\bin\Debug</w:t>
+      </w:r>
+      <w:r>
+        <w:t>)</w:t>
+      </w:r>
+      <w:r>
+        <w:t>.</w:t>
+      </w:r>
+    </w:p>
+    <w:p>
+      <w:pPr>
+        <w:pStyle w:val="ListParagraph"/>
+      </w:pPr>
+      <w:r>
+        <w:t xml:space="preserve">Le fichier source se trouve dans </w:t>
+      </w:r>
+      <w:r>
+        <w:rPr>
+          <w:rFonts w:ascii="Consolas" w:hAnsi="Consolas" w:cs="Consolas"/>
+          <w:sz w:val="20"/>
+          <w:szCs w:val="20"/>
+        </w:rPr>
+        <w:t>S:\Epsitec.Cresus\</w:t>
+      </w:r>
+      <w:r>
+        <w:rPr>
+          <w:rFonts w:ascii="Consolas" w:hAnsi="Consolas" w:cs="Consolas"/>
+          <w:sz w:val="20"/>
+          <w:szCs w:val="20"/>
+        </w:rPr>
+        <w:softHyphen/>
+      </w:r>
+      <w:r>
+        <w:rPr>
+          <w:rFonts w:ascii="Consolas" w:hAnsi="Consolas" w:cs="Consolas"/>
+          <w:sz w:val="20"/>
+          <w:szCs w:val="20"/>
+        </w:rPr>
+        <w:t>Data.Plat</w:t>
+      </w:r>
+      <w:r>
+        <w:rPr>
+          <w:rFonts w:ascii="Consolas" w:hAnsi="Consolas" w:cs="Consolas"/>
+          <w:sz w:val="20"/>
+          <w:szCs w:val="20"/>
+        </w:rPr>
+        <w:t>form</w:t>
+      </w:r>
+      <w:r>
+        <w:rPr>
+          <w:rFonts w:ascii="Consolas" w:hAnsi="Consolas" w:cs="Consolas"/>
+          <w:sz w:val="20"/>
+          <w:szCs w:val="20"/>
+        </w:rPr>
+        <w:t>\DataFiles</w:t>
+      </w:r>
+      <w:r>
+        <w:t>.</w:t>
+      </w:r>
+      <w:bookmarkStart w:id="0" w:name="_GoBack"/>
+      <w:bookmarkEnd w:id="0"/>
+    </w:p>
+    <w:p>
+      <w:pPr>
+        <w:pStyle w:val="ListParagraph"/>
+        <w:numPr>
+          <w:ilvl w:val="0"/>
+          <w:numId w:val="13"/>
+        </w:numPr>
+      </w:pPr>
+      <w:r>
+        <w:t>Effectuer la création du fichier d’export sur sa machine locale, en utilisant les arguments appropriés sur la ligne de commande pour lancer l’application</w:t>
+      </w:r>
+      <w:r>
+        <w:t> :</w:t>
+      </w:r>
+    </w:p>
+    <w:p>
+      <w:pPr>
+        <w:pStyle w:val="ListParagraph"/>
+        <w:rPr>
+          <w:rFonts w:ascii="Consolas" w:hAnsi="Consolas" w:cs="Consolas"/>
+          <w:sz w:val="20"/>
+          <w:szCs w:val="20"/>
+        </w:rPr>
+      </w:pPr>
+      <w:r>
+        <w:rPr>
+          <w:rFonts w:ascii="Consolas" w:hAnsi="Consolas" w:cs="Consolas"/>
+          <w:sz w:val="20"/>
+          <w:szCs w:val="20"/>
+        </w:rPr>
+        <w:t>App.Aider.exe -exportsubscriptions -output:</w:t>
+      </w:r>
+      <w:r>
+        <w:rPr>
+          <w:rFonts w:ascii="Consolas" w:hAnsi="Consolas" w:cs="Consolas"/>
+          <w:sz w:val="20"/>
+          <w:szCs w:val="20"/>
+        </w:rPr>
+        <w:t>export.txt</w:t>
+      </w:r>
+      <w:r>
+        <w:rPr>
+          <w:rFonts w:ascii="Consolas" w:hAnsi="Consolas" w:cs="Consolas"/>
+          <w:sz w:val="20"/>
+          <w:szCs w:val="20"/>
+        </w:rPr>
+        <w:t> -error:</w:t>
+      </w:r>
+      <w:r>
+        <w:rPr>
+          <w:rFonts w:ascii="Consolas" w:hAnsi="Consolas" w:cs="Consolas"/>
+          <w:sz w:val="20"/>
+          <w:szCs w:val="20"/>
+        </w:rPr>
+        <w:t>error.txt</w:t>
+      </w:r>
+    </w:p>
+    <w:p>
+      <w:pPr>
+        <w:pStyle w:val="ListParagraph"/>
+        <w:numPr>
+          <w:ilvl w:val="0"/>
+          <w:numId w:val="13"/>
+        </w:numPr>
+        <w:rPr>
+          <w:rFonts w:ascii="Consolas" w:hAnsi="Consolas" w:cs="Consolas"/>
+          <w:sz w:val="20"/>
+          <w:szCs w:val="20"/>
+        </w:rPr>
+      </w:pPr>
+      <w:r>
+        <w:t>Uploader le fichier d’export vers le serveur de l’éditeur, en utilisant les arguments appropriés sur la ligne de commande pour lancer l’application</w:t>
+      </w:r>
+      <w:r>
+        <w:t> :</w:t>
+      </w:r>
+    </w:p>
+    <w:p>
+      <w:pPr>
+        <w:pStyle w:val="ListParagraph"/>
+        <w:rPr>
+          <w:rFonts w:ascii="Consolas" w:hAnsi="Consolas" w:cs="Consolas"/>
+          <w:sz w:val="20"/>
+          <w:szCs w:val="20"/>
+        </w:rPr>
+      </w:pPr>
+      <w:r>
+        <w:rPr>
+          <w:rFonts w:ascii="Consolas" w:hAnsi="Consolas" w:cs="Consolas"/>
+          <w:sz w:val="20"/>
+          <w:szCs w:val="20"/>
+        </w:rPr>
+        <w:t xml:space="preserve">App.Aider.exe </w:t>
+      </w:r>
+      <w:r>
+        <w:rPr>
+          <w:rFonts w:ascii="Consolas" w:hAnsi="Consolas" w:cs="Consolas"/>
+          <w:color w:val="608B4E"/>
+          <w:sz w:val="20"/>
+          <w:szCs w:val="20"/>
+        </w:rPr>
+        <w:t>-</w:t>
+      </w:r>
+      <w:r>
+        <w:rPr>
+          <w:rFonts w:ascii="Consolas" w:hAnsi="Consolas" w:cs="Consolas"/>
+          <w:sz w:val="20"/>
+          <w:szCs w:val="20"/>
+        </w:rPr>
+        <w:t>uploadsubscriptions -input:</w:t>
+      </w:r>
+      <w:r>
+        <w:rPr>
+          <w:rFonts w:ascii="Consolas" w:hAnsi="Consolas" w:cs="Consolas"/>
+          <w:sz w:val="20"/>
+          <w:szCs w:val="20"/>
+        </w:rPr>
+        <w:t>export.txt -</w:t>
+      </w:r>
+      <w:r>
+        <w:rPr>
+          <w:rFonts w:ascii="Consolas" w:hAnsi="Consolas" w:cs="Consolas"/>
+          <w:sz w:val="20"/>
+          <w:szCs w:val="20"/>
+        </w:rPr>
+        <w:t>publicationdate:2013-06-27 -response:</w:t>
+      </w:r>
+      <w:r>
+        <w:rPr>
+          <w:rFonts w:ascii="Consolas" w:hAnsi="Consolas" w:cs="Consolas"/>
+          <w:sz w:val="20"/>
+          <w:szCs w:val="20"/>
+        </w:rPr>
+        <w:t>response.txt</w:t>
+      </w:r>
+    </w:p>
+    <w:p>
+      <w:pPr>
+        <w:pStyle w:val="ListParagraph"/>
+        <w:numPr>
+          <w:ilvl w:val="0"/>
+          <w:numId w:val="13"/>
+        </w:numPr>
+      </w:pPr>
+      <w:r>
+        <w:t>Envoyer un email de confirmation aux personnes concernées. En général, je fais un email aux autres développeurs de l’application et aux personnes de contact chez l’EERV qui sont responsables de l’application et du Bonne Nouvelle et au responsable chez Tamedia :</w:t>
+      </w:r>
+    </w:p>
+    <w:p>
+      <w:pPr>
+        <w:pStyle w:val="ListParagraph"/>
+        <w:numPr>
+          <w:ilvl w:val="1"/>
+          <w:numId w:val="13"/>
+        </w:numPr>
+      </w:pPr>
+      <w:r>
+        <w:t xml:space="preserve">Jean-Michel Sordet (responsable du projet à l’EERV) : </w:t>
+      </w:r>
+      <w:r>
+        <w:t>jean-michel.sordet@eerv.ch</w:t>
+      </w:r>
+    </w:p>
+    <w:p>
+      <w:pPr>
+        <w:pStyle w:val="ListParagraph"/>
+        <w:numPr>
+          <w:ilvl w:val="1"/>
+          <w:numId w:val="13"/>
+        </w:numPr>
+      </w:pPr>
+      <w:r>
+        <w:t xml:space="preserve">Gérard Jaton (responsable de l’informatique à l’EERV) : </w:t>
+      </w:r>
+      <w:hyperlink r:id="rId12" w:history="1">
+        <w:r>
+          <w:rPr>
+            <w:rStyle w:val="Hyperlink"/>
           </w:rPr>
           <w:t>gerard.jaton@eerv.ch</w:t>
         </w:r>
@@ -2119,19 +2260,19 @@
     </w:p>
     <w:p>
       <w:pPr>
-        <w:pStyle w:val="Paragraphedeliste"/>
+        <w:pStyle w:val="ListParagraph"/>
         <w:numPr>
           <w:ilvl w:val="1"/>
-          <w:numId w:val="9"/>
+          <w:numId w:val="13"/>
         </w:numPr>
       </w:pPr>
       <w:r>
         <w:t xml:space="preserve">Paolo Mariani (responsable du BN à l’EERV) : </w:t>
       </w:r>
-      <w:hyperlink r:id="rId11" w:history="1">
+      <w:hyperlink r:id="rId13" w:history="1">
         <w:r>
           <w:rPr>
-            <w:rStyle w:val="Lienhypertexte"/>
+            <w:rStyle w:val="Hyperlink"/>
           </w:rPr>
           <w:t>paolo.mariani@eerv.ch</w:t>
         </w:r>
@@ -2139,22 +2280,14 @@
     </w:p>
     <w:p>
       <w:pPr>
-        <w:pStyle w:val="Paragraphedeliste"/>
+        <w:pStyle w:val="ListParagraph"/>
         <w:numPr>
           <w:ilvl w:val="1"/>
-          <w:numId w:val="9"/>
-        </w:numPr>
-      </w:pPr>
-      <w:r>
-        <w:t xml:space="preserve">Philippe Martin (responsable du BN chez </w:t>
-      </w:r>
-      <w:proofErr w:type="spellStart"/>
-      <w:r>
-        <w:t>Tamedia</w:t>
-      </w:r>
-      <w:proofErr w:type="spellEnd"/>
-      <w:r>
-        <w:t>) :</w:t>
+          <w:numId w:val="13"/>
+        </w:numPr>
+      </w:pPr>
+      <w:r>
+        <w:t>Philippe Martin (responsable du BN chez Tamedia) :</w:t>
       </w:r>
       <w:r>
         <w:t xml:space="preserve"> </w:t>
@@ -2165,7 +2298,7 @@
     </w:p>
     <w:p>
       <w:pPr>
-        <w:pStyle w:val="Titre1"/>
+        <w:pStyle w:val="Heading1"/>
       </w:pPr>
       <w:r>
         <w:t>Backups</w:t>
@@ -2178,7 +2311,7 @@
     </w:p>
     <w:p>
       <w:pPr>
-        <w:pStyle w:val="Titre1"/>
+        <w:pStyle w:val="Heading1"/>
       </w:pPr>
       <w:r>
         <w:t>Traitement des données locales</w:t>
@@ -2191,7 +2324,7 @@
     </w:p>
     <w:p>
       <w:pPr>
-        <w:pStyle w:val="Paragraphedeliste"/>
+        <w:pStyle w:val="ListParagraph"/>
         <w:numPr>
           <w:ilvl w:val="0"/>
           <w:numId w:val="12"/>
@@ -2203,7 +2336,7 @@
     </w:p>
     <w:p>
       <w:pPr>
-        <w:pStyle w:val="Paragraphedeliste"/>
+        <w:pStyle w:val="ListParagraph"/>
         <w:numPr>
           <w:ilvl w:val="0"/>
           <w:numId w:val="12"/>
@@ -2215,53 +2348,29 @@
     </w:p>
     <w:p>
       <w:pPr>
-        <w:pStyle w:val="Paragraphedeliste"/>
+        <w:pStyle w:val="ListParagraph"/>
         <w:numPr>
           <w:ilvl w:val="1"/>
           <w:numId w:val="12"/>
         </w:numPr>
       </w:pPr>
       <w:r>
-        <w:t xml:space="preserve">Avoir une deuxième copie du </w:t>
-      </w:r>
-      <w:proofErr w:type="spellStart"/>
-      <w:r>
-        <w:t>repository</w:t>
-      </w:r>
-      <w:proofErr w:type="spellEnd"/>
-      <w:r>
-        <w:t xml:space="preserve"> SVN, par exemple dans S:\Epsitec.Cresus_WORK</w:t>
-      </w:r>
-      <w:r>
-        <w:t xml:space="preserve">. Il faut faire très attention à ce que ce </w:t>
-      </w:r>
-      <w:proofErr w:type="spellStart"/>
-      <w:r>
-        <w:t>repository</w:t>
-      </w:r>
-      <w:proofErr w:type="spellEnd"/>
-      <w:r>
-        <w:t xml:space="preserve"> ait la révision SVN désirée.</w:t>
-      </w:r>
-    </w:p>
-    <w:p>
-      <w:pPr>
-        <w:pStyle w:val="Paragraphedeliste"/>
+        <w:t>Avoir une deuxième copie du repository SVN, par exemple dans S:\Epsitec.Cresus_WORK</w:t>
+      </w:r>
+      <w:r>
+        <w:t>. Il faut faire très attention à ce que ce repository ait la révision SVN désirée.</w:t>
+      </w:r>
+    </w:p>
+    <w:p>
+      <w:pPr>
+        <w:pStyle w:val="ListParagraph"/>
         <w:numPr>
           <w:ilvl w:val="1"/>
           <w:numId w:val="12"/>
         </w:numPr>
       </w:pPr>
       <w:r>
-        <w:t xml:space="preserve">Modifier le fichier </w:t>
-      </w:r>
-      <w:proofErr w:type="spellStart"/>
-      <w:r>
-        <w:t>Cresus.Core.Library.crconfig</w:t>
-      </w:r>
-      <w:proofErr w:type="spellEnd"/>
-      <w:r>
-        <w:t xml:space="preserve"> pour utiliser un autre fichier de base de données, comme AIDER-WORK.FIREBIRD par exemple.</w:t>
+        <w:t>Modifier le fichier Cresus.Core.Library.crconfig pour utiliser un autre fichier de base de données, comme AIDER-WORK.FIREBIRD par exemple.</w:t>
       </w:r>
     </w:p>
     <w:p>
@@ -2274,7 +2383,7 @@
     </w:p>
     <w:p/>
     <w:sectPr>
-      <w:footerReference w:type="default" r:id="rId12"/>
+      <w:footerReference w:type="default" r:id="rId14"/>
       <w:pgSz w:w="11906" w:h="16838"/>
       <w:pgMar w:top="1417" w:right="1417" w:bottom="1417" w:left="1417" w:header="708" w:footer="708" w:gutter="0"/>
       <w:cols w:space="708"/>
@@ -2313,7 +2422,7 @@
 <w:ftr xmlns:wpc="http://schemas.microsoft.com/office/word/2010/wordprocessingCanvas" xmlns:mc="http://schemas.openxmlformats.org/markup-compatibility/2006" xmlns:o="urn:schemas-microsoft-com:office:office" xmlns:r="http://schemas.openxmlformats.org/officeDocument/2006/relationships" xmlns:m="http://schemas.openxmlformats.org/officeDocument/2006/math" xmlns:v="urn:schemas-microsoft-com:vml" xmlns:wp14="http://schemas.microsoft.com/office/word/2010/wordprocessingDrawing" xmlns:wp="http://schemas.openxmlformats.org/drawingml/2006/wordprocessingDrawing" xmlns:w10="urn:schemas-microsoft-com:office:word" xmlns:w="http://schemas.openxmlformats.org/wordprocessingml/2006/main" xmlns:w14="http://schemas.microsoft.com/office/word/2010/wordml" xmlns:wpg="http://schemas.microsoft.com/office/word/2010/wordprocessingGroup" xmlns:wpi="http://schemas.microsoft.com/office/word/2010/wordprocessingInk" xmlns:wne="http://schemas.microsoft.com/office/word/2006/wordml" xmlns:wps="http://schemas.microsoft.com/office/word/2010/wordprocessingShape" mc:Ignorable="w14 wp14">
   <w:p>
     <w:pPr>
-      <w:pStyle w:val="Pieddepage"/>
+      <w:pStyle w:val="Footer"/>
     </w:pPr>
     <w:r>
       <w:fldChar w:fldCharType="begin"/>
@@ -2328,7 +2437,7 @@
       <w:rPr>
         <w:noProof/>
       </w:rPr>
-      <w:t>5</w:t>
+      <w:t>1</w:t>
     </w:r>
     <w:r>
       <w:fldChar w:fldCharType="end"/>
@@ -2365,6 +2474,95 @@
 <file path=word/numbering.xml><?xml version="1.0" encoding="utf-8"?>
 <w:numbering xmlns:wpc="http://schemas.microsoft.com/office/word/2010/wordprocessingCanvas" xmlns:mc="http://schemas.openxmlformats.org/markup-compatibility/2006" xmlns:o="urn:schemas-microsoft-com:office:office" xmlns:r="http://schemas.openxmlformats.org/officeDocument/2006/relationships" xmlns:m="http://schemas.openxmlformats.org/officeDocument/2006/math" xmlns:v="urn:schemas-microsoft-com:vml" xmlns:wp14="http://schemas.microsoft.com/office/word/2010/wordprocessingDrawing" xmlns:wp="http://schemas.openxmlformats.org/drawingml/2006/wordprocessingDrawing" xmlns:w10="urn:schemas-microsoft-com:office:word" xmlns:w="http://schemas.openxmlformats.org/wordprocessingml/2006/main" xmlns:w14="http://schemas.microsoft.com/office/word/2010/wordml" xmlns:wpg="http://schemas.microsoft.com/office/word/2010/wordprocessingGroup" xmlns:wpi="http://schemas.microsoft.com/office/word/2010/wordprocessingInk" xmlns:wne="http://schemas.microsoft.com/office/word/2006/wordml" xmlns:wps="http://schemas.microsoft.com/office/word/2010/wordprocessingShape" mc:Ignorable="w14 wp14">
   <w:abstractNum w:abstractNumId="0">
+    <w:nsid w:val="02884139"/>
+    <w:multiLevelType w:val="hybridMultilevel"/>
+    <w:tmpl w:val="EB4EAD60"/>
+    <w:lvl w:ilvl="0" w:tplc="08E4588A">
+      <w:start w:val="1"/>
+      <w:numFmt w:val="decimal"/>
+      <w:lvlText w:val="%1)"/>
+      <w:lvlJc w:val="left"/>
+      <w:pPr>
+        <w:ind w:left="720" w:hanging="360"/>
+      </w:pPr>
+      <w:rPr>
+        <w:rFonts w:hint="default"/>
+      </w:rPr>
+    </w:lvl>
+    <w:lvl w:ilvl="1" w:tplc="100C0019">
+      <w:start w:val="1"/>
+      <w:numFmt w:val="lowerLetter"/>
+      <w:lvlText w:val="%2."/>
+      <w:lvlJc w:val="left"/>
+      <w:pPr>
+        <w:ind w:left="1440" w:hanging="360"/>
+      </w:pPr>
+    </w:lvl>
+    <w:lvl w:ilvl="2" w:tplc="100C001B" w:tentative="1">
+      <w:start w:val="1"/>
+      <w:numFmt w:val="lowerRoman"/>
+      <w:lvlText w:val="%3."/>
+      <w:lvlJc w:val="right"/>
+      <w:pPr>
+        <w:ind w:left="2160" w:hanging="180"/>
+      </w:pPr>
+    </w:lvl>
+    <w:lvl w:ilvl="3" w:tplc="100C000F" w:tentative="1">
+      <w:start w:val="1"/>
+      <w:numFmt w:val="decimal"/>
+      <w:lvlText w:val="%4."/>
+      <w:lvlJc w:val="left"/>
+      <w:pPr>
+        <w:ind w:left="2880" w:hanging="360"/>
+      </w:pPr>
+    </w:lvl>
+    <w:lvl w:ilvl="4" w:tplc="100C0019" w:tentative="1">
+      <w:start w:val="1"/>
+      <w:numFmt w:val="lowerLetter"/>
+      <w:lvlText w:val="%5."/>
+      <w:lvlJc w:val="left"/>
+      <w:pPr>
+        <w:ind w:left="3600" w:hanging="360"/>
+      </w:pPr>
+    </w:lvl>
+    <w:lvl w:ilvl="5" w:tplc="100C001B" w:tentative="1">
+      <w:start w:val="1"/>
+      <w:numFmt w:val="lowerRoman"/>
+      <w:lvlText w:val="%6."/>
+      <w:lvlJc w:val="right"/>
+      <w:pPr>
+        <w:ind w:left="4320" w:hanging="180"/>
+      </w:pPr>
+    </w:lvl>
+    <w:lvl w:ilvl="6" w:tplc="100C000F" w:tentative="1">
+      <w:start w:val="1"/>
+      <w:numFmt w:val="decimal"/>
+      <w:lvlText w:val="%7."/>
+      <w:lvlJc w:val="left"/>
+      <w:pPr>
+        <w:ind w:left="5040" w:hanging="360"/>
+      </w:pPr>
+    </w:lvl>
+    <w:lvl w:ilvl="7" w:tplc="100C0019" w:tentative="1">
+      <w:start w:val="1"/>
+      <w:numFmt w:val="lowerLetter"/>
+      <w:lvlText w:val="%8."/>
+      <w:lvlJc w:val="left"/>
+      <w:pPr>
+        <w:ind w:left="5760" w:hanging="360"/>
+      </w:pPr>
+    </w:lvl>
+    <w:lvl w:ilvl="8" w:tplc="100C001B" w:tentative="1">
+      <w:start w:val="1"/>
+      <w:numFmt w:val="lowerRoman"/>
+      <w:lvlText w:val="%9."/>
+      <w:lvlJc w:val="right"/>
+      <w:pPr>
+        <w:ind w:left="6480" w:hanging="180"/>
+      </w:pPr>
+    </w:lvl>
+  </w:abstractNum>
+  <w:abstractNum w:abstractNumId="1">
     <w:nsid w:val="0BAB4A3B"/>
     <w:multiLevelType w:val="hybridMultilevel"/>
     <w:tmpl w:val="333046E0"/>
@@ -2453,7 +2651,7 @@
       </w:pPr>
     </w:lvl>
   </w:abstractNum>
-  <w:abstractNum w:abstractNumId="1">
+  <w:abstractNum w:abstractNumId="2">
     <w:nsid w:val="12ED4738"/>
     <w:multiLevelType w:val="hybridMultilevel"/>
     <w:tmpl w:val="7EF87082"/>
@@ -2542,7 +2740,7 @@
       </w:pPr>
     </w:lvl>
   </w:abstractNum>
-  <w:abstractNum w:abstractNumId="2">
+  <w:abstractNum w:abstractNumId="3">
     <w:nsid w:val="16AD2F2E"/>
     <w:multiLevelType w:val="hybridMultilevel"/>
     <w:tmpl w:val="E5FA58C4"/>
@@ -2631,7 +2829,7 @@
       </w:pPr>
     </w:lvl>
   </w:abstractNum>
-  <w:abstractNum w:abstractNumId="3">
+  <w:abstractNum w:abstractNumId="4">
     <w:nsid w:val="2128236D"/>
     <w:multiLevelType w:val="hybridMultilevel"/>
     <w:tmpl w:val="5504CA4A"/>
@@ -2720,7 +2918,7 @@
       </w:pPr>
     </w:lvl>
   </w:abstractNum>
-  <w:abstractNum w:abstractNumId="4">
+  <w:abstractNum w:abstractNumId="5">
     <w:nsid w:val="29991408"/>
     <w:multiLevelType w:val="hybridMultilevel"/>
     <w:tmpl w:val="36E43012"/>
@@ -2809,7 +3007,7 @@
       </w:pPr>
     </w:lvl>
   </w:abstractNum>
-  <w:abstractNum w:abstractNumId="5">
+  <w:abstractNum w:abstractNumId="6">
     <w:nsid w:val="2C767293"/>
     <w:multiLevelType w:val="hybridMultilevel"/>
     <w:tmpl w:val="40AED446"/>
@@ -2921,7 +3119,7 @@
       </w:rPr>
     </w:lvl>
   </w:abstractNum>
-  <w:abstractNum w:abstractNumId="6">
+  <w:abstractNum w:abstractNumId="7">
     <w:nsid w:val="2E9D7CC0"/>
     <w:multiLevelType w:val="hybridMultilevel"/>
     <w:tmpl w:val="913AE270"/>
@@ -3010,7 +3208,7 @@
       </w:pPr>
     </w:lvl>
   </w:abstractNum>
-  <w:abstractNum w:abstractNumId="7">
+  <w:abstractNum w:abstractNumId="8">
     <w:nsid w:val="343A4608"/>
     <w:multiLevelType w:val="hybridMultilevel"/>
     <w:tmpl w:val="69765B8E"/>
@@ -3099,7 +3297,7 @@
       </w:pPr>
     </w:lvl>
   </w:abstractNum>
-  <w:abstractNum w:abstractNumId="8">
+  <w:abstractNum w:abstractNumId="9">
     <w:nsid w:val="3C2B02FE"/>
     <w:multiLevelType w:val="hybridMultilevel"/>
     <w:tmpl w:val="D45082DC"/>
@@ -3188,7 +3386,7 @@
       </w:pPr>
     </w:lvl>
   </w:abstractNum>
-  <w:abstractNum w:abstractNumId="9">
+  <w:abstractNum w:abstractNumId="10">
     <w:nsid w:val="53217223"/>
     <w:multiLevelType w:val="hybridMultilevel"/>
     <w:tmpl w:val="4978041C"/>
@@ -3300,7 +3498,7 @@
       </w:rPr>
     </w:lvl>
   </w:abstractNum>
-  <w:abstractNum w:abstractNumId="10">
+  <w:abstractNum w:abstractNumId="11">
     <w:nsid w:val="60D227FC"/>
     <w:multiLevelType w:val="hybridMultilevel"/>
     <w:tmpl w:val="15CEDA0A"/>
@@ -3389,7 +3587,7 @@
       </w:pPr>
     </w:lvl>
   </w:abstractNum>
-  <w:abstractNum w:abstractNumId="11">
+  <w:abstractNum w:abstractNumId="12">
     <w:nsid w:val="61664360"/>
     <w:multiLevelType w:val="hybridMultilevel"/>
     <w:tmpl w:val="C26C20DE"/>
@@ -3479,40 +3677,43 @@
     </w:lvl>
   </w:abstractNum>
   <w:num w:numId="1">
+    <w:abstractNumId w:val="6"/>
+  </w:num>
+  <w:num w:numId="2">
+    <w:abstractNumId w:val="10"/>
+  </w:num>
+  <w:num w:numId="3">
+    <w:abstractNumId w:val="7"/>
+  </w:num>
+  <w:num w:numId="4">
+    <w:abstractNumId w:val="2"/>
+  </w:num>
+  <w:num w:numId="5">
+    <w:abstractNumId w:val="11"/>
+  </w:num>
+  <w:num w:numId="6">
+    <w:abstractNumId w:val="3"/>
+  </w:num>
+  <w:num w:numId="7">
+    <w:abstractNumId w:val="12"/>
+  </w:num>
+  <w:num w:numId="8">
+    <w:abstractNumId w:val="1"/>
+  </w:num>
+  <w:num w:numId="9">
+    <w:abstractNumId w:val="8"/>
+  </w:num>
+  <w:num w:numId="10">
     <w:abstractNumId w:val="5"/>
   </w:num>
-  <w:num w:numId="2">
+  <w:num w:numId="11">
     <w:abstractNumId w:val="9"/>
   </w:num>
-  <w:num w:numId="3">
-    <w:abstractNumId w:val="6"/>
-  </w:num>
-  <w:num w:numId="4">
-    <w:abstractNumId w:val="1"/>
-  </w:num>
-  <w:num w:numId="5">
-    <w:abstractNumId w:val="10"/>
-  </w:num>
-  <w:num w:numId="6">
-    <w:abstractNumId w:val="2"/>
-  </w:num>
-  <w:num w:numId="7">
-    <w:abstractNumId w:val="11"/>
-  </w:num>
-  <w:num w:numId="8">
-    <w:abstractNumId w:val="0"/>
-  </w:num>
-  <w:num w:numId="9">
-    <w:abstractNumId w:val="7"/>
-  </w:num>
-  <w:num w:numId="10">
+  <w:num w:numId="12">
     <w:abstractNumId w:val="4"/>
   </w:num>
-  <w:num w:numId="11">
-    <w:abstractNumId w:val="8"/>
-  </w:num>
-  <w:num w:numId="12">
-    <w:abstractNumId w:val="3"/>
+  <w:num w:numId="13">
+    <w:abstractNumId w:val="0"/>
   </w:num>
 </w:numbering>
 </file>
@@ -3677,11 +3878,11 @@
     <w:name w:val="Normal"/>
     <w:qFormat/>
   </w:style>
-  <w:style w:type="paragraph" w:styleId="Titre1">
+  <w:style w:type="paragraph" w:styleId="Heading1">
     <w:name w:val="heading 1"/>
     <w:basedOn w:val="Normal"/>
     <w:next w:val="Normal"/>
-    <w:link w:val="Titre1Car"/>
+    <w:link w:val="Heading1Char"/>
     <w:uiPriority w:val="9"/>
     <w:qFormat/>
     <w:rsid w:val="00AB65BE"/>
@@ -3700,13 +3901,13 @@
       <w:szCs w:val="28"/>
     </w:rPr>
   </w:style>
-  <w:style w:type="character" w:default="1" w:styleId="Policepardfaut">
+  <w:style w:type="character" w:default="1" w:styleId="DefaultParagraphFont">
     <w:name w:val="Default Paragraph Font"/>
     <w:uiPriority w:val="1"/>
     <w:semiHidden/>
     <w:unhideWhenUsed/>
   </w:style>
-  <w:style w:type="table" w:default="1" w:styleId="TableauNormal">
+  <w:style w:type="table" w:default="1" w:styleId="TableNormal">
     <w:name w:val="Normal Table"/>
     <w:uiPriority w:val="99"/>
     <w:semiHidden/>
@@ -3721,17 +3922,17 @@
       </w:tblCellMar>
     </w:tblPr>
   </w:style>
-  <w:style w:type="numbering" w:default="1" w:styleId="Aucuneliste">
+  <w:style w:type="numbering" w:default="1" w:styleId="NoList">
     <w:name w:val="No List"/>
     <w:uiPriority w:val="99"/>
     <w:semiHidden/>
     <w:unhideWhenUsed/>
   </w:style>
-  <w:style w:type="paragraph" w:styleId="Titre">
+  <w:style w:type="paragraph" w:styleId="Title">
     <w:name w:val="Title"/>
     <w:basedOn w:val="Normal"/>
     <w:next w:val="Normal"/>
-    <w:link w:val="TitreCar"/>
+    <w:link w:val="TitleChar"/>
     <w:uiPriority w:val="10"/>
     <w:qFormat/>
     <w:rsid w:val="00AB65BE"/>
@@ -3751,10 +3952,10 @@
       <w:szCs w:val="52"/>
     </w:rPr>
   </w:style>
-  <w:style w:type="character" w:customStyle="1" w:styleId="TitreCar">
-    <w:name w:val="Titre Car"/>
-    <w:basedOn w:val="Policepardfaut"/>
-    <w:link w:val="Titre"/>
+  <w:style w:type="character" w:customStyle="1" w:styleId="TitleChar">
+    <w:name w:val="Title Char"/>
+    <w:basedOn w:val="DefaultParagraphFont"/>
+    <w:link w:val="Title"/>
     <w:uiPriority w:val="10"/>
     <w:rsid w:val="00AB65BE"/>
     <w:rPr>
@@ -3766,10 +3967,10 @@
       <w:szCs w:val="52"/>
     </w:rPr>
   </w:style>
-  <w:style w:type="character" w:customStyle="1" w:styleId="Titre1Car">
-    <w:name w:val="Titre 1 Car"/>
-    <w:basedOn w:val="Policepardfaut"/>
-    <w:link w:val="Titre1"/>
+  <w:style w:type="character" w:customStyle="1" w:styleId="Heading1Char">
+    <w:name w:val="Heading 1 Char"/>
+    <w:basedOn w:val="DefaultParagraphFont"/>
+    <w:link w:val="Heading1"/>
     <w:uiPriority w:val="9"/>
     <w:rsid w:val="00AB65BE"/>
     <w:rPr>
@@ -3781,7 +3982,7 @@
       <w:szCs w:val="28"/>
     </w:rPr>
   </w:style>
-  <w:style w:type="paragraph" w:styleId="Paragraphedeliste">
+  <w:style w:type="paragraph" w:styleId="ListParagraph">
     <w:name w:val="List Paragraph"/>
     <w:basedOn w:val="Normal"/>
     <w:uiPriority w:val="34"/>
@@ -3792,9 +3993,9 @@
       <w:contextualSpacing/>
     </w:pPr>
   </w:style>
-  <w:style w:type="table" w:styleId="Grilledutableau">
+  <w:style w:type="table" w:styleId="TableGrid">
     <w:name w:val="Table Grid"/>
-    <w:basedOn w:val="TableauNormal"/>
+    <w:basedOn w:val="TableNormal"/>
     <w:uiPriority w:val="59"/>
     <w:rsid w:val="00852B2C"/>
     <w:pPr>
@@ -3818,9 +4019,9 @@
       </w:tblCellMar>
     </w:tblPr>
   </w:style>
-  <w:style w:type="character" w:styleId="Lienhypertexte">
+  <w:style w:type="character" w:styleId="Hyperlink">
     <w:name w:val="Hyperlink"/>
-    <w:basedOn w:val="Policepardfaut"/>
+    <w:basedOn w:val="DefaultParagraphFont"/>
     <w:uiPriority w:val="99"/>
     <w:unhideWhenUsed/>
     <w:rsid w:val="0028459B"/>
@@ -3829,10 +4030,10 @@
       <w:u w:val="single"/>
     </w:rPr>
   </w:style>
-  <w:style w:type="paragraph" w:styleId="En-tte">
+  <w:style w:type="paragraph" w:styleId="Header">
     <w:name w:val="header"/>
     <w:basedOn w:val="Normal"/>
-    <w:link w:val="En-tteCar"/>
+    <w:link w:val="HeaderChar"/>
     <w:uiPriority w:val="99"/>
     <w:unhideWhenUsed/>
     <w:rsid w:val="000F1440"/>
@@ -3844,17 +4045,17 @@
       <w:spacing w:after="0" w:line="240" w:lineRule="auto"/>
     </w:pPr>
   </w:style>
-  <w:style w:type="character" w:customStyle="1" w:styleId="En-tteCar">
-    <w:name w:val="En-tête Car"/>
-    <w:basedOn w:val="Policepardfaut"/>
-    <w:link w:val="En-tte"/>
+  <w:style w:type="character" w:customStyle="1" w:styleId="HeaderChar">
+    <w:name w:val="Header Char"/>
+    <w:basedOn w:val="DefaultParagraphFont"/>
+    <w:link w:val="Header"/>
     <w:uiPriority w:val="99"/>
     <w:rsid w:val="000F1440"/>
   </w:style>
-  <w:style w:type="paragraph" w:styleId="Pieddepage">
+  <w:style w:type="paragraph" w:styleId="Footer">
     <w:name w:val="footer"/>
     <w:basedOn w:val="Normal"/>
-    <w:link w:val="PieddepageCar"/>
+    <w:link w:val="FooterChar"/>
     <w:uiPriority w:val="99"/>
     <w:unhideWhenUsed/>
     <w:rsid w:val="000F1440"/>
@@ -3866,17 +4067,17 @@
       <w:spacing w:after="0" w:line="240" w:lineRule="auto"/>
     </w:pPr>
   </w:style>
-  <w:style w:type="character" w:customStyle="1" w:styleId="PieddepageCar">
-    <w:name w:val="Pied de page Car"/>
-    <w:basedOn w:val="Policepardfaut"/>
-    <w:link w:val="Pieddepage"/>
+  <w:style w:type="character" w:customStyle="1" w:styleId="FooterChar">
+    <w:name w:val="Footer Char"/>
+    <w:basedOn w:val="DefaultParagraphFont"/>
+    <w:link w:val="Footer"/>
     <w:uiPriority w:val="99"/>
     <w:rsid w:val="000F1440"/>
   </w:style>
-  <w:style w:type="paragraph" w:styleId="PrformatHTML">
+  <w:style w:type="paragraph" w:styleId="HTMLPreformatted">
     <w:name w:val="HTML Preformatted"/>
     <w:basedOn w:val="Normal"/>
-    <w:link w:val="PrformatHTMLCar"/>
+    <w:link w:val="HTMLPreformattedChar"/>
     <w:uiPriority w:val="99"/>
     <w:semiHidden/>
     <w:unhideWhenUsed/>
@@ -3909,10 +4110,10 @@
       <w:lang w:eastAsia="fr-CH"/>
     </w:rPr>
   </w:style>
-  <w:style w:type="character" w:customStyle="1" w:styleId="PrformatHTMLCar">
-    <w:name w:val="Préformaté HTML Car"/>
-    <w:basedOn w:val="Policepardfaut"/>
-    <w:link w:val="PrformatHTML"/>
+  <w:style w:type="character" w:customStyle="1" w:styleId="HTMLPreformattedChar">
+    <w:name w:val="HTML Preformatted Char"/>
+    <w:basedOn w:val="DefaultParagraphFont"/>
+    <w:link w:val="HTMLPreformatted"/>
     <w:uiPriority w:val="99"/>
     <w:semiHidden/>
     <w:rsid w:val="003422FC"/>
@@ -4086,11 +4287,11 @@
     <w:name w:val="Normal"/>
     <w:qFormat/>
   </w:style>
-  <w:style w:type="paragraph" w:styleId="Titre1">
+  <w:style w:type="paragraph" w:styleId="Heading1">
     <w:name w:val="heading 1"/>
     <w:basedOn w:val="Normal"/>
     <w:next w:val="Normal"/>
-    <w:link w:val="Titre1Car"/>
+    <w:link w:val="Heading1Char"/>
     <w:uiPriority w:val="9"/>
     <w:qFormat/>
     <w:rsid w:val="00AB65BE"/>
@@ -4109,13 +4310,13 @@
       <w:szCs w:val="28"/>
     </w:rPr>
   </w:style>
-  <w:style w:type="character" w:default="1" w:styleId="Policepardfaut">
+  <w:style w:type="character" w:default="1" w:styleId="DefaultParagraphFont">
     <w:name w:val="Default Paragraph Font"/>
     <w:uiPriority w:val="1"/>
     <w:semiHidden/>
     <w:unhideWhenUsed/>
   </w:style>
-  <w:style w:type="table" w:default="1" w:styleId="TableauNormal">
+  <w:style w:type="table" w:default="1" w:styleId="TableNormal">
     <w:name w:val="Normal Table"/>
     <w:uiPriority w:val="99"/>
     <w:semiHidden/>
@@ -4130,17 +4331,17 @@
       </w:tblCellMar>
     </w:tblPr>
   </w:style>
-  <w:style w:type="numbering" w:default="1" w:styleId="Aucuneliste">
+  <w:style w:type="numbering" w:default="1" w:styleId="NoList">
     <w:name w:val="No List"/>
     <w:uiPriority w:val="99"/>
     <w:semiHidden/>
     <w:unhideWhenUsed/>
   </w:style>
-  <w:style w:type="paragraph" w:styleId="Titre">
+  <w:style w:type="paragraph" w:styleId="Title">
     <w:name w:val="Title"/>
     <w:basedOn w:val="Normal"/>
     <w:next w:val="Normal"/>
-    <w:link w:val="TitreCar"/>
+    <w:link w:val="TitleChar"/>
     <w:uiPriority w:val="10"/>
     <w:qFormat/>
     <w:rsid w:val="00AB65BE"/>
@@ -4160,10 +4361,10 @@
       <w:szCs w:val="52"/>
     </w:rPr>
   </w:style>
-  <w:style w:type="character" w:customStyle="1" w:styleId="TitreCar">
-    <w:name w:val="Titre Car"/>
-    <w:basedOn w:val="Policepardfaut"/>
-    <w:link w:val="Titre"/>
+  <w:style w:type="character" w:customStyle="1" w:styleId="TitleChar">
+    <w:name w:val="Title Char"/>
+    <w:basedOn w:val="DefaultParagraphFont"/>
+    <w:link w:val="Title"/>
     <w:uiPriority w:val="10"/>
     <w:rsid w:val="00AB65BE"/>
     <w:rPr>
@@ -4175,10 +4376,10 @@
       <w:szCs w:val="52"/>
     </w:rPr>
   </w:style>
-  <w:style w:type="character" w:customStyle="1" w:styleId="Titre1Car">
-    <w:name w:val="Titre 1 Car"/>
-    <w:basedOn w:val="Policepardfaut"/>
-    <w:link w:val="Titre1"/>
+  <w:style w:type="character" w:customStyle="1" w:styleId="Heading1Char">
+    <w:name w:val="Heading 1 Char"/>
+    <w:basedOn w:val="DefaultParagraphFont"/>
+    <w:link w:val="Heading1"/>
     <w:uiPriority w:val="9"/>
     <w:rsid w:val="00AB65BE"/>
     <w:rPr>
@@ -4190,7 +4391,7 @@
       <w:szCs w:val="28"/>
     </w:rPr>
   </w:style>
-  <w:style w:type="paragraph" w:styleId="Paragraphedeliste">
+  <w:style w:type="paragraph" w:styleId="ListParagraph">
     <w:name w:val="List Paragraph"/>
     <w:basedOn w:val="Normal"/>
     <w:uiPriority w:val="34"/>
@@ -4201,9 +4402,9 @@
       <w:contextualSpacing/>
     </w:pPr>
   </w:style>
-  <w:style w:type="table" w:styleId="Grilledutableau">
+  <w:style w:type="table" w:styleId="TableGrid">
     <w:name w:val="Table Grid"/>
-    <w:basedOn w:val="TableauNormal"/>
+    <w:basedOn w:val="TableNormal"/>
     <w:uiPriority w:val="59"/>
     <w:rsid w:val="00852B2C"/>
     <w:pPr>
@@ -4227,9 +4428,9 @@
       </w:tblCellMar>
     </w:tblPr>
   </w:style>
-  <w:style w:type="character" w:styleId="Lienhypertexte">
+  <w:style w:type="character" w:styleId="Hyperlink">
     <w:name w:val="Hyperlink"/>
-    <w:basedOn w:val="Policepardfaut"/>
+    <w:basedOn w:val="DefaultParagraphFont"/>
     <w:uiPriority w:val="99"/>
     <w:unhideWhenUsed/>
     <w:rsid w:val="0028459B"/>
@@ -4238,10 +4439,10 @@
       <w:u w:val="single"/>
     </w:rPr>
   </w:style>
-  <w:style w:type="paragraph" w:styleId="En-tte">
+  <w:style w:type="paragraph" w:styleId="Header">
     <w:name w:val="header"/>
     <w:basedOn w:val="Normal"/>
-    <w:link w:val="En-tteCar"/>
+    <w:link w:val="HeaderChar"/>
     <w:uiPriority w:val="99"/>
     <w:unhideWhenUsed/>
     <w:rsid w:val="000F1440"/>
@@ -4253,17 +4454,17 @@
       <w:spacing w:after="0" w:line="240" w:lineRule="auto"/>
     </w:pPr>
   </w:style>
-  <w:style w:type="character" w:customStyle="1" w:styleId="En-tteCar">
-    <w:name w:val="En-tête Car"/>
-    <w:basedOn w:val="Policepardfaut"/>
-    <w:link w:val="En-tte"/>
+  <w:style w:type="character" w:customStyle="1" w:styleId="HeaderChar">
+    <w:name w:val="Header Char"/>
+    <w:basedOn w:val="DefaultParagraphFont"/>
+    <w:link w:val="Header"/>
     <w:uiPriority w:val="99"/>
     <w:rsid w:val="000F1440"/>
   </w:style>
-  <w:style w:type="paragraph" w:styleId="Pieddepage">
+  <w:style w:type="paragraph" w:styleId="Footer">
     <w:name w:val="footer"/>
     <w:basedOn w:val="Normal"/>
-    <w:link w:val="PieddepageCar"/>
+    <w:link w:val="FooterChar"/>
     <w:uiPriority w:val="99"/>
     <w:unhideWhenUsed/>
     <w:rsid w:val="000F1440"/>
@@ -4275,17 +4476,17 @@
       <w:spacing w:after="0" w:line="240" w:lineRule="auto"/>
     </w:pPr>
   </w:style>
-  <w:style w:type="character" w:customStyle="1" w:styleId="PieddepageCar">
-    <w:name w:val="Pied de page Car"/>
-    <w:basedOn w:val="Policepardfaut"/>
-    <w:link w:val="Pieddepage"/>
+  <w:style w:type="character" w:customStyle="1" w:styleId="FooterChar">
+    <w:name w:val="Footer Char"/>
+    <w:basedOn w:val="DefaultParagraphFont"/>
+    <w:link w:val="Footer"/>
     <w:uiPriority w:val="99"/>
     <w:rsid w:val="000F1440"/>
   </w:style>
-  <w:style w:type="paragraph" w:styleId="PrformatHTML">
+  <w:style w:type="paragraph" w:styleId="HTMLPreformatted">
     <w:name w:val="HTML Preformatted"/>
     <w:basedOn w:val="Normal"/>
-    <w:link w:val="PrformatHTMLCar"/>
+    <w:link w:val="HTMLPreformattedChar"/>
     <w:uiPriority w:val="99"/>
     <w:semiHidden/>
     <w:unhideWhenUsed/>
@@ -4318,10 +4519,10 @@
       <w:lang w:eastAsia="fr-CH"/>
     </w:rPr>
   </w:style>
-  <w:style w:type="character" w:customStyle="1" w:styleId="PrformatHTMLCar">
-    <w:name w:val="Préformaté HTML Car"/>
-    <w:basedOn w:val="Policepardfaut"/>
-    <w:link w:val="PrformatHTML"/>
+  <w:style w:type="character" w:customStyle="1" w:styleId="HTMLPreformattedChar">
+    <w:name w:val="HTML Preformatted Char"/>
+    <w:basedOn w:val="DefaultParagraphFont"/>
+    <w:link w:val="HTMLPreformatted"/>
     <w:uiPriority w:val="99"/>
     <w:semiHidden/>
     <w:rsid w:val="003422FC"/>

</xml_diff>

<commit_message>
- AIDER: encore des compléments pour les procédures.
git-svn-id: https://svn.opac.ch/svn/cr/branches/vs2010.1@21342 787ff09c-d2b5-7842-b444-8dd0a418631d
</commit_message>
<xml_diff>
--- a/Epsitec.Cresus/External/Documentation/Products/EERV - Aider/Procédures.docx
+++ b/Epsitec.Cresus/External/Documentation/Products/EERV - Aider/Procédures.docx
@@ -1599,12 +1599,75 @@
         <w:pStyle w:val="Heading1"/>
       </w:pPr>
       <w:r>
+        <w:t>Restore d’une base (en local)</w:t>
+      </w:r>
+    </w:p>
+    <w:p>
+      <w:r>
+        <w:t xml:space="preserve">Reprendre un des fichiers trouvés sur le serveur dans </w:t>
+      </w:r>
+      <w:r>
+        <w:rPr>
+          <w:rFonts w:ascii="Consolas" w:hAnsi="Consolas" w:cs="Consolas"/>
+          <w:sz w:val="20"/>
+          <w:szCs w:val="20"/>
+        </w:rPr>
+        <w:t>D:\aider\backup</w:t>
+      </w:r>
+      <w:r>
+        <w:t xml:space="preserve"> (</w:t>
+      </w:r>
+      <w:r>
+        <w:rPr>
+          <w:rFonts w:ascii="Consolas" w:hAnsi="Consolas" w:cs="Consolas"/>
+          <w:sz w:val="20"/>
+          <w:szCs w:val="20"/>
+        </w:rPr>
+        <w:t>*.gbak.gz</w:t>
+      </w:r>
+      <w:r>
+        <w:t xml:space="preserve">) et le déposer dans le dossier local </w:t>
+      </w:r>
+      <w:r>
+        <w:rPr>
+          <w:rFonts w:ascii="Consolas" w:hAnsi="Consolas" w:cs="Consolas"/>
+          <w:sz w:val="20"/>
+          <w:szCs w:val="20"/>
+        </w:rPr>
+        <w:t>C:\ProgramData\Epsitec\Firebird Databases</w:t>
+      </w:r>
+      <w:r>
+        <w:t xml:space="preserve">. Exécuter en local AIDER avec l’option </w:t>
+      </w:r>
+      <w:r>
+        <w:rPr>
+          <w:rFonts w:ascii="Consolas" w:hAnsi="Consolas" w:cs="Consolas"/>
+          <w:sz w:val="20"/>
+          <w:szCs w:val="20"/>
+        </w:rPr>
+        <w:t>-db-restore aider-backup-2013-06-13-04-00-52.gbak.gz</w:t>
+      </w:r>
+      <w:r>
+        <w:t xml:space="preserve"> (par exemple) pour que le fichier soit décomprimé, ce qui produit un fichier </w:t>
+      </w:r>
+      <w:r>
+        <w:rPr>
+          <w:rFonts w:ascii="Consolas" w:hAnsi="Consolas" w:cs="Consolas"/>
+          <w:sz w:val="20"/>
+          <w:szCs w:val="20"/>
+        </w:rPr>
+        <w:t>AIDER.FIREBIRD</w:t>
+      </w:r>
+      <w:r>
+        <w:t xml:space="preserve"> en sortie.</w:t>
+      </w:r>
+    </w:p>
+    <w:p>
+      <w:pPr>
+        <w:pStyle w:val="Heading1"/>
+      </w:pPr>
+      <w:r>
         <w:t>Job</w:t>
-      </w:r>
-    </w:p>
-    <w:p>
-      <w:r>
-        <w:t>Pour effectuer un job quelconque sur la base de données, il faut suivre la même procédure que pour l’importation de données paroissiales, en modifiant simplement l’étape 7).</w:t>
       </w:r>
     </w:p>
     <w:p>
@@ -1618,6 +1681,9 @@
           <w:szCs w:val="28"/>
         </w:rPr>
       </w:pPr>
+      <w:r>
+        <w:t>Pour effectuer un job quelconque sur la base de données, il faut suivre la même procédure que pour l’importation de données paroissiales, en modifiant simplement l’étape 7).</w:t>
+      </w:r>
       <w:r>
         <w:br w:type="page"/>
       </w:r>
@@ -1988,7 +2054,18 @@
         </w:numPr>
       </w:pPr>
       <w:r>
-        <w:t>S’assurer que Data.Platform a été mis à jour (voir ci-dessus)</w:t>
+        <w:t xml:space="preserve">S’assurer que </w:t>
+      </w:r>
+      <w:r>
+        <w:rPr>
+          <w:rFonts w:ascii="Consolas" w:hAnsi="Consolas" w:cs="Consolas"/>
+          <w:sz w:val="20"/>
+          <w:szCs w:val="20"/>
+        </w:rPr>
+        <w:t>Data.Platform</w:t>
+      </w:r>
+      <w:r>
+        <w:t xml:space="preserve"> a été mis à jour (voir ci-dessus)</w:t>
       </w:r>
       <w:r>
         <w:t xml:space="preserve"> et copier le fichier MAT[CH]sort le plus récent avec </w:t>
@@ -2071,49 +2148,57 @@
       </w:r>
       <w:r>
         <w:t>.</w:t>
+      </w:r>
+    </w:p>
+    <w:p>
+      <w:pPr>
+        <w:pStyle w:val="ListParagraph"/>
+        <w:numPr>
+          <w:ilvl w:val="0"/>
+          <w:numId w:val="13"/>
+        </w:numPr>
+      </w:pPr>
+      <w:r>
+        <w:t>Effectuer la création du fichier d’export sur sa machine locale, en utilisant les arguments appropriés sur la ligne de commande pour lancer l’application</w:t>
+      </w:r>
+      <w:r>
+        <w:t> :</w:t>
+      </w:r>
+    </w:p>
+    <w:p>
+      <w:pPr>
+        <w:pStyle w:val="ListParagraph"/>
+        <w:rPr>
+          <w:rFonts w:ascii="Consolas" w:hAnsi="Consolas" w:cs="Consolas"/>
+          <w:sz w:val="20"/>
+          <w:szCs w:val="20"/>
+        </w:rPr>
+      </w:pPr>
+      <w:r>
+        <w:rPr>
+          <w:rFonts w:ascii="Consolas" w:hAnsi="Consolas" w:cs="Consolas"/>
+          <w:sz w:val="20"/>
+          <w:szCs w:val="20"/>
+        </w:rPr>
+        <w:t>App.Aider.exe -exportsubscriptions -output:</w:t>
+      </w:r>
+      <w:r>
+        <w:rPr>
+          <w:rFonts w:ascii="Consolas" w:hAnsi="Consolas" w:cs="Consolas"/>
+          <w:sz w:val="20"/>
+          <w:szCs w:val="20"/>
+        </w:rPr>
+        <w:t>exp</w:t>
       </w:r>
       <w:bookmarkStart w:id="0" w:name="_GoBack"/>
       <w:bookmarkEnd w:id="0"/>
-    </w:p>
-    <w:p>
-      <w:pPr>
-        <w:pStyle w:val="ListParagraph"/>
-        <w:numPr>
-          <w:ilvl w:val="0"/>
-          <w:numId w:val="13"/>
-        </w:numPr>
-      </w:pPr>
-      <w:r>
-        <w:t>Effectuer la création du fichier d’export sur sa machine locale, en utilisant les arguments appropriés sur la ligne de commande pour lancer l’application</w:t>
-      </w:r>
-      <w:r>
-        <w:t> :</w:t>
-      </w:r>
-    </w:p>
-    <w:p>
-      <w:pPr>
-        <w:pStyle w:val="ListParagraph"/>
+      <w:r>
         <w:rPr>
           <w:rFonts w:ascii="Consolas" w:hAnsi="Consolas" w:cs="Consolas"/>
           <w:sz w:val="20"/>
           <w:szCs w:val="20"/>
         </w:rPr>
-      </w:pPr>
-      <w:r>
-        <w:rPr>
-          <w:rFonts w:ascii="Consolas" w:hAnsi="Consolas" w:cs="Consolas"/>
-          <w:sz w:val="20"/>
-          <w:szCs w:val="20"/>
-        </w:rPr>
-        <w:t>App.Aider.exe -exportsubscriptions -output:</w:t>
-      </w:r>
-      <w:r>
-        <w:rPr>
-          <w:rFonts w:ascii="Consolas" w:hAnsi="Consolas" w:cs="Consolas"/>
-          <w:sz w:val="20"/>
-          <w:szCs w:val="20"/>
-        </w:rPr>
-        <w:t>export.txt</w:t>
+        <w:t>ort.txt</w:t>
       </w:r>
       <w:r>
         <w:rPr>

</xml_diff>

<commit_message>
- Aider: envoi du Bonne Nouvelle de septembre (éd. 29.08.2013) - Aider: documentation mise à jour.
git-svn-id: https://svn.opac.ch/svn/cr/branches/vs2010.1@21357 787ff09c-d2b5-7842-b444-8dd0a418631d
</commit_message>
<xml_diff>
--- a/Epsitec.Cresus/External/Documentation/Products/EERV - Aider/Procédures.docx
+++ b/Epsitec.Cresus/External/Documentation/Products/EERV - Aider/Procédures.docx
@@ -2188,124 +2188,158 @@
           <w:sz w:val="20"/>
           <w:szCs w:val="20"/>
         </w:rPr>
-        <w:t>exp</w:t>
+        <w:t>export.txt</w:t>
+      </w:r>
+      <w:r>
+        <w:rPr>
+          <w:rFonts w:ascii="Consolas" w:hAnsi="Consolas" w:cs="Consolas"/>
+          <w:sz w:val="20"/>
+          <w:szCs w:val="20"/>
+        </w:rPr>
+        <w:t> -error:</w:t>
+      </w:r>
+      <w:r>
+        <w:rPr>
+          <w:rFonts w:ascii="Consolas" w:hAnsi="Consolas" w:cs="Consolas"/>
+          <w:sz w:val="20"/>
+          <w:szCs w:val="20"/>
+        </w:rPr>
+        <w:t>error.txt</w:t>
+      </w:r>
+    </w:p>
+    <w:p>
+      <w:pPr>
+        <w:pStyle w:val="ListParagraph"/>
+        <w:numPr>
+          <w:ilvl w:val="0"/>
+          <w:numId w:val="13"/>
+        </w:numPr>
+        <w:rPr>
+          <w:rFonts w:ascii="Consolas" w:hAnsi="Consolas" w:cs="Consolas"/>
+          <w:sz w:val="20"/>
+          <w:szCs w:val="20"/>
+        </w:rPr>
+      </w:pPr>
+      <w:r>
+        <w:t>Uploader le fichier d’export vers le serveur de l’éditeur, en utilisant les arguments appropriés sur la ligne de commande pour lancer l’application</w:t>
+      </w:r>
+      <w:r>
+        <w:t xml:space="preserve">. Il faut obtenir la </w:t>
+      </w:r>
+      <w:r>
+        <w:rPr>
+          <w:b/>
+        </w:rPr>
+        <w:t>date de l’édition</w:t>
+      </w:r>
+      <w:r>
+        <w:t> </w:t>
+      </w:r>
+      <w:r>
+        <w:t>du journal auprès de Vincent Volet ou Paolo Mariani </w:t>
+      </w:r>
+      <w:r>
+        <w:t>:</w:t>
+      </w:r>
+    </w:p>
+    <w:p>
+      <w:pPr>
+        <w:pStyle w:val="ListParagraph"/>
+        <w:rPr>
+          <w:rFonts w:ascii="Consolas" w:hAnsi="Consolas" w:cs="Consolas"/>
+          <w:sz w:val="20"/>
+          <w:szCs w:val="20"/>
+        </w:rPr>
+      </w:pPr>
+      <w:r>
+        <w:rPr>
+          <w:rFonts w:ascii="Consolas" w:hAnsi="Consolas" w:cs="Consolas"/>
+          <w:sz w:val="20"/>
+          <w:szCs w:val="20"/>
+        </w:rPr>
+        <w:t xml:space="preserve">App.Aider.exe </w:t>
+      </w:r>
+      <w:r>
+        <w:rPr>
+          <w:rFonts w:ascii="Consolas" w:hAnsi="Consolas" w:cs="Consolas"/>
+          <w:color w:val="608B4E"/>
+          <w:sz w:val="20"/>
+          <w:szCs w:val="20"/>
+        </w:rPr>
+        <w:t>-</w:t>
+      </w:r>
+      <w:r>
+        <w:rPr>
+          <w:rFonts w:ascii="Consolas" w:hAnsi="Consolas" w:cs="Consolas"/>
+          <w:sz w:val="20"/>
+          <w:szCs w:val="20"/>
+        </w:rPr>
+        <w:t>uploadsubscriptions -input:</w:t>
+      </w:r>
+      <w:r>
+        <w:rPr>
+          <w:rFonts w:ascii="Consolas" w:hAnsi="Consolas" w:cs="Consolas"/>
+          <w:sz w:val="20"/>
+          <w:szCs w:val="20"/>
+        </w:rPr>
+        <w:t>export.txt -</w:t>
+      </w:r>
+      <w:r>
+        <w:rPr>
+          <w:rFonts w:ascii="Consolas" w:hAnsi="Consolas" w:cs="Consolas"/>
+          <w:sz w:val="20"/>
+          <w:szCs w:val="20"/>
+        </w:rPr>
+        <w:t>publicationdate:2013-06-27 -response:</w:t>
+      </w:r>
+      <w:r>
+        <w:rPr>
+          <w:rFonts w:ascii="Consolas" w:hAnsi="Consolas" w:cs="Consolas"/>
+          <w:sz w:val="20"/>
+          <w:szCs w:val="20"/>
+        </w:rPr>
+        <w:t>response.txt</w:t>
+      </w:r>
+    </w:p>
+    <w:p>
+      <w:pPr>
+        <w:pStyle w:val="ListParagraph"/>
+        <w:numPr>
+          <w:ilvl w:val="0"/>
+          <w:numId w:val="13"/>
+        </w:numPr>
+      </w:pPr>
+      <w:r>
+        <w:t>Envoyer un email de confirmation aux personnes concernées</w:t>
+      </w:r>
+      <w:r>
+        <w:t>, avec les statistiques d’envois, région par région</w:t>
+      </w:r>
+      <w:r>
+        <w:t xml:space="preserve"> (sauvé dans un fichier </w:t>
       </w:r>
       <w:bookmarkStart w:id="0" w:name="_GoBack"/>
+      <w:r>
+        <w:rPr>
+          <w:rFonts w:ascii="Consolas" w:hAnsi="Consolas" w:cs="Consolas"/>
+          <w:sz w:val="20"/>
+          <w:szCs w:val="20"/>
+        </w:rPr>
+        <w:t>export.txt.log</w:t>
+      </w:r>
       <w:bookmarkEnd w:id="0"/>
       <w:r>
-        <w:rPr>
-          <w:rFonts w:ascii="Consolas" w:hAnsi="Consolas" w:cs="Consolas"/>
-          <w:sz w:val="20"/>
-          <w:szCs w:val="20"/>
-        </w:rPr>
-        <w:t>ort.txt</w:t>
-      </w:r>
-      <w:r>
-        <w:rPr>
-          <w:rFonts w:ascii="Consolas" w:hAnsi="Consolas" w:cs="Consolas"/>
-          <w:sz w:val="20"/>
-          <w:szCs w:val="20"/>
-        </w:rPr>
-        <w:t> -error:</w:t>
-      </w:r>
-      <w:r>
-        <w:rPr>
-          <w:rFonts w:ascii="Consolas" w:hAnsi="Consolas" w:cs="Consolas"/>
-          <w:sz w:val="20"/>
-          <w:szCs w:val="20"/>
-        </w:rPr>
-        <w:t>error.txt</w:t>
-      </w:r>
-    </w:p>
-    <w:p>
-      <w:pPr>
-        <w:pStyle w:val="ListParagraph"/>
-        <w:numPr>
-          <w:ilvl w:val="0"/>
-          <w:numId w:val="13"/>
-        </w:numPr>
-        <w:rPr>
-          <w:rFonts w:ascii="Consolas" w:hAnsi="Consolas" w:cs="Consolas"/>
-          <w:sz w:val="20"/>
-          <w:szCs w:val="20"/>
-        </w:rPr>
-      </w:pPr>
-      <w:r>
-        <w:t>Uploader le fichier d’export vers le serveur de l’éditeur, en utilisant les arguments appropriés sur la ligne de commande pour lancer l’application</w:t>
+        <w:t>)</w:t>
+      </w:r>
+      <w:r>
+        <w:t>.</w:t>
+      </w:r>
+      <w:r>
+        <w:br/>
+        <w:t>Personnes concernées</w:t>
       </w:r>
       <w:r>
         <w:t> :</w:t>
-      </w:r>
-    </w:p>
-    <w:p>
-      <w:pPr>
-        <w:pStyle w:val="ListParagraph"/>
-        <w:rPr>
-          <w:rFonts w:ascii="Consolas" w:hAnsi="Consolas" w:cs="Consolas"/>
-          <w:sz w:val="20"/>
-          <w:szCs w:val="20"/>
-        </w:rPr>
-      </w:pPr>
-      <w:r>
-        <w:rPr>
-          <w:rFonts w:ascii="Consolas" w:hAnsi="Consolas" w:cs="Consolas"/>
-          <w:sz w:val="20"/>
-          <w:szCs w:val="20"/>
-        </w:rPr>
-        <w:t xml:space="preserve">App.Aider.exe </w:t>
-      </w:r>
-      <w:r>
-        <w:rPr>
-          <w:rFonts w:ascii="Consolas" w:hAnsi="Consolas" w:cs="Consolas"/>
-          <w:color w:val="608B4E"/>
-          <w:sz w:val="20"/>
-          <w:szCs w:val="20"/>
-        </w:rPr>
-        <w:t>-</w:t>
-      </w:r>
-      <w:r>
-        <w:rPr>
-          <w:rFonts w:ascii="Consolas" w:hAnsi="Consolas" w:cs="Consolas"/>
-          <w:sz w:val="20"/>
-          <w:szCs w:val="20"/>
-        </w:rPr>
-        <w:t>uploadsubscriptions -input:</w:t>
-      </w:r>
-      <w:r>
-        <w:rPr>
-          <w:rFonts w:ascii="Consolas" w:hAnsi="Consolas" w:cs="Consolas"/>
-          <w:sz w:val="20"/>
-          <w:szCs w:val="20"/>
-        </w:rPr>
-        <w:t>export.txt -</w:t>
-      </w:r>
-      <w:r>
-        <w:rPr>
-          <w:rFonts w:ascii="Consolas" w:hAnsi="Consolas" w:cs="Consolas"/>
-          <w:sz w:val="20"/>
-          <w:szCs w:val="20"/>
-        </w:rPr>
-        <w:t>publicationdate:2013-06-27 -response:</w:t>
-      </w:r>
-      <w:r>
-        <w:rPr>
-          <w:rFonts w:ascii="Consolas" w:hAnsi="Consolas" w:cs="Consolas"/>
-          <w:sz w:val="20"/>
-          <w:szCs w:val="20"/>
-        </w:rPr>
-        <w:t>response.txt</w:t>
-      </w:r>
-    </w:p>
-    <w:p>
-      <w:pPr>
-        <w:pStyle w:val="ListParagraph"/>
-        <w:numPr>
-          <w:ilvl w:val="0"/>
-          <w:numId w:val="13"/>
-        </w:numPr>
-      </w:pPr>
-      <w:r>
-        <w:t>Envoyer un email de confirmation aux personnes concernées. En général, je fais un email aux autres développeurs de l’application et aux personnes de contact chez l’EERV qui sont responsables de l’application et du Bonne Nouvelle et au responsable chez Tamedia :</w:t>
       </w:r>
     </w:p>
     <w:p>
@@ -2377,8 +2411,36 @@
       <w:r>
         <w:t xml:space="preserve"> </w:t>
       </w:r>
-      <w:r>
-        <w:t>philippe.martin@sr.tamedia.ch</w:t>
+      <w:hyperlink r:id="rId14" w:history="1">
+        <w:r>
+          <w:rPr>
+            <w:rStyle w:val="Hyperlink"/>
+          </w:rPr>
+          <w:t>philippe.martin@sr.tamedia.ch</w:t>
+        </w:r>
+      </w:hyperlink>
+    </w:p>
+    <w:p>
+      <w:pPr>
+        <w:pStyle w:val="ListParagraph"/>
+        <w:numPr>
+          <w:ilvl w:val="0"/>
+          <w:numId w:val="13"/>
+        </w:numPr>
+      </w:pPr>
+      <w:r>
+        <w:t>Avertir le service informatique de Tamedia (</w:t>
+      </w:r>
+      <w:hyperlink r:id="rId15" w:history="1">
+        <w:r>
+          <w:rPr>
+            <w:rStyle w:val="Hyperlink"/>
+          </w:rPr>
+          <w:t>informatique.syscom.reseaux@sr.tamedia.ch</w:t>
+        </w:r>
+      </w:hyperlink>
+      <w:r>
+        <w:t>) que le fichier a été transféré.</w:t>
       </w:r>
     </w:p>
     <w:p>
@@ -2468,7 +2530,7 @@
     </w:p>
     <w:p/>
     <w:sectPr>
-      <w:footerReference w:type="default" r:id="rId14"/>
+      <w:footerReference w:type="default" r:id="rId16"/>
       <w:pgSz w:w="11906" w:h="16838"/>
       <w:pgMar w:top="1417" w:right="1417" w:bottom="1417" w:left="1417" w:header="708" w:footer="708" w:gutter="0"/>
       <w:cols w:space="708"/>

</xml_diff>

<commit_message>
- Aider: mis à jour les procédures pour le build. - Win32: ajouté des chemins pour référencer le SDK 7.1A si jamais ils ne sont pas définis correctement par les variables d'environnement.
git-svn-id: https://svn.opac.ch/svn/cr/branches/vs2010.1@21416 787ff09c-d2b5-7842-b444-8dd0a418631d
</commit_message>
<xml_diff>
--- a/Epsitec.Cresus/External/Documentation/Products/EERV - Aider/Procédures.docx
+++ b/Epsitec.Cresus/External/Documentation/Products/EERV - Aider/Procédures.docx
@@ -4,7 +4,7 @@
   <w:body>
     <w:p>
       <w:pPr>
-        <w:pStyle w:val="Title"/>
+        <w:pStyle w:val="Titre"/>
       </w:pPr>
       <w:r>
         <w:t>Procédures</w:t>
@@ -20,7 +20,7 @@
     </w:p>
     <w:p>
       <w:pPr>
-        <w:pStyle w:val="ListParagraph"/>
+        <w:pStyle w:val="Paragraphedeliste"/>
         <w:numPr>
           <w:ilvl w:val="0"/>
           <w:numId w:val="2"/>
@@ -32,7 +32,7 @@
     </w:p>
     <w:p>
       <w:pPr>
-        <w:pStyle w:val="ListParagraph"/>
+        <w:pStyle w:val="Paragraphedeliste"/>
         <w:numPr>
           <w:ilvl w:val="0"/>
           <w:numId w:val="2"/>
@@ -47,7 +47,7 @@
     </w:p>
     <w:p>
       <w:pPr>
-        <w:pStyle w:val="ListParagraph"/>
+        <w:pStyle w:val="Paragraphedeliste"/>
         <w:numPr>
           <w:ilvl w:val="0"/>
           <w:numId w:val="2"/>
@@ -72,7 +72,7 @@
     </w:p>
     <w:tbl>
       <w:tblPr>
-        <w:tblStyle w:val="TableGrid"/>
+        <w:tblStyle w:val="Grilledutableau"/>
         <w:tblW w:w="0" w:type="auto"/>
         <w:tblInd w:w="108" w:type="dxa"/>
         <w:tblLook w:val="04A0" w:firstRow="1" w:lastRow="0" w:firstColumn="1" w:lastColumn="0" w:noHBand="0" w:noVBand="1"/>
@@ -208,7 +208,7 @@
     </w:tbl>
     <w:p>
       <w:pPr>
-        <w:pStyle w:val="Heading1"/>
+        <w:pStyle w:val="Titre1"/>
       </w:pPr>
       <w:r>
         <w:t>Compiler l’application</w:t>
@@ -216,12 +216,77 @@
     </w:p>
     <w:p>
       <w:r>
-        <w:t>La compilation de l’application et sa préparation pour la production se fait à partir du script build.bat qui se trouve dans S:\Epsitec.Cresus\App.Aider.</w:t>
-      </w:r>
-    </w:p>
-    <w:p>
-      <w:r>
-        <w:t>Si on le lance avec -test ou -production sur la ligne de commande pour compiler et configurer l’application de test ou celle de production.</w:t>
+        <w:t xml:space="preserve">La compilation de l’application et sa préparation pour la production se fait à partir du script </w:t>
+      </w:r>
+      <w:r>
+        <w:rPr>
+          <w:rFonts w:ascii="Consolas" w:hAnsi="Consolas" w:cs="Consolas"/>
+          <w:sz w:val="20"/>
+          <w:szCs w:val="20"/>
+        </w:rPr>
+        <w:t>S:\Epsitec.Cresus\App.Aider</w:t>
+      </w:r>
+      <w:r>
+        <w:rPr>
+          <w:rFonts w:ascii="Consolas" w:hAnsi="Consolas" w:cs="Consolas"/>
+          <w:sz w:val="20"/>
+          <w:szCs w:val="20"/>
+        </w:rPr>
+        <w:t>\</w:t>
+      </w:r>
+      <w:r>
+        <w:rPr>
+          <w:rFonts w:ascii="Consolas" w:hAnsi="Consolas" w:cs="Consolas"/>
+          <w:sz w:val="20"/>
+          <w:szCs w:val="20"/>
+        </w:rPr>
+        <w:t>build.bat</w:t>
+      </w:r>
+      <w:r>
+        <w:t>.</w:t>
+      </w:r>
+    </w:p>
+    <w:p>
+      <w:r>
+        <w:t xml:space="preserve">Si on le lance avec </w:t>
+      </w:r>
+      <w:r>
+        <w:rPr>
+          <w:rFonts w:ascii="Consolas" w:hAnsi="Consolas" w:cs="Consolas"/>
+          <w:sz w:val="20"/>
+          <w:szCs w:val="20"/>
+        </w:rPr>
+        <w:t>-test</w:t>
+      </w:r>
+      <w:r>
+        <w:t xml:space="preserve"> ou </w:t>
+      </w:r>
+      <w:r>
+        <w:rPr>
+          <w:rFonts w:ascii="Consolas" w:hAnsi="Consolas" w:cs="Consolas"/>
+          <w:sz w:val="20"/>
+          <w:szCs w:val="20"/>
+        </w:rPr>
+        <w:t>-production</w:t>
+      </w:r>
+      <w:r>
+        <w:t xml:space="preserve"> sur la ligne de commande pour compiler et configurer l’application de test ou celle de production.</w:t>
+      </w:r>
+    </w:p>
+    <w:p>
+      <w:r>
+        <w:t xml:space="preserve">Le résultat est stocké dans </w:t>
+      </w:r>
+      <w:r>
+        <w:rPr>
+          <w:rFonts w:ascii="Consolas" w:hAnsi="Consolas" w:cs="Consolas"/>
+          <w:sz w:val="20"/>
+          <w:szCs w:val="20"/>
+        </w:rPr>
+        <w:t>S:\Epsitec.Cresus\App.Aider\bin\build\aider.zip</w:t>
+      </w:r>
+      <w:r>
+        <w:t xml:space="preserve"> et contient tout ce qu’il faut pour lancer AIDER sur le serveur (de test ou de production).</w:t>
       </w:r>
     </w:p>
     <w:p>
@@ -231,7 +296,7 @@
     </w:p>
     <w:p>
       <w:pPr>
-        <w:pStyle w:val="ListParagraph"/>
+        <w:pStyle w:val="Paragraphedeliste"/>
         <w:numPr>
           <w:ilvl w:val="0"/>
           <w:numId w:val="2"/>
@@ -249,7 +314,7 @@
     </w:p>
     <w:p>
       <w:pPr>
-        <w:pStyle w:val="ListParagraph"/>
+        <w:pStyle w:val="Paragraphedeliste"/>
         <w:numPr>
           <w:ilvl w:val="0"/>
           <w:numId w:val="2"/>
@@ -267,7 +332,7 @@
     </w:p>
     <w:p>
       <w:pPr>
-        <w:pStyle w:val="ListParagraph"/>
+        <w:pStyle w:val="Paragraphedeliste"/>
         <w:numPr>
           <w:ilvl w:val="0"/>
           <w:numId w:val="2"/>
@@ -285,7 +350,7 @@
     </w:p>
     <w:p>
       <w:pPr>
-        <w:pStyle w:val="ListParagraph"/>
+        <w:pStyle w:val="Paragraphedeliste"/>
         <w:numPr>
           <w:ilvl w:val="0"/>
           <w:numId w:val="2"/>
@@ -303,7 +368,7 @@
     </w:p>
     <w:p>
       <w:pPr>
-        <w:pStyle w:val="ListParagraph"/>
+        <w:pStyle w:val="Paragraphedeliste"/>
         <w:numPr>
           <w:ilvl w:val="0"/>
           <w:numId w:val="2"/>
@@ -320,7 +385,7 @@
     </w:p>
     <w:p>
       <w:pPr>
-        <w:pStyle w:val="ListParagraph"/>
+        <w:pStyle w:val="Paragraphedeliste"/>
         <w:numPr>
           <w:ilvl w:val="0"/>
           <w:numId w:val="4"/>
@@ -332,7 +397,7 @@
     </w:p>
     <w:p>
       <w:pPr>
-        <w:pStyle w:val="ListParagraph"/>
+        <w:pStyle w:val="Paragraphedeliste"/>
         <w:numPr>
           <w:ilvl w:val="0"/>
           <w:numId w:val="4"/>
@@ -344,7 +409,7 @@
     </w:p>
     <w:p>
       <w:pPr>
-        <w:pStyle w:val="ListParagraph"/>
+        <w:pStyle w:val="Paragraphedeliste"/>
         <w:numPr>
           <w:ilvl w:val="0"/>
           <w:numId w:val="4"/>
@@ -356,7 +421,7 @@
     </w:p>
     <w:p>
       <w:pPr>
-        <w:pStyle w:val="ListParagraph"/>
+        <w:pStyle w:val="Paragraphedeliste"/>
         <w:numPr>
           <w:ilvl w:val="0"/>
           <w:numId w:val="4"/>
@@ -368,7 +433,7 @@
     </w:p>
     <w:p>
       <w:pPr>
-        <w:pStyle w:val="ListParagraph"/>
+        <w:pStyle w:val="Paragraphedeliste"/>
         <w:numPr>
           <w:ilvl w:val="0"/>
           <w:numId w:val="4"/>
@@ -380,144 +445,340 @@
     </w:p>
     <w:p>
       <w:pPr>
-        <w:pStyle w:val="ListParagraph"/>
+        <w:pStyle w:val="Paragraphedeliste"/>
         <w:numPr>
           <w:ilvl w:val="0"/>
           <w:numId w:val="4"/>
         </w:numPr>
       </w:pPr>
       <w:r>
+        <w:lastRenderedPageBreak/>
         <w:t>Compression du résultat dans un fichier zip</w:t>
       </w:r>
     </w:p>
     <w:p>
       <w:r>
+        <w:t xml:space="preserve">Pour sauter les étapes de nettoyage SVN, on peut utiliser l’argument </w:t>
+      </w:r>
+      <w:r>
+        <w:rPr>
+          <w:rFonts w:ascii="Consolas" w:hAnsi="Consolas" w:cs="Consolas"/>
+          <w:sz w:val="20"/>
+          <w:szCs w:val="20"/>
+        </w:rPr>
+        <w:t>-nocleanup</w:t>
+      </w:r>
+      <w:r>
+        <w:t xml:space="preserve"> sur la ligne de commande. Il est fortement déconseillé d’utiliser cette option pour faire un build de production. Cela ne devrait être utilisé que dans des cas de tests, le but étant d’avoir un build totalement reproductif.</w:t>
+      </w:r>
+    </w:p>
+    <w:p>
+      <w:r>
+        <w:t xml:space="preserve">De plus, même si cela n’est pas strictement nécessaire dans ce script, il est fortement recommandé d’avoir les dossiers </w:t>
+      </w:r>
+      <w:r>
+        <w:rPr>
+          <w:rFonts w:ascii="Consolas" w:hAnsi="Consolas" w:cs="Consolas"/>
+          <w:sz w:val="20"/>
+          <w:szCs w:val="20"/>
+        </w:rPr>
+        <w:t>S:\Epsitec et S:\Epsitec.Cresus</w:t>
+      </w:r>
+      <w:r>
+        <w:t xml:space="preserve"> standard. On pourrait lancer le script depuis un autre dossier que </w:t>
+      </w:r>
+      <w:r>
+        <w:rPr>
+          <w:rFonts w:ascii="Consolas" w:hAnsi="Consolas" w:cs="Consolas"/>
+          <w:sz w:val="20"/>
+          <w:szCs w:val="20"/>
+        </w:rPr>
+        <w:t>S:\Epsitec.Cresus</w:t>
+      </w:r>
+      <w:r>
+        <w:t xml:space="preserve">, pour autant qu’il y ait un dossier </w:t>
+      </w:r>
+      <w:r>
+        <w:rPr>
+          <w:rFonts w:ascii="Consolas" w:hAnsi="Consolas" w:cs="Consolas"/>
+          <w:sz w:val="20"/>
+          <w:szCs w:val="20"/>
+        </w:rPr>
+        <w:t>Epsitec</w:t>
+      </w:r>
+      <w:r>
+        <w:t xml:space="preserve"> au même endroit, mais il est fort possible que d’autres parties du build aient des chemins absolus </w:t>
+      </w:r>
+      <w:r>
+        <w:rPr>
+          <w:rFonts w:ascii="Consolas" w:hAnsi="Consolas" w:cs="Consolas"/>
+          <w:sz w:val="20"/>
+          <w:szCs w:val="20"/>
+        </w:rPr>
+        <w:t>S:\Epsitec.Cresus</w:t>
+      </w:r>
+      <w:r>
+        <w:t xml:space="preserve"> et </w:t>
+      </w:r>
+      <w:r>
+        <w:rPr>
+          <w:rFonts w:ascii="Consolas" w:hAnsi="Consolas" w:cs="Consolas"/>
+          <w:sz w:val="20"/>
+          <w:szCs w:val="20"/>
+        </w:rPr>
+        <w:t>S:\Epsitec</w:t>
+      </w:r>
+      <w:r>
+        <w:t>.</w:t>
+      </w:r>
+    </w:p>
+    <w:p>
+      <w:r>
+        <w:t xml:space="preserve">Note : la compilation du code Win32 requiert la présence du SDK Windows 7.1A pour les fichiers </w:t>
+      </w:r>
+      <w:r>
+        <w:rPr>
+          <w:rFonts w:ascii="Consolas" w:hAnsi="Consolas" w:cs="Consolas"/>
+          <w:sz w:val="20"/>
+          <w:szCs w:val="20"/>
+        </w:rPr>
+        <w:t>*.h</w:t>
+      </w:r>
+      <w:r>
+        <w:t xml:space="preserve"> et </w:t>
+      </w:r>
+      <w:r>
+        <w:rPr>
+          <w:rFonts w:ascii="Consolas" w:hAnsi="Consolas" w:cs="Consolas"/>
+          <w:sz w:val="20"/>
+          <w:szCs w:val="20"/>
+        </w:rPr>
+        <w:t>*.lib</w:t>
+      </w:r>
+      <w:r>
+        <w:t xml:space="preserve">, ainsi que les binaires correspondants (par ex. </w:t>
+      </w:r>
+      <w:r>
+        <w:rPr>
+          <w:rFonts w:ascii="Consolas" w:hAnsi="Consolas" w:cs="Consolas"/>
+          <w:sz w:val="20"/>
+          <w:szCs w:val="20"/>
+        </w:rPr>
+        <w:t>RC.EXE</w:t>
+      </w:r>
+      <w:r>
+        <w:t>).</w:t>
+      </w:r>
+    </w:p>
+    <w:p>
+      <w:pPr>
+        <w:pStyle w:val="Titre1"/>
+      </w:pPr>
+      <w:r>
+        <w:t>Lancement de l’application</w:t>
+      </w:r>
+    </w:p>
+    <w:p>
+      <w:r>
+        <w:t>Pour démarrer l’application, il faut lancer</w:t>
+      </w:r>
+      <w:r>
+        <w:t> :</w:t>
+      </w:r>
+    </w:p>
+    <w:p>
+      <w:r>
+        <w:rPr>
+          <w:rFonts w:ascii="Consolas" w:hAnsi="Consolas" w:cs="Consolas"/>
+          <w:sz w:val="20"/>
+          <w:szCs w:val="20"/>
+        </w:rPr>
+        <w:t xml:space="preserve">C:\aider\server\App.Aider.exe </w:t>
+      </w:r>
+      <w:r>
+        <w:rPr>
+          <w:rFonts w:ascii="Consolas" w:hAnsi="Consolas" w:cs="Consolas"/>
+          <w:sz w:val="20"/>
+          <w:szCs w:val="20"/>
+        </w:rPr>
+        <w:t>-</w:t>
+      </w:r>
+      <w:r>
+        <w:rPr>
+          <w:rFonts w:ascii="Consolas" w:hAnsi="Consolas" w:cs="Consolas"/>
+          <w:sz w:val="20"/>
+          <w:szCs w:val="20"/>
+        </w:rPr>
+        <w:t>server</w:t>
+      </w:r>
+    </w:p>
+    <w:p>
+      <w:r>
+        <w:t xml:space="preserve">Si la base de données est incompatible, la mise à jour n’est pas possible en mode « serveur ». Il faut alors lancer l’application sans l’option </w:t>
+      </w:r>
+      <w:r>
+        <w:rPr>
+          <w:rFonts w:ascii="Consolas" w:hAnsi="Consolas" w:cs="Consolas"/>
+          <w:sz w:val="20"/>
+          <w:szCs w:val="20"/>
+        </w:rPr>
+        <w:t>-server</w:t>
+      </w:r>
+      <w:r>
+        <w:t>.</w:t>
+      </w:r>
+    </w:p>
+    <w:p>
+      <w:pPr>
+        <w:pStyle w:val="Titre1"/>
+      </w:pPr>
+      <w:r>
+        <w:t>Fermeture de l’application</w:t>
+      </w:r>
+    </w:p>
+    <w:p>
+      <w:r>
+        <w:t>Pour fermer l’application proprement, il faut appuyer deux fois sur la touche [ENTER] dans la console de l’application, comme indiqué dans celle-ci.</w:t>
+      </w:r>
+    </w:p>
+    <w:p>
+      <w:pPr>
+        <w:pStyle w:val="Titre1"/>
+      </w:pPr>
+      <w:r>
+        <w:t>Application temporaire</w:t>
+      </w:r>
+    </w:p>
+    <w:p>
+      <w:r>
+        <w:t>Si pour une raison ou pour une autre, l’application devait être hors-ligne plus de quelques minutes, il est possible de lancer une application qui affiche simplement à l’utilisateur que l’application est hors ligne.</w:t>
+      </w:r>
+    </w:p>
+    <w:p>
+      <w:r>
+        <w:t xml:space="preserve">Pour ce faire, on utilise les scripts </w:t>
+      </w:r>
+      <w:r>
+        <w:rPr>
+          <w:rFonts w:ascii="Consolas" w:hAnsi="Consolas" w:cs="Consolas"/>
+          <w:sz w:val="20"/>
+          <w:szCs w:val="20"/>
+        </w:rPr>
+        <w:t>start.bat</w:t>
+      </w:r>
+      <w:r>
+        <w:t xml:space="preserve"> et </w:t>
+      </w:r>
+      <w:r>
+        <w:rPr>
+          <w:rFonts w:ascii="Consolas" w:hAnsi="Consolas" w:cs="Consolas"/>
+          <w:sz w:val="20"/>
+          <w:szCs w:val="20"/>
+        </w:rPr>
+        <w:t>stop.bat</w:t>
+      </w:r>
+      <w:r>
+        <w:t xml:space="preserve"> </w:t>
+      </w:r>
+      <w:r>
+        <w:t>du</w:t>
+      </w:r>
+      <w:bookmarkStart w:id="0" w:name="_GoBack"/>
+      <w:bookmarkEnd w:id="0"/>
+      <w:r>
+        <w:t xml:space="preserve"> dossier </w:t>
+      </w:r>
+      <w:r>
+        <w:rPr>
+          <w:rFonts w:ascii="Consolas" w:hAnsi="Consolas" w:cs="Consolas"/>
+          <w:sz w:val="20"/>
+          <w:szCs w:val="20"/>
+        </w:rPr>
+        <w:t>C:\aider\maintenance</w:t>
+      </w:r>
+      <w:r>
+        <w:t>.</w:t>
+      </w:r>
+    </w:p>
+    <w:p>
+      <w:pPr>
+        <w:pStyle w:val="Titre1"/>
+      </w:pPr>
+      <w:r>
+        <w:t>Mise à jour du système d’exploitation</w:t>
+      </w:r>
+    </w:p>
+    <w:p>
+      <w:r>
+        <w:t>Lorsqu’une mise à jour du système d’exploitation est disponible, une fenêtre propose de faire la mise à jour. Voici la procédure à suivre :</w:t>
+      </w:r>
+    </w:p>
+    <w:p>
+      <w:pPr>
+        <w:pStyle w:val="Paragraphedeliste"/>
+        <w:numPr>
+          <w:ilvl w:val="0"/>
+          <w:numId w:val="3"/>
+        </w:numPr>
+      </w:pPr>
+      <w:r>
+        <w:t>Se connecter à la machine en terminal serveur.</w:t>
+      </w:r>
+    </w:p>
+    <w:p>
+      <w:pPr>
+        <w:pStyle w:val="Paragraphedeliste"/>
+        <w:numPr>
+          <w:ilvl w:val="0"/>
+          <w:numId w:val="3"/>
+        </w:numPr>
+      </w:pPr>
+      <w:r>
+        <w:t>Fermer l’application selon la marche à suivre.</w:t>
+      </w:r>
+    </w:p>
+    <w:p>
+      <w:pPr>
+        <w:pStyle w:val="Paragraphedeliste"/>
+        <w:numPr>
+          <w:ilvl w:val="0"/>
+          <w:numId w:val="3"/>
+        </w:numPr>
+      </w:pPr>
+      <w:r>
+        <w:t>Redémarrer le serveur pour faire la mise à jour. A ce moment-là, la connexion terminal serveur est interrompue.</w:t>
+      </w:r>
+    </w:p>
+    <w:p>
+      <w:pPr>
+        <w:pStyle w:val="Paragraphedeliste"/>
+        <w:numPr>
+          <w:ilvl w:val="0"/>
+          <w:numId w:val="3"/>
+        </w:numPr>
+      </w:pPr>
+      <w:r>
+        <w:t>Attendre que le serveur redémarre et ouvrir une nouvelle connexion terminal serveur.</w:t>
+      </w:r>
+    </w:p>
+    <w:p>
+      <w:pPr>
+        <w:pStyle w:val="Paragraphedeliste"/>
+        <w:numPr>
+          <w:ilvl w:val="0"/>
+          <w:numId w:val="3"/>
+        </w:numPr>
+      </w:pPr>
+      <w:r>
+        <w:t>Redémarrer l’application selon la marche à suivre.</w:t>
+      </w:r>
+    </w:p>
+    <w:p>
+      <w:pPr>
+        <w:pStyle w:val="Titre1"/>
+      </w:pPr>
+      <w:r>
         <w:lastRenderedPageBreak/>
-        <w:t>Pour sauter les étapes de nettoyage SVN, on peut utiliser l’argument -nocleanup sur la ligne de commande. Il est fortement déconseillé d’utiliser cette option pour faire un build de production. Cela ne devrait être utilisé que dans des cas de tests, le but étant d’avoir un build totalement reproductif.</w:t>
-      </w:r>
-    </w:p>
-    <w:p>
-      <w:r>
-        <w:t>De plus, même si cela n’est pas strictement nécessaire dans ce script, il est fortement recommandé d’avoir les dossiers S:\Epsitec et S:\Epsitec.Cresus standard. On pourrait lancer le script depuis un autre dossier que S:\Epsitec.Cresus, pour autant qu’il y ait un dossier Epsitec au même endroit, mais il est fort possible que d’autres parties du build aient des chemins absolus S:\Epsitec.Cresus et S:\Epsitec.</w:t>
-      </w:r>
-    </w:p>
-    <w:p>
-      <w:pPr>
-        <w:pStyle w:val="Heading1"/>
-      </w:pPr>
-      <w:r>
-        <w:t>Lancement de l’application</w:t>
-      </w:r>
-    </w:p>
-    <w:p>
-      <w:r>
-        <w:t>Pour démarrer l’application, il faut lancer l’exécutable C:\aider\server\App.Aider.exe avec l’argument –server.</w:t>
-      </w:r>
-    </w:p>
-    <w:p>
-      <w:pPr>
-        <w:pStyle w:val="Heading1"/>
-      </w:pPr>
-      <w:r>
-        <w:t>Fermeture de l’application</w:t>
-      </w:r>
-    </w:p>
-    <w:p>
-      <w:r>
-        <w:t>Pour fermer l’application proprement, il faut appuyer deux fois sur la touche [ENTER] dans la console de l’application, comme indiqué dans celle-ci.</w:t>
-      </w:r>
-    </w:p>
-    <w:p>
-      <w:pPr>
-        <w:pStyle w:val="Heading1"/>
-      </w:pPr>
-      <w:r>
-        <w:t>Application temporaire</w:t>
-      </w:r>
-    </w:p>
-    <w:p>
-      <w:r>
-        <w:t>Si pour une raison ou pour une autre, l’application devait être hors-ligne plus de quelques minutes, il est possible de lancer une application qui affiche simplement à l’utilisateur que l’application est hors ligne. Pour ce faire, on utilise les scripts start.bat et stop.bat qui se trouvent dans le dossier C:\aider\maintenance.</w:t>
-      </w:r>
-    </w:p>
-    <w:p>
-      <w:pPr>
-        <w:pStyle w:val="Heading1"/>
-      </w:pPr>
-      <w:r>
-        <w:t>Mise à jour du système d’exploitation</w:t>
-      </w:r>
-    </w:p>
-    <w:p>
-      <w:r>
-        <w:t>Lorsqu’une mise à jour du système d’exploitation est disponible, une fenêtre propose de faire la mise à jour. Voici la procédure à suivre :</w:t>
-      </w:r>
-    </w:p>
-    <w:p>
-      <w:pPr>
-        <w:pStyle w:val="ListParagraph"/>
-        <w:numPr>
-          <w:ilvl w:val="0"/>
-          <w:numId w:val="3"/>
-        </w:numPr>
-      </w:pPr>
-      <w:r>
-        <w:t>Se connecter à la machine en terminal serveur.</w:t>
-      </w:r>
-    </w:p>
-    <w:p>
-      <w:pPr>
-        <w:pStyle w:val="ListParagraph"/>
-        <w:numPr>
-          <w:ilvl w:val="0"/>
-          <w:numId w:val="3"/>
-        </w:numPr>
-      </w:pPr>
-      <w:r>
-        <w:t>Fermer l’application selon la marche à suivre.</w:t>
-      </w:r>
-    </w:p>
-    <w:p>
-      <w:pPr>
-        <w:pStyle w:val="ListParagraph"/>
-        <w:numPr>
-          <w:ilvl w:val="0"/>
-          <w:numId w:val="3"/>
-        </w:numPr>
-      </w:pPr>
-      <w:r>
-        <w:t>Redémarrer le serveur pour faire la mise à jour. A ce moment-là, la connexion terminal serveur est interrompue.</w:t>
-      </w:r>
-    </w:p>
-    <w:p>
-      <w:pPr>
-        <w:pStyle w:val="ListParagraph"/>
-        <w:numPr>
-          <w:ilvl w:val="0"/>
-          <w:numId w:val="3"/>
-        </w:numPr>
-      </w:pPr>
-      <w:r>
-        <w:t>Attendre que le serveur redémarre et ouvrir une nouvelle connexion terminal serveur.</w:t>
-      </w:r>
-    </w:p>
-    <w:p>
-      <w:pPr>
-        <w:pStyle w:val="ListParagraph"/>
-        <w:numPr>
-          <w:ilvl w:val="0"/>
-          <w:numId w:val="3"/>
-        </w:numPr>
-      </w:pPr>
-      <w:r>
-        <w:t>Redémarrer l’application selon la marche à suivre.</w:t>
-      </w:r>
-    </w:p>
-    <w:p>
-      <w:pPr>
-        <w:pStyle w:val="Heading1"/>
-      </w:pPr>
-      <w:r>
         <w:t>Mise à jour de l’application</w:t>
       </w:r>
     </w:p>
@@ -528,7 +789,7 @@
     </w:p>
     <w:p>
       <w:pPr>
-        <w:pStyle w:val="ListParagraph"/>
+        <w:pStyle w:val="Paragraphedeliste"/>
         <w:numPr>
           <w:ilvl w:val="0"/>
           <w:numId w:val="7"/>
@@ -540,7 +801,7 @@
     </w:p>
     <w:p>
       <w:pPr>
-        <w:pStyle w:val="ListParagraph"/>
+        <w:pStyle w:val="Paragraphedeliste"/>
         <w:numPr>
           <w:ilvl w:val="0"/>
           <w:numId w:val="7"/>
@@ -552,7 +813,7 @@
     </w:p>
     <w:p>
       <w:pPr>
-        <w:pStyle w:val="ListParagraph"/>
+        <w:pStyle w:val="Paragraphedeliste"/>
         <w:numPr>
           <w:ilvl w:val="0"/>
           <w:numId w:val="7"/>
@@ -564,7 +825,7 @@
     </w:p>
     <w:p>
       <w:pPr>
-        <w:pStyle w:val="ListParagraph"/>
+        <w:pStyle w:val="Paragraphedeliste"/>
         <w:numPr>
           <w:ilvl w:val="0"/>
           <w:numId w:val="7"/>
@@ -576,7 +837,7 @@
     </w:p>
     <w:p>
       <w:pPr>
-        <w:pStyle w:val="ListParagraph"/>
+        <w:pStyle w:val="Paragraphedeliste"/>
         <w:numPr>
           <w:ilvl w:val="0"/>
           <w:numId w:val="7"/>
@@ -594,7 +855,7 @@
     </w:p>
     <w:p>
       <w:pPr>
-        <w:pStyle w:val="ListParagraph"/>
+        <w:pStyle w:val="Paragraphedeliste"/>
         <w:numPr>
           <w:ilvl w:val="0"/>
           <w:numId w:val="7"/>
@@ -606,7 +867,7 @@
     </w:p>
     <w:p>
       <w:pPr>
-        <w:pStyle w:val="ListParagraph"/>
+        <w:pStyle w:val="Paragraphedeliste"/>
         <w:numPr>
           <w:ilvl w:val="0"/>
           <w:numId w:val="7"/>
@@ -618,7 +879,7 @@
     </w:p>
     <w:p>
       <w:pPr>
-        <w:pStyle w:val="ListParagraph"/>
+        <w:pStyle w:val="Paragraphedeliste"/>
         <w:numPr>
           <w:ilvl w:val="0"/>
           <w:numId w:val="7"/>
@@ -630,7 +891,7 @@
     </w:p>
     <w:p>
       <w:pPr>
-        <w:pStyle w:val="ListParagraph"/>
+        <w:pStyle w:val="Paragraphedeliste"/>
         <w:numPr>
           <w:ilvl w:val="0"/>
           <w:numId w:val="7"/>
@@ -642,7 +903,7 @@
     </w:p>
     <w:p>
       <w:pPr>
-        <w:pStyle w:val="ListParagraph"/>
+        <w:pStyle w:val="Paragraphedeliste"/>
         <w:numPr>
           <w:ilvl w:val="0"/>
           <w:numId w:val="7"/>
@@ -654,7 +915,7 @@
     </w:p>
     <w:p>
       <w:pPr>
-        <w:pStyle w:val="ListParagraph"/>
+        <w:pStyle w:val="Paragraphedeliste"/>
         <w:numPr>
           <w:ilvl w:val="0"/>
           <w:numId w:val="7"/>
@@ -666,7 +927,7 @@
       <w:hyperlink r:id="rId8" w:history="1">
         <w:r>
           <w:rPr>
-            <w:rStyle w:val="Hyperlink"/>
+            <w:rStyle w:val="Lienhypertexte"/>
           </w:rPr>
           <w:t>https://svn.opac.ch/svn/cr/tags/aider/aider-[ANNEE].[MOIS].[JOUR</w:t>
         </w:r>
@@ -683,7 +944,7 @@
     </w:p>
     <w:p>
       <w:pPr>
-        <w:pStyle w:val="ListParagraph"/>
+        <w:pStyle w:val="Paragraphedeliste"/>
         <w:numPr>
           <w:ilvl w:val="0"/>
           <w:numId w:val="7"/>
@@ -698,7 +959,7 @@
     </w:p>
     <w:p>
       <w:pPr>
-        <w:pStyle w:val="ListParagraph"/>
+        <w:pStyle w:val="Paragraphedeliste"/>
         <w:numPr>
           <w:ilvl w:val="1"/>
           <w:numId w:val="7"/>
@@ -713,7 +974,7 @@
     </w:p>
     <w:p>
       <w:pPr>
-        <w:pStyle w:val="ListParagraph"/>
+        <w:pStyle w:val="Paragraphedeliste"/>
         <w:numPr>
           <w:ilvl w:val="1"/>
           <w:numId w:val="7"/>
@@ -728,7 +989,7 @@
     </w:p>
     <w:p>
       <w:pPr>
-        <w:pStyle w:val="Heading1"/>
+        <w:pStyle w:val="Titre1"/>
       </w:pPr>
       <w:r>
         <w:t>Import de données</w:t>
@@ -749,7 +1010,7 @@
     </w:p>
     <w:p>
       <w:pPr>
-        <w:pStyle w:val="ListParagraph"/>
+        <w:pStyle w:val="Paragraphedeliste"/>
         <w:numPr>
           <w:ilvl w:val="0"/>
           <w:numId w:val="11"/>
@@ -761,7 +1022,7 @@
     </w:p>
     <w:p>
       <w:pPr>
-        <w:pStyle w:val="ListParagraph"/>
+        <w:pStyle w:val="Paragraphedeliste"/>
         <w:numPr>
           <w:ilvl w:val="0"/>
           <w:numId w:val="11"/>
@@ -854,7 +1115,7 @@
     </w:p>
     <w:p>
       <w:pPr>
-        <w:pStyle w:val="ListParagraph"/>
+        <w:pStyle w:val="Paragraphedeliste"/>
         <w:numPr>
           <w:ilvl w:val="0"/>
           <w:numId w:val="11"/>
@@ -899,7 +1160,7 @@
     </w:p>
     <w:p>
       <w:pPr>
-        <w:pStyle w:val="ListParagraph"/>
+        <w:pStyle w:val="Paragraphedeliste"/>
         <w:numPr>
           <w:ilvl w:val="0"/>
           <w:numId w:val="11"/>
@@ -928,7 +1189,7 @@
     </w:p>
     <w:p>
       <w:pPr>
-        <w:pStyle w:val="ListParagraph"/>
+        <w:pStyle w:val="Paragraphedeliste"/>
         <w:numPr>
           <w:ilvl w:val="0"/>
           <w:numId w:val="11"/>
@@ -943,7 +1204,7 @@
     </w:p>
     <w:p>
       <w:pPr>
-        <w:pStyle w:val="ListParagraph"/>
+        <w:pStyle w:val="Paragraphedeliste"/>
         <w:numPr>
           <w:ilvl w:val="1"/>
           <w:numId w:val="11"/>
@@ -975,13 +1236,14 @@
     </w:p>
     <w:p>
       <w:pPr>
-        <w:pStyle w:val="ListParagraph"/>
+        <w:pStyle w:val="Paragraphedeliste"/>
         <w:numPr>
           <w:ilvl w:val="1"/>
           <w:numId w:val="11"/>
         </w:numPr>
       </w:pPr>
       <w:r>
+        <w:lastRenderedPageBreak/>
         <w:t xml:space="preserve">Éditer les appels à </w:t>
       </w:r>
       <w:r>
@@ -1001,7 +1263,7 @@
     </w:p>
     <w:p>
       <w:pPr>
-        <w:pStyle w:val="ListParagraph"/>
+        <w:pStyle w:val="Paragraphedeliste"/>
         <w:numPr>
           <w:ilvl w:val="1"/>
           <w:numId w:val="11"/>
@@ -1033,7 +1295,7 @@
     </w:p>
     <w:p>
       <w:pPr>
-        <w:pStyle w:val="ListParagraph"/>
+        <w:pStyle w:val="Paragraphedeliste"/>
         <w:numPr>
           <w:ilvl w:val="1"/>
           <w:numId w:val="11"/>
@@ -1055,7 +1317,7 @@
     </w:p>
     <w:p>
       <w:pPr>
-        <w:pStyle w:val="ListParagraph"/>
+        <w:pStyle w:val="Paragraphedeliste"/>
         <w:numPr>
           <w:ilvl w:val="1"/>
           <w:numId w:val="11"/>
@@ -1097,7 +1359,7 @@
       <w:hyperlink r:id="rId9" w:history="1">
         <w:r>
           <w:rPr>
-            <w:rStyle w:val="Hyperlink"/>
+            <w:rStyle w:val="Lienhypertexte"/>
           </w:rPr>
           <w:t>http://www.post.ch/db/owa/pv_plz_pack/pr_main?p_language=fr</w:t>
         </w:r>
@@ -1112,7 +1374,7 @@
     </w:p>
     <w:p>
       <w:pPr>
-        <w:pStyle w:val="ListParagraph"/>
+        <w:pStyle w:val="Paragraphedeliste"/>
         <w:numPr>
           <w:ilvl w:val="1"/>
           <w:numId w:val="11"/>
@@ -1124,7 +1386,7 @@
     </w:p>
     <w:p>
       <w:pPr>
-        <w:pStyle w:val="ListParagraph"/>
+        <w:pStyle w:val="Paragraphedeliste"/>
         <w:numPr>
           <w:ilvl w:val="1"/>
           <w:numId w:val="11"/>
@@ -1157,7 +1419,7 @@
     </w:p>
     <w:p>
       <w:pPr>
-        <w:pStyle w:val="ListParagraph"/>
+        <w:pStyle w:val="Paragraphedeliste"/>
         <w:numPr>
           <w:ilvl w:val="0"/>
           <w:numId w:val="2"/>
@@ -1169,7 +1431,7 @@
     </w:p>
     <w:p>
       <w:pPr>
-        <w:pStyle w:val="ListParagraph"/>
+        <w:pStyle w:val="Paragraphedeliste"/>
         <w:numPr>
           <w:ilvl w:val="0"/>
           <w:numId w:val="2"/>
@@ -1181,7 +1443,7 @@
     </w:p>
     <w:p>
       <w:pPr>
-        <w:pStyle w:val="ListParagraph"/>
+        <w:pStyle w:val="Paragraphedeliste"/>
         <w:numPr>
           <w:ilvl w:val="0"/>
           <w:numId w:val="2"/>
@@ -1198,7 +1460,7 @@
     </w:p>
     <w:p>
       <w:pPr>
-        <w:pStyle w:val="ListParagraph"/>
+        <w:pStyle w:val="Paragraphedeliste"/>
         <w:numPr>
           <w:ilvl w:val="0"/>
           <w:numId w:val="2"/>
@@ -1210,7 +1472,7 @@
     </w:p>
     <w:p>
       <w:pPr>
-        <w:pStyle w:val="ListParagraph"/>
+        <w:pStyle w:val="Paragraphedeliste"/>
         <w:numPr>
           <w:ilvl w:val="0"/>
           <w:numId w:val="2"/>
@@ -1222,7 +1484,7 @@
     </w:p>
     <w:p>
       <w:pPr>
-        <w:pStyle w:val="ListParagraph"/>
+        <w:pStyle w:val="Paragraphedeliste"/>
         <w:numPr>
           <w:ilvl w:val="0"/>
           <w:numId w:val="2"/>
@@ -1239,7 +1501,7 @@
     </w:p>
     <w:p>
       <w:pPr>
-        <w:pStyle w:val="ListParagraph"/>
+        <w:pStyle w:val="Paragraphedeliste"/>
         <w:numPr>
           <w:ilvl w:val="0"/>
           <w:numId w:val="2"/>
@@ -1251,7 +1513,7 @@
     </w:p>
     <w:p>
       <w:pPr>
-        <w:pStyle w:val="ListParagraph"/>
+        <w:pStyle w:val="Paragraphedeliste"/>
         <w:numPr>
           <w:ilvl w:val="0"/>
           <w:numId w:val="2"/>
@@ -1263,7 +1525,7 @@
     </w:p>
     <w:p>
       <w:pPr>
-        <w:pStyle w:val="ListParagraph"/>
+        <w:pStyle w:val="Paragraphedeliste"/>
         <w:numPr>
           <w:ilvl w:val="0"/>
           <w:numId w:val="2"/>
@@ -1275,7 +1537,7 @@
     </w:p>
     <w:p>
       <w:pPr>
-        <w:pStyle w:val="ListParagraph"/>
+        <w:pStyle w:val="Paragraphedeliste"/>
         <w:numPr>
           <w:ilvl w:val="1"/>
           <w:numId w:val="2"/>
@@ -1287,19 +1549,23 @@
     </w:p>
     <w:p>
       <w:pPr>
-        <w:pStyle w:val="ListParagraph"/>
+        <w:pStyle w:val="Paragraphedeliste"/>
         <w:numPr>
           <w:ilvl w:val="1"/>
           <w:numId w:val="2"/>
         </w:numPr>
       </w:pPr>
       <w:r>
-        <w:t>Il peut manquer la colonne sexe ou date de naissance. Dans ces cas, l’algorithme a de la peine à trouver les correspondances. Il est possible de ne pas tenir compte de ces deux colonnes, mais le nombre de faux-positifs risque d’augmenter. A faire avec prudence.</w:t>
-      </w:r>
-    </w:p>
-    <w:p>
-      <w:pPr>
-        <w:pStyle w:val="ListParagraph"/>
+        <w:t xml:space="preserve">Il peut manquer la colonne sexe ou date de naissance. Dans ces cas, l’algorithme a de la peine à trouver les correspondances. Il est possible de ne pas tenir compte de ces </w:t>
+      </w:r>
+      <w:r>
+        <w:lastRenderedPageBreak/>
+        <w:t>deux colonnes, mais le nombre de faux-positifs risque d’augmenter. A faire avec prudence.</w:t>
+      </w:r>
+    </w:p>
+    <w:p>
+      <w:pPr>
+        <w:pStyle w:val="Paragraphedeliste"/>
         <w:numPr>
           <w:ilvl w:val="1"/>
           <w:numId w:val="2"/>
@@ -1311,7 +1577,7 @@
     </w:p>
     <w:p>
       <w:pPr>
-        <w:pStyle w:val="ListParagraph"/>
+        <w:pStyle w:val="Paragraphedeliste"/>
         <w:numPr>
           <w:ilvl w:val="0"/>
           <w:numId w:val="2"/>
@@ -1329,7 +1595,7 @@
     </w:p>
     <w:p>
       <w:pPr>
-        <w:pStyle w:val="ListParagraph"/>
+        <w:pStyle w:val="Paragraphedeliste"/>
         <w:numPr>
           <w:ilvl w:val="0"/>
           <w:numId w:val="8"/>
@@ -1351,7 +1617,7 @@
     </w:p>
     <w:p>
       <w:pPr>
-        <w:pStyle w:val="ListParagraph"/>
+        <w:pStyle w:val="Paragraphedeliste"/>
         <w:numPr>
           <w:ilvl w:val="0"/>
           <w:numId w:val="8"/>
@@ -1363,7 +1629,7 @@
     </w:p>
     <w:p>
       <w:pPr>
-        <w:pStyle w:val="ListParagraph"/>
+        <w:pStyle w:val="Paragraphedeliste"/>
         <w:numPr>
           <w:ilvl w:val="0"/>
           <w:numId w:val="8"/>
@@ -1388,7 +1654,7 @@
     </w:p>
     <w:p>
       <w:pPr>
-        <w:pStyle w:val="ListParagraph"/>
+        <w:pStyle w:val="Paragraphedeliste"/>
         <w:numPr>
           <w:ilvl w:val="0"/>
           <w:numId w:val="8"/>
@@ -1400,7 +1666,7 @@
     </w:p>
     <w:p>
       <w:pPr>
-        <w:pStyle w:val="ListParagraph"/>
+        <w:pStyle w:val="Paragraphedeliste"/>
         <w:numPr>
           <w:ilvl w:val="0"/>
           <w:numId w:val="8"/>
@@ -1415,7 +1681,7 @@
     </w:p>
     <w:p>
       <w:pPr>
-        <w:pStyle w:val="ListParagraph"/>
+        <w:pStyle w:val="Paragraphedeliste"/>
         <w:numPr>
           <w:ilvl w:val="0"/>
           <w:numId w:val="8"/>
@@ -1427,7 +1693,7 @@
     </w:p>
     <w:p>
       <w:pPr>
-        <w:pStyle w:val="ListParagraph"/>
+        <w:pStyle w:val="Paragraphedeliste"/>
         <w:numPr>
           <w:ilvl w:val="0"/>
           <w:numId w:val="8"/>
@@ -1442,7 +1708,7 @@
     </w:p>
     <w:p>
       <w:pPr>
-        <w:pStyle w:val="ListParagraph"/>
+        <w:pStyle w:val="Paragraphedeliste"/>
         <w:numPr>
           <w:ilvl w:val="0"/>
           <w:numId w:val="8"/>
@@ -1454,7 +1720,7 @@
     </w:p>
     <w:p>
       <w:pPr>
-        <w:pStyle w:val="ListParagraph"/>
+        <w:pStyle w:val="Paragraphedeliste"/>
         <w:numPr>
           <w:ilvl w:val="0"/>
           <w:numId w:val="8"/>
@@ -1476,7 +1742,7 @@
     </w:p>
     <w:p>
       <w:pPr>
-        <w:pStyle w:val="ListParagraph"/>
+        <w:pStyle w:val="Paragraphedeliste"/>
         <w:numPr>
           <w:ilvl w:val="0"/>
           <w:numId w:val="8"/>
@@ -1488,7 +1754,7 @@
     </w:p>
     <w:p>
       <w:pPr>
-        <w:pStyle w:val="ListParagraph"/>
+        <w:pStyle w:val="Paragraphedeliste"/>
         <w:numPr>
           <w:ilvl w:val="0"/>
           <w:numId w:val="8"/>
@@ -1500,7 +1766,7 @@
     </w:p>
     <w:p>
       <w:pPr>
-        <w:pStyle w:val="ListParagraph"/>
+        <w:pStyle w:val="Paragraphedeliste"/>
         <w:numPr>
           <w:ilvl w:val="0"/>
           <w:numId w:val="8"/>
@@ -1512,7 +1778,7 @@
     </w:p>
     <w:p>
       <w:pPr>
-        <w:pStyle w:val="ListParagraph"/>
+        <w:pStyle w:val="Paragraphedeliste"/>
         <w:numPr>
           <w:ilvl w:val="0"/>
           <w:numId w:val="8"/>
@@ -1524,7 +1790,7 @@
     </w:p>
     <w:p>
       <w:pPr>
-        <w:pStyle w:val="ListParagraph"/>
+        <w:pStyle w:val="Paragraphedeliste"/>
         <w:numPr>
           <w:ilvl w:val="0"/>
           <w:numId w:val="8"/>
@@ -1536,7 +1802,7 @@
     </w:p>
     <w:p>
       <w:pPr>
-        <w:pStyle w:val="ListParagraph"/>
+        <w:pStyle w:val="Paragraphedeliste"/>
         <w:numPr>
           <w:ilvl w:val="0"/>
           <w:numId w:val="8"/>
@@ -1551,7 +1817,7 @@
     </w:p>
     <w:p>
       <w:pPr>
-        <w:pStyle w:val="ListParagraph"/>
+        <w:pStyle w:val="Paragraphedeliste"/>
         <w:numPr>
           <w:ilvl w:val="0"/>
           <w:numId w:val="7"/>
@@ -1566,7 +1832,7 @@
     </w:p>
     <w:p>
       <w:pPr>
-        <w:pStyle w:val="ListParagraph"/>
+        <w:pStyle w:val="Paragraphedeliste"/>
         <w:numPr>
           <w:ilvl w:val="1"/>
           <w:numId w:val="7"/>
@@ -1581,7 +1847,7 @@
     </w:p>
     <w:p>
       <w:pPr>
-        <w:pStyle w:val="ListParagraph"/>
+        <w:pStyle w:val="Paragraphedeliste"/>
         <w:numPr>
           <w:ilvl w:val="1"/>
           <w:numId w:val="7"/>
@@ -1596,7 +1862,7 @@
     </w:p>
     <w:p>
       <w:pPr>
-        <w:pStyle w:val="Heading1"/>
+        <w:pStyle w:val="Titre1"/>
       </w:pPr>
       <w:r>
         <w:t>Restore d’une base (en local)</w:t>
@@ -1664,9 +1930,10 @@
     </w:p>
     <w:p>
       <w:pPr>
-        <w:pStyle w:val="Heading1"/>
-      </w:pPr>
-      <w:r>
+        <w:pStyle w:val="Titre1"/>
+      </w:pPr>
+      <w:r>
+        <w:lastRenderedPageBreak/>
         <w:t>Job</w:t>
       </w:r>
     </w:p>
@@ -1690,9 +1957,10 @@
     </w:p>
     <w:p>
       <w:pPr>
-        <w:pStyle w:val="Heading1"/>
-      </w:pPr>
-      <w:r>
+        <w:pStyle w:val="Titre1"/>
+      </w:pPr>
+      <w:r>
+        <w:lastRenderedPageBreak/>
         <w:t>Mise à jour de Data.Platform</w:t>
       </w:r>
     </w:p>
@@ -1703,7 +1971,7 @@
     </w:p>
     <w:p>
       <w:pPr>
-        <w:pStyle w:val="ListParagraph"/>
+        <w:pStyle w:val="Paragraphedeliste"/>
         <w:numPr>
           <w:ilvl w:val="0"/>
           <w:numId w:val="9"/>
@@ -1715,7 +1983,7 @@
     </w:p>
     <w:p>
       <w:pPr>
-        <w:pStyle w:val="ListParagraph"/>
+        <w:pStyle w:val="Paragraphedeliste"/>
         <w:numPr>
           <w:ilvl w:val="1"/>
           <w:numId w:val="9"/>
@@ -1727,7 +1995,7 @@
       <w:hyperlink r:id="rId10" w:history="1">
         <w:r>
           <w:rPr>
-            <w:rStyle w:val="Hyperlink"/>
+            <w:rStyle w:val="Lienhypertexte"/>
           </w:rPr>
           <w:t>http://www.post.ch/post-startseite/post-adress-services-match/post-direct-marketing-datengrundlage/post-direct-marketing-login-downloadcenter.htm</w:t>
         </w:r>
@@ -1760,7 +2028,7 @@
     </w:p>
     <w:p>
       <w:pPr>
-        <w:pStyle w:val="ListParagraph"/>
+        <w:pStyle w:val="Paragraphedeliste"/>
         <w:numPr>
           <w:ilvl w:val="1"/>
           <w:numId w:val="9"/>
@@ -1799,7 +2067,7 @@
     </w:p>
     <w:p>
       <w:pPr>
-        <w:pStyle w:val="ListParagraph"/>
+        <w:pStyle w:val="Paragraphedeliste"/>
         <w:numPr>
           <w:ilvl w:val="0"/>
           <w:numId w:val="9"/>
@@ -1811,7 +2079,7 @@
     </w:p>
     <w:p>
       <w:pPr>
-        <w:pStyle w:val="ListParagraph"/>
+        <w:pStyle w:val="Paragraphedeliste"/>
         <w:numPr>
           <w:ilvl w:val="1"/>
           <w:numId w:val="9"/>
@@ -1826,7 +2094,7 @@
       <w:hyperlink r:id="rId11" w:history="1">
         <w:r>
           <w:rPr>
-            <w:rStyle w:val="Hyperlink"/>
+            <w:rStyle w:val="Lienhypertexte"/>
           </w:rPr>
           <w:t>http://www.post.ch/post-startseite/post-adress-services-match/post-direct-marketing-datengrundlage/post-adress-services-downloadcenter.htm</w:t>
         </w:r>
@@ -1837,7 +2105,7 @@
     </w:p>
     <w:p>
       <w:pPr>
-        <w:pStyle w:val="ListParagraph"/>
+        <w:pStyle w:val="Paragraphedeliste"/>
         <w:numPr>
           <w:ilvl w:val="1"/>
           <w:numId w:val="9"/>
@@ -1904,7 +2172,7 @@
     </w:p>
     <w:p>
       <w:pPr>
-        <w:pStyle w:val="ListParagraph"/>
+        <w:pStyle w:val="Paragraphedeliste"/>
         <w:numPr>
           <w:ilvl w:val="0"/>
           <w:numId w:val="9"/>
@@ -1927,7 +2195,7 @@
     </w:p>
     <w:p>
       <w:pPr>
-        <w:pStyle w:val="ListParagraph"/>
+        <w:pStyle w:val="Paragraphedeliste"/>
         <w:numPr>
           <w:ilvl w:val="0"/>
           <w:numId w:val="9"/>
@@ -1971,7 +2239,7 @@
     </w:p>
     <w:p>
       <w:pPr>
-        <w:pStyle w:val="Heading1"/>
+        <w:pStyle w:val="Titre1"/>
       </w:pPr>
       <w:r>
         <w:t xml:space="preserve">Exportation </w:t>
@@ -1999,7 +2267,7 @@
     </w:p>
     <w:p>
       <w:pPr>
-        <w:pStyle w:val="ListParagraph"/>
+        <w:pStyle w:val="Paragraphedeliste"/>
         <w:numPr>
           <w:ilvl w:val="0"/>
           <w:numId w:val="13"/>
@@ -2011,7 +2279,7 @@
     </w:p>
     <w:p>
       <w:pPr>
-        <w:pStyle w:val="ListParagraph"/>
+        <w:pStyle w:val="Paragraphedeliste"/>
         <w:numPr>
           <w:ilvl w:val="0"/>
           <w:numId w:val="13"/>
@@ -2023,7 +2291,7 @@
     </w:p>
     <w:p>
       <w:pPr>
-        <w:pStyle w:val="ListParagraph"/>
+        <w:pStyle w:val="Paragraphedeliste"/>
         <w:numPr>
           <w:ilvl w:val="0"/>
           <w:numId w:val="13"/>
@@ -2035,7 +2303,7 @@
     </w:p>
     <w:p>
       <w:pPr>
-        <w:pStyle w:val="ListParagraph"/>
+        <w:pStyle w:val="Paragraphedeliste"/>
         <w:numPr>
           <w:ilvl w:val="0"/>
           <w:numId w:val="13"/>
@@ -2047,7 +2315,7 @@
     </w:p>
     <w:p>
       <w:pPr>
-        <w:pStyle w:val="ListParagraph"/>
+        <w:pStyle w:val="Paragraphedeliste"/>
         <w:numPr>
           <w:ilvl w:val="0"/>
           <w:numId w:val="13"/>
@@ -2101,7 +2369,7 @@
     </w:p>
     <w:p>
       <w:pPr>
-        <w:pStyle w:val="ListParagraph"/>
+        <w:pStyle w:val="Paragraphedeliste"/>
       </w:pPr>
       <w:r>
         <w:t xml:space="preserve">Le fichier source se trouve dans </w:t>
@@ -2152,7 +2420,7 @@
     </w:p>
     <w:p>
       <w:pPr>
-        <w:pStyle w:val="ListParagraph"/>
+        <w:pStyle w:val="Paragraphedeliste"/>
         <w:numPr>
           <w:ilvl w:val="0"/>
           <w:numId w:val="13"/>
@@ -2167,7 +2435,7 @@
     </w:p>
     <w:p>
       <w:pPr>
-        <w:pStyle w:val="ListParagraph"/>
+        <w:pStyle w:val="Paragraphedeliste"/>
         <w:rPr>
           <w:rFonts w:ascii="Consolas" w:hAnsi="Consolas" w:cs="Consolas"/>
           <w:sz w:val="20"/>
@@ -2209,7 +2477,7 @@
     </w:p>
     <w:p>
       <w:pPr>
-        <w:pStyle w:val="ListParagraph"/>
+        <w:pStyle w:val="Paragraphedeliste"/>
         <w:numPr>
           <w:ilvl w:val="0"/>
           <w:numId w:val="13"/>
@@ -2244,7 +2512,7 @@
     </w:p>
     <w:p>
       <w:pPr>
-        <w:pStyle w:val="ListParagraph"/>
+        <w:pStyle w:val="Paragraphedeliste"/>
         <w:rPr>
           <w:rFonts w:ascii="Consolas" w:hAnsi="Consolas" w:cs="Consolas"/>
           <w:sz w:val="20"/>
@@ -2303,7 +2571,7 @@
     </w:p>
     <w:p>
       <w:pPr>
-        <w:pStyle w:val="ListParagraph"/>
+        <w:pStyle w:val="Paragraphedeliste"/>
         <w:numPr>
           <w:ilvl w:val="0"/>
           <w:numId w:val="13"/>
@@ -2318,7 +2586,6 @@
       <w:r>
         <w:t xml:space="preserve"> (sauvé dans un fichier </w:t>
       </w:r>
-      <w:bookmarkStart w:id="0" w:name="_GoBack"/>
       <w:r>
         <w:rPr>
           <w:rFonts w:ascii="Consolas" w:hAnsi="Consolas" w:cs="Consolas"/>
@@ -2327,7 +2594,6 @@
         </w:rPr>
         <w:t>export.txt.log</w:t>
       </w:r>
-      <w:bookmarkEnd w:id="0"/>
       <w:r>
         <w:t>)</w:t>
       </w:r>
@@ -2344,7 +2610,7 @@
     </w:p>
     <w:p>
       <w:pPr>
-        <w:pStyle w:val="ListParagraph"/>
+        <w:pStyle w:val="Paragraphedeliste"/>
         <w:numPr>
           <w:ilvl w:val="1"/>
           <w:numId w:val="13"/>
@@ -2359,19 +2625,20 @@
     </w:p>
     <w:p>
       <w:pPr>
-        <w:pStyle w:val="ListParagraph"/>
+        <w:pStyle w:val="Paragraphedeliste"/>
         <w:numPr>
           <w:ilvl w:val="1"/>
           <w:numId w:val="13"/>
         </w:numPr>
       </w:pPr>
       <w:r>
+        <w:lastRenderedPageBreak/>
         <w:t xml:space="preserve">Gérard Jaton (responsable de l’informatique à l’EERV) : </w:t>
       </w:r>
       <w:hyperlink r:id="rId12" w:history="1">
         <w:r>
           <w:rPr>
-            <w:rStyle w:val="Hyperlink"/>
+            <w:rStyle w:val="Lienhypertexte"/>
           </w:rPr>
           <w:t>gerard.jaton@eerv.ch</w:t>
         </w:r>
@@ -2379,7 +2646,7 @@
     </w:p>
     <w:p>
       <w:pPr>
-        <w:pStyle w:val="ListParagraph"/>
+        <w:pStyle w:val="Paragraphedeliste"/>
         <w:numPr>
           <w:ilvl w:val="1"/>
           <w:numId w:val="13"/>
@@ -2391,7 +2658,7 @@
       <w:hyperlink r:id="rId13" w:history="1">
         <w:r>
           <w:rPr>
-            <w:rStyle w:val="Hyperlink"/>
+            <w:rStyle w:val="Lienhypertexte"/>
           </w:rPr>
           <w:t>paolo.mariani@eerv.ch</w:t>
         </w:r>
@@ -2399,7 +2666,7 @@
     </w:p>
     <w:p>
       <w:pPr>
-        <w:pStyle w:val="ListParagraph"/>
+        <w:pStyle w:val="Paragraphedeliste"/>
         <w:numPr>
           <w:ilvl w:val="1"/>
           <w:numId w:val="13"/>
@@ -2414,7 +2681,7 @@
       <w:hyperlink r:id="rId14" w:history="1">
         <w:r>
           <w:rPr>
-            <w:rStyle w:val="Hyperlink"/>
+            <w:rStyle w:val="Lienhypertexte"/>
           </w:rPr>
           <w:t>philippe.martin@sr.tamedia.ch</w:t>
         </w:r>
@@ -2422,7 +2689,7 @@
     </w:p>
     <w:p>
       <w:pPr>
-        <w:pStyle w:val="ListParagraph"/>
+        <w:pStyle w:val="Paragraphedeliste"/>
         <w:numPr>
           <w:ilvl w:val="0"/>
           <w:numId w:val="13"/>
@@ -2434,7 +2701,7 @@
       <w:hyperlink r:id="rId15" w:history="1">
         <w:r>
           <w:rPr>
-            <w:rStyle w:val="Hyperlink"/>
+            <w:rStyle w:val="Lienhypertexte"/>
           </w:rPr>
           <w:t>informatique.syscom.reseaux@sr.tamedia.ch</w:t>
         </w:r>
@@ -2445,7 +2712,7 @@
     </w:p>
     <w:p>
       <w:pPr>
-        <w:pStyle w:val="Heading1"/>
+        <w:pStyle w:val="Titre1"/>
       </w:pPr>
       <w:r>
         <w:t>Backups</w:t>
@@ -2458,7 +2725,7 @@
     </w:p>
     <w:p>
       <w:pPr>
-        <w:pStyle w:val="Heading1"/>
+        <w:pStyle w:val="Titre1"/>
       </w:pPr>
       <w:r>
         <w:t>Traitement des données locales</w:t>
@@ -2471,7 +2738,7 @@
     </w:p>
     <w:p>
       <w:pPr>
-        <w:pStyle w:val="ListParagraph"/>
+        <w:pStyle w:val="Paragraphedeliste"/>
         <w:numPr>
           <w:ilvl w:val="0"/>
           <w:numId w:val="12"/>
@@ -2483,7 +2750,7 @@
     </w:p>
     <w:p>
       <w:pPr>
-        <w:pStyle w:val="ListParagraph"/>
+        <w:pStyle w:val="Paragraphedeliste"/>
         <w:numPr>
           <w:ilvl w:val="0"/>
           <w:numId w:val="12"/>
@@ -2495,7 +2762,7 @@
     </w:p>
     <w:p>
       <w:pPr>
-        <w:pStyle w:val="ListParagraph"/>
+        <w:pStyle w:val="Paragraphedeliste"/>
         <w:numPr>
           <w:ilvl w:val="1"/>
           <w:numId w:val="12"/>
@@ -2510,7 +2777,7 @@
     </w:p>
     <w:p>
       <w:pPr>
-        <w:pStyle w:val="ListParagraph"/>
+        <w:pStyle w:val="Paragraphedeliste"/>
         <w:numPr>
           <w:ilvl w:val="1"/>
           <w:numId w:val="12"/>
@@ -2569,7 +2836,7 @@
 <w:ftr xmlns:wpc="http://schemas.microsoft.com/office/word/2010/wordprocessingCanvas" xmlns:mc="http://schemas.openxmlformats.org/markup-compatibility/2006" xmlns:o="urn:schemas-microsoft-com:office:office" xmlns:r="http://schemas.openxmlformats.org/officeDocument/2006/relationships" xmlns:m="http://schemas.openxmlformats.org/officeDocument/2006/math" xmlns:v="urn:schemas-microsoft-com:vml" xmlns:wp14="http://schemas.microsoft.com/office/word/2010/wordprocessingDrawing" xmlns:wp="http://schemas.openxmlformats.org/drawingml/2006/wordprocessingDrawing" xmlns:w10="urn:schemas-microsoft-com:office:word" xmlns:w="http://schemas.openxmlformats.org/wordprocessingml/2006/main" xmlns:w14="http://schemas.microsoft.com/office/word/2010/wordml" xmlns:wpg="http://schemas.microsoft.com/office/word/2010/wordprocessingGroup" xmlns:wpi="http://schemas.microsoft.com/office/word/2010/wordprocessingInk" xmlns:wne="http://schemas.microsoft.com/office/word/2006/wordml" xmlns:wps="http://schemas.microsoft.com/office/word/2010/wordprocessingShape" mc:Ignorable="w14 wp14">
   <w:p>
     <w:pPr>
-      <w:pStyle w:val="Footer"/>
+      <w:pStyle w:val="Pieddepage"/>
     </w:pPr>
     <w:r>
       <w:fldChar w:fldCharType="begin"/>
@@ -2584,7 +2851,7 @@
       <w:rPr>
         <w:noProof/>
       </w:rPr>
-      <w:t>1</w:t>
+      <w:t>2</w:t>
     </w:r>
     <w:r>
       <w:fldChar w:fldCharType="end"/>
@@ -4025,11 +4292,11 @@
     <w:name w:val="Normal"/>
     <w:qFormat/>
   </w:style>
-  <w:style w:type="paragraph" w:styleId="Heading1">
+  <w:style w:type="paragraph" w:styleId="Titre1">
     <w:name w:val="heading 1"/>
     <w:basedOn w:val="Normal"/>
     <w:next w:val="Normal"/>
-    <w:link w:val="Heading1Char"/>
+    <w:link w:val="Titre1Car"/>
     <w:uiPriority w:val="9"/>
     <w:qFormat/>
     <w:rsid w:val="00AB65BE"/>
@@ -4048,13 +4315,13 @@
       <w:szCs w:val="28"/>
     </w:rPr>
   </w:style>
-  <w:style w:type="character" w:default="1" w:styleId="DefaultParagraphFont">
+  <w:style w:type="character" w:default="1" w:styleId="Policepardfaut">
     <w:name w:val="Default Paragraph Font"/>
     <w:uiPriority w:val="1"/>
     <w:semiHidden/>
     <w:unhideWhenUsed/>
   </w:style>
-  <w:style w:type="table" w:default="1" w:styleId="TableNormal">
+  <w:style w:type="table" w:default="1" w:styleId="TableauNormal">
     <w:name w:val="Normal Table"/>
     <w:uiPriority w:val="99"/>
     <w:semiHidden/>
@@ -4069,17 +4336,17 @@
       </w:tblCellMar>
     </w:tblPr>
   </w:style>
-  <w:style w:type="numbering" w:default="1" w:styleId="NoList">
+  <w:style w:type="numbering" w:default="1" w:styleId="Aucuneliste">
     <w:name w:val="No List"/>
     <w:uiPriority w:val="99"/>
     <w:semiHidden/>
     <w:unhideWhenUsed/>
   </w:style>
-  <w:style w:type="paragraph" w:styleId="Title">
+  <w:style w:type="paragraph" w:styleId="Titre">
     <w:name w:val="Title"/>
     <w:basedOn w:val="Normal"/>
     <w:next w:val="Normal"/>
-    <w:link w:val="TitleChar"/>
+    <w:link w:val="TitreCar"/>
     <w:uiPriority w:val="10"/>
     <w:qFormat/>
     <w:rsid w:val="00AB65BE"/>
@@ -4099,10 +4366,10 @@
       <w:szCs w:val="52"/>
     </w:rPr>
   </w:style>
-  <w:style w:type="character" w:customStyle="1" w:styleId="TitleChar">
-    <w:name w:val="Title Char"/>
-    <w:basedOn w:val="DefaultParagraphFont"/>
-    <w:link w:val="Title"/>
+  <w:style w:type="character" w:customStyle="1" w:styleId="TitreCar">
+    <w:name w:val="Titre Car"/>
+    <w:basedOn w:val="Policepardfaut"/>
+    <w:link w:val="Titre"/>
     <w:uiPriority w:val="10"/>
     <w:rsid w:val="00AB65BE"/>
     <w:rPr>
@@ -4114,10 +4381,10 @@
       <w:szCs w:val="52"/>
     </w:rPr>
   </w:style>
-  <w:style w:type="character" w:customStyle="1" w:styleId="Heading1Char">
-    <w:name w:val="Heading 1 Char"/>
-    <w:basedOn w:val="DefaultParagraphFont"/>
-    <w:link w:val="Heading1"/>
+  <w:style w:type="character" w:customStyle="1" w:styleId="Titre1Car">
+    <w:name w:val="Titre 1 Car"/>
+    <w:basedOn w:val="Policepardfaut"/>
+    <w:link w:val="Titre1"/>
     <w:uiPriority w:val="9"/>
     <w:rsid w:val="00AB65BE"/>
     <w:rPr>
@@ -4129,7 +4396,7 @@
       <w:szCs w:val="28"/>
     </w:rPr>
   </w:style>
-  <w:style w:type="paragraph" w:styleId="ListParagraph">
+  <w:style w:type="paragraph" w:styleId="Paragraphedeliste">
     <w:name w:val="List Paragraph"/>
     <w:basedOn w:val="Normal"/>
     <w:uiPriority w:val="34"/>
@@ -4140,9 +4407,9 @@
       <w:contextualSpacing/>
     </w:pPr>
   </w:style>
-  <w:style w:type="table" w:styleId="TableGrid">
+  <w:style w:type="table" w:styleId="Grilledutableau">
     <w:name w:val="Table Grid"/>
-    <w:basedOn w:val="TableNormal"/>
+    <w:basedOn w:val="TableauNormal"/>
     <w:uiPriority w:val="59"/>
     <w:rsid w:val="00852B2C"/>
     <w:pPr>
@@ -4166,9 +4433,9 @@
       </w:tblCellMar>
     </w:tblPr>
   </w:style>
-  <w:style w:type="character" w:styleId="Hyperlink">
+  <w:style w:type="character" w:styleId="Lienhypertexte">
     <w:name w:val="Hyperlink"/>
-    <w:basedOn w:val="DefaultParagraphFont"/>
+    <w:basedOn w:val="Policepardfaut"/>
     <w:uiPriority w:val="99"/>
     <w:unhideWhenUsed/>
     <w:rsid w:val="0028459B"/>
@@ -4177,10 +4444,10 @@
       <w:u w:val="single"/>
     </w:rPr>
   </w:style>
-  <w:style w:type="paragraph" w:styleId="Header">
+  <w:style w:type="paragraph" w:styleId="En-tte">
     <w:name w:val="header"/>
     <w:basedOn w:val="Normal"/>
-    <w:link w:val="HeaderChar"/>
+    <w:link w:val="En-tteCar"/>
     <w:uiPriority w:val="99"/>
     <w:unhideWhenUsed/>
     <w:rsid w:val="000F1440"/>
@@ -4192,17 +4459,17 @@
       <w:spacing w:after="0" w:line="240" w:lineRule="auto"/>
     </w:pPr>
   </w:style>
-  <w:style w:type="character" w:customStyle="1" w:styleId="HeaderChar">
-    <w:name w:val="Header Char"/>
-    <w:basedOn w:val="DefaultParagraphFont"/>
-    <w:link w:val="Header"/>
+  <w:style w:type="character" w:customStyle="1" w:styleId="En-tteCar">
+    <w:name w:val="En-tête Car"/>
+    <w:basedOn w:val="Policepardfaut"/>
+    <w:link w:val="En-tte"/>
     <w:uiPriority w:val="99"/>
     <w:rsid w:val="000F1440"/>
   </w:style>
-  <w:style w:type="paragraph" w:styleId="Footer">
+  <w:style w:type="paragraph" w:styleId="Pieddepage">
     <w:name w:val="footer"/>
     <w:basedOn w:val="Normal"/>
-    <w:link w:val="FooterChar"/>
+    <w:link w:val="PieddepageCar"/>
     <w:uiPriority w:val="99"/>
     <w:unhideWhenUsed/>
     <w:rsid w:val="000F1440"/>
@@ -4214,17 +4481,17 @@
       <w:spacing w:after="0" w:line="240" w:lineRule="auto"/>
     </w:pPr>
   </w:style>
-  <w:style w:type="character" w:customStyle="1" w:styleId="FooterChar">
-    <w:name w:val="Footer Char"/>
-    <w:basedOn w:val="DefaultParagraphFont"/>
-    <w:link w:val="Footer"/>
+  <w:style w:type="character" w:customStyle="1" w:styleId="PieddepageCar">
+    <w:name w:val="Pied de page Car"/>
+    <w:basedOn w:val="Policepardfaut"/>
+    <w:link w:val="Pieddepage"/>
     <w:uiPriority w:val="99"/>
     <w:rsid w:val="000F1440"/>
   </w:style>
-  <w:style w:type="paragraph" w:styleId="HTMLPreformatted">
+  <w:style w:type="paragraph" w:styleId="PrformatHTML">
     <w:name w:val="HTML Preformatted"/>
     <w:basedOn w:val="Normal"/>
-    <w:link w:val="HTMLPreformattedChar"/>
+    <w:link w:val="PrformatHTMLCar"/>
     <w:uiPriority w:val="99"/>
     <w:semiHidden/>
     <w:unhideWhenUsed/>
@@ -4257,10 +4524,10 @@
       <w:lang w:eastAsia="fr-CH"/>
     </w:rPr>
   </w:style>
-  <w:style w:type="character" w:customStyle="1" w:styleId="HTMLPreformattedChar">
-    <w:name w:val="HTML Preformatted Char"/>
-    <w:basedOn w:val="DefaultParagraphFont"/>
-    <w:link w:val="HTMLPreformatted"/>
+  <w:style w:type="character" w:customStyle="1" w:styleId="PrformatHTMLCar">
+    <w:name w:val="Préformaté HTML Car"/>
+    <w:basedOn w:val="Policepardfaut"/>
+    <w:link w:val="PrformatHTML"/>
     <w:uiPriority w:val="99"/>
     <w:semiHidden/>
     <w:rsid w:val="003422FC"/>
@@ -4434,11 +4701,11 @@
     <w:name w:val="Normal"/>
     <w:qFormat/>
   </w:style>
-  <w:style w:type="paragraph" w:styleId="Heading1">
+  <w:style w:type="paragraph" w:styleId="Titre1">
     <w:name w:val="heading 1"/>
     <w:basedOn w:val="Normal"/>
     <w:next w:val="Normal"/>
-    <w:link w:val="Heading1Char"/>
+    <w:link w:val="Titre1Car"/>
     <w:uiPriority w:val="9"/>
     <w:qFormat/>
     <w:rsid w:val="00AB65BE"/>
@@ -4457,13 +4724,13 @@
       <w:szCs w:val="28"/>
     </w:rPr>
   </w:style>
-  <w:style w:type="character" w:default="1" w:styleId="DefaultParagraphFont">
+  <w:style w:type="character" w:default="1" w:styleId="Policepardfaut">
     <w:name w:val="Default Paragraph Font"/>
     <w:uiPriority w:val="1"/>
     <w:semiHidden/>
     <w:unhideWhenUsed/>
   </w:style>
-  <w:style w:type="table" w:default="1" w:styleId="TableNormal">
+  <w:style w:type="table" w:default="1" w:styleId="TableauNormal">
     <w:name w:val="Normal Table"/>
     <w:uiPriority w:val="99"/>
     <w:semiHidden/>
@@ -4478,17 +4745,17 @@
       </w:tblCellMar>
     </w:tblPr>
   </w:style>
-  <w:style w:type="numbering" w:default="1" w:styleId="NoList">
+  <w:style w:type="numbering" w:default="1" w:styleId="Aucuneliste">
     <w:name w:val="No List"/>
     <w:uiPriority w:val="99"/>
     <w:semiHidden/>
     <w:unhideWhenUsed/>
   </w:style>
-  <w:style w:type="paragraph" w:styleId="Title">
+  <w:style w:type="paragraph" w:styleId="Titre">
     <w:name w:val="Title"/>
     <w:basedOn w:val="Normal"/>
     <w:next w:val="Normal"/>
-    <w:link w:val="TitleChar"/>
+    <w:link w:val="TitreCar"/>
     <w:uiPriority w:val="10"/>
     <w:qFormat/>
     <w:rsid w:val="00AB65BE"/>
@@ -4508,10 +4775,10 @@
       <w:szCs w:val="52"/>
     </w:rPr>
   </w:style>
-  <w:style w:type="character" w:customStyle="1" w:styleId="TitleChar">
-    <w:name w:val="Title Char"/>
-    <w:basedOn w:val="DefaultParagraphFont"/>
-    <w:link w:val="Title"/>
+  <w:style w:type="character" w:customStyle="1" w:styleId="TitreCar">
+    <w:name w:val="Titre Car"/>
+    <w:basedOn w:val="Policepardfaut"/>
+    <w:link w:val="Titre"/>
     <w:uiPriority w:val="10"/>
     <w:rsid w:val="00AB65BE"/>
     <w:rPr>
@@ -4523,10 +4790,10 @@
       <w:szCs w:val="52"/>
     </w:rPr>
   </w:style>
-  <w:style w:type="character" w:customStyle="1" w:styleId="Heading1Char">
-    <w:name w:val="Heading 1 Char"/>
-    <w:basedOn w:val="DefaultParagraphFont"/>
-    <w:link w:val="Heading1"/>
+  <w:style w:type="character" w:customStyle="1" w:styleId="Titre1Car">
+    <w:name w:val="Titre 1 Car"/>
+    <w:basedOn w:val="Policepardfaut"/>
+    <w:link w:val="Titre1"/>
     <w:uiPriority w:val="9"/>
     <w:rsid w:val="00AB65BE"/>
     <w:rPr>
@@ -4538,7 +4805,7 @@
       <w:szCs w:val="28"/>
     </w:rPr>
   </w:style>
-  <w:style w:type="paragraph" w:styleId="ListParagraph">
+  <w:style w:type="paragraph" w:styleId="Paragraphedeliste">
     <w:name w:val="List Paragraph"/>
     <w:basedOn w:val="Normal"/>
     <w:uiPriority w:val="34"/>
@@ -4549,9 +4816,9 @@
       <w:contextualSpacing/>
     </w:pPr>
   </w:style>
-  <w:style w:type="table" w:styleId="TableGrid">
+  <w:style w:type="table" w:styleId="Grilledutableau">
     <w:name w:val="Table Grid"/>
-    <w:basedOn w:val="TableNormal"/>
+    <w:basedOn w:val="TableauNormal"/>
     <w:uiPriority w:val="59"/>
     <w:rsid w:val="00852B2C"/>
     <w:pPr>
@@ -4575,9 +4842,9 @@
       </w:tblCellMar>
     </w:tblPr>
   </w:style>
-  <w:style w:type="character" w:styleId="Hyperlink">
+  <w:style w:type="character" w:styleId="Lienhypertexte">
     <w:name w:val="Hyperlink"/>
-    <w:basedOn w:val="DefaultParagraphFont"/>
+    <w:basedOn w:val="Policepardfaut"/>
     <w:uiPriority w:val="99"/>
     <w:unhideWhenUsed/>
     <w:rsid w:val="0028459B"/>
@@ -4586,10 +4853,10 @@
       <w:u w:val="single"/>
     </w:rPr>
   </w:style>
-  <w:style w:type="paragraph" w:styleId="Header">
+  <w:style w:type="paragraph" w:styleId="En-tte">
     <w:name w:val="header"/>
     <w:basedOn w:val="Normal"/>
-    <w:link w:val="HeaderChar"/>
+    <w:link w:val="En-tteCar"/>
     <w:uiPriority w:val="99"/>
     <w:unhideWhenUsed/>
     <w:rsid w:val="000F1440"/>
@@ -4601,17 +4868,17 @@
       <w:spacing w:after="0" w:line="240" w:lineRule="auto"/>
     </w:pPr>
   </w:style>
-  <w:style w:type="character" w:customStyle="1" w:styleId="HeaderChar">
-    <w:name w:val="Header Char"/>
-    <w:basedOn w:val="DefaultParagraphFont"/>
-    <w:link w:val="Header"/>
+  <w:style w:type="character" w:customStyle="1" w:styleId="En-tteCar">
+    <w:name w:val="En-tête Car"/>
+    <w:basedOn w:val="Policepardfaut"/>
+    <w:link w:val="En-tte"/>
     <w:uiPriority w:val="99"/>
     <w:rsid w:val="000F1440"/>
   </w:style>
-  <w:style w:type="paragraph" w:styleId="Footer">
+  <w:style w:type="paragraph" w:styleId="Pieddepage">
     <w:name w:val="footer"/>
     <w:basedOn w:val="Normal"/>
-    <w:link w:val="FooterChar"/>
+    <w:link w:val="PieddepageCar"/>
     <w:uiPriority w:val="99"/>
     <w:unhideWhenUsed/>
     <w:rsid w:val="000F1440"/>
@@ -4623,17 +4890,17 @@
       <w:spacing w:after="0" w:line="240" w:lineRule="auto"/>
     </w:pPr>
   </w:style>
-  <w:style w:type="character" w:customStyle="1" w:styleId="FooterChar">
-    <w:name w:val="Footer Char"/>
-    <w:basedOn w:val="DefaultParagraphFont"/>
-    <w:link w:val="Footer"/>
+  <w:style w:type="character" w:customStyle="1" w:styleId="PieddepageCar">
+    <w:name w:val="Pied de page Car"/>
+    <w:basedOn w:val="Policepardfaut"/>
+    <w:link w:val="Pieddepage"/>
     <w:uiPriority w:val="99"/>
     <w:rsid w:val="000F1440"/>
   </w:style>
-  <w:style w:type="paragraph" w:styleId="HTMLPreformatted">
+  <w:style w:type="paragraph" w:styleId="PrformatHTML">
     <w:name w:val="HTML Preformatted"/>
     <w:basedOn w:val="Normal"/>
-    <w:link w:val="HTMLPreformattedChar"/>
+    <w:link w:val="PrformatHTMLCar"/>
     <w:uiPriority w:val="99"/>
     <w:semiHidden/>
     <w:unhideWhenUsed/>
@@ -4666,10 +4933,10 @@
       <w:lang w:eastAsia="fr-CH"/>
     </w:rPr>
   </w:style>
-  <w:style w:type="character" w:customStyle="1" w:styleId="HTMLPreformattedChar">
-    <w:name w:val="HTML Preformatted Char"/>
-    <w:basedOn w:val="DefaultParagraphFont"/>
-    <w:link w:val="HTMLPreformatted"/>
+  <w:style w:type="character" w:customStyle="1" w:styleId="PrformatHTMLCar">
+    <w:name w:val="Préformaté HTML Car"/>
+    <w:basedOn w:val="Policepardfaut"/>
+    <w:link w:val="PrformatHTML"/>
     <w:uiPriority w:val="99"/>
     <w:semiHidden/>
     <w:rsid w:val="003422FC"/>

</xml_diff>

<commit_message>
- Aider: mis à jour les procédures. - Doc: mis à jour la liste des modules.
git-svn-id: https://svn.opac.ch/svn/cr/branches/vs2010.1@21461 787ff09c-d2b5-7842-b444-8dd0a418631d
</commit_message>
<xml_diff>
--- a/Epsitec.Cresus/External/Documentation/Products/EERV - Aider/Procédures.docx
+++ b/Epsitec.Cresus/External/Documentation/Products/EERV - Aider/Procédures.docx
@@ -4,7 +4,7 @@
   <w:body>
     <w:p>
       <w:pPr>
-        <w:pStyle w:val="Titre"/>
+        <w:pStyle w:val="Title"/>
       </w:pPr>
       <w:r>
         <w:t>Procédures</w:t>
@@ -20,7 +20,7 @@
     </w:p>
     <w:p>
       <w:pPr>
-        <w:pStyle w:val="Paragraphedeliste"/>
+        <w:pStyle w:val="ListParagraph"/>
         <w:numPr>
           <w:ilvl w:val="0"/>
           <w:numId w:val="2"/>
@@ -32,7 +32,7 @@
     </w:p>
     <w:p>
       <w:pPr>
-        <w:pStyle w:val="Paragraphedeliste"/>
+        <w:pStyle w:val="ListParagraph"/>
         <w:numPr>
           <w:ilvl w:val="0"/>
           <w:numId w:val="2"/>
@@ -47,7 +47,7 @@
     </w:p>
     <w:p>
       <w:pPr>
-        <w:pStyle w:val="Paragraphedeliste"/>
+        <w:pStyle w:val="ListParagraph"/>
         <w:numPr>
           <w:ilvl w:val="0"/>
           <w:numId w:val="2"/>
@@ -72,7 +72,7 @@
     </w:p>
     <w:tbl>
       <w:tblPr>
-        <w:tblStyle w:val="Grilledutableau"/>
+        <w:tblStyle w:val="TableGrid"/>
         <w:tblW w:w="0" w:type="auto"/>
         <w:tblInd w:w="108" w:type="dxa"/>
         <w:tblLook w:val="04A0" w:firstRow="1" w:lastRow="0" w:firstColumn="1" w:lastColumn="0" w:noHBand="0" w:noVBand="1"/>
@@ -208,7 +208,7 @@
     </w:tbl>
     <w:p>
       <w:pPr>
-        <w:pStyle w:val="Titre1"/>
+        <w:pStyle w:val="Heading1"/>
       </w:pPr>
       <w:r>
         <w:t>Compiler l’application</w:t>
@@ -296,7 +296,7 @@
     </w:p>
     <w:p>
       <w:pPr>
-        <w:pStyle w:val="Paragraphedeliste"/>
+        <w:pStyle w:val="ListParagraph"/>
         <w:numPr>
           <w:ilvl w:val="0"/>
           <w:numId w:val="2"/>
@@ -314,7 +314,7 @@
     </w:p>
     <w:p>
       <w:pPr>
-        <w:pStyle w:val="Paragraphedeliste"/>
+        <w:pStyle w:val="ListParagraph"/>
         <w:numPr>
           <w:ilvl w:val="0"/>
           <w:numId w:val="2"/>
@@ -332,7 +332,7 @@
     </w:p>
     <w:p>
       <w:pPr>
-        <w:pStyle w:val="Paragraphedeliste"/>
+        <w:pStyle w:val="ListParagraph"/>
         <w:numPr>
           <w:ilvl w:val="0"/>
           <w:numId w:val="2"/>
@@ -350,7 +350,7 @@
     </w:p>
     <w:p>
       <w:pPr>
-        <w:pStyle w:val="Paragraphedeliste"/>
+        <w:pStyle w:val="ListParagraph"/>
         <w:numPr>
           <w:ilvl w:val="0"/>
           <w:numId w:val="2"/>
@@ -368,7 +368,7 @@
     </w:p>
     <w:p>
       <w:pPr>
-        <w:pStyle w:val="Paragraphedeliste"/>
+        <w:pStyle w:val="ListParagraph"/>
         <w:numPr>
           <w:ilvl w:val="0"/>
           <w:numId w:val="2"/>
@@ -385,7 +385,7 @@
     </w:p>
     <w:p>
       <w:pPr>
-        <w:pStyle w:val="Paragraphedeliste"/>
+        <w:pStyle w:val="ListParagraph"/>
         <w:numPr>
           <w:ilvl w:val="0"/>
           <w:numId w:val="4"/>
@@ -397,7 +397,7 @@
     </w:p>
     <w:p>
       <w:pPr>
-        <w:pStyle w:val="Paragraphedeliste"/>
+        <w:pStyle w:val="ListParagraph"/>
         <w:numPr>
           <w:ilvl w:val="0"/>
           <w:numId w:val="4"/>
@@ -409,7 +409,7 @@
     </w:p>
     <w:p>
       <w:pPr>
-        <w:pStyle w:val="Paragraphedeliste"/>
+        <w:pStyle w:val="ListParagraph"/>
         <w:numPr>
           <w:ilvl w:val="0"/>
           <w:numId w:val="4"/>
@@ -421,7 +421,7 @@
     </w:p>
     <w:p>
       <w:pPr>
-        <w:pStyle w:val="Paragraphedeliste"/>
+        <w:pStyle w:val="ListParagraph"/>
         <w:numPr>
           <w:ilvl w:val="0"/>
           <w:numId w:val="4"/>
@@ -433,7 +433,7 @@
     </w:p>
     <w:p>
       <w:pPr>
-        <w:pStyle w:val="Paragraphedeliste"/>
+        <w:pStyle w:val="ListParagraph"/>
         <w:numPr>
           <w:ilvl w:val="0"/>
           <w:numId w:val="4"/>
@@ -445,7 +445,7 @@
     </w:p>
     <w:p>
       <w:pPr>
-        <w:pStyle w:val="Paragraphedeliste"/>
+        <w:pStyle w:val="ListParagraph"/>
         <w:numPr>
           <w:ilvl w:val="0"/>
           <w:numId w:val="4"/>
@@ -572,7 +572,7 @@
     </w:p>
     <w:p>
       <w:pPr>
-        <w:pStyle w:val="Titre1"/>
+        <w:pStyle w:val="Heading1"/>
       </w:pPr>
       <w:r>
         <w:t>Lancement de l’application</w:t>
@@ -630,7 +630,7 @@
     </w:p>
     <w:p>
       <w:pPr>
-        <w:pStyle w:val="Titre1"/>
+        <w:pStyle w:val="Heading1"/>
       </w:pPr>
       <w:r>
         <w:t>Fermeture de l’application</w:t>
@@ -643,7 +643,7 @@
     </w:p>
     <w:p>
       <w:pPr>
-        <w:pStyle w:val="Titre1"/>
+        <w:pStyle w:val="Heading1"/>
       </w:pPr>
       <w:r>
         <w:t>Application temporaire</w:t>
@@ -683,8 +683,6 @@
       <w:r>
         <w:t>du</w:t>
       </w:r>
-      <w:bookmarkStart w:id="0" w:name="_GoBack"/>
-      <w:bookmarkEnd w:id="0"/>
       <w:r>
         <w:t xml:space="preserve"> dossier </w:t>
       </w:r>
@@ -702,7 +700,7 @@
     </w:p>
     <w:p>
       <w:pPr>
-        <w:pStyle w:val="Titre1"/>
+        <w:pStyle w:val="Heading1"/>
       </w:pPr>
       <w:r>
         <w:t>Mise à jour du système d’exploitation</w:t>
@@ -715,7 +713,7 @@
     </w:p>
     <w:p>
       <w:pPr>
-        <w:pStyle w:val="Paragraphedeliste"/>
+        <w:pStyle w:val="ListParagraph"/>
         <w:numPr>
           <w:ilvl w:val="0"/>
           <w:numId w:val="3"/>
@@ -727,7 +725,7 @@
     </w:p>
     <w:p>
       <w:pPr>
-        <w:pStyle w:val="Paragraphedeliste"/>
+        <w:pStyle w:val="ListParagraph"/>
         <w:numPr>
           <w:ilvl w:val="0"/>
           <w:numId w:val="3"/>
@@ -739,7 +737,7 @@
     </w:p>
     <w:p>
       <w:pPr>
-        <w:pStyle w:val="Paragraphedeliste"/>
+        <w:pStyle w:val="ListParagraph"/>
         <w:numPr>
           <w:ilvl w:val="0"/>
           <w:numId w:val="3"/>
@@ -751,7 +749,7 @@
     </w:p>
     <w:p>
       <w:pPr>
-        <w:pStyle w:val="Paragraphedeliste"/>
+        <w:pStyle w:val="ListParagraph"/>
         <w:numPr>
           <w:ilvl w:val="0"/>
           <w:numId w:val="3"/>
@@ -763,7 +761,7 @@
     </w:p>
     <w:p>
       <w:pPr>
-        <w:pStyle w:val="Paragraphedeliste"/>
+        <w:pStyle w:val="ListParagraph"/>
         <w:numPr>
           <w:ilvl w:val="0"/>
           <w:numId w:val="3"/>
@@ -775,10 +773,9 @@
     </w:p>
     <w:p>
       <w:pPr>
-        <w:pStyle w:val="Titre1"/>
-      </w:pPr>
-      <w:r>
-        <w:lastRenderedPageBreak/>
+        <w:pStyle w:val="Heading1"/>
+      </w:pPr>
+      <w:r>
         <w:t>Mise à jour de l’application</w:t>
       </w:r>
     </w:p>
@@ -789,7 +786,7 @@
     </w:p>
     <w:p>
       <w:pPr>
-        <w:pStyle w:val="Paragraphedeliste"/>
+        <w:pStyle w:val="ListParagraph"/>
         <w:numPr>
           <w:ilvl w:val="0"/>
           <w:numId w:val="7"/>
@@ -801,7 +798,7 @@
     </w:p>
     <w:p>
       <w:pPr>
-        <w:pStyle w:val="Paragraphedeliste"/>
+        <w:pStyle w:val="ListParagraph"/>
         <w:numPr>
           <w:ilvl w:val="0"/>
           <w:numId w:val="7"/>
@@ -813,7 +810,7 @@
     </w:p>
     <w:p>
       <w:pPr>
-        <w:pStyle w:val="Paragraphedeliste"/>
+        <w:pStyle w:val="ListParagraph"/>
         <w:numPr>
           <w:ilvl w:val="0"/>
           <w:numId w:val="7"/>
@@ -825,7 +822,7 @@
     </w:p>
     <w:p>
       <w:pPr>
-        <w:pStyle w:val="Paragraphedeliste"/>
+        <w:pStyle w:val="ListParagraph"/>
         <w:numPr>
           <w:ilvl w:val="0"/>
           <w:numId w:val="7"/>
@@ -837,7 +834,7 @@
     </w:p>
     <w:p>
       <w:pPr>
-        <w:pStyle w:val="Paragraphedeliste"/>
+        <w:pStyle w:val="ListParagraph"/>
         <w:numPr>
           <w:ilvl w:val="0"/>
           <w:numId w:val="7"/>
@@ -855,7 +852,7 @@
     </w:p>
     <w:p>
       <w:pPr>
-        <w:pStyle w:val="Paragraphedeliste"/>
+        <w:pStyle w:val="ListParagraph"/>
         <w:numPr>
           <w:ilvl w:val="0"/>
           <w:numId w:val="7"/>
@@ -867,7 +864,7 @@
     </w:p>
     <w:p>
       <w:pPr>
-        <w:pStyle w:val="Paragraphedeliste"/>
+        <w:pStyle w:val="ListParagraph"/>
         <w:numPr>
           <w:ilvl w:val="0"/>
           <w:numId w:val="7"/>
@@ -879,7 +876,7 @@
     </w:p>
     <w:p>
       <w:pPr>
-        <w:pStyle w:val="Paragraphedeliste"/>
+        <w:pStyle w:val="ListParagraph"/>
         <w:numPr>
           <w:ilvl w:val="0"/>
           <w:numId w:val="7"/>
@@ -891,7 +888,7 @@
     </w:p>
     <w:p>
       <w:pPr>
-        <w:pStyle w:val="Paragraphedeliste"/>
+        <w:pStyle w:val="ListParagraph"/>
         <w:numPr>
           <w:ilvl w:val="0"/>
           <w:numId w:val="7"/>
@@ -903,7 +900,7 @@
     </w:p>
     <w:p>
       <w:pPr>
-        <w:pStyle w:val="Paragraphedeliste"/>
+        <w:pStyle w:val="ListParagraph"/>
         <w:numPr>
           <w:ilvl w:val="0"/>
           <w:numId w:val="7"/>
@@ -915,36 +912,138 @@
     </w:p>
     <w:p>
       <w:pPr>
-        <w:pStyle w:val="Paragraphedeliste"/>
+        <w:pStyle w:val="ListParagraph"/>
         <w:numPr>
           <w:ilvl w:val="0"/>
           <w:numId w:val="7"/>
         </w:numPr>
       </w:pPr>
       <w:r>
-        <w:t xml:space="preserve">Faire un tag de la révision du repository SVN dans </w:t>
+        <w:t xml:space="preserve">Faire un tag de la révision du </w:t>
+      </w:r>
+      <w:r>
+        <w:t xml:space="preserve">dépôt </w:t>
+      </w:r>
+      <w:r>
+        <w:t xml:space="preserve">SVN </w:t>
+      </w:r>
+      <w:r>
+        <w:t>vers</w:t>
+      </w:r>
+      <w:r>
+        <w:t xml:space="preserve"> </w:t>
       </w:r>
       <w:hyperlink r:id="rId8" w:history="1">
         <w:r>
           <w:rPr>
-            <w:rStyle w:val="Lienhypertexte"/>
+            <w:rFonts w:ascii="Consolas" w:hAnsi="Consolas" w:cs="Consolas"/>
+            <w:sz w:val="20"/>
           </w:rPr>
-          <w:t>https://svn.opac.ch/svn/cr/tags/aider/aider-[ANNEE].[MOIS].[JOUR</w:t>
+          <w:t>tags/aider/aider-[</w:t>
+        </w:r>
+        <w:r>
+          <w:rPr>
+            <w:rFonts w:ascii="Consolas" w:hAnsi="Consolas" w:cs="Consolas"/>
+            <w:sz w:val="20"/>
+          </w:rPr>
+          <w:t>AA</w:t>
+        </w:r>
+        <w:r>
+          <w:rPr>
+            <w:rFonts w:ascii="Consolas" w:hAnsi="Consolas" w:cs="Consolas"/>
+            <w:sz w:val="20"/>
+          </w:rPr>
+          <w:t>].[</w:t>
+        </w:r>
+        <w:r>
+          <w:rPr>
+            <w:rFonts w:ascii="Consolas" w:hAnsi="Consolas" w:cs="Consolas"/>
+            <w:sz w:val="20"/>
+          </w:rPr>
+          <w:t>MM</w:t>
+        </w:r>
+        <w:r>
+          <w:rPr>
+            <w:rFonts w:ascii="Consolas" w:hAnsi="Consolas" w:cs="Consolas"/>
+            <w:sz w:val="20"/>
+          </w:rPr>
+          <w:t>].[</w:t>
+        </w:r>
+        <w:r>
+          <w:rPr>
+            <w:rFonts w:ascii="Consolas" w:hAnsi="Consolas" w:cs="Consolas"/>
+            <w:sz w:val="20"/>
+          </w:rPr>
+          <w:t>JJ</w:t>
         </w:r>
       </w:hyperlink>
       <w:r>
+        <w:rPr>
+          <w:rFonts w:ascii="Consolas" w:hAnsi="Consolas" w:cs="Consolas"/>
+          <w:sz w:val="20"/>
+        </w:rPr>
         <w:t>]</w:t>
       </w:r>
       <w:r>
-        <w:t>)</w:t>
-      </w:r>
-      <w:r>
-        <w:t xml:space="preserve"> pour garder une trace de cette mise-à-jour</w:t>
-      </w:r>
-    </w:p>
-    <w:p>
-      <w:pPr>
-        <w:pStyle w:val="Paragraphedeliste"/>
+        <w:t xml:space="preserve"> </w:t>
+      </w:r>
+      <w:r>
+        <w:t>pour g</w:t>
+      </w:r>
+      <w:r>
+        <w:t xml:space="preserve">arder une trace de cette mise à </w:t>
+      </w:r>
+      <w:r>
+        <w:t>jour</w:t>
+      </w:r>
+      <w:r>
+        <w:t> ; le message est du style :</w:t>
+      </w:r>
+      <w:r>
+        <w:br/>
+      </w:r>
+      <w:r>
+        <w:rPr>
+          <w:rFonts w:ascii="Consolas" w:hAnsi="Consolas" w:cs="Consolas"/>
+          <w:sz w:val="20"/>
+        </w:rPr>
+        <w:t>- Tag pour le déploiement du 1</w:t>
+      </w:r>
+      <w:r>
+        <w:rPr>
+          <w:rFonts w:ascii="Consolas" w:hAnsi="Consolas" w:cs="Consolas"/>
+          <w:sz w:val="20"/>
+        </w:rPr>
+        <w:t>9</w:t>
+      </w:r>
+      <w:r>
+        <w:rPr>
+          <w:rFonts w:ascii="Consolas" w:hAnsi="Consolas" w:cs="Consolas"/>
+          <w:sz w:val="20"/>
+        </w:rPr>
+        <w:t>.0</w:t>
+      </w:r>
+      <w:r>
+        <w:rPr>
+          <w:rFonts w:ascii="Consolas" w:hAnsi="Consolas" w:cs="Consolas"/>
+          <w:sz w:val="20"/>
+        </w:rPr>
+        <w:t>6</w:t>
+      </w:r>
+      <w:r>
+        <w:rPr>
+          <w:rFonts w:ascii="Consolas" w:hAnsi="Consolas" w:cs="Consolas"/>
+          <w:sz w:val="20"/>
+        </w:rPr>
+        <w:t>.2013</w:t>
+      </w:r>
+      <w:r>
+        <w:t>.</w:t>
+      </w:r>
+    </w:p>
+    <w:p>
+      <w:pPr>
+        <w:pStyle w:val="ListParagraph"/>
         <w:numPr>
           <w:ilvl w:val="0"/>
           <w:numId w:val="7"/>
@@ -954,12 +1053,15 @@
         <w:t>Envoyer un email avec les modifications aux personnes concernées</w:t>
       </w:r>
       <w:r>
-        <w:t>. En général, je fais un email aux autres développeurs de l’application et aux personnes de contact chez l’EERV qui sont responsables de l’application :</w:t>
-      </w:r>
-    </w:p>
-    <w:p>
-      <w:pPr>
-        <w:pStyle w:val="Paragraphedeliste"/>
+        <w:t xml:space="preserve">, à savoir les </w:t>
+      </w:r>
+      <w:r>
+        <w:t>développeurs de l’application et personnes de contact chez l’EERV qui sont responsables de l’application :</w:t>
+      </w:r>
+    </w:p>
+    <w:p>
+      <w:pPr>
+        <w:pStyle w:val="ListParagraph"/>
         <w:numPr>
           <w:ilvl w:val="1"/>
           <w:numId w:val="7"/>
@@ -969,12 +1071,15 @@
         <w:t xml:space="preserve">Jean-Michel Sordet (responsable du projet à l’EERV) : </w:t>
       </w:r>
       <w:r>
+        <w:rPr>
+          <w:i/>
+        </w:rPr>
         <w:t>jean-michel.sordet@eerv.ch</w:t>
       </w:r>
     </w:p>
     <w:p>
       <w:pPr>
-        <w:pStyle w:val="Paragraphedeliste"/>
+        <w:pStyle w:val="ListParagraph"/>
         <w:numPr>
           <w:ilvl w:val="1"/>
           <w:numId w:val="7"/>
@@ -984,12 +1089,17 @@
         <w:t xml:space="preserve">Gérard Jaton (responsable de l’informatique à l’EERV) : </w:t>
       </w:r>
       <w:r>
+        <w:rPr>
+          <w:i/>
+        </w:rPr>
         <w:t>gerard.jaton@eerv.ch</w:t>
       </w:r>
-    </w:p>
-    <w:p>
-      <w:pPr>
-        <w:pStyle w:val="Titre1"/>
+      <w:bookmarkStart w:id="0" w:name="_GoBack"/>
+      <w:bookmarkEnd w:id="0"/>
+    </w:p>
+    <w:p>
+      <w:pPr>
+        <w:pStyle w:val="Heading1"/>
       </w:pPr>
       <w:r>
         <w:t>Import de données</w:t>
@@ -1010,7 +1120,7 @@
     </w:p>
     <w:p>
       <w:pPr>
-        <w:pStyle w:val="Paragraphedeliste"/>
+        <w:pStyle w:val="ListParagraph"/>
         <w:numPr>
           <w:ilvl w:val="0"/>
           <w:numId w:val="11"/>
@@ -1022,7 +1132,7 @@
     </w:p>
     <w:p>
       <w:pPr>
-        <w:pStyle w:val="Paragraphedeliste"/>
+        <w:pStyle w:val="ListParagraph"/>
         <w:numPr>
           <w:ilvl w:val="0"/>
           <w:numId w:val="11"/>
@@ -1115,7 +1225,7 @@
     </w:p>
     <w:p>
       <w:pPr>
-        <w:pStyle w:val="Paragraphedeliste"/>
+        <w:pStyle w:val="ListParagraph"/>
         <w:numPr>
           <w:ilvl w:val="0"/>
           <w:numId w:val="11"/>
@@ -1160,7 +1270,7 @@
     </w:p>
     <w:p>
       <w:pPr>
-        <w:pStyle w:val="Paragraphedeliste"/>
+        <w:pStyle w:val="ListParagraph"/>
         <w:numPr>
           <w:ilvl w:val="0"/>
           <w:numId w:val="11"/>
@@ -1189,7 +1299,7 @@
     </w:p>
     <w:p>
       <w:pPr>
-        <w:pStyle w:val="Paragraphedeliste"/>
+        <w:pStyle w:val="ListParagraph"/>
         <w:numPr>
           <w:ilvl w:val="0"/>
           <w:numId w:val="11"/>
@@ -1204,7 +1314,7 @@
     </w:p>
     <w:p>
       <w:pPr>
-        <w:pStyle w:val="Paragraphedeliste"/>
+        <w:pStyle w:val="ListParagraph"/>
         <w:numPr>
           <w:ilvl w:val="1"/>
           <w:numId w:val="11"/>
@@ -1236,14 +1346,13 @@
     </w:p>
     <w:p>
       <w:pPr>
-        <w:pStyle w:val="Paragraphedeliste"/>
+        <w:pStyle w:val="ListParagraph"/>
         <w:numPr>
           <w:ilvl w:val="1"/>
           <w:numId w:val="11"/>
         </w:numPr>
       </w:pPr>
       <w:r>
-        <w:lastRenderedPageBreak/>
         <w:t xml:space="preserve">Éditer les appels à </w:t>
       </w:r>
       <w:r>
@@ -1263,7 +1372,7 @@
     </w:p>
     <w:p>
       <w:pPr>
-        <w:pStyle w:val="Paragraphedeliste"/>
+        <w:pStyle w:val="ListParagraph"/>
         <w:numPr>
           <w:ilvl w:val="1"/>
           <w:numId w:val="11"/>
@@ -1295,7 +1404,7 @@
     </w:p>
     <w:p>
       <w:pPr>
-        <w:pStyle w:val="Paragraphedeliste"/>
+        <w:pStyle w:val="ListParagraph"/>
         <w:numPr>
           <w:ilvl w:val="1"/>
           <w:numId w:val="11"/>
@@ -1317,7 +1426,7 @@
     </w:p>
     <w:p>
       <w:pPr>
-        <w:pStyle w:val="Paragraphedeliste"/>
+        <w:pStyle w:val="ListParagraph"/>
         <w:numPr>
           <w:ilvl w:val="1"/>
           <w:numId w:val="11"/>
@@ -1359,7 +1468,7 @@
       <w:hyperlink r:id="rId9" w:history="1">
         <w:r>
           <w:rPr>
-            <w:rStyle w:val="Lienhypertexte"/>
+            <w:rStyle w:val="Hyperlink"/>
           </w:rPr>
           <w:t>http://www.post.ch/db/owa/pv_plz_pack/pr_main?p_language=fr</w:t>
         </w:r>
@@ -1374,7 +1483,7 @@
     </w:p>
     <w:p>
       <w:pPr>
-        <w:pStyle w:val="Paragraphedeliste"/>
+        <w:pStyle w:val="ListParagraph"/>
         <w:numPr>
           <w:ilvl w:val="1"/>
           <w:numId w:val="11"/>
@@ -1386,7 +1495,7 @@
     </w:p>
     <w:p>
       <w:pPr>
-        <w:pStyle w:val="Paragraphedeliste"/>
+        <w:pStyle w:val="ListParagraph"/>
         <w:numPr>
           <w:ilvl w:val="1"/>
           <w:numId w:val="11"/>
@@ -1419,7 +1528,7 @@
     </w:p>
     <w:p>
       <w:pPr>
-        <w:pStyle w:val="Paragraphedeliste"/>
+        <w:pStyle w:val="ListParagraph"/>
         <w:numPr>
           <w:ilvl w:val="0"/>
           <w:numId w:val="2"/>
@@ -1431,7 +1540,7 @@
     </w:p>
     <w:p>
       <w:pPr>
-        <w:pStyle w:val="Paragraphedeliste"/>
+        <w:pStyle w:val="ListParagraph"/>
         <w:numPr>
           <w:ilvl w:val="0"/>
           <w:numId w:val="2"/>
@@ -1443,7 +1552,7 @@
     </w:p>
     <w:p>
       <w:pPr>
-        <w:pStyle w:val="Paragraphedeliste"/>
+        <w:pStyle w:val="ListParagraph"/>
         <w:numPr>
           <w:ilvl w:val="0"/>
           <w:numId w:val="2"/>
@@ -1460,7 +1569,7 @@
     </w:p>
     <w:p>
       <w:pPr>
-        <w:pStyle w:val="Paragraphedeliste"/>
+        <w:pStyle w:val="ListParagraph"/>
         <w:numPr>
           <w:ilvl w:val="0"/>
           <w:numId w:val="2"/>
@@ -1472,7 +1581,7 @@
     </w:p>
     <w:p>
       <w:pPr>
-        <w:pStyle w:val="Paragraphedeliste"/>
+        <w:pStyle w:val="ListParagraph"/>
         <w:numPr>
           <w:ilvl w:val="0"/>
           <w:numId w:val="2"/>
@@ -1484,7 +1593,7 @@
     </w:p>
     <w:p>
       <w:pPr>
-        <w:pStyle w:val="Paragraphedeliste"/>
+        <w:pStyle w:val="ListParagraph"/>
         <w:numPr>
           <w:ilvl w:val="0"/>
           <w:numId w:val="2"/>
@@ -1501,7 +1610,7 @@
     </w:p>
     <w:p>
       <w:pPr>
-        <w:pStyle w:val="Paragraphedeliste"/>
+        <w:pStyle w:val="ListParagraph"/>
         <w:numPr>
           <w:ilvl w:val="0"/>
           <w:numId w:val="2"/>
@@ -1513,7 +1622,7 @@
     </w:p>
     <w:p>
       <w:pPr>
-        <w:pStyle w:val="Paragraphedeliste"/>
+        <w:pStyle w:val="ListParagraph"/>
         <w:numPr>
           <w:ilvl w:val="0"/>
           <w:numId w:val="2"/>
@@ -1525,7 +1634,7 @@
     </w:p>
     <w:p>
       <w:pPr>
-        <w:pStyle w:val="Paragraphedeliste"/>
+        <w:pStyle w:val="ListParagraph"/>
         <w:numPr>
           <w:ilvl w:val="0"/>
           <w:numId w:val="2"/>
@@ -1537,7 +1646,7 @@
     </w:p>
     <w:p>
       <w:pPr>
-        <w:pStyle w:val="Paragraphedeliste"/>
+        <w:pStyle w:val="ListParagraph"/>
         <w:numPr>
           <w:ilvl w:val="1"/>
           <w:numId w:val="2"/>
@@ -1549,23 +1658,19 @@
     </w:p>
     <w:p>
       <w:pPr>
-        <w:pStyle w:val="Paragraphedeliste"/>
+        <w:pStyle w:val="ListParagraph"/>
         <w:numPr>
           <w:ilvl w:val="1"/>
           <w:numId w:val="2"/>
         </w:numPr>
       </w:pPr>
       <w:r>
-        <w:t xml:space="preserve">Il peut manquer la colonne sexe ou date de naissance. Dans ces cas, l’algorithme a de la peine à trouver les correspondances. Il est possible de ne pas tenir compte de ces </w:t>
-      </w:r>
-      <w:r>
-        <w:lastRenderedPageBreak/>
-        <w:t>deux colonnes, mais le nombre de faux-positifs risque d’augmenter. A faire avec prudence.</w:t>
-      </w:r>
-    </w:p>
-    <w:p>
-      <w:pPr>
-        <w:pStyle w:val="Paragraphedeliste"/>
+        <w:t>Il peut manquer la colonne sexe ou date de naissance. Dans ces cas, l’algorithme a de la peine à trouver les correspondances. Il est possible de ne pas tenir compte de ces deux colonnes, mais le nombre de faux-positifs risque d’augmenter. A faire avec prudence.</w:t>
+      </w:r>
+    </w:p>
+    <w:p>
+      <w:pPr>
+        <w:pStyle w:val="ListParagraph"/>
         <w:numPr>
           <w:ilvl w:val="1"/>
           <w:numId w:val="2"/>
@@ -1577,7 +1682,7 @@
     </w:p>
     <w:p>
       <w:pPr>
-        <w:pStyle w:val="Paragraphedeliste"/>
+        <w:pStyle w:val="ListParagraph"/>
         <w:numPr>
           <w:ilvl w:val="0"/>
           <w:numId w:val="2"/>
@@ -1595,7 +1700,7 @@
     </w:p>
     <w:p>
       <w:pPr>
-        <w:pStyle w:val="Paragraphedeliste"/>
+        <w:pStyle w:val="ListParagraph"/>
         <w:numPr>
           <w:ilvl w:val="0"/>
           <w:numId w:val="8"/>
@@ -1617,7 +1722,7 @@
     </w:p>
     <w:p>
       <w:pPr>
-        <w:pStyle w:val="Paragraphedeliste"/>
+        <w:pStyle w:val="ListParagraph"/>
         <w:numPr>
           <w:ilvl w:val="0"/>
           <w:numId w:val="8"/>
@@ -1629,7 +1734,7 @@
     </w:p>
     <w:p>
       <w:pPr>
-        <w:pStyle w:val="Paragraphedeliste"/>
+        <w:pStyle w:val="ListParagraph"/>
         <w:numPr>
           <w:ilvl w:val="0"/>
           <w:numId w:val="8"/>
@@ -1654,7 +1759,7 @@
     </w:p>
     <w:p>
       <w:pPr>
-        <w:pStyle w:val="Paragraphedeliste"/>
+        <w:pStyle w:val="ListParagraph"/>
         <w:numPr>
           <w:ilvl w:val="0"/>
           <w:numId w:val="8"/>
@@ -1666,7 +1771,7 @@
     </w:p>
     <w:p>
       <w:pPr>
-        <w:pStyle w:val="Paragraphedeliste"/>
+        <w:pStyle w:val="ListParagraph"/>
         <w:numPr>
           <w:ilvl w:val="0"/>
           <w:numId w:val="8"/>
@@ -1681,7 +1786,7 @@
     </w:p>
     <w:p>
       <w:pPr>
-        <w:pStyle w:val="Paragraphedeliste"/>
+        <w:pStyle w:val="ListParagraph"/>
         <w:numPr>
           <w:ilvl w:val="0"/>
           <w:numId w:val="8"/>
@@ -1693,7 +1798,7 @@
     </w:p>
     <w:p>
       <w:pPr>
-        <w:pStyle w:val="Paragraphedeliste"/>
+        <w:pStyle w:val="ListParagraph"/>
         <w:numPr>
           <w:ilvl w:val="0"/>
           <w:numId w:val="8"/>
@@ -1708,7 +1813,7 @@
     </w:p>
     <w:p>
       <w:pPr>
-        <w:pStyle w:val="Paragraphedeliste"/>
+        <w:pStyle w:val="ListParagraph"/>
         <w:numPr>
           <w:ilvl w:val="0"/>
           <w:numId w:val="8"/>
@@ -1720,7 +1825,7 @@
     </w:p>
     <w:p>
       <w:pPr>
-        <w:pStyle w:val="Paragraphedeliste"/>
+        <w:pStyle w:val="ListParagraph"/>
         <w:numPr>
           <w:ilvl w:val="0"/>
           <w:numId w:val="8"/>
@@ -1742,7 +1847,7 @@
     </w:p>
     <w:p>
       <w:pPr>
-        <w:pStyle w:val="Paragraphedeliste"/>
+        <w:pStyle w:val="ListParagraph"/>
         <w:numPr>
           <w:ilvl w:val="0"/>
           <w:numId w:val="8"/>
@@ -1754,7 +1859,7 @@
     </w:p>
     <w:p>
       <w:pPr>
-        <w:pStyle w:val="Paragraphedeliste"/>
+        <w:pStyle w:val="ListParagraph"/>
         <w:numPr>
           <w:ilvl w:val="0"/>
           <w:numId w:val="8"/>
@@ -1766,7 +1871,7 @@
     </w:p>
     <w:p>
       <w:pPr>
-        <w:pStyle w:val="Paragraphedeliste"/>
+        <w:pStyle w:val="ListParagraph"/>
         <w:numPr>
           <w:ilvl w:val="0"/>
           <w:numId w:val="8"/>
@@ -1778,7 +1883,7 @@
     </w:p>
     <w:p>
       <w:pPr>
-        <w:pStyle w:val="Paragraphedeliste"/>
+        <w:pStyle w:val="ListParagraph"/>
         <w:numPr>
           <w:ilvl w:val="0"/>
           <w:numId w:val="8"/>
@@ -1790,7 +1895,7 @@
     </w:p>
     <w:p>
       <w:pPr>
-        <w:pStyle w:val="Paragraphedeliste"/>
+        <w:pStyle w:val="ListParagraph"/>
         <w:numPr>
           <w:ilvl w:val="0"/>
           <w:numId w:val="8"/>
@@ -1802,7 +1907,7 @@
     </w:p>
     <w:p>
       <w:pPr>
-        <w:pStyle w:val="Paragraphedeliste"/>
+        <w:pStyle w:val="ListParagraph"/>
         <w:numPr>
           <w:ilvl w:val="0"/>
           <w:numId w:val="8"/>
@@ -1817,7 +1922,7 @@
     </w:p>
     <w:p>
       <w:pPr>
-        <w:pStyle w:val="Paragraphedeliste"/>
+        <w:pStyle w:val="ListParagraph"/>
         <w:numPr>
           <w:ilvl w:val="0"/>
           <w:numId w:val="7"/>
@@ -1832,7 +1937,7 @@
     </w:p>
     <w:p>
       <w:pPr>
-        <w:pStyle w:val="Paragraphedeliste"/>
+        <w:pStyle w:val="ListParagraph"/>
         <w:numPr>
           <w:ilvl w:val="1"/>
           <w:numId w:val="7"/>
@@ -1847,7 +1952,7 @@
     </w:p>
     <w:p>
       <w:pPr>
-        <w:pStyle w:val="Paragraphedeliste"/>
+        <w:pStyle w:val="ListParagraph"/>
         <w:numPr>
           <w:ilvl w:val="1"/>
           <w:numId w:val="7"/>
@@ -1862,7 +1967,7 @@
     </w:p>
     <w:p>
       <w:pPr>
-        <w:pStyle w:val="Titre1"/>
+        <w:pStyle w:val="Heading1"/>
       </w:pPr>
       <w:r>
         <w:t>Restore d’une base (en local)</w:t>
@@ -1930,10 +2035,9 @@
     </w:p>
     <w:p>
       <w:pPr>
-        <w:pStyle w:val="Titre1"/>
-      </w:pPr>
-      <w:r>
-        <w:lastRenderedPageBreak/>
+        <w:pStyle w:val="Heading1"/>
+      </w:pPr>
+      <w:r>
         <w:t>Job</w:t>
       </w:r>
     </w:p>
@@ -1957,10 +2061,9 @@
     </w:p>
     <w:p>
       <w:pPr>
-        <w:pStyle w:val="Titre1"/>
-      </w:pPr>
-      <w:r>
-        <w:lastRenderedPageBreak/>
+        <w:pStyle w:val="Heading1"/>
+      </w:pPr>
+      <w:r>
         <w:t>Mise à jour de Data.Platform</w:t>
       </w:r>
     </w:p>
@@ -1971,7 +2074,7 @@
     </w:p>
     <w:p>
       <w:pPr>
-        <w:pStyle w:val="Paragraphedeliste"/>
+        <w:pStyle w:val="ListParagraph"/>
         <w:numPr>
           <w:ilvl w:val="0"/>
           <w:numId w:val="9"/>
@@ -1983,7 +2086,7 @@
     </w:p>
     <w:p>
       <w:pPr>
-        <w:pStyle w:val="Paragraphedeliste"/>
+        <w:pStyle w:val="ListParagraph"/>
         <w:numPr>
           <w:ilvl w:val="1"/>
           <w:numId w:val="9"/>
@@ -1995,7 +2098,7 @@
       <w:hyperlink r:id="rId10" w:history="1">
         <w:r>
           <w:rPr>
-            <w:rStyle w:val="Lienhypertexte"/>
+            <w:rStyle w:val="Hyperlink"/>
           </w:rPr>
           <w:t>http://www.post.ch/post-startseite/post-adress-services-match/post-direct-marketing-datengrundlage/post-direct-marketing-login-downloadcenter.htm</w:t>
         </w:r>
@@ -2028,7 +2131,7 @@
     </w:p>
     <w:p>
       <w:pPr>
-        <w:pStyle w:val="Paragraphedeliste"/>
+        <w:pStyle w:val="ListParagraph"/>
         <w:numPr>
           <w:ilvl w:val="1"/>
           <w:numId w:val="9"/>
@@ -2067,7 +2170,7 @@
     </w:p>
     <w:p>
       <w:pPr>
-        <w:pStyle w:val="Paragraphedeliste"/>
+        <w:pStyle w:val="ListParagraph"/>
         <w:numPr>
           <w:ilvl w:val="0"/>
           <w:numId w:val="9"/>
@@ -2079,7 +2182,7 @@
     </w:p>
     <w:p>
       <w:pPr>
-        <w:pStyle w:val="Paragraphedeliste"/>
+        <w:pStyle w:val="ListParagraph"/>
         <w:numPr>
           <w:ilvl w:val="1"/>
           <w:numId w:val="9"/>
@@ -2094,7 +2197,7 @@
       <w:hyperlink r:id="rId11" w:history="1">
         <w:r>
           <w:rPr>
-            <w:rStyle w:val="Lienhypertexte"/>
+            <w:rStyle w:val="Hyperlink"/>
           </w:rPr>
           <w:t>http://www.post.ch/post-startseite/post-adress-services-match/post-direct-marketing-datengrundlage/post-adress-services-downloadcenter.htm</w:t>
         </w:r>
@@ -2105,7 +2208,7 @@
     </w:p>
     <w:p>
       <w:pPr>
-        <w:pStyle w:val="Paragraphedeliste"/>
+        <w:pStyle w:val="ListParagraph"/>
         <w:numPr>
           <w:ilvl w:val="1"/>
           <w:numId w:val="9"/>
@@ -2172,7 +2275,7 @@
     </w:p>
     <w:p>
       <w:pPr>
-        <w:pStyle w:val="Paragraphedeliste"/>
+        <w:pStyle w:val="ListParagraph"/>
         <w:numPr>
           <w:ilvl w:val="0"/>
           <w:numId w:val="9"/>
@@ -2195,7 +2298,7 @@
     </w:p>
     <w:p>
       <w:pPr>
-        <w:pStyle w:val="Paragraphedeliste"/>
+        <w:pStyle w:val="ListParagraph"/>
         <w:numPr>
           <w:ilvl w:val="0"/>
           <w:numId w:val="9"/>
@@ -2239,7 +2342,7 @@
     </w:p>
     <w:p>
       <w:pPr>
-        <w:pStyle w:val="Titre1"/>
+        <w:pStyle w:val="Heading1"/>
       </w:pPr>
       <w:r>
         <w:t xml:space="preserve">Exportation </w:t>
@@ -2267,7 +2370,7 @@
     </w:p>
     <w:p>
       <w:pPr>
-        <w:pStyle w:val="Paragraphedeliste"/>
+        <w:pStyle w:val="ListParagraph"/>
         <w:numPr>
           <w:ilvl w:val="0"/>
           <w:numId w:val="13"/>
@@ -2279,7 +2382,7 @@
     </w:p>
     <w:p>
       <w:pPr>
-        <w:pStyle w:val="Paragraphedeliste"/>
+        <w:pStyle w:val="ListParagraph"/>
         <w:numPr>
           <w:ilvl w:val="0"/>
           <w:numId w:val="13"/>
@@ -2291,7 +2394,7 @@
     </w:p>
     <w:p>
       <w:pPr>
-        <w:pStyle w:val="Paragraphedeliste"/>
+        <w:pStyle w:val="ListParagraph"/>
         <w:numPr>
           <w:ilvl w:val="0"/>
           <w:numId w:val="13"/>
@@ -2303,7 +2406,7 @@
     </w:p>
     <w:p>
       <w:pPr>
-        <w:pStyle w:val="Paragraphedeliste"/>
+        <w:pStyle w:val="ListParagraph"/>
         <w:numPr>
           <w:ilvl w:val="0"/>
           <w:numId w:val="13"/>
@@ -2315,7 +2418,7 @@
     </w:p>
     <w:p>
       <w:pPr>
-        <w:pStyle w:val="Paragraphedeliste"/>
+        <w:pStyle w:val="ListParagraph"/>
         <w:numPr>
           <w:ilvl w:val="0"/>
           <w:numId w:val="13"/>
@@ -2369,7 +2472,7 @@
     </w:p>
     <w:p>
       <w:pPr>
-        <w:pStyle w:val="Paragraphedeliste"/>
+        <w:pStyle w:val="ListParagraph"/>
       </w:pPr>
       <w:r>
         <w:t xml:space="preserve">Le fichier source se trouve dans </w:t>
@@ -2420,7 +2523,7 @@
     </w:p>
     <w:p>
       <w:pPr>
-        <w:pStyle w:val="Paragraphedeliste"/>
+        <w:pStyle w:val="ListParagraph"/>
         <w:numPr>
           <w:ilvl w:val="0"/>
           <w:numId w:val="13"/>
@@ -2435,7 +2538,7 @@
     </w:p>
     <w:p>
       <w:pPr>
-        <w:pStyle w:val="Paragraphedeliste"/>
+        <w:pStyle w:val="ListParagraph"/>
         <w:rPr>
           <w:rFonts w:ascii="Consolas" w:hAnsi="Consolas" w:cs="Consolas"/>
           <w:sz w:val="20"/>
@@ -2477,7 +2580,7 @@
     </w:p>
     <w:p>
       <w:pPr>
-        <w:pStyle w:val="Paragraphedeliste"/>
+        <w:pStyle w:val="ListParagraph"/>
         <w:numPr>
           <w:ilvl w:val="0"/>
           <w:numId w:val="13"/>
@@ -2512,7 +2615,7 @@
     </w:p>
     <w:p>
       <w:pPr>
-        <w:pStyle w:val="Paragraphedeliste"/>
+        <w:pStyle w:val="ListParagraph"/>
         <w:rPr>
           <w:rFonts w:ascii="Consolas" w:hAnsi="Consolas" w:cs="Consolas"/>
           <w:sz w:val="20"/>
@@ -2571,7 +2674,7 @@
     </w:p>
     <w:p>
       <w:pPr>
-        <w:pStyle w:val="Paragraphedeliste"/>
+        <w:pStyle w:val="ListParagraph"/>
         <w:numPr>
           <w:ilvl w:val="0"/>
           <w:numId w:val="13"/>
@@ -2610,7 +2713,7 @@
     </w:p>
     <w:p>
       <w:pPr>
-        <w:pStyle w:val="Paragraphedeliste"/>
+        <w:pStyle w:val="ListParagraph"/>
         <w:numPr>
           <w:ilvl w:val="1"/>
           <w:numId w:val="13"/>
@@ -2625,20 +2728,19 @@
     </w:p>
     <w:p>
       <w:pPr>
-        <w:pStyle w:val="Paragraphedeliste"/>
+        <w:pStyle w:val="ListParagraph"/>
         <w:numPr>
           <w:ilvl w:val="1"/>
           <w:numId w:val="13"/>
         </w:numPr>
       </w:pPr>
       <w:r>
-        <w:lastRenderedPageBreak/>
         <w:t xml:space="preserve">Gérard Jaton (responsable de l’informatique à l’EERV) : </w:t>
       </w:r>
       <w:hyperlink r:id="rId12" w:history="1">
         <w:r>
           <w:rPr>
-            <w:rStyle w:val="Lienhypertexte"/>
+            <w:rStyle w:val="Hyperlink"/>
           </w:rPr>
           <w:t>gerard.jaton@eerv.ch</w:t>
         </w:r>
@@ -2646,7 +2748,7 @@
     </w:p>
     <w:p>
       <w:pPr>
-        <w:pStyle w:val="Paragraphedeliste"/>
+        <w:pStyle w:val="ListParagraph"/>
         <w:numPr>
           <w:ilvl w:val="1"/>
           <w:numId w:val="13"/>
@@ -2658,7 +2760,7 @@
       <w:hyperlink r:id="rId13" w:history="1">
         <w:r>
           <w:rPr>
-            <w:rStyle w:val="Lienhypertexte"/>
+            <w:rStyle w:val="Hyperlink"/>
           </w:rPr>
           <w:t>paolo.mariani@eerv.ch</w:t>
         </w:r>
@@ -2666,7 +2768,7 @@
     </w:p>
     <w:p>
       <w:pPr>
-        <w:pStyle w:val="Paragraphedeliste"/>
+        <w:pStyle w:val="ListParagraph"/>
         <w:numPr>
           <w:ilvl w:val="1"/>
           <w:numId w:val="13"/>
@@ -2681,7 +2783,7 @@
       <w:hyperlink r:id="rId14" w:history="1">
         <w:r>
           <w:rPr>
-            <w:rStyle w:val="Lienhypertexte"/>
+            <w:rStyle w:val="Hyperlink"/>
           </w:rPr>
           <w:t>philippe.martin@sr.tamedia.ch</w:t>
         </w:r>
@@ -2689,7 +2791,7 @@
     </w:p>
     <w:p>
       <w:pPr>
-        <w:pStyle w:val="Paragraphedeliste"/>
+        <w:pStyle w:val="ListParagraph"/>
         <w:numPr>
           <w:ilvl w:val="0"/>
           <w:numId w:val="13"/>
@@ -2701,7 +2803,7 @@
       <w:hyperlink r:id="rId15" w:history="1">
         <w:r>
           <w:rPr>
-            <w:rStyle w:val="Lienhypertexte"/>
+            <w:rStyle w:val="Hyperlink"/>
           </w:rPr>
           <w:t>informatique.syscom.reseaux@sr.tamedia.ch</w:t>
         </w:r>
@@ -2712,7 +2814,7 @@
     </w:p>
     <w:p>
       <w:pPr>
-        <w:pStyle w:val="Titre1"/>
+        <w:pStyle w:val="Heading1"/>
       </w:pPr>
       <w:r>
         <w:t>Backups</w:t>
@@ -2725,7 +2827,7 @@
     </w:p>
     <w:p>
       <w:pPr>
-        <w:pStyle w:val="Titre1"/>
+        <w:pStyle w:val="Heading1"/>
       </w:pPr>
       <w:r>
         <w:t>Traitement des données locales</w:t>
@@ -2738,7 +2840,7 @@
     </w:p>
     <w:p>
       <w:pPr>
-        <w:pStyle w:val="Paragraphedeliste"/>
+        <w:pStyle w:val="ListParagraph"/>
         <w:numPr>
           <w:ilvl w:val="0"/>
           <w:numId w:val="12"/>
@@ -2750,7 +2852,7 @@
     </w:p>
     <w:p>
       <w:pPr>
-        <w:pStyle w:val="Paragraphedeliste"/>
+        <w:pStyle w:val="ListParagraph"/>
         <w:numPr>
           <w:ilvl w:val="0"/>
           <w:numId w:val="12"/>
@@ -2762,7 +2864,7 @@
     </w:p>
     <w:p>
       <w:pPr>
-        <w:pStyle w:val="Paragraphedeliste"/>
+        <w:pStyle w:val="ListParagraph"/>
         <w:numPr>
           <w:ilvl w:val="1"/>
           <w:numId w:val="12"/>
@@ -2777,7 +2879,7 @@
     </w:p>
     <w:p>
       <w:pPr>
-        <w:pStyle w:val="Paragraphedeliste"/>
+        <w:pStyle w:val="ListParagraph"/>
         <w:numPr>
           <w:ilvl w:val="1"/>
           <w:numId w:val="12"/>
@@ -2836,7 +2938,7 @@
 <w:ftr xmlns:wpc="http://schemas.microsoft.com/office/word/2010/wordprocessingCanvas" xmlns:mc="http://schemas.openxmlformats.org/markup-compatibility/2006" xmlns:o="urn:schemas-microsoft-com:office:office" xmlns:r="http://schemas.openxmlformats.org/officeDocument/2006/relationships" xmlns:m="http://schemas.openxmlformats.org/officeDocument/2006/math" xmlns:v="urn:schemas-microsoft-com:vml" xmlns:wp14="http://schemas.microsoft.com/office/word/2010/wordprocessingDrawing" xmlns:wp="http://schemas.openxmlformats.org/drawingml/2006/wordprocessingDrawing" xmlns:w10="urn:schemas-microsoft-com:office:word" xmlns:w="http://schemas.openxmlformats.org/wordprocessingml/2006/main" xmlns:w14="http://schemas.microsoft.com/office/word/2010/wordml" xmlns:wpg="http://schemas.microsoft.com/office/word/2010/wordprocessingGroup" xmlns:wpi="http://schemas.microsoft.com/office/word/2010/wordprocessingInk" xmlns:wne="http://schemas.microsoft.com/office/word/2006/wordml" xmlns:wps="http://schemas.microsoft.com/office/word/2010/wordprocessingShape" mc:Ignorable="w14 wp14">
   <w:p>
     <w:pPr>
-      <w:pStyle w:val="Pieddepage"/>
+      <w:pStyle w:val="Footer"/>
     </w:pPr>
     <w:r>
       <w:fldChar w:fldCharType="begin"/>
@@ -2851,7 +2953,7 @@
       <w:rPr>
         <w:noProof/>
       </w:rPr>
-      <w:t>2</w:t>
+      <w:t>1</w:t>
     </w:r>
     <w:r>
       <w:fldChar w:fldCharType="end"/>
@@ -4292,11 +4394,11 @@
     <w:name w:val="Normal"/>
     <w:qFormat/>
   </w:style>
-  <w:style w:type="paragraph" w:styleId="Titre1">
+  <w:style w:type="paragraph" w:styleId="Heading1">
     <w:name w:val="heading 1"/>
     <w:basedOn w:val="Normal"/>
     <w:next w:val="Normal"/>
-    <w:link w:val="Titre1Car"/>
+    <w:link w:val="Heading1Char"/>
     <w:uiPriority w:val="9"/>
     <w:qFormat/>
     <w:rsid w:val="00AB65BE"/>
@@ -4315,13 +4417,13 @@
       <w:szCs w:val="28"/>
     </w:rPr>
   </w:style>
-  <w:style w:type="character" w:default="1" w:styleId="Policepardfaut">
+  <w:style w:type="character" w:default="1" w:styleId="DefaultParagraphFont">
     <w:name w:val="Default Paragraph Font"/>
     <w:uiPriority w:val="1"/>
     <w:semiHidden/>
     <w:unhideWhenUsed/>
   </w:style>
-  <w:style w:type="table" w:default="1" w:styleId="TableauNormal">
+  <w:style w:type="table" w:default="1" w:styleId="TableNormal">
     <w:name w:val="Normal Table"/>
     <w:uiPriority w:val="99"/>
     <w:semiHidden/>
@@ -4336,17 +4438,17 @@
       </w:tblCellMar>
     </w:tblPr>
   </w:style>
-  <w:style w:type="numbering" w:default="1" w:styleId="Aucuneliste">
+  <w:style w:type="numbering" w:default="1" w:styleId="NoList">
     <w:name w:val="No List"/>
     <w:uiPriority w:val="99"/>
     <w:semiHidden/>
     <w:unhideWhenUsed/>
   </w:style>
-  <w:style w:type="paragraph" w:styleId="Titre">
+  <w:style w:type="paragraph" w:styleId="Title">
     <w:name w:val="Title"/>
     <w:basedOn w:val="Normal"/>
     <w:next w:val="Normal"/>
-    <w:link w:val="TitreCar"/>
+    <w:link w:val="TitleChar"/>
     <w:uiPriority w:val="10"/>
     <w:qFormat/>
     <w:rsid w:val="00AB65BE"/>
@@ -4366,10 +4468,10 @@
       <w:szCs w:val="52"/>
     </w:rPr>
   </w:style>
-  <w:style w:type="character" w:customStyle="1" w:styleId="TitreCar">
-    <w:name w:val="Titre Car"/>
-    <w:basedOn w:val="Policepardfaut"/>
-    <w:link w:val="Titre"/>
+  <w:style w:type="character" w:customStyle="1" w:styleId="TitleChar">
+    <w:name w:val="Title Char"/>
+    <w:basedOn w:val="DefaultParagraphFont"/>
+    <w:link w:val="Title"/>
     <w:uiPriority w:val="10"/>
     <w:rsid w:val="00AB65BE"/>
     <w:rPr>
@@ -4381,10 +4483,10 @@
       <w:szCs w:val="52"/>
     </w:rPr>
   </w:style>
-  <w:style w:type="character" w:customStyle="1" w:styleId="Titre1Car">
-    <w:name w:val="Titre 1 Car"/>
-    <w:basedOn w:val="Policepardfaut"/>
-    <w:link w:val="Titre1"/>
+  <w:style w:type="character" w:customStyle="1" w:styleId="Heading1Char">
+    <w:name w:val="Heading 1 Char"/>
+    <w:basedOn w:val="DefaultParagraphFont"/>
+    <w:link w:val="Heading1"/>
     <w:uiPriority w:val="9"/>
     <w:rsid w:val="00AB65BE"/>
     <w:rPr>
@@ -4396,7 +4498,7 @@
       <w:szCs w:val="28"/>
     </w:rPr>
   </w:style>
-  <w:style w:type="paragraph" w:styleId="Paragraphedeliste">
+  <w:style w:type="paragraph" w:styleId="ListParagraph">
     <w:name w:val="List Paragraph"/>
     <w:basedOn w:val="Normal"/>
     <w:uiPriority w:val="34"/>
@@ -4407,9 +4509,9 @@
       <w:contextualSpacing/>
     </w:pPr>
   </w:style>
-  <w:style w:type="table" w:styleId="Grilledutableau">
+  <w:style w:type="table" w:styleId="TableGrid">
     <w:name w:val="Table Grid"/>
-    <w:basedOn w:val="TableauNormal"/>
+    <w:basedOn w:val="TableNormal"/>
     <w:uiPriority w:val="59"/>
     <w:rsid w:val="00852B2C"/>
     <w:pPr>
@@ -4433,9 +4535,9 @@
       </w:tblCellMar>
     </w:tblPr>
   </w:style>
-  <w:style w:type="character" w:styleId="Lienhypertexte">
+  <w:style w:type="character" w:styleId="Hyperlink">
     <w:name w:val="Hyperlink"/>
-    <w:basedOn w:val="Policepardfaut"/>
+    <w:basedOn w:val="DefaultParagraphFont"/>
     <w:uiPriority w:val="99"/>
     <w:unhideWhenUsed/>
     <w:rsid w:val="0028459B"/>
@@ -4444,10 +4546,10 @@
       <w:u w:val="single"/>
     </w:rPr>
   </w:style>
-  <w:style w:type="paragraph" w:styleId="En-tte">
+  <w:style w:type="paragraph" w:styleId="Header">
     <w:name w:val="header"/>
     <w:basedOn w:val="Normal"/>
-    <w:link w:val="En-tteCar"/>
+    <w:link w:val="HeaderChar"/>
     <w:uiPriority w:val="99"/>
     <w:unhideWhenUsed/>
     <w:rsid w:val="000F1440"/>
@@ -4459,17 +4561,17 @@
       <w:spacing w:after="0" w:line="240" w:lineRule="auto"/>
     </w:pPr>
   </w:style>
-  <w:style w:type="character" w:customStyle="1" w:styleId="En-tteCar">
-    <w:name w:val="En-tête Car"/>
-    <w:basedOn w:val="Policepardfaut"/>
-    <w:link w:val="En-tte"/>
+  <w:style w:type="character" w:customStyle="1" w:styleId="HeaderChar">
+    <w:name w:val="Header Char"/>
+    <w:basedOn w:val="DefaultParagraphFont"/>
+    <w:link w:val="Header"/>
     <w:uiPriority w:val="99"/>
     <w:rsid w:val="000F1440"/>
   </w:style>
-  <w:style w:type="paragraph" w:styleId="Pieddepage">
+  <w:style w:type="paragraph" w:styleId="Footer">
     <w:name w:val="footer"/>
     <w:basedOn w:val="Normal"/>
-    <w:link w:val="PieddepageCar"/>
+    <w:link w:val="FooterChar"/>
     <w:uiPriority w:val="99"/>
     <w:unhideWhenUsed/>
     <w:rsid w:val="000F1440"/>
@@ -4481,17 +4583,17 @@
       <w:spacing w:after="0" w:line="240" w:lineRule="auto"/>
     </w:pPr>
   </w:style>
-  <w:style w:type="character" w:customStyle="1" w:styleId="PieddepageCar">
-    <w:name w:val="Pied de page Car"/>
-    <w:basedOn w:val="Policepardfaut"/>
-    <w:link w:val="Pieddepage"/>
+  <w:style w:type="character" w:customStyle="1" w:styleId="FooterChar">
+    <w:name w:val="Footer Char"/>
+    <w:basedOn w:val="DefaultParagraphFont"/>
+    <w:link w:val="Footer"/>
     <w:uiPriority w:val="99"/>
     <w:rsid w:val="000F1440"/>
   </w:style>
-  <w:style w:type="paragraph" w:styleId="PrformatHTML">
+  <w:style w:type="paragraph" w:styleId="HTMLPreformatted">
     <w:name w:val="HTML Preformatted"/>
     <w:basedOn w:val="Normal"/>
-    <w:link w:val="PrformatHTMLCar"/>
+    <w:link w:val="HTMLPreformattedChar"/>
     <w:uiPriority w:val="99"/>
     <w:semiHidden/>
     <w:unhideWhenUsed/>
@@ -4524,10 +4626,10 @@
       <w:lang w:eastAsia="fr-CH"/>
     </w:rPr>
   </w:style>
-  <w:style w:type="character" w:customStyle="1" w:styleId="PrformatHTMLCar">
-    <w:name w:val="Préformaté HTML Car"/>
-    <w:basedOn w:val="Policepardfaut"/>
-    <w:link w:val="PrformatHTML"/>
+  <w:style w:type="character" w:customStyle="1" w:styleId="HTMLPreformattedChar">
+    <w:name w:val="HTML Preformatted Char"/>
+    <w:basedOn w:val="DefaultParagraphFont"/>
+    <w:link w:val="HTMLPreformatted"/>
     <w:uiPriority w:val="99"/>
     <w:semiHidden/>
     <w:rsid w:val="003422FC"/>
@@ -4701,11 +4803,11 @@
     <w:name w:val="Normal"/>
     <w:qFormat/>
   </w:style>
-  <w:style w:type="paragraph" w:styleId="Titre1">
+  <w:style w:type="paragraph" w:styleId="Heading1">
     <w:name w:val="heading 1"/>
     <w:basedOn w:val="Normal"/>
     <w:next w:val="Normal"/>
-    <w:link w:val="Titre1Car"/>
+    <w:link w:val="Heading1Char"/>
     <w:uiPriority w:val="9"/>
     <w:qFormat/>
     <w:rsid w:val="00AB65BE"/>
@@ -4724,13 +4826,13 @@
       <w:szCs w:val="28"/>
     </w:rPr>
   </w:style>
-  <w:style w:type="character" w:default="1" w:styleId="Policepardfaut">
+  <w:style w:type="character" w:default="1" w:styleId="DefaultParagraphFont">
     <w:name w:val="Default Paragraph Font"/>
     <w:uiPriority w:val="1"/>
     <w:semiHidden/>
     <w:unhideWhenUsed/>
   </w:style>
-  <w:style w:type="table" w:default="1" w:styleId="TableauNormal">
+  <w:style w:type="table" w:default="1" w:styleId="TableNormal">
     <w:name w:val="Normal Table"/>
     <w:uiPriority w:val="99"/>
     <w:semiHidden/>
@@ -4745,17 +4847,17 @@
       </w:tblCellMar>
     </w:tblPr>
   </w:style>
-  <w:style w:type="numbering" w:default="1" w:styleId="Aucuneliste">
+  <w:style w:type="numbering" w:default="1" w:styleId="NoList">
     <w:name w:val="No List"/>
     <w:uiPriority w:val="99"/>
     <w:semiHidden/>
     <w:unhideWhenUsed/>
   </w:style>
-  <w:style w:type="paragraph" w:styleId="Titre">
+  <w:style w:type="paragraph" w:styleId="Title">
     <w:name w:val="Title"/>
     <w:basedOn w:val="Normal"/>
     <w:next w:val="Normal"/>
-    <w:link w:val="TitreCar"/>
+    <w:link w:val="TitleChar"/>
     <w:uiPriority w:val="10"/>
     <w:qFormat/>
     <w:rsid w:val="00AB65BE"/>
@@ -4775,10 +4877,10 @@
       <w:szCs w:val="52"/>
     </w:rPr>
   </w:style>
-  <w:style w:type="character" w:customStyle="1" w:styleId="TitreCar">
-    <w:name w:val="Titre Car"/>
-    <w:basedOn w:val="Policepardfaut"/>
-    <w:link w:val="Titre"/>
+  <w:style w:type="character" w:customStyle="1" w:styleId="TitleChar">
+    <w:name w:val="Title Char"/>
+    <w:basedOn w:val="DefaultParagraphFont"/>
+    <w:link w:val="Title"/>
     <w:uiPriority w:val="10"/>
     <w:rsid w:val="00AB65BE"/>
     <w:rPr>
@@ -4790,10 +4892,10 @@
       <w:szCs w:val="52"/>
     </w:rPr>
   </w:style>
-  <w:style w:type="character" w:customStyle="1" w:styleId="Titre1Car">
-    <w:name w:val="Titre 1 Car"/>
-    <w:basedOn w:val="Policepardfaut"/>
-    <w:link w:val="Titre1"/>
+  <w:style w:type="character" w:customStyle="1" w:styleId="Heading1Char">
+    <w:name w:val="Heading 1 Char"/>
+    <w:basedOn w:val="DefaultParagraphFont"/>
+    <w:link w:val="Heading1"/>
     <w:uiPriority w:val="9"/>
     <w:rsid w:val="00AB65BE"/>
     <w:rPr>
@@ -4805,7 +4907,7 @@
       <w:szCs w:val="28"/>
     </w:rPr>
   </w:style>
-  <w:style w:type="paragraph" w:styleId="Paragraphedeliste">
+  <w:style w:type="paragraph" w:styleId="ListParagraph">
     <w:name w:val="List Paragraph"/>
     <w:basedOn w:val="Normal"/>
     <w:uiPriority w:val="34"/>
@@ -4816,9 +4918,9 @@
       <w:contextualSpacing/>
     </w:pPr>
   </w:style>
-  <w:style w:type="table" w:styleId="Grilledutableau">
+  <w:style w:type="table" w:styleId="TableGrid">
     <w:name w:val="Table Grid"/>
-    <w:basedOn w:val="TableauNormal"/>
+    <w:basedOn w:val="TableNormal"/>
     <w:uiPriority w:val="59"/>
     <w:rsid w:val="00852B2C"/>
     <w:pPr>
@@ -4842,9 +4944,9 @@
       </w:tblCellMar>
     </w:tblPr>
   </w:style>
-  <w:style w:type="character" w:styleId="Lienhypertexte">
+  <w:style w:type="character" w:styleId="Hyperlink">
     <w:name w:val="Hyperlink"/>
-    <w:basedOn w:val="Policepardfaut"/>
+    <w:basedOn w:val="DefaultParagraphFont"/>
     <w:uiPriority w:val="99"/>
     <w:unhideWhenUsed/>
     <w:rsid w:val="0028459B"/>
@@ -4853,10 +4955,10 @@
       <w:u w:val="single"/>
     </w:rPr>
   </w:style>
-  <w:style w:type="paragraph" w:styleId="En-tte">
+  <w:style w:type="paragraph" w:styleId="Header">
     <w:name w:val="header"/>
     <w:basedOn w:val="Normal"/>
-    <w:link w:val="En-tteCar"/>
+    <w:link w:val="HeaderChar"/>
     <w:uiPriority w:val="99"/>
     <w:unhideWhenUsed/>
     <w:rsid w:val="000F1440"/>
@@ -4868,17 +4970,17 @@
       <w:spacing w:after="0" w:line="240" w:lineRule="auto"/>
     </w:pPr>
   </w:style>
-  <w:style w:type="character" w:customStyle="1" w:styleId="En-tteCar">
-    <w:name w:val="En-tête Car"/>
-    <w:basedOn w:val="Policepardfaut"/>
-    <w:link w:val="En-tte"/>
+  <w:style w:type="character" w:customStyle="1" w:styleId="HeaderChar">
+    <w:name w:val="Header Char"/>
+    <w:basedOn w:val="DefaultParagraphFont"/>
+    <w:link w:val="Header"/>
     <w:uiPriority w:val="99"/>
     <w:rsid w:val="000F1440"/>
   </w:style>
-  <w:style w:type="paragraph" w:styleId="Pieddepage">
+  <w:style w:type="paragraph" w:styleId="Footer">
     <w:name w:val="footer"/>
     <w:basedOn w:val="Normal"/>
-    <w:link w:val="PieddepageCar"/>
+    <w:link w:val="FooterChar"/>
     <w:uiPriority w:val="99"/>
     <w:unhideWhenUsed/>
     <w:rsid w:val="000F1440"/>
@@ -4890,17 +4992,17 @@
       <w:spacing w:after="0" w:line="240" w:lineRule="auto"/>
     </w:pPr>
   </w:style>
-  <w:style w:type="character" w:customStyle="1" w:styleId="PieddepageCar">
-    <w:name w:val="Pied de page Car"/>
-    <w:basedOn w:val="Policepardfaut"/>
-    <w:link w:val="Pieddepage"/>
+  <w:style w:type="character" w:customStyle="1" w:styleId="FooterChar">
+    <w:name w:val="Footer Char"/>
+    <w:basedOn w:val="DefaultParagraphFont"/>
+    <w:link w:val="Footer"/>
     <w:uiPriority w:val="99"/>
     <w:rsid w:val="000F1440"/>
   </w:style>
-  <w:style w:type="paragraph" w:styleId="PrformatHTML">
+  <w:style w:type="paragraph" w:styleId="HTMLPreformatted">
     <w:name w:val="HTML Preformatted"/>
     <w:basedOn w:val="Normal"/>
-    <w:link w:val="PrformatHTMLCar"/>
+    <w:link w:val="HTMLPreformattedChar"/>
     <w:uiPriority w:val="99"/>
     <w:semiHidden/>
     <w:unhideWhenUsed/>
@@ -4933,10 +5035,10 @@
       <w:lang w:eastAsia="fr-CH"/>
     </w:rPr>
   </w:style>
-  <w:style w:type="character" w:customStyle="1" w:styleId="PrformatHTMLCar">
-    <w:name w:val="Préformaté HTML Car"/>
-    <w:basedOn w:val="Policepardfaut"/>
-    <w:link w:val="PrformatHTML"/>
+  <w:style w:type="character" w:customStyle="1" w:styleId="HTMLPreformattedChar">
+    <w:name w:val="HTML Preformatted Char"/>
+    <w:basedOn w:val="DefaultParagraphFont"/>
+    <w:link w:val="HTMLPreformatted"/>
     <w:uiPriority w:val="99"/>
     <w:semiHidden/>
     <w:rsid w:val="003422FC"/>

</xml_diff>

<commit_message>
- Mis à jour la procédure (inclusion de Vincent Volet et Marie-Noëlle Aubert).
git-svn-id: https://svn.opac.ch/svn/cr/branches/vs2010.1@21995 787ff09c-d2b5-7842-b444-8dd0a418631d
</commit_message>
<xml_diff>
--- a/Epsitec.Cresus/External/Documentation/Products/EERV - Aider/Procédures.docx
+++ b/Epsitec.Cresus/External/Documentation/Products/EERV - Aider/Procédures.docx
@@ -2719,9 +2719,14 @@
       <w:r>
         <w:t xml:space="preserve">Jean-Michel Sordet (responsable du projet à l’EERV) : </w:t>
       </w:r>
-      <w:r>
-        <w:t>jean-michel.sordet@eerv.ch</w:t>
-      </w:r>
+      <w:hyperlink r:id="rId12" w:history="1">
+        <w:r>
+          <w:rPr>
+            <w:rStyle w:val="Hyperlink"/>
+          </w:rPr>
+          <w:t>jean-michel.sordet@eerv.ch</w:t>
+        </w:r>
+      </w:hyperlink>
     </w:p>
     <w:p>
       <w:pPr>
@@ -2732,9 +2737,48 @@
         </w:numPr>
       </w:pPr>
       <w:r>
-        <w:t xml:space="preserve">Gérard Jaton (responsable de l’informatique à l’EERV) : </w:t>
-      </w:r>
-      <w:hyperlink r:id="rId12" w:history="1">
+        <w:t xml:space="preserve">Vicent Volet et Marie-Noëlle Aubert (Bonne Nouvelle, OIC) : </w:t>
+      </w:r>
+      <w:hyperlink r:id="rId13" w:history="1">
+        <w:r>
+          <w:rPr>
+            <w:rStyle w:val="Hyperlink"/>
+          </w:rPr>
+          <w:t>vincent.volet@eerv.ch</w:t>
+        </w:r>
+      </w:hyperlink>
+      <w:r>
+        <w:t xml:space="preserve">, </w:t>
+      </w:r>
+      <w:hyperlink r:id="rId14" w:history="1">
+        <w:r>
+          <w:rPr>
+            <w:rStyle w:val="Hyperlink"/>
+          </w:rPr>
+          <w:t>marie-noelle.aubert@eerv.ch</w:t>
+        </w:r>
+      </w:hyperlink>
+      <w:r>
+        <w:t xml:space="preserve"> </w:t>
+      </w:r>
+    </w:p>
+    <w:p>
+      <w:pPr>
+        <w:pStyle w:val="ListParagraph"/>
+        <w:numPr>
+          <w:ilvl w:val="1"/>
+          <w:numId w:val="13"/>
+        </w:numPr>
+      </w:pPr>
+      <w:r>
+        <w:t>Gérard Jaton (responsable de l</w:t>
+      </w:r>
+      <w:bookmarkStart w:id="0" w:name="_GoBack"/>
+      <w:bookmarkEnd w:id="0"/>
+      <w:r>
+        <w:t xml:space="preserve">’informatique à l’EERV) : </w:t>
+      </w:r>
+      <w:hyperlink r:id="rId15" w:history="1">
         <w:r>
           <w:rPr>
             <w:rStyle w:val="Hyperlink"/>
@@ -2754,32 +2798,14 @@
       <w:r>
         <w:t xml:space="preserve">Paolo Mariani (responsable du BN à l’EERV) : </w:t>
       </w:r>
-      <w:bookmarkStart w:id="0" w:name="_GoBack"/>
-      <w:r>
-        <w:fldChar w:fldCharType="begin"/>
-      </w:r>
-      <w:r>
-        <w:instrText xml:space="preserve"> H</w:instrText>
-      </w:r>
-      <w:r>
-        <w:instrText xml:space="preserve">YPERLINK "mailto:paolo.mariani@eerv.ch" </w:instrText>
-      </w:r>
-      <w:r>
-        <w:fldChar w:fldCharType="separate"/>
-      </w:r>
-      <w:r>
-        <w:rPr>
-          <w:rStyle w:val="Hyperlink"/>
-        </w:rPr>
-        <w:t>paolo.mariani@eerv.ch</w:t>
-      </w:r>
-      <w:r>
-        <w:rPr>
-          <w:rStyle w:val="Hyperlink"/>
-        </w:rPr>
-        <w:fldChar w:fldCharType="end"/>
-      </w:r>
-      <w:bookmarkEnd w:id="0"/>
+      <w:hyperlink r:id="rId16" w:history="1">
+        <w:r>
+          <w:rPr>
+            <w:rStyle w:val="Hyperlink"/>
+          </w:rPr>
+          <w:t>paolo.mariani@eerv.ch</w:t>
+        </w:r>
+      </w:hyperlink>
     </w:p>
     <w:p>
       <w:pPr>
@@ -2795,7 +2821,7 @@
       <w:r>
         <w:t xml:space="preserve"> </w:t>
       </w:r>
-      <w:hyperlink r:id="rId13" w:history="1">
+      <w:hyperlink r:id="rId17" w:history="1">
         <w:r>
           <w:rPr>
             <w:rStyle w:val="Hyperlink"/>
@@ -2815,7 +2841,7 @@
       <w:r>
         <w:t>Avertir le service informatique de Tamedia (</w:t>
       </w:r>
-      <w:hyperlink r:id="rId14" w:history="1">
+      <w:hyperlink r:id="rId18" w:history="1">
         <w:r>
           <w:rPr>
             <w:rStyle w:val="Hyperlink"/>
@@ -2914,7 +2940,7 @@
     </w:p>
     <w:p/>
     <w:sectPr>
-      <w:footerReference w:type="default" r:id="rId15"/>
+      <w:footerReference w:type="default" r:id="rId19"/>
       <w:pgSz w:w="11906" w:h="16838"/>
       <w:pgMar w:top="1417" w:right="1417" w:bottom="1417" w:left="1417" w:header="708" w:footer="708" w:gutter="0"/>
       <w:cols w:space="708"/>

</xml_diff>

<commit_message>
- Aider: mis à jour la documentation.
git-svn-id: https://svn.opac.ch/svn/cr/branches/vs2010.1@22237 787ff09c-d2b5-7842-b444-8dd0a418631d
</commit_message>
<xml_diff>
--- a/Epsitec.Cresus/External/Documentation/Products/EERV - Aider/Procédures.docx
+++ b/Epsitec.Cresus/External/Documentation/Products/EERV - Aider/Procédures.docx
@@ -2737,20 +2737,41 @@
         </w:numPr>
       </w:pPr>
       <w:r>
-        <w:t xml:space="preserve">Vicent Volet et Marie-Noëlle Aubert (Bonne Nouvelle, OIC) : </w:t>
+        <w:t>Vicent Volet et Marie-Noëlle</w:t>
+      </w:r>
+      <w:r>
+        <w:t xml:space="preserve"> Aubert (Bonne Nouvelle, OIC) :</w:t>
+      </w:r>
+      <w:r>
+        <w:br/>
+      </w:r>
+      <w:bookmarkStart w:id="0" w:name="_GoBack"/>
+      <w:bookmarkEnd w:id="0"/>
+      <w:r>
+        <w:fldChar w:fldCharType="begin"/>
+      </w:r>
+      <w:r>
+        <w:instrText xml:space="preserve"> HYPERLINK "mailto:vincent.volet@eerv.ch" </w:instrText>
+      </w:r>
+      <w:r>
+        <w:fldChar w:fldCharType="separate"/>
+      </w:r>
+      <w:r>
+        <w:rPr>
+          <w:rStyle w:val="Hyperlink"/>
+        </w:rPr>
+        <w:t>vincent.volet@eerv.ch</w:t>
+      </w:r>
+      <w:r>
+        <w:rPr>
+          <w:rStyle w:val="Hyperlink"/>
+        </w:rPr>
+        <w:fldChar w:fldCharType="end"/>
+      </w:r>
+      <w:r>
+        <w:t xml:space="preserve">, </w:t>
       </w:r>
       <w:hyperlink r:id="rId13" w:history="1">
-        <w:r>
-          <w:rPr>
-            <w:rStyle w:val="Hyperlink"/>
-          </w:rPr>
-          <w:t>vincent.volet@eerv.ch</w:t>
-        </w:r>
-      </w:hyperlink>
-      <w:r>
-        <w:t xml:space="preserve">, </w:t>
-      </w:r>
-      <w:hyperlink r:id="rId14" w:history="1">
         <w:r>
           <w:rPr>
             <w:rStyle w:val="Hyperlink"/>
@@ -2771,14 +2792,9 @@
         </w:numPr>
       </w:pPr>
       <w:r>
-        <w:t>Gérard Jaton (responsable de l</w:t>
-      </w:r>
-      <w:bookmarkStart w:id="0" w:name="_GoBack"/>
-      <w:bookmarkEnd w:id="0"/>
-      <w:r>
-        <w:t xml:space="preserve">’informatique à l’EERV) : </w:t>
-      </w:r>
-      <w:hyperlink r:id="rId15" w:history="1">
+        <w:t xml:space="preserve">Gérard Jaton (responsable de l’informatique à l’EERV) : </w:t>
+      </w:r>
+      <w:hyperlink r:id="rId14" w:history="1">
         <w:r>
           <w:rPr>
             <w:rStyle w:val="Hyperlink"/>
@@ -2798,7 +2814,7 @@
       <w:r>
         <w:t xml:space="preserve">Paolo Mariani (responsable du BN à l’EERV) : </w:t>
       </w:r>
-      <w:hyperlink r:id="rId16" w:history="1">
+      <w:hyperlink r:id="rId15" w:history="1">
         <w:r>
           <w:rPr>
             <w:rStyle w:val="Hyperlink"/>
@@ -2821,7 +2837,7 @@
       <w:r>
         <w:t xml:space="preserve"> </w:t>
       </w:r>
-      <w:hyperlink r:id="rId17" w:history="1">
+      <w:hyperlink r:id="rId16" w:history="1">
         <w:r>
           <w:rPr>
             <w:rStyle w:val="Hyperlink"/>
@@ -2841,7 +2857,7 @@
       <w:r>
         <w:t>Avertir le service informatique de Tamedia (</w:t>
       </w:r>
-      <w:hyperlink r:id="rId18" w:history="1">
+      <w:hyperlink r:id="rId17" w:history="1">
         <w:r>
           <w:rPr>
             <w:rStyle w:val="Hyperlink"/>
@@ -2940,7 +2956,7 @@
     </w:p>
     <w:p/>
     <w:sectPr>
-      <w:footerReference w:type="default" r:id="rId19"/>
+      <w:footerReference w:type="default" r:id="rId18"/>
       <w:pgSz w:w="11906" w:h="16838"/>
       <w:pgMar w:top="1417" w:right="1417" w:bottom="1417" w:left="1417" w:header="708" w:footer="708" w:gutter="0"/>
       <w:cols w:space="708"/>

</xml_diff>

<commit_message>
- AIDER: mis à jour la procédure; La Poste a changé le nom de son fichier MAT[CH]sort.
git-svn-id: https://svn.opac.ch/svn/cr/branches/vs2010.1@23535 787ff09c-d2b5-7842-b444-8dd0a418631d
</commit_message>
<xml_diff>
--- a/Epsitec.Cresus/External/Documentation/Products/EERV - Aider/Procédures.docx
+++ b/Epsitec.Cresus/External/Documentation/Products/EERV - Aider/Procédures.docx
@@ -2096,7 +2096,19 @@
         <w:t>TADF8%PYC</w:t>
       </w:r>
       <w:r>
-        <w:t>, sélectionner MAT[CH]sort, Stammdaten, Bestand.</w:t>
+        <w:t xml:space="preserve">, sélectionner </w:t>
+      </w:r>
+      <w:r>
+        <w:t>« </w:t>
+      </w:r>
+      <w:r>
+        <w:t>Adressstammdaten</w:t>
+      </w:r>
+      <w:r>
+        <w:t> »</w:t>
+      </w:r>
+      <w:r>
+        <w:t>, Stammdaten, Bestand.</w:t>
       </w:r>
     </w:p>
     <w:p>
@@ -2116,7 +2128,17 @@
           <w:sz w:val="20"/>
           <w:szCs w:val="20"/>
         </w:rPr>
-        <w:t>S:\Epsitec.Cresus\Data.Platform\Data</w:t>
+        <w:t>S:\Epsitec.Cresus</w:t>
+      </w:r>
+      <w:bookmarkStart w:id="0" w:name="_GoBack"/>
+      <w:bookmarkEnd w:id="0"/>
+      <w:r>
+        <w:rPr>
+          <w:rFonts w:ascii="Consolas" w:hAnsi="Consolas" w:cs="Consolas"/>
+          <w:sz w:val="20"/>
+          <w:szCs w:val="20"/>
+        </w:rPr>
+        <w:t>\Data.Platform\Data</w:t>
       </w:r>
       <w:r>
         <w:rPr>
@@ -2745,33 +2767,18 @@
       <w:r>
         <w:br/>
       </w:r>
-      <w:bookmarkStart w:id="0" w:name="_GoBack"/>
-      <w:bookmarkEnd w:id="0"/>
-      <w:r>
-        <w:fldChar w:fldCharType="begin"/>
-      </w:r>
-      <w:r>
-        <w:instrText xml:space="preserve"> HYPERLINK "mailto:vincent.volet@eerv.ch" </w:instrText>
-      </w:r>
-      <w:r>
-        <w:fldChar w:fldCharType="separate"/>
-      </w:r>
-      <w:r>
-        <w:rPr>
-          <w:rStyle w:val="Hyperlink"/>
-        </w:rPr>
-        <w:t>vincent.volet@eerv.ch</w:t>
-      </w:r>
-      <w:r>
-        <w:rPr>
-          <w:rStyle w:val="Hyperlink"/>
-        </w:rPr>
-        <w:fldChar w:fldCharType="end"/>
-      </w:r>
+      <w:hyperlink r:id="rId13" w:history="1">
+        <w:r>
+          <w:rPr>
+            <w:rStyle w:val="Hyperlink"/>
+          </w:rPr>
+          <w:t>vincent.volet@eerv.ch</w:t>
+        </w:r>
+      </w:hyperlink>
       <w:r>
         <w:t xml:space="preserve">, </w:t>
       </w:r>
-      <w:hyperlink r:id="rId13" w:history="1">
+      <w:hyperlink r:id="rId14" w:history="1">
         <w:r>
           <w:rPr>
             <w:rStyle w:val="Hyperlink"/>
@@ -2794,7 +2801,7 @@
       <w:r>
         <w:t xml:space="preserve">Gérard Jaton (responsable de l’informatique à l’EERV) : </w:t>
       </w:r>
-      <w:hyperlink r:id="rId14" w:history="1">
+      <w:hyperlink r:id="rId15" w:history="1">
         <w:r>
           <w:rPr>
             <w:rStyle w:val="Hyperlink"/>
@@ -2814,7 +2821,7 @@
       <w:r>
         <w:t xml:space="preserve">Paolo Mariani (responsable du BN à l’EERV) : </w:t>
       </w:r>
-      <w:hyperlink r:id="rId15" w:history="1">
+      <w:hyperlink r:id="rId16" w:history="1">
         <w:r>
           <w:rPr>
             <w:rStyle w:val="Hyperlink"/>
@@ -2837,7 +2844,7 @@
       <w:r>
         <w:t xml:space="preserve"> </w:t>
       </w:r>
-      <w:hyperlink r:id="rId16" w:history="1">
+      <w:hyperlink r:id="rId17" w:history="1">
         <w:r>
           <w:rPr>
             <w:rStyle w:val="Hyperlink"/>
@@ -2857,7 +2864,7 @@
       <w:r>
         <w:t>Avertir le service informatique de Tamedia (</w:t>
       </w:r>
-      <w:hyperlink r:id="rId17" w:history="1">
+      <w:hyperlink r:id="rId18" w:history="1">
         <w:r>
           <w:rPr>
             <w:rStyle w:val="Hyperlink"/>
@@ -2956,7 +2963,7 @@
     </w:p>
     <w:p/>
     <w:sectPr>
-      <w:footerReference w:type="default" r:id="rId18"/>
+      <w:footerReference w:type="default" r:id="rId19"/>
       <w:pgSz w:w="11906" w:h="16838"/>
       <w:pgMar w:top="1417" w:right="1417" w:bottom="1417" w:left="1417" w:header="708" w:footer="708" w:gutter="0"/>
       <w:cols w:space="708"/>
@@ -4575,7 +4582,6 @@
       <w:spacing w:after="0" w:line="240" w:lineRule="auto"/>
     </w:pPr>
     <w:tblPr>
-      <w:tblInd w:w="0" w:type="dxa"/>
       <w:tblBorders>
         <w:top w:val="single" w:sz="4" w:space="0" w:color="auto"/>
         <w:left w:val="single" w:sz="4" w:space="0" w:color="auto"/>
@@ -4584,12 +4590,6 @@
         <w:insideH w:val="single" w:sz="4" w:space="0" w:color="auto"/>
         <w:insideV w:val="single" w:sz="4" w:space="0" w:color="auto"/>
       </w:tblBorders>
-      <w:tblCellMar>
-        <w:top w:w="0" w:type="dxa"/>
-        <w:left w:w="108" w:type="dxa"/>
-        <w:bottom w:w="0" w:type="dxa"/>
-        <w:right w:w="108" w:type="dxa"/>
-      </w:tblCellMar>
     </w:tblPr>
   </w:style>
   <w:style w:type="character" w:styleId="Hyperlink">
@@ -4996,7 +4996,6 @@
       <w:spacing w:after="0" w:line="240" w:lineRule="auto"/>
     </w:pPr>
     <w:tblPr>
-      <w:tblInd w:w="0" w:type="dxa"/>
       <w:tblBorders>
         <w:top w:val="single" w:sz="4" w:space="0" w:color="auto"/>
         <w:left w:val="single" w:sz="4" w:space="0" w:color="auto"/>
@@ -5005,12 +5004,6 @@
         <w:insideH w:val="single" w:sz="4" w:space="0" w:color="auto"/>
         <w:insideV w:val="single" w:sz="4" w:space="0" w:color="auto"/>
       </w:tblBorders>
-      <w:tblCellMar>
-        <w:top w:w="0" w:type="dxa"/>
-        <w:left w:w="108" w:type="dxa"/>
-        <w:bottom w:w="0" w:type="dxa"/>
-        <w:right w:w="108" w:type="dxa"/>
-      </w:tblCellMar>
     </w:tblPr>
   </w:style>
   <w:style w:type="character" w:styleId="Hyperlink">

</xml_diff>

<commit_message>
- AIDER, doc mise à jour.
git-svn-id: https://svn.opac.ch/svn/cr/branches/vs2010.1@23887 787ff09c-d2b5-7842-b444-8dd0a418631d
</commit_message>
<xml_diff>
--- a/Epsitec.Cresus/External/Documentation/Products/EERV - Aider/Procédures.docx
+++ b/Epsitec.Cresus/External/Documentation/Products/EERV - Aider/Procédures.docx
@@ -2122,23 +2122,25 @@
       <w:r>
         <w:t xml:space="preserve">Copie de la version décomprimée dans </w:t>
       </w:r>
-      <w:r>
-        <w:rPr>
-          <w:rFonts w:ascii="Consolas" w:hAnsi="Consolas" w:cs="Consolas"/>
-          <w:sz w:val="20"/>
-          <w:szCs w:val="20"/>
-        </w:rPr>
-        <w:t>S:\Epsitec.Cresus</w:t>
-      </w:r>
-      <w:bookmarkStart w:id="0" w:name="_GoBack"/>
+      <w:bookmarkStart w:id="0" w:name="OLE_LINK1"/>
+      <w:bookmarkStart w:id="1" w:name="OLE_LINK2"/>
+      <w:r>
+        <w:rPr>
+          <w:rFonts w:ascii="Consolas" w:hAnsi="Consolas" w:cs="Consolas"/>
+          <w:sz w:val="20"/>
+          <w:szCs w:val="20"/>
+        </w:rPr>
+        <w:t>S:\Epsitec.Cresus\Data.Platform</w:t>
+      </w:r>
       <w:bookmarkEnd w:id="0"/>
-      <w:r>
-        <w:rPr>
-          <w:rFonts w:ascii="Consolas" w:hAnsi="Consolas" w:cs="Consolas"/>
-          <w:sz w:val="20"/>
-          <w:szCs w:val="20"/>
-        </w:rPr>
-        <w:t>\Data.Platform\Data</w:t>
+      <w:bookmarkEnd w:id="1"/>
+      <w:r>
+        <w:rPr>
+          <w:rFonts w:ascii="Consolas" w:hAnsi="Consolas" w:cs="Consolas"/>
+          <w:sz w:val="20"/>
+          <w:szCs w:val="20"/>
+        </w:rPr>
+        <w:t>\Data</w:t>
       </w:r>
       <w:r>
         <w:rPr>
@@ -2242,6 +2244,8 @@
       <w:r>
         <w:t xml:space="preserve">le fichier </w:t>
       </w:r>
+      <w:bookmarkStart w:id="2" w:name="OLE_LINK3"/>
+      <w:bookmarkStart w:id="3" w:name="OLE_LINK4"/>
       <w:r>
         <w:rPr>
           <w:rFonts w:ascii="Consolas" w:hAnsi="Consolas" w:cs="Consolas"/>
@@ -2291,6 +2295,8 @@
         <w:softHyphen/>
         <w:t>StreetLight.zip</w:t>
       </w:r>
+      <w:bookmarkEnd w:id="2"/>
+      <w:bookmarkEnd w:id="3"/>
     </w:p>
     <w:p>
       <w:pPr>
@@ -2474,6 +2480,8 @@
       <w:r>
         <w:t xml:space="preserve"> dans le dossier de l’exécutable (typiquement </w:t>
       </w:r>
+      <w:bookmarkStart w:id="4" w:name="OLE_LINK5"/>
+      <w:bookmarkStart w:id="5" w:name="_GoBack"/>
       <w:r>
         <w:rPr>
           <w:rFonts w:ascii="Consolas" w:hAnsi="Consolas" w:cs="Consolas"/>
@@ -2482,6 +2490,8 @@
         </w:rPr>
         <w:t>S:\Epsitec.Cresus\App.Aider\bin\Debug</w:t>
       </w:r>
+      <w:bookmarkEnd w:id="4"/>
+      <w:bookmarkEnd w:id="5"/>
       <w:r>
         <w:t>)</w:t>
       </w:r>

</xml_diff>

<commit_message>
AIDER : Doc : Mis à jour procédure d'export BN.
</commit_message>
<xml_diff>
--- a/Epsitec.Cresus/External/Documentation/Products/EERV - Aider/Procédures.docx
+++ b/Epsitec.Cresus/External/Documentation/Products/EERV - Aider/Procédures.docx
@@ -2122,71 +2122,58 @@
       <w:r>
         <w:t xml:space="preserve">Copie de la version décomprimée dans </w:t>
       </w:r>
-      <w:bookmarkStart w:id="0" w:name="OLE_LINK1"/>
-      <w:bookmarkStart w:id="1" w:name="OLE_LINK2"/>
-      <w:r>
-        <w:rPr>
-          <w:rFonts w:ascii="Consolas" w:hAnsi="Consolas" w:cs="Consolas"/>
-          <w:sz w:val="20"/>
-          <w:szCs w:val="20"/>
-        </w:rPr>
-        <w:t>S:\Epsitec.Cresus\Data.Platform</w:t>
-      </w:r>
-      <w:bookmarkEnd w:id="0"/>
-      <w:bookmarkEnd w:id="1"/>
-      <w:r>
-        <w:rPr>
-          <w:rFonts w:ascii="Consolas" w:hAnsi="Consolas" w:cs="Consolas"/>
-          <w:sz w:val="20"/>
-          <w:szCs w:val="20"/>
-        </w:rPr>
-        <w:t>\Data</w:t>
-      </w:r>
-      <w:r>
-        <w:rPr>
-          <w:rFonts w:ascii="Consolas" w:hAnsi="Consolas" w:cs="Consolas"/>
-          <w:sz w:val="20"/>
-          <w:szCs w:val="20"/>
-        </w:rPr>
-        <w:softHyphen/>
-      </w:r>
-      <w:r>
-        <w:rPr>
-          <w:rFonts w:ascii="Consolas" w:hAnsi="Consolas" w:cs="Consolas"/>
-          <w:sz w:val="20"/>
-          <w:szCs w:val="20"/>
-        </w:rPr>
-        <w:t>Files</w:t>
-      </w:r>
-      <w:r>
-        <w:t xml:space="preserve"> (ne pas mettre sous SVN)</w:t>
-      </w:r>
-    </w:p>
-    <w:p>
-      <w:pPr>
-        <w:pStyle w:val="ListParagraph"/>
-        <w:ind w:left="1440"/>
-        <w:rPr>
-          <w:lang w:val="en-US"/>
-        </w:rPr>
-      </w:pPr>
-      <w:r>
-        <w:sym w:font="Wingdings" w:char="F0E0"/>
-      </w:r>
-      <w:r>
-        <w:rPr>
-          <w:lang w:val="en-US"/>
-        </w:rPr>
-        <w:t xml:space="preserve"> </w:t>
-      </w:r>
-      <w:r>
-        <w:rPr>
-          <w:rFonts w:ascii="Consolas" w:hAnsi="Consolas" w:cs="Consolas"/>
-          <w:sz w:val="20"/>
-          <w:szCs w:val="20"/>
-          <w:lang w:val="en-US"/>
-        </w:rPr>
-        <w:t>S:\Epsitec.Cresus\Tool.Data.Platform\bin\Debug\MAT[CH]sort.csv</w:t>
+      <w:r>
+        <w:rPr>
+          <w:rFonts w:ascii="Consolas" w:hAnsi="Consolas" w:cs="Consolas"/>
+          <w:sz w:val="20"/>
+          <w:szCs w:val="20"/>
+        </w:rPr>
+        <w:t>S:\git\core\cresus\Epsitec.Cresus\Data.Platform\DataFiles</w:t>
+      </w:r>
+      <w:r>
+        <w:br/>
+      </w:r>
+      <w:r>
+        <w:t xml:space="preserve">(ne pas </w:t>
+      </w:r>
+      <w:r>
+        <w:t>ajouter au dépôt</w:t>
+      </w:r>
+      <w:r>
+        <w:t>)</w:t>
+      </w:r>
+      <w:r>
+        <w:t xml:space="preserve"> et ensuite créer une copie sous :</w:t>
+      </w:r>
+      <w:r>
+        <w:br/>
+      </w:r>
+      <w:r>
+        <w:rPr>
+          <w:rFonts w:ascii="Consolas" w:hAnsi="Consolas" w:cs="Consolas"/>
+          <w:sz w:val="20"/>
+          <w:szCs w:val="20"/>
+        </w:rPr>
+        <w:t>S:\git\core\cresus\Epsitec.Cresus\Tool.Data.Platform\bin\Debug</w:t>
+      </w:r>
+      <w:r>
+        <w:rPr>
+          <w:rFonts w:ascii="Consolas" w:hAnsi="Consolas" w:cs="Consolas"/>
+          <w:sz w:val="20"/>
+          <w:szCs w:val="20"/>
+        </w:rPr>
+        <w:br/>
+      </w:r>
+      <w:r>
+        <w:t xml:space="preserve">avec le nom </w:t>
+      </w:r>
+      <w:r>
+        <w:rPr>
+          <w:rFonts w:ascii="Consolas" w:hAnsi="Consolas" w:cs="Consolas"/>
+          <w:sz w:val="20"/>
+          <w:szCs w:val="20"/>
+        </w:rPr>
+        <w:t>MAT[CH]sort.csv</w:t>
       </w:r>
     </w:p>
     <w:p>
@@ -2244,8 +2231,8 @@
       <w:r>
         <w:t xml:space="preserve">le fichier </w:t>
       </w:r>
-      <w:bookmarkStart w:id="2" w:name="OLE_LINK3"/>
-      <w:bookmarkStart w:id="3" w:name="OLE_LINK4"/>
+      <w:bookmarkStart w:id="0" w:name="OLE_LINK3"/>
+      <w:bookmarkStart w:id="1" w:name="OLE_LINK4"/>
       <w:r>
         <w:rPr>
           <w:rFonts w:ascii="Consolas" w:hAnsi="Consolas" w:cs="Consolas"/>
@@ -2295,259 +2282,236 @@
         <w:softHyphen/>
         <w:t>StreetLight.zip</w:t>
       </w:r>
+      <w:bookmarkEnd w:id="0"/>
+      <w:bookmarkEnd w:id="1"/>
+    </w:p>
+    <w:p>
+      <w:pPr>
+        <w:pStyle w:val="ListParagraph"/>
+        <w:numPr>
+          <w:ilvl w:val="0"/>
+          <w:numId w:val="9"/>
+        </w:numPr>
+      </w:pPr>
+      <w:r>
+        <w:t xml:space="preserve">Exécuter le projet </w:t>
+      </w:r>
+      <w:r>
+        <w:rPr>
+          <w:rFonts w:ascii="Consolas" w:hAnsi="Consolas" w:cs="Consolas"/>
+          <w:sz w:val="20"/>
+          <w:szCs w:val="20"/>
+        </w:rPr>
+        <w:t>Tool.Data.Platform</w:t>
+      </w:r>
+      <w:r>
+        <w:t xml:space="preserve"> pour mettre à jour le cache des NPA, etc.</w:t>
+      </w:r>
+    </w:p>
+    <w:p>
+      <w:pPr>
+        <w:pStyle w:val="ListParagraph"/>
+        <w:numPr>
+          <w:ilvl w:val="0"/>
+          <w:numId w:val="9"/>
+        </w:numPr>
+      </w:pPr>
+      <w:r>
+        <w:t xml:space="preserve">Faire un commit des fichiers modifiés sous </w:t>
+      </w:r>
+      <w:bookmarkStart w:id="2" w:name="_GoBack"/>
       <w:bookmarkEnd w:id="2"/>
+      <w:r>
+        <w:rPr>
+          <w:rFonts w:ascii="Consolas" w:hAnsi="Consolas" w:cs="Consolas"/>
+          <w:sz w:val="20"/>
+          <w:szCs w:val="20"/>
+        </w:rPr>
+        <w:t>Epsitec.Cresus\</w:t>
+      </w:r>
+      <w:r>
+        <w:rPr>
+          <w:rFonts w:ascii="Consolas" w:hAnsi="Consolas" w:cs="Consolas"/>
+          <w:sz w:val="20"/>
+          <w:szCs w:val="20"/>
+        </w:rPr>
+        <w:softHyphen/>
+      </w:r>
+      <w:r>
+        <w:rPr>
+          <w:rFonts w:ascii="Consolas" w:hAnsi="Consolas" w:cs="Consolas"/>
+          <w:sz w:val="20"/>
+          <w:szCs w:val="20"/>
+        </w:rPr>
+        <w:t>Data.Plat</w:t>
+      </w:r>
+      <w:r>
+        <w:rPr>
+          <w:rFonts w:ascii="Consolas" w:hAnsi="Consolas" w:cs="Consolas"/>
+          <w:sz w:val="20"/>
+          <w:szCs w:val="20"/>
+        </w:rPr>
+        <w:t>form</w:t>
+      </w:r>
+    </w:p>
+    <w:p>
+      <w:pPr>
+        <w:pStyle w:val="Heading1"/>
+      </w:pPr>
+      <w:r>
+        <w:t xml:space="preserve">Exportation </w:t>
+      </w:r>
+      <w:r>
+        <w:t>« B</w:t>
+      </w:r>
+      <w:r>
+        <w:t xml:space="preserve">onne </w:t>
+      </w:r>
+      <w:r>
+        <w:t>N</w:t>
+      </w:r>
+      <w:r>
+        <w:t>ouvelle</w:t>
+      </w:r>
+      <w:r>
+        <w:t> »</w:t>
+      </w:r>
+    </w:p>
+    <w:p>
+      <w:r>
+        <w:t>La procédure pour faire une exportation des abonnements Bonne Nouvelle pour l’éditeur du journal est la suivante :</w:t>
+      </w:r>
+    </w:p>
+    <w:p>
+      <w:pPr>
+        <w:pStyle w:val="ListParagraph"/>
+        <w:numPr>
+          <w:ilvl w:val="0"/>
+          <w:numId w:val="13"/>
+        </w:numPr>
+      </w:pPr>
+      <w:r>
+        <w:t>Fermer l’application</w:t>
+      </w:r>
+    </w:p>
+    <w:p>
+      <w:pPr>
+        <w:pStyle w:val="ListParagraph"/>
+        <w:numPr>
+          <w:ilvl w:val="0"/>
+          <w:numId w:val="13"/>
+        </w:numPr>
+      </w:pPr>
+      <w:r>
+        <w:t>Faire une copie du fichier de la base de données</w:t>
+      </w:r>
+    </w:p>
+    <w:p>
+      <w:pPr>
+        <w:pStyle w:val="ListParagraph"/>
+        <w:numPr>
+          <w:ilvl w:val="0"/>
+          <w:numId w:val="13"/>
+        </w:numPr>
+      </w:pPr>
+      <w:r>
+        <w:t>Relancer l’application</w:t>
+      </w:r>
+    </w:p>
+    <w:p>
+      <w:pPr>
+        <w:pStyle w:val="ListParagraph"/>
+        <w:numPr>
+          <w:ilvl w:val="0"/>
+          <w:numId w:val="13"/>
+        </w:numPr>
+      </w:pPr>
+      <w:r>
+        <w:t>Télécharger la copie du fichier de la base de données sur sa machine locale</w:t>
+      </w:r>
+    </w:p>
+    <w:p>
+      <w:pPr>
+        <w:pStyle w:val="ListParagraph"/>
+        <w:numPr>
+          <w:ilvl w:val="0"/>
+          <w:numId w:val="13"/>
+        </w:numPr>
+      </w:pPr>
+      <w:r>
+        <w:t xml:space="preserve">S’assurer que </w:t>
+      </w:r>
+      <w:r>
+        <w:rPr>
+          <w:rFonts w:ascii="Consolas" w:hAnsi="Consolas" w:cs="Consolas"/>
+          <w:sz w:val="20"/>
+          <w:szCs w:val="20"/>
+        </w:rPr>
+        <w:t>Data.Platform</w:t>
+      </w:r>
+      <w:r>
+        <w:t xml:space="preserve"> a été mis à jour (voir ci-dessus)</w:t>
+      </w:r>
+      <w:r>
+        <w:t xml:space="preserve"> et copier le fichier MAT[CH]sort le plus récent avec </w:t>
+      </w:r>
+      <w:r>
+        <w:t xml:space="preserve">le nom </w:t>
+      </w:r>
+      <w:r>
+        <w:rPr>
+          <w:rFonts w:ascii="Consolas" w:hAnsi="Consolas" w:cs="Consolas"/>
+          <w:sz w:val="20"/>
+          <w:szCs w:val="20"/>
+        </w:rPr>
+        <w:t>MAT[CH]sort.csv</w:t>
+      </w:r>
+      <w:r>
+        <w:t xml:space="preserve"> dans le dossier de l’exécutable (typiquement </w:t>
+      </w:r>
+      <w:bookmarkStart w:id="3" w:name="OLE_LINK5"/>
+      <w:r>
+        <w:rPr>
+          <w:rFonts w:ascii="Consolas" w:hAnsi="Consolas" w:cs="Consolas"/>
+          <w:sz w:val="20"/>
+          <w:szCs w:val="20"/>
+        </w:rPr>
+        <w:t>S:\</w:t>
+      </w:r>
+      <w:r>
+        <w:rPr>
+          <w:rFonts w:ascii="Consolas" w:hAnsi="Consolas" w:cs="Consolas"/>
+          <w:sz w:val="20"/>
+          <w:szCs w:val="20"/>
+        </w:rPr>
+        <w:t>git\core\cresus\</w:t>
+      </w:r>
+      <w:r>
+        <w:rPr>
+          <w:rFonts w:ascii="Consolas" w:hAnsi="Consolas" w:cs="Consolas"/>
+          <w:sz w:val="20"/>
+          <w:szCs w:val="20"/>
+        </w:rPr>
+        <w:t>Epsitec.Cresus\App.Aider\bin\Debug</w:t>
+      </w:r>
       <w:bookmarkEnd w:id="3"/>
-    </w:p>
-    <w:p>
-      <w:pPr>
-        <w:pStyle w:val="ListParagraph"/>
-        <w:numPr>
-          <w:ilvl w:val="0"/>
-          <w:numId w:val="9"/>
-        </w:numPr>
-      </w:pPr>
-      <w:r>
-        <w:t xml:space="preserve">Exécuter le projet </w:t>
-      </w:r>
-      <w:r>
-        <w:rPr>
-          <w:rFonts w:ascii="Consolas" w:hAnsi="Consolas" w:cs="Consolas"/>
-          <w:sz w:val="20"/>
-          <w:szCs w:val="20"/>
-        </w:rPr>
-        <w:t>Tool.Data.Platform</w:t>
-      </w:r>
-      <w:r>
-        <w:t xml:space="preserve"> pour mettre à jour le cache des NPA, etc.</w:t>
-      </w:r>
-    </w:p>
-    <w:p>
-      <w:pPr>
-        <w:pStyle w:val="ListParagraph"/>
-        <w:numPr>
-          <w:ilvl w:val="0"/>
-          <w:numId w:val="9"/>
-        </w:numPr>
-      </w:pPr>
-      <w:r>
-        <w:t xml:space="preserve">Faire un commit des fichiers modifiés sous </w:t>
-      </w:r>
-      <w:r>
-        <w:rPr>
-          <w:rFonts w:ascii="Consolas" w:hAnsi="Consolas" w:cs="Consolas"/>
-          <w:sz w:val="20"/>
-          <w:szCs w:val="20"/>
-        </w:rPr>
-        <w:t>S:\Epsitec.Cresus\</w:t>
-      </w:r>
-      <w:r>
-        <w:rPr>
-          <w:rFonts w:ascii="Consolas" w:hAnsi="Consolas" w:cs="Consolas"/>
-          <w:sz w:val="20"/>
-          <w:szCs w:val="20"/>
-        </w:rPr>
-        <w:softHyphen/>
-      </w:r>
-      <w:r>
-        <w:rPr>
-          <w:rFonts w:ascii="Consolas" w:hAnsi="Consolas" w:cs="Consolas"/>
-          <w:sz w:val="20"/>
-          <w:szCs w:val="20"/>
-        </w:rPr>
-        <w:t>Data.Plat</w:t>
-      </w:r>
-      <w:r>
-        <w:rPr>
-          <w:rFonts w:ascii="Consolas" w:hAnsi="Consolas" w:cs="Consolas"/>
-          <w:sz w:val="20"/>
-          <w:szCs w:val="20"/>
-        </w:rPr>
-        <w:t>form</w:t>
-      </w:r>
-    </w:p>
-    <w:p>
-      <w:pPr>
-        <w:pStyle w:val="Heading1"/>
-      </w:pPr>
-      <w:r>
-        <w:t xml:space="preserve">Exportation </w:t>
-      </w:r>
-      <w:r>
-        <w:t>« B</w:t>
-      </w:r>
-      <w:r>
-        <w:t xml:space="preserve">onne </w:t>
-      </w:r>
-      <w:r>
-        <w:t>N</w:t>
-      </w:r>
-      <w:r>
-        <w:t>ouvelle</w:t>
-      </w:r>
-      <w:r>
-        <w:t> »</w:t>
-      </w:r>
-    </w:p>
-    <w:p>
-      <w:r>
-        <w:t>La procédure pour faire une exportation des abonnements Bonne Nouvelle pour l’éditeur du journal est la suivante :</w:t>
-      </w:r>
-    </w:p>
-    <w:p>
-      <w:pPr>
-        <w:pStyle w:val="ListParagraph"/>
-        <w:numPr>
-          <w:ilvl w:val="0"/>
-          <w:numId w:val="13"/>
-        </w:numPr>
-      </w:pPr>
-      <w:r>
-        <w:t>Fermer l’application</w:t>
-      </w:r>
-    </w:p>
-    <w:p>
-      <w:pPr>
-        <w:pStyle w:val="ListParagraph"/>
-        <w:numPr>
-          <w:ilvl w:val="0"/>
-          <w:numId w:val="13"/>
-        </w:numPr>
-      </w:pPr>
-      <w:r>
-        <w:t>Faire une copie du fichier de la base de données</w:t>
-      </w:r>
-    </w:p>
-    <w:p>
-      <w:pPr>
-        <w:pStyle w:val="ListParagraph"/>
-        <w:numPr>
-          <w:ilvl w:val="0"/>
-          <w:numId w:val="13"/>
-        </w:numPr>
-      </w:pPr>
-      <w:r>
-        <w:t>Relancer l’application</w:t>
-      </w:r>
-    </w:p>
-    <w:p>
-      <w:pPr>
-        <w:pStyle w:val="ListParagraph"/>
-        <w:numPr>
-          <w:ilvl w:val="0"/>
-          <w:numId w:val="13"/>
-        </w:numPr>
-      </w:pPr>
-      <w:r>
-        <w:t>Télécharger la copie du fichier de la base de données sur sa machine locale</w:t>
-      </w:r>
-    </w:p>
-    <w:p>
-      <w:pPr>
-        <w:pStyle w:val="ListParagraph"/>
-        <w:numPr>
-          <w:ilvl w:val="0"/>
-          <w:numId w:val="13"/>
-        </w:numPr>
-      </w:pPr>
-      <w:r>
-        <w:t xml:space="preserve">S’assurer que </w:t>
-      </w:r>
-      <w:r>
-        <w:rPr>
-          <w:rFonts w:ascii="Consolas" w:hAnsi="Consolas" w:cs="Consolas"/>
-          <w:sz w:val="20"/>
-          <w:szCs w:val="20"/>
-        </w:rPr>
-        <w:t>Data.Platform</w:t>
-      </w:r>
-      <w:r>
-        <w:t xml:space="preserve"> a été mis à jour (voir ci-dessus)</w:t>
-      </w:r>
-      <w:r>
-        <w:t xml:space="preserve"> et copier le fichier MAT[CH]sort le plus récent avec </w:t>
-      </w:r>
-      <w:r>
-        <w:t xml:space="preserve">le nom </w:t>
-      </w:r>
-      <w:r>
-        <w:rPr>
-          <w:rFonts w:ascii="Consolas" w:hAnsi="Consolas" w:cs="Consolas"/>
-          <w:sz w:val="20"/>
-          <w:szCs w:val="20"/>
-        </w:rPr>
-        <w:t>MAT[CH]sort.csv</w:t>
-      </w:r>
-      <w:r>
-        <w:t xml:space="preserve"> dans le dossier de l’exécutable (typiquement </w:t>
-      </w:r>
-      <w:bookmarkStart w:id="4" w:name="OLE_LINK5"/>
-      <w:bookmarkStart w:id="5" w:name="_GoBack"/>
-      <w:r>
-        <w:rPr>
-          <w:rFonts w:ascii="Consolas" w:hAnsi="Consolas" w:cs="Consolas"/>
-          <w:sz w:val="20"/>
-          <w:szCs w:val="20"/>
-        </w:rPr>
-        <w:t>S:\Epsitec.Cresus\App.Aider\bin\Debug</w:t>
-      </w:r>
-      <w:bookmarkEnd w:id="4"/>
-      <w:bookmarkEnd w:id="5"/>
       <w:r>
         <w:t>)</w:t>
       </w:r>
       <w:r>
         <w:t>.</w:t>
       </w:r>
-    </w:p>
-    <w:p>
-      <w:pPr>
-        <w:pStyle w:val="ListParagraph"/>
-      </w:pPr>
-      <w:r>
-        <w:t xml:space="preserve">Le fichier source se trouve dans </w:t>
-      </w:r>
-      <w:r>
-        <w:rPr>
-          <w:rFonts w:ascii="Consolas" w:hAnsi="Consolas" w:cs="Consolas"/>
-          <w:sz w:val="20"/>
-          <w:szCs w:val="20"/>
-        </w:rPr>
-        <w:t>S:\Epsitec.Cresus\</w:t>
-      </w:r>
-      <w:r>
-        <w:rPr>
-          <w:rFonts w:ascii="Consolas" w:hAnsi="Consolas" w:cs="Consolas"/>
-          <w:sz w:val="20"/>
-          <w:szCs w:val="20"/>
-        </w:rPr>
-        <w:softHyphen/>
-      </w:r>
-      <w:r>
-        <w:rPr>
-          <w:rFonts w:ascii="Consolas" w:hAnsi="Consolas" w:cs="Consolas"/>
-          <w:sz w:val="20"/>
-          <w:szCs w:val="20"/>
-        </w:rPr>
-        <w:t>Data.Plat</w:t>
-      </w:r>
-      <w:r>
-        <w:rPr>
-          <w:rFonts w:ascii="Consolas" w:hAnsi="Consolas" w:cs="Consolas"/>
-          <w:sz w:val="20"/>
-          <w:szCs w:val="20"/>
-        </w:rPr>
-        <w:t>form</w:t>
-      </w:r>
-      <w:r>
-        <w:rPr>
-          <w:rFonts w:ascii="Consolas" w:hAnsi="Consolas" w:cs="Consolas"/>
-          <w:sz w:val="20"/>
-          <w:szCs w:val="20"/>
-        </w:rPr>
-        <w:t>\DataFiles</w:t>
-      </w:r>
-      <w:r>
-        <w:t>.</w:t>
+      <w:r>
+        <w:fldChar w:fldCharType="begin"/>
+      </w:r>
+      <w:r>
+        <w:instrText xml:space="preserve"> LISTNUM </w:instrText>
+      </w:r>
+      <w:r>
+        <w:fldChar w:fldCharType="end"/>
+      </w:r>
+      <w:r>
+        <w:t>tool.data</w:t>
       </w:r>
     </w:p>
     <w:p>
@@ -4494,7 +4458,6 @@
   <w:style w:type="character" w:default="1" w:styleId="DefaultParagraphFont">
     <w:name w:val="Default Paragraph Font"/>
     <w:uiPriority w:val="1"/>
-    <w:semiHidden/>
     <w:unhideWhenUsed/>
   </w:style>
   <w:style w:type="table" w:default="1" w:styleId="TableNormal">
@@ -4908,7 +4871,6 @@
   <w:style w:type="character" w:default="1" w:styleId="DefaultParagraphFont">
     <w:name w:val="Default Paragraph Font"/>
     <w:uiPriority w:val="1"/>
-    <w:semiHidden/>
     <w:unhideWhenUsed/>
   </w:style>
   <w:style w:type="table" w:default="1" w:styleId="TableNormal">

</xml_diff>

<commit_message>
Aider: mise à jour de la doc Data.Platform
</commit_message>
<xml_diff>
--- a/Epsitec.Cresus/External/Documentation/Products/EERV - Aider/Procédures.docx
+++ b/Epsitec.Cresus/External/Documentation/Products/EERV - Aider/Procédures.docx
@@ -1,6 +1,6 @@
 
 <file path=word/document.xml><?xml version="1.0" encoding="utf-8"?>
-<w:document xmlns:wpc="http://schemas.microsoft.com/office/word/2010/wordprocessingCanvas" xmlns:mc="http://schemas.openxmlformats.org/markup-compatibility/2006" xmlns:o="urn:schemas-microsoft-com:office:office" xmlns:r="http://schemas.openxmlformats.org/officeDocument/2006/relationships" xmlns:m="http://schemas.openxmlformats.org/officeDocument/2006/math" xmlns:v="urn:schemas-microsoft-com:vml" xmlns:wp14="http://schemas.microsoft.com/office/word/2010/wordprocessingDrawing" xmlns:wp="http://schemas.openxmlformats.org/drawingml/2006/wordprocessingDrawing" xmlns:w10="urn:schemas-microsoft-com:office:word" xmlns:w="http://schemas.openxmlformats.org/wordprocessingml/2006/main" xmlns:w14="http://schemas.microsoft.com/office/word/2010/wordml" xmlns:wpg="http://schemas.microsoft.com/office/word/2010/wordprocessingGroup" xmlns:wpi="http://schemas.microsoft.com/office/word/2010/wordprocessingInk" xmlns:wne="http://schemas.microsoft.com/office/word/2006/wordml" xmlns:wps="http://schemas.microsoft.com/office/word/2010/wordprocessingShape" mc:Ignorable="w14 wp14">
+<w:document xmlns:wpc="http://schemas.microsoft.com/office/word/2010/wordprocessingCanvas" xmlns:mc="http://schemas.openxmlformats.org/markup-compatibility/2006" xmlns:o="urn:schemas-microsoft-com:office:office" xmlns:r="http://schemas.openxmlformats.org/officeDocument/2006/relationships" xmlns:m="http://schemas.openxmlformats.org/officeDocument/2006/math" xmlns:v="urn:schemas-microsoft-com:vml" xmlns:wp14="http://schemas.microsoft.com/office/word/2010/wordprocessingDrawing" xmlns:wp="http://schemas.openxmlformats.org/drawingml/2006/wordprocessingDrawing" xmlns:w10="urn:schemas-microsoft-com:office:word" xmlns:w="http://schemas.openxmlformats.org/wordprocessingml/2006/main" xmlns:w14="http://schemas.microsoft.com/office/word/2010/wordml" xmlns:w15="http://schemas.microsoft.com/office/word/2012/wordml" xmlns:wpg="http://schemas.microsoft.com/office/word/2010/wordprocessingGroup" xmlns:wpi="http://schemas.microsoft.com/office/word/2010/wordprocessingInk" xmlns:wne="http://schemas.microsoft.com/office/word/2006/wordml" xmlns:wps="http://schemas.microsoft.com/office/word/2010/wordprocessingShape" mc:Ignorable="w14 w15 wp14">
   <w:body>
     <w:p>
       <w:pPr>
@@ -776,6 +776,7 @@
         <w:pStyle w:val="Heading1"/>
       </w:pPr>
       <w:r>
+        <w:lastRenderedPageBreak/>
         <w:t>Mise à jour de l’application</w:t>
       </w:r>
     </w:p>
@@ -933,7 +934,7 @@
       <w:r>
         <w:t xml:space="preserve"> </w:t>
       </w:r>
-      <w:hyperlink r:id="rId8" w:history="1">
+      <w:hyperlink r:id="rId7" w:history="1">
         <w:r>
           <w:rPr>
             <w:rFonts w:ascii="Consolas" w:hAnsi="Consolas" w:cs="Consolas"/>
@@ -1323,6 +1324,7 @@
         </w:numPr>
       </w:pPr>
       <w:r>
+        <w:lastRenderedPageBreak/>
         <w:t xml:space="preserve">Éditer les appels à </w:t>
       </w:r>
       <w:r>
@@ -1435,7 +1437,7 @@
       <w:r>
         <w:t>. (</w:t>
       </w:r>
-      <w:hyperlink r:id="rId9" w:history="1">
+      <w:hyperlink r:id="rId8" w:history="1">
         <w:r>
           <w:rPr>
             <w:rStyle w:val="Hyperlink"/>
@@ -1635,7 +1637,11 @@
         </w:numPr>
       </w:pPr>
       <w:r>
-        <w:t>Il peut manquer la colonne sexe ou date de naissance. Dans ces cas, l’algorithme a de la peine à trouver les correspondances. Il est possible de ne pas tenir compte de ces deux colonnes, mais le nombre de faux-positifs risque d’augmenter. A faire avec prudence.</w:t>
+        <w:t xml:space="preserve">Il peut manquer la colonne sexe ou date de naissance. Dans ces cas, l’algorithme a de la peine à trouver les correspondances. Il est possible de ne pas tenir compte de ces </w:t>
+      </w:r>
+      <w:r>
+        <w:lastRenderedPageBreak/>
+        <w:t>deux colonnes, mais le nombre de faux-positifs risque d’augmenter. A faire avec prudence.</w:t>
       </w:r>
     </w:p>
     <w:p>
@@ -2008,6 +2014,7 @@
         <w:pStyle w:val="Heading1"/>
       </w:pPr>
       <w:r>
+        <w:lastRenderedPageBreak/>
         <w:t>Job</w:t>
       </w:r>
     </w:p>
@@ -2034,47 +2041,166 @@
         <w:pStyle w:val="Heading1"/>
       </w:pPr>
       <w:r>
+        <w:lastRenderedPageBreak/>
         <w:t>Mise à jour de Data.Platform</w:t>
       </w:r>
     </w:p>
     <w:p>
       <w:r>
-        <w:t>Le projet Data.Platform intègre des données de La Poste suisse (MAT[CH]sort, etc.) et d’autres sources. Ces données changent régulièrement et sont mises à jour. Il faut donc périodiquement s’assurer que ces informations sont toujours à jour.</w:t>
-      </w:r>
-    </w:p>
-    <w:p>
-      <w:pPr>
-        <w:pStyle w:val="ListParagraph"/>
-        <w:numPr>
-          <w:ilvl w:val="0"/>
-          <w:numId w:val="9"/>
-        </w:numPr>
-      </w:pPr>
-      <w:r>
-        <w:t>Mettre à jour le fichier Mat[CH]sort :</w:t>
-      </w:r>
-    </w:p>
-    <w:p>
-      <w:pPr>
-        <w:pStyle w:val="ListParagraph"/>
-        <w:numPr>
-          <w:ilvl w:val="1"/>
-          <w:numId w:val="9"/>
-        </w:numPr>
-      </w:pPr>
-      <w:r>
-        <w:t xml:space="preserve">Téléchargement à partir de </w:t>
-      </w:r>
-      <w:hyperlink r:id="rId10" w:history="1">
-        <w:r>
-          <w:rPr>
-            <w:rStyle w:val="Hyperlink"/>
-          </w:rPr>
-          <w:t>http://www.post.ch/post-startseite/post-adress-services-match/post-direct-marketing-datengrundlage/post-direct-marketing-login-downloadcenter.htm</w:t>
-        </w:r>
-      </w:hyperlink>
-      <w:r>
-        <w:t xml:space="preserve">, login </w:t>
+        <w:t xml:space="preserve">Le projet Data.Platform intègre des données de La Poste suisse (MAT[CH]sort, etc.) et d’autres sources. </w:t>
+      </w:r>
+      <w:r>
+        <w:t>Au démarrage du serveur une vérification des données MATCH à disposition sur le site de la poste est effectuée. Si un nouveau jeu de données est disponible, le client Match va télécharger les données et les dé zipper sur le serveur dans le dossier :</w:t>
+      </w:r>
+    </w:p>
+    <w:p>
+      <w:r>
+        <w:t>Users\XXXXXX\AppData\Roaming\Epsitec</w:t>
+      </w:r>
+      <w:r>
+        <w:br/>
+      </w:r>
+      <w:r>
+        <w:br/>
+      </w:r>
+      <w:r>
+        <w:t>C</w:t>
+      </w:r>
+      <w:r>
+        <w:t>e cache local des</w:t>
+      </w:r>
+      <w:r>
+        <w:t xml:space="preserve"> données match contiens différents fichiers :</w:t>
+      </w:r>
+    </w:p>
+    <w:p>
+      <w:r>
+        <w:t xml:space="preserve"> </w:t>
+      </w:r>
+      <w:r>
+        <w:t>s</w:t>
+      </w:r>
+      <w:bookmarkStart w:id="0" w:name="_GoBack"/>
+      <w:bookmarkEnd w:id="0"/>
+      <w:r>
+        <w:t>wisspost.csv la copie des données Match la plus récente</w:t>
+      </w:r>
+    </w:p>
+    <w:p>
+      <w:r>
+        <w:t>swisspost.meta contient la dernière version utilisée par le client Match</w:t>
+      </w:r>
+    </w:p>
+    <w:p>
+      <w:r>
+        <w:br/>
+        <w:t>swisspost|house|street|zip .csv des sous-ensembles de données Match produit par l’ETL depuis la copie des données Match.</w:t>
+      </w:r>
+      <w:r>
+        <w:br/>
+      </w:r>
+      <w:r>
+        <w:br/>
+        <w:t xml:space="preserve">Ces fichiers sont utilisés pour alimenter les différents dépôts de Data.Platform. </w:t>
+      </w:r>
+      <w:r>
+        <w:br/>
+        <w:t>Ils sont reconstruits à chaque mise à jour Match.</w:t>
+      </w:r>
+      <w:r>
+        <w:br/>
+      </w:r>
+      <w:r>
+        <w:br/>
+        <w:t>En cas de problème avec la mise à jour on peut essayer d’effacer ces fichiers pour reconstruire le cache au prochain démarrage.</w:t>
+      </w:r>
+    </w:p>
+    <w:p>
+      <w:pPr>
+        <w:pStyle w:val="Heading1"/>
+      </w:pPr>
+      <w:r>
+        <w:t xml:space="preserve">Exportation </w:t>
+      </w:r>
+      <w:r>
+        <w:t>« B</w:t>
+      </w:r>
+      <w:r>
+        <w:t xml:space="preserve">onne </w:t>
+      </w:r>
+      <w:r>
+        <w:t>N</w:t>
+      </w:r>
+      <w:r>
+        <w:t>ouvelle</w:t>
+      </w:r>
+      <w:r>
+        <w:t> »</w:t>
+      </w:r>
+    </w:p>
+    <w:p>
+      <w:r>
+        <w:t>La procédure pour faire une exportation des abonnements Bonne Nouvelle pour l’éditeur du journal est la suivante :</w:t>
+      </w:r>
+    </w:p>
+    <w:p>
+      <w:pPr>
+        <w:pStyle w:val="ListParagraph"/>
+        <w:numPr>
+          <w:ilvl w:val="0"/>
+          <w:numId w:val="13"/>
+        </w:numPr>
+      </w:pPr>
+      <w:r>
+        <w:t>Fermer l’application</w:t>
+      </w:r>
+    </w:p>
+    <w:p>
+      <w:pPr>
+        <w:pStyle w:val="ListParagraph"/>
+        <w:numPr>
+          <w:ilvl w:val="0"/>
+          <w:numId w:val="13"/>
+        </w:numPr>
+      </w:pPr>
+      <w:r>
+        <w:t>Faire une copie du fichier de la base de données</w:t>
+      </w:r>
+    </w:p>
+    <w:p>
+      <w:pPr>
+        <w:pStyle w:val="ListParagraph"/>
+        <w:numPr>
+          <w:ilvl w:val="0"/>
+          <w:numId w:val="13"/>
+        </w:numPr>
+      </w:pPr>
+      <w:r>
+        <w:t>Relancer l’application</w:t>
+      </w:r>
+    </w:p>
+    <w:p>
+      <w:pPr>
+        <w:pStyle w:val="ListParagraph"/>
+        <w:numPr>
+          <w:ilvl w:val="0"/>
+          <w:numId w:val="13"/>
+        </w:numPr>
+      </w:pPr>
+      <w:r>
+        <w:t>Télécharger la copie du fichier de la base de données sur sa machine locale</w:t>
+      </w:r>
+    </w:p>
+    <w:p>
+      <w:pPr>
+        <w:pStyle w:val="ListParagraph"/>
+        <w:numPr>
+          <w:ilvl w:val="0"/>
+          <w:numId w:val="13"/>
+        </w:numPr>
+      </w:pPr>
+      <w:r>
+        <w:t xml:space="preserve">S’assurer que </w:t>
       </w:r>
       <w:r>
         <w:rPr>
@@ -2082,10 +2208,16 @@
           <w:sz w:val="20"/>
           <w:szCs w:val="20"/>
         </w:rPr>
-        <w:t>arnaud@epsitec.ch</w:t>
-      </w:r>
-      <w:r>
-        <w:t xml:space="preserve">, password </w:t>
+        <w:t>Data.Platform</w:t>
+      </w:r>
+      <w:r>
+        <w:t xml:space="preserve"> a été mis à jour (voir ci-dessus)</w:t>
+      </w:r>
+      <w:r>
+        <w:t xml:space="preserve"> et copier le fichier MAT[CH]sort le plus récent avec </w:t>
+      </w:r>
+      <w:r>
+        <w:t xml:space="preserve">le nom </w:t>
       </w:r>
       <w:r>
         <w:rPr>
@@ -2093,60 +2225,19 @@
           <w:sz w:val="20"/>
           <w:szCs w:val="20"/>
         </w:rPr>
-        <w:t>TADF8%PYC</w:t>
-      </w:r>
-      <w:r>
-        <w:t xml:space="preserve">, sélectionner </w:t>
-      </w:r>
-      <w:r>
-        <w:t>« </w:t>
-      </w:r>
-      <w:r>
-        <w:t>Adressstammdaten</w:t>
-      </w:r>
-      <w:r>
-        <w:t> »</w:t>
-      </w:r>
-      <w:r>
-        <w:t>, Stammdaten, Bestand.</w:t>
-      </w:r>
-    </w:p>
-    <w:p>
-      <w:pPr>
-        <w:pStyle w:val="ListParagraph"/>
-        <w:numPr>
-          <w:ilvl w:val="1"/>
-          <w:numId w:val="9"/>
-        </w:numPr>
-      </w:pPr>
-      <w:r>
-        <w:t xml:space="preserve">Copie de la version décomprimée dans </w:t>
-      </w:r>
+        <w:t>MAT[CH]sort.csv</w:t>
+      </w:r>
+      <w:r>
+        <w:t xml:space="preserve"> dans le dossier de l’exécutable (typiquement </w:t>
+      </w:r>
+      <w:bookmarkStart w:id="1" w:name="OLE_LINK5"/>
       <w:r>
         <w:rPr>
           <w:rFonts w:ascii="Consolas" w:hAnsi="Consolas" w:cs="Consolas"/>
           <w:sz w:val="20"/>
           <w:szCs w:val="20"/>
         </w:rPr>
-        <w:t>S:\git\core\cresus\Epsitec.Cresus\Data.Platform\DataFiles</w:t>
-      </w:r>
-      <w:r>
-        <w:br/>
-      </w:r>
-      <w:r>
-        <w:t xml:space="preserve">(ne pas </w:t>
-      </w:r>
-      <w:r>
-        <w:t>ajouter au dépôt</w:t>
-      </w:r>
-      <w:r>
-        <w:t>)</w:t>
-      </w:r>
-      <w:r>
-        <w:t xml:space="preserve"> et ensuite créer une copie sous :</w:t>
-      </w:r>
-      <w:r>
-        <w:br/>
+        <w:t>S:\</w:t>
       </w:r>
       <w:r>
         <w:rPr>
@@ -2154,7 +2245,7 @@
           <w:sz w:val="20"/>
           <w:szCs w:val="20"/>
         </w:rPr>
-        <w:t>S:\git\core\cresus\Epsitec.Cresus\Tool.Data.Platform\bin\Debug</w:t>
+        <w:t>git\core\cresus\</w:t>
       </w:r>
       <w:r>
         <w:rPr>
@@ -2162,339 +2253,9 @@
           <w:sz w:val="20"/>
           <w:szCs w:val="20"/>
         </w:rPr>
-        <w:br/>
-      </w:r>
-      <w:r>
-        <w:t xml:space="preserve">avec le nom </w:t>
-      </w:r>
-      <w:r>
-        <w:rPr>
-          <w:rFonts w:ascii="Consolas" w:hAnsi="Consolas" w:cs="Consolas"/>
-          <w:sz w:val="20"/>
-          <w:szCs w:val="20"/>
-        </w:rPr>
-        <w:t>MAT[CH]sort.csv</w:t>
-      </w:r>
-    </w:p>
-    <w:p>
-      <w:pPr>
-        <w:pStyle w:val="ListParagraph"/>
-        <w:numPr>
-          <w:ilvl w:val="0"/>
-          <w:numId w:val="9"/>
-        </w:numPr>
-      </w:pPr>
-      <w:r>
-        <w:t>Mettre à jour MAT[CH]street Schweiz light :</w:t>
-      </w:r>
-    </w:p>
-    <w:p>
-      <w:pPr>
-        <w:pStyle w:val="ListParagraph"/>
-        <w:numPr>
-          <w:ilvl w:val="1"/>
-          <w:numId w:val="9"/>
-        </w:numPr>
-      </w:pPr>
-      <w:r>
-        <w:t>Téléchargement</w:t>
-      </w:r>
-      <w:r>
-        <w:t xml:space="preserve"> </w:t>
-      </w:r>
-      <w:hyperlink r:id="rId11" w:history="1">
-        <w:r>
-          <w:rPr>
-            <w:rStyle w:val="Hyperlink"/>
-          </w:rPr>
-          <w:t>http://www.post.ch/post-startseite/post-adress-services-match/post-direct-marketing-datengrundlage/post-adress-services-downloadcenter.htm</w:t>
-        </w:r>
-      </w:hyperlink>
-      <w:r>
-        <w:t>.</w:t>
-      </w:r>
-    </w:p>
-    <w:p>
-      <w:pPr>
-        <w:pStyle w:val="ListParagraph"/>
-        <w:numPr>
-          <w:ilvl w:val="1"/>
-          <w:numId w:val="9"/>
-        </w:numPr>
-      </w:pPr>
-      <w:r>
-        <w:t xml:space="preserve">Copier le fichier contenu dans l’archive </w:t>
-      </w:r>
-      <w:r>
-        <w:t xml:space="preserve">vers </w:t>
-      </w:r>
-      <w:r>
-        <w:t xml:space="preserve">le fichier </w:t>
-      </w:r>
-      <w:bookmarkStart w:id="0" w:name="OLE_LINK3"/>
-      <w:bookmarkStart w:id="1" w:name="OLE_LINK4"/>
-      <w:r>
-        <w:rPr>
-          <w:rFonts w:ascii="Consolas" w:hAnsi="Consolas" w:cs="Consolas"/>
-          <w:sz w:val="20"/>
-          <w:szCs w:val="20"/>
-        </w:rPr>
-        <w:t>S:\Epsitec.Cresus\</w:t>
-      </w:r>
-      <w:r>
-        <w:rPr>
-          <w:rFonts w:ascii="Consolas" w:hAnsi="Consolas" w:cs="Consolas"/>
-          <w:sz w:val="20"/>
-          <w:szCs w:val="20"/>
-        </w:rPr>
-        <w:softHyphen/>
-      </w:r>
-      <w:r>
-        <w:rPr>
-          <w:rFonts w:ascii="Consolas" w:hAnsi="Consolas" w:cs="Consolas"/>
-          <w:sz w:val="20"/>
-          <w:szCs w:val="20"/>
-        </w:rPr>
-        <w:t>Data.Plat</w:t>
-      </w:r>
-      <w:r>
-        <w:rPr>
-          <w:rFonts w:ascii="Consolas" w:hAnsi="Consolas" w:cs="Consolas"/>
-          <w:sz w:val="20"/>
-          <w:szCs w:val="20"/>
-        </w:rPr>
-        <w:t>form\DataF</w:t>
-      </w:r>
-      <w:r>
-        <w:rPr>
-          <w:rFonts w:ascii="Consolas" w:hAnsi="Consolas" w:cs="Consolas"/>
-          <w:sz w:val="20"/>
-          <w:szCs w:val="20"/>
-        </w:rPr>
-        <w:t>iles\Match</w:t>
-      </w:r>
-      <w:r>
-        <w:rPr>
-          <w:rFonts w:ascii="Consolas" w:hAnsi="Consolas" w:cs="Consolas"/>
-          <w:sz w:val="20"/>
-          <w:szCs w:val="20"/>
-        </w:rPr>
-        <w:softHyphen/>
-        <w:t>StreetLight.zip</w:t>
-      </w:r>
-      <w:bookmarkEnd w:id="0"/>
+        <w:t>Epsitec.Cresus\App.Aider\bin\Debug</w:t>
+      </w:r>
       <w:bookmarkEnd w:id="1"/>
-    </w:p>
-    <w:p>
-      <w:pPr>
-        <w:pStyle w:val="ListParagraph"/>
-        <w:numPr>
-          <w:ilvl w:val="0"/>
-          <w:numId w:val="9"/>
-        </w:numPr>
-      </w:pPr>
-      <w:r>
-        <w:t xml:space="preserve">Exécuter le projet </w:t>
-      </w:r>
-      <w:r>
-        <w:rPr>
-          <w:rFonts w:ascii="Consolas" w:hAnsi="Consolas" w:cs="Consolas"/>
-          <w:sz w:val="20"/>
-          <w:szCs w:val="20"/>
-        </w:rPr>
-        <w:t>Tool.Data.Platform</w:t>
-      </w:r>
-      <w:r>
-        <w:t xml:space="preserve"> pour mettre à jour le cache des NPA, etc.</w:t>
-      </w:r>
-    </w:p>
-    <w:p>
-      <w:pPr>
-        <w:pStyle w:val="ListParagraph"/>
-        <w:numPr>
-          <w:ilvl w:val="0"/>
-          <w:numId w:val="9"/>
-        </w:numPr>
-      </w:pPr>
-      <w:r>
-        <w:t xml:space="preserve">Faire un commit des fichiers modifiés sous </w:t>
-      </w:r>
-      <w:bookmarkStart w:id="2" w:name="_GoBack"/>
-      <w:bookmarkEnd w:id="2"/>
-      <w:r>
-        <w:rPr>
-          <w:rFonts w:ascii="Consolas" w:hAnsi="Consolas" w:cs="Consolas"/>
-          <w:sz w:val="20"/>
-          <w:szCs w:val="20"/>
-        </w:rPr>
-        <w:t>Epsitec.Cresus\</w:t>
-      </w:r>
-      <w:r>
-        <w:rPr>
-          <w:rFonts w:ascii="Consolas" w:hAnsi="Consolas" w:cs="Consolas"/>
-          <w:sz w:val="20"/>
-          <w:szCs w:val="20"/>
-        </w:rPr>
-        <w:softHyphen/>
-      </w:r>
-      <w:r>
-        <w:rPr>
-          <w:rFonts w:ascii="Consolas" w:hAnsi="Consolas" w:cs="Consolas"/>
-          <w:sz w:val="20"/>
-          <w:szCs w:val="20"/>
-        </w:rPr>
-        <w:t>Data.Plat</w:t>
-      </w:r>
-      <w:r>
-        <w:rPr>
-          <w:rFonts w:ascii="Consolas" w:hAnsi="Consolas" w:cs="Consolas"/>
-          <w:sz w:val="20"/>
-          <w:szCs w:val="20"/>
-        </w:rPr>
-        <w:t>form</w:t>
-      </w:r>
-    </w:p>
-    <w:p>
-      <w:pPr>
-        <w:pStyle w:val="Heading1"/>
-      </w:pPr>
-      <w:r>
-        <w:t xml:space="preserve">Exportation </w:t>
-      </w:r>
-      <w:r>
-        <w:t>« B</w:t>
-      </w:r>
-      <w:r>
-        <w:t xml:space="preserve">onne </w:t>
-      </w:r>
-      <w:r>
-        <w:t>N</w:t>
-      </w:r>
-      <w:r>
-        <w:t>ouvelle</w:t>
-      </w:r>
-      <w:r>
-        <w:t> »</w:t>
-      </w:r>
-    </w:p>
-    <w:p>
-      <w:r>
-        <w:t>La procédure pour faire une exportation des abonnements Bonne Nouvelle pour l’éditeur du journal est la suivante :</w:t>
-      </w:r>
-    </w:p>
-    <w:p>
-      <w:pPr>
-        <w:pStyle w:val="ListParagraph"/>
-        <w:numPr>
-          <w:ilvl w:val="0"/>
-          <w:numId w:val="13"/>
-        </w:numPr>
-      </w:pPr>
-      <w:r>
-        <w:t>Fermer l’application</w:t>
-      </w:r>
-    </w:p>
-    <w:p>
-      <w:pPr>
-        <w:pStyle w:val="ListParagraph"/>
-        <w:numPr>
-          <w:ilvl w:val="0"/>
-          <w:numId w:val="13"/>
-        </w:numPr>
-      </w:pPr>
-      <w:r>
-        <w:t>Faire une copie du fichier de la base de données</w:t>
-      </w:r>
-    </w:p>
-    <w:p>
-      <w:pPr>
-        <w:pStyle w:val="ListParagraph"/>
-        <w:numPr>
-          <w:ilvl w:val="0"/>
-          <w:numId w:val="13"/>
-        </w:numPr>
-      </w:pPr>
-      <w:r>
-        <w:t>Relancer l’application</w:t>
-      </w:r>
-    </w:p>
-    <w:p>
-      <w:pPr>
-        <w:pStyle w:val="ListParagraph"/>
-        <w:numPr>
-          <w:ilvl w:val="0"/>
-          <w:numId w:val="13"/>
-        </w:numPr>
-      </w:pPr>
-      <w:r>
-        <w:t>Télécharger la copie du fichier de la base de données sur sa machine locale</w:t>
-      </w:r>
-    </w:p>
-    <w:p>
-      <w:pPr>
-        <w:pStyle w:val="ListParagraph"/>
-        <w:numPr>
-          <w:ilvl w:val="0"/>
-          <w:numId w:val="13"/>
-        </w:numPr>
-      </w:pPr>
-      <w:r>
-        <w:t xml:space="preserve">S’assurer que </w:t>
-      </w:r>
-      <w:r>
-        <w:rPr>
-          <w:rFonts w:ascii="Consolas" w:hAnsi="Consolas" w:cs="Consolas"/>
-          <w:sz w:val="20"/>
-          <w:szCs w:val="20"/>
-        </w:rPr>
-        <w:t>Data.Platform</w:t>
-      </w:r>
-      <w:r>
-        <w:t xml:space="preserve"> a été mis à jour (voir ci-dessus)</w:t>
-      </w:r>
-      <w:r>
-        <w:t xml:space="preserve"> et copier le fichier MAT[CH]sort le plus récent avec </w:t>
-      </w:r>
-      <w:r>
-        <w:t xml:space="preserve">le nom </w:t>
-      </w:r>
-      <w:r>
-        <w:rPr>
-          <w:rFonts w:ascii="Consolas" w:hAnsi="Consolas" w:cs="Consolas"/>
-          <w:sz w:val="20"/>
-          <w:szCs w:val="20"/>
-        </w:rPr>
-        <w:t>MAT[CH]sort.csv</w:t>
-      </w:r>
-      <w:r>
-        <w:t xml:space="preserve"> dans le dossier de l’exécutable (typiquement </w:t>
-      </w:r>
-      <w:bookmarkStart w:id="3" w:name="OLE_LINK5"/>
-      <w:r>
-        <w:rPr>
-          <w:rFonts w:ascii="Consolas" w:hAnsi="Consolas" w:cs="Consolas"/>
-          <w:sz w:val="20"/>
-          <w:szCs w:val="20"/>
-        </w:rPr>
-        <w:t>S:\</w:t>
-      </w:r>
-      <w:r>
-        <w:rPr>
-          <w:rFonts w:ascii="Consolas" w:hAnsi="Consolas" w:cs="Consolas"/>
-          <w:sz w:val="20"/>
-          <w:szCs w:val="20"/>
-        </w:rPr>
-        <w:t>git\core\cresus\</w:t>
-      </w:r>
-      <w:r>
-        <w:rPr>
-          <w:rFonts w:ascii="Consolas" w:hAnsi="Consolas" w:cs="Consolas"/>
-          <w:sz w:val="20"/>
-          <w:szCs w:val="20"/>
-        </w:rPr>
-        <w:t>Epsitec.Cresus\App.Aider\bin\Debug</w:t>
-      </w:r>
-      <w:bookmarkEnd w:id="3"/>
       <w:r>
         <w:t>)</w:t>
       </w:r>
@@ -2713,9 +2474,10 @@
         </w:numPr>
       </w:pPr>
       <w:r>
+        <w:lastRenderedPageBreak/>
         <w:t xml:space="preserve">Jean-Michel Sordet (responsable du projet à l’EERV) : </w:t>
       </w:r>
-      <w:hyperlink r:id="rId12" w:history="1">
+      <w:hyperlink r:id="rId9" w:history="1">
         <w:r>
           <w:rPr>
             <w:rStyle w:val="Hyperlink"/>
@@ -2741,7 +2503,7 @@
       <w:r>
         <w:br/>
       </w:r>
-      <w:hyperlink r:id="rId13" w:history="1">
+      <w:hyperlink r:id="rId10" w:history="1">
         <w:r>
           <w:rPr>
             <w:rStyle w:val="Hyperlink"/>
@@ -2752,7 +2514,7 @@
       <w:r>
         <w:t xml:space="preserve">, </w:t>
       </w:r>
-      <w:hyperlink r:id="rId14" w:history="1">
+      <w:hyperlink r:id="rId11" w:history="1">
         <w:r>
           <w:rPr>
             <w:rStyle w:val="Hyperlink"/>
@@ -2775,7 +2537,7 @@
       <w:r>
         <w:t xml:space="preserve">Gérard Jaton (responsable de l’informatique à l’EERV) : </w:t>
       </w:r>
-      <w:hyperlink r:id="rId15" w:history="1">
+      <w:hyperlink r:id="rId12" w:history="1">
         <w:r>
           <w:rPr>
             <w:rStyle w:val="Hyperlink"/>
@@ -2795,7 +2557,7 @@
       <w:r>
         <w:t xml:space="preserve">Paolo Mariani (responsable du BN à l’EERV) : </w:t>
       </w:r>
-      <w:hyperlink r:id="rId16" w:history="1">
+      <w:hyperlink r:id="rId13" w:history="1">
         <w:r>
           <w:rPr>
             <w:rStyle w:val="Hyperlink"/>
@@ -2818,7 +2580,7 @@
       <w:r>
         <w:t xml:space="preserve"> </w:t>
       </w:r>
-      <w:hyperlink r:id="rId17" w:history="1">
+      <w:hyperlink r:id="rId14" w:history="1">
         <w:r>
           <w:rPr>
             <w:rStyle w:val="Hyperlink"/>
@@ -2838,7 +2600,7 @@
       <w:r>
         <w:t>Avertir le service informatique de Tamedia (</w:t>
       </w:r>
-      <w:hyperlink r:id="rId18" w:history="1">
+      <w:hyperlink r:id="rId15" w:history="1">
         <w:r>
           <w:rPr>
             <w:rStyle w:val="Hyperlink"/>
@@ -2937,7 +2699,7 @@
     </w:p>
     <w:p/>
     <w:sectPr>
-      <w:footerReference w:type="default" r:id="rId19"/>
+      <w:footerReference w:type="default" r:id="rId16"/>
       <w:pgSz w:w="11906" w:h="16838"/>
       <w:pgMar w:top="1417" w:right="1417" w:bottom="1417" w:left="1417" w:header="708" w:footer="708" w:gutter="0"/>
       <w:cols w:space="708"/>
@@ -2948,7 +2710,7 @@
 </file>
 
 <file path=word/endnotes.xml><?xml version="1.0" encoding="utf-8"?>
-<w:endnotes xmlns:wpc="http://schemas.microsoft.com/office/word/2010/wordprocessingCanvas" xmlns:mc="http://schemas.openxmlformats.org/markup-compatibility/2006" xmlns:o="urn:schemas-microsoft-com:office:office" xmlns:r="http://schemas.openxmlformats.org/officeDocument/2006/relationships" xmlns:m="http://schemas.openxmlformats.org/officeDocument/2006/math" xmlns:v="urn:schemas-microsoft-com:vml" xmlns:wp14="http://schemas.microsoft.com/office/word/2010/wordprocessingDrawing" xmlns:wp="http://schemas.openxmlformats.org/drawingml/2006/wordprocessingDrawing" xmlns:w10="urn:schemas-microsoft-com:office:word" xmlns:w="http://schemas.openxmlformats.org/wordprocessingml/2006/main" xmlns:w14="http://schemas.microsoft.com/office/word/2010/wordml" xmlns:wpg="http://schemas.microsoft.com/office/word/2010/wordprocessingGroup" xmlns:wpi="http://schemas.microsoft.com/office/word/2010/wordprocessingInk" xmlns:wne="http://schemas.microsoft.com/office/word/2006/wordml" xmlns:wps="http://schemas.microsoft.com/office/word/2010/wordprocessingShape" mc:Ignorable="w14 wp14">
+<w:endnotes xmlns:wpc="http://schemas.microsoft.com/office/word/2010/wordprocessingCanvas" xmlns:mc="http://schemas.openxmlformats.org/markup-compatibility/2006" xmlns:o="urn:schemas-microsoft-com:office:office" xmlns:r="http://schemas.openxmlformats.org/officeDocument/2006/relationships" xmlns:m="http://schemas.openxmlformats.org/officeDocument/2006/math" xmlns:v="urn:schemas-microsoft-com:vml" xmlns:wp14="http://schemas.microsoft.com/office/word/2010/wordprocessingDrawing" xmlns:wp="http://schemas.openxmlformats.org/drawingml/2006/wordprocessingDrawing" xmlns:w10="urn:schemas-microsoft-com:office:word" xmlns:w="http://schemas.openxmlformats.org/wordprocessingml/2006/main" xmlns:w14="http://schemas.microsoft.com/office/word/2010/wordml" xmlns:w15="http://schemas.microsoft.com/office/word/2012/wordml" xmlns:wpg="http://schemas.microsoft.com/office/word/2010/wordprocessingGroup" xmlns:wpi="http://schemas.microsoft.com/office/word/2010/wordprocessingInk" xmlns:wne="http://schemas.microsoft.com/office/word/2006/wordml" xmlns:wps="http://schemas.microsoft.com/office/word/2010/wordprocessingShape" mc:Ignorable="w14 w15 wp14">
   <w:endnote w:type="separator" w:id="-1">
     <w:p>
       <w:pPr>
@@ -2973,7 +2735,7 @@
 </file>
 
 <file path=word/footer1.xml><?xml version="1.0" encoding="utf-8"?>
-<w:ftr xmlns:wpc="http://schemas.microsoft.com/office/word/2010/wordprocessingCanvas" xmlns:mc="http://schemas.openxmlformats.org/markup-compatibility/2006" xmlns:o="urn:schemas-microsoft-com:office:office" xmlns:r="http://schemas.openxmlformats.org/officeDocument/2006/relationships" xmlns:m="http://schemas.openxmlformats.org/officeDocument/2006/math" xmlns:v="urn:schemas-microsoft-com:vml" xmlns:wp14="http://schemas.microsoft.com/office/word/2010/wordprocessingDrawing" xmlns:wp="http://schemas.openxmlformats.org/drawingml/2006/wordprocessingDrawing" xmlns:w10="urn:schemas-microsoft-com:office:word" xmlns:w="http://schemas.openxmlformats.org/wordprocessingml/2006/main" xmlns:w14="http://schemas.microsoft.com/office/word/2010/wordml" xmlns:wpg="http://schemas.microsoft.com/office/word/2010/wordprocessingGroup" xmlns:wpi="http://schemas.microsoft.com/office/word/2010/wordprocessingInk" xmlns:wne="http://schemas.microsoft.com/office/word/2006/wordml" xmlns:wps="http://schemas.microsoft.com/office/word/2010/wordprocessingShape" mc:Ignorable="w14 wp14">
+<w:ftr xmlns:wpc="http://schemas.microsoft.com/office/word/2010/wordprocessingCanvas" xmlns:mc="http://schemas.openxmlformats.org/markup-compatibility/2006" xmlns:o="urn:schemas-microsoft-com:office:office" xmlns:r="http://schemas.openxmlformats.org/officeDocument/2006/relationships" xmlns:m="http://schemas.openxmlformats.org/officeDocument/2006/math" xmlns:v="urn:schemas-microsoft-com:vml" xmlns:wp14="http://schemas.microsoft.com/office/word/2010/wordprocessingDrawing" xmlns:wp="http://schemas.openxmlformats.org/drawingml/2006/wordprocessingDrawing" xmlns:w10="urn:schemas-microsoft-com:office:word" xmlns:w="http://schemas.openxmlformats.org/wordprocessingml/2006/main" xmlns:w14="http://schemas.microsoft.com/office/word/2010/wordml" xmlns:w15="http://schemas.microsoft.com/office/word/2012/wordml" xmlns:wpg="http://schemas.microsoft.com/office/word/2010/wordprocessingGroup" xmlns:wpi="http://schemas.microsoft.com/office/word/2010/wordprocessingInk" xmlns:wne="http://schemas.microsoft.com/office/word/2006/wordml" xmlns:wps="http://schemas.microsoft.com/office/word/2010/wordprocessingShape" mc:Ignorable="w14 w15 wp14">
   <w:p>
     <w:pPr>
       <w:pStyle w:val="Footer"/>
@@ -2991,7 +2753,7 @@
       <w:rPr>
         <w:noProof/>
       </w:rPr>
-      <w:t>1</w:t>
+      <w:t>5</w:t>
     </w:r>
     <w:r>
       <w:fldChar w:fldCharType="end"/>
@@ -3001,7 +2763,7 @@
 </file>
 
 <file path=word/footnotes.xml><?xml version="1.0" encoding="utf-8"?>
-<w:footnotes xmlns:wpc="http://schemas.microsoft.com/office/word/2010/wordprocessingCanvas" xmlns:mc="http://schemas.openxmlformats.org/markup-compatibility/2006" xmlns:o="urn:schemas-microsoft-com:office:office" xmlns:r="http://schemas.openxmlformats.org/officeDocument/2006/relationships" xmlns:m="http://schemas.openxmlformats.org/officeDocument/2006/math" xmlns:v="urn:schemas-microsoft-com:vml" xmlns:wp14="http://schemas.microsoft.com/office/word/2010/wordprocessingDrawing" xmlns:wp="http://schemas.openxmlformats.org/drawingml/2006/wordprocessingDrawing" xmlns:w10="urn:schemas-microsoft-com:office:word" xmlns:w="http://schemas.openxmlformats.org/wordprocessingml/2006/main" xmlns:w14="http://schemas.microsoft.com/office/word/2010/wordml" xmlns:wpg="http://schemas.microsoft.com/office/word/2010/wordprocessingGroup" xmlns:wpi="http://schemas.microsoft.com/office/word/2010/wordprocessingInk" xmlns:wne="http://schemas.microsoft.com/office/word/2006/wordml" xmlns:wps="http://schemas.microsoft.com/office/word/2010/wordprocessingShape" mc:Ignorable="w14 wp14">
+<w:footnotes xmlns:wpc="http://schemas.microsoft.com/office/word/2010/wordprocessingCanvas" xmlns:mc="http://schemas.openxmlformats.org/markup-compatibility/2006" xmlns:o="urn:schemas-microsoft-com:office:office" xmlns:r="http://schemas.openxmlformats.org/officeDocument/2006/relationships" xmlns:m="http://schemas.openxmlformats.org/officeDocument/2006/math" xmlns:v="urn:schemas-microsoft-com:vml" xmlns:wp14="http://schemas.microsoft.com/office/word/2010/wordprocessingDrawing" xmlns:wp="http://schemas.openxmlformats.org/drawingml/2006/wordprocessingDrawing" xmlns:w10="urn:schemas-microsoft-com:office:word" xmlns:w="http://schemas.openxmlformats.org/wordprocessingml/2006/main" xmlns:w14="http://schemas.microsoft.com/office/word/2010/wordml" xmlns:w15="http://schemas.microsoft.com/office/word/2012/wordml" xmlns:wpg="http://schemas.microsoft.com/office/word/2010/wordprocessingGroup" xmlns:wpi="http://schemas.microsoft.com/office/word/2010/wordprocessingInk" xmlns:wne="http://schemas.microsoft.com/office/word/2006/wordml" xmlns:wps="http://schemas.microsoft.com/office/word/2010/wordprocessingShape" mc:Ignorable="w14 w15 wp14">
   <w:footnote w:type="separator" w:id="-1">
     <w:p>
       <w:pPr>
@@ -3026,7 +2788,7 @@
 </file>
 
 <file path=word/numbering.xml><?xml version="1.0" encoding="utf-8"?>
-<w:numbering xmlns:wpc="http://schemas.microsoft.com/office/word/2010/wordprocessingCanvas" xmlns:mc="http://schemas.openxmlformats.org/markup-compatibility/2006" xmlns:o="urn:schemas-microsoft-com:office:office" xmlns:r="http://schemas.openxmlformats.org/officeDocument/2006/relationships" xmlns:m="http://schemas.openxmlformats.org/officeDocument/2006/math" xmlns:v="urn:schemas-microsoft-com:vml" xmlns:wp14="http://schemas.microsoft.com/office/word/2010/wordprocessingDrawing" xmlns:wp="http://schemas.openxmlformats.org/drawingml/2006/wordprocessingDrawing" xmlns:w10="urn:schemas-microsoft-com:office:word" xmlns:w="http://schemas.openxmlformats.org/wordprocessingml/2006/main" xmlns:w14="http://schemas.microsoft.com/office/word/2010/wordml" xmlns:wpg="http://schemas.microsoft.com/office/word/2010/wordprocessingGroup" xmlns:wpi="http://schemas.microsoft.com/office/word/2010/wordprocessingInk" xmlns:wne="http://schemas.microsoft.com/office/word/2006/wordml" xmlns:wps="http://schemas.microsoft.com/office/word/2010/wordprocessingShape" mc:Ignorable="w14 wp14">
+<w:numbering xmlns:wpc="http://schemas.microsoft.com/office/word/2010/wordprocessingCanvas" xmlns:mc="http://schemas.openxmlformats.org/markup-compatibility/2006" xmlns:o="urn:schemas-microsoft-com:office:office" xmlns:r="http://schemas.openxmlformats.org/officeDocument/2006/relationships" xmlns:m="http://schemas.openxmlformats.org/officeDocument/2006/math" xmlns:v="urn:schemas-microsoft-com:vml" xmlns:wp14="http://schemas.microsoft.com/office/word/2010/wordprocessingDrawing" xmlns:wp="http://schemas.openxmlformats.org/drawingml/2006/wordprocessingDrawing" xmlns:w10="urn:schemas-microsoft-com:office:word" xmlns:w="http://schemas.openxmlformats.org/wordprocessingml/2006/main" xmlns:w14="http://schemas.microsoft.com/office/word/2010/wordml" xmlns:w15="http://schemas.microsoft.com/office/word/2012/wordml" xmlns:wpg="http://schemas.microsoft.com/office/word/2010/wordprocessingGroup" xmlns:wpi="http://schemas.microsoft.com/office/word/2010/wordprocessingInk" xmlns:wne="http://schemas.microsoft.com/office/word/2006/wordml" xmlns:wps="http://schemas.microsoft.com/office/word/2010/wordprocessingShape" mc:Ignorable="w14 w15 wp14">
   <w:abstractNum w:abstractNumId="0">
     <w:nsid w:val="02884139"/>
     <w:multiLevelType w:val="hybridMultilevel"/>
@@ -4273,7 +4035,7 @@
 </file>
 
 <file path=word/styles.xml><?xml version="1.0" encoding="utf-8"?>
-<w:styles xmlns:mc="http://schemas.openxmlformats.org/markup-compatibility/2006" xmlns:r="http://schemas.openxmlformats.org/officeDocument/2006/relationships" xmlns:w="http://schemas.openxmlformats.org/wordprocessingml/2006/main" xmlns:w14="http://schemas.microsoft.com/office/word/2010/wordml" mc:Ignorable="w14">
+<w:styles xmlns:mc="http://schemas.openxmlformats.org/markup-compatibility/2006" xmlns:r="http://schemas.openxmlformats.org/officeDocument/2006/relationships" xmlns:w="http://schemas.openxmlformats.org/wordprocessingml/2006/main" xmlns:w14="http://schemas.microsoft.com/office/word/2010/wordml" xmlns:w15="http://schemas.microsoft.com/office/word/2012/wordml" mc:Ignorable="w14 w15">
   <w:docDefaults>
     <w:rPrDefault>
       <w:rPr>
@@ -4289,144 +4051,378 @@
       </w:pPr>
     </w:pPrDefault>
   </w:docDefaults>
-  <w:latentStyles w:defLockedState="0" w:defUIPriority="99" w:defSemiHidden="1" w:defUnhideWhenUsed="1" w:defQFormat="0" w:count="267">
-    <w:lsdException w:name="Normal" w:semiHidden="0" w:uiPriority="0" w:unhideWhenUsed="0" w:qFormat="1"/>
-    <w:lsdException w:name="heading 1" w:semiHidden="0" w:uiPriority="9" w:unhideWhenUsed="0" w:qFormat="1"/>
-    <w:lsdException w:name="heading 2" w:uiPriority="9" w:qFormat="1"/>
-    <w:lsdException w:name="heading 3" w:uiPriority="9" w:qFormat="1"/>
-    <w:lsdException w:name="heading 4" w:uiPriority="9" w:qFormat="1"/>
-    <w:lsdException w:name="heading 5" w:uiPriority="9" w:qFormat="1"/>
-    <w:lsdException w:name="heading 6" w:uiPriority="9" w:qFormat="1"/>
-    <w:lsdException w:name="heading 7" w:uiPriority="9" w:qFormat="1"/>
-    <w:lsdException w:name="heading 8" w:uiPriority="9" w:qFormat="1"/>
-    <w:lsdException w:name="heading 9" w:uiPriority="9" w:qFormat="1"/>
-    <w:lsdException w:name="toc 1" w:uiPriority="39"/>
-    <w:lsdException w:name="toc 2" w:uiPriority="39"/>
-    <w:lsdException w:name="toc 3" w:uiPriority="39"/>
-    <w:lsdException w:name="toc 4" w:uiPriority="39"/>
-    <w:lsdException w:name="toc 5" w:uiPriority="39"/>
-    <w:lsdException w:name="toc 6" w:uiPriority="39"/>
-    <w:lsdException w:name="toc 7" w:uiPriority="39"/>
-    <w:lsdException w:name="toc 8" w:uiPriority="39"/>
-    <w:lsdException w:name="toc 9" w:uiPriority="39"/>
-    <w:lsdException w:name="caption" w:uiPriority="35" w:qFormat="1"/>
-    <w:lsdException w:name="Title" w:semiHidden="0" w:uiPriority="10" w:unhideWhenUsed="0" w:qFormat="1"/>
-    <w:lsdException w:name="Default Paragraph Font" w:uiPriority="1"/>
-    <w:lsdException w:name="Subtitle" w:semiHidden="0" w:uiPriority="11" w:unhideWhenUsed="0" w:qFormat="1"/>
-    <w:lsdException w:name="Strong" w:semiHidden="0" w:uiPriority="22" w:unhideWhenUsed="0" w:qFormat="1"/>
-    <w:lsdException w:name="Emphasis" w:semiHidden="0" w:uiPriority="20" w:unhideWhenUsed="0" w:qFormat="1"/>
-    <w:lsdException w:name="Table Grid" w:semiHidden="0" w:uiPriority="59" w:unhideWhenUsed="0"/>
-    <w:lsdException w:name="Placeholder Text" w:unhideWhenUsed="0"/>
-    <w:lsdException w:name="No Spacing" w:semiHidden="0" w:uiPriority="1" w:unhideWhenUsed="0" w:qFormat="1"/>
-    <w:lsdException w:name="Light Shading" w:semiHidden="0" w:uiPriority="60" w:unhideWhenUsed="0"/>
-    <w:lsdException w:name="Light List" w:semiHidden="0" w:uiPriority="61" w:unhideWhenUsed="0"/>
-    <w:lsdException w:name="Light Grid" w:semiHidden="0" w:uiPriority="62" w:unhideWhenUsed="0"/>
-    <w:lsdException w:name="Medium Shading 1" w:semiHidden="0" w:uiPriority="63" w:unhideWhenUsed="0"/>
-    <w:lsdException w:name="Medium Shading 2" w:semiHidden="0" w:uiPriority="64" w:unhideWhenUsed="0"/>
-    <w:lsdException w:name="Medium List 1" w:semiHidden="0" w:uiPriority="65" w:unhideWhenUsed="0"/>
-    <w:lsdException w:name="Medium List 2" w:semiHidden="0" w:uiPriority="66" w:unhideWhenUsed="0"/>
-    <w:lsdException w:name="Medium Grid 1" w:semiHidden="0" w:uiPriority="67" w:unhideWhenUsed="0"/>
-    <w:lsdException w:name="Medium Grid 2" w:semiHidden="0" w:uiPriority="68" w:unhideWhenUsed="0"/>
-    <w:lsdException w:name="Medium Grid 3" w:semiHidden="0" w:uiPriority="69" w:unhideWhenUsed="0"/>
-    <w:lsdException w:name="Dark List" w:semiHidden="0" w:uiPriority="70" w:unhideWhenUsed="0"/>
-    <w:lsdException w:name="Colorful Shading" w:semiHidden="0" w:uiPriority="71" w:unhideWhenUsed="0"/>
-    <w:lsdException w:name="Colorful List" w:semiHidden="0" w:uiPriority="72" w:unhideWhenUsed="0"/>
-    <w:lsdException w:name="Colorful Grid" w:semiHidden="0" w:uiPriority="73" w:unhideWhenUsed="0"/>
-    <w:lsdException w:name="Light Shading Accent 1" w:semiHidden="0" w:uiPriority="60" w:unhideWhenUsed="0"/>
-    <w:lsdException w:name="Light List Accent 1" w:semiHidden="0" w:uiPriority="61" w:unhideWhenUsed="0"/>
-    <w:lsdException w:name="Light Grid Accent 1" w:semiHidden="0" w:uiPriority="62" w:unhideWhenUsed="0"/>
-    <w:lsdException w:name="Medium Shading 1 Accent 1" w:semiHidden="0" w:uiPriority="63" w:unhideWhenUsed="0"/>
-    <w:lsdException w:name="Medium Shading 2 Accent 1" w:semiHidden="0" w:uiPriority="64" w:unhideWhenUsed="0"/>
-    <w:lsdException w:name="Medium List 1 Accent 1" w:semiHidden="0" w:uiPriority="65" w:unhideWhenUsed="0"/>
-    <w:lsdException w:name="Revision" w:unhideWhenUsed="0"/>
-    <w:lsdException w:name="List Paragraph" w:semiHidden="0" w:uiPriority="34" w:unhideWhenUsed="0" w:qFormat="1"/>
-    <w:lsdException w:name="Quote" w:semiHidden="0" w:uiPriority="29" w:unhideWhenUsed="0" w:qFormat="1"/>
-    <w:lsdException w:name="Intense Quote" w:semiHidden="0" w:uiPriority="30" w:unhideWhenUsed="0" w:qFormat="1"/>
-    <w:lsdException w:name="Medium List 2 Accent 1" w:semiHidden="0" w:uiPriority="66" w:unhideWhenUsed="0"/>
-    <w:lsdException w:name="Medium Grid 1 Accent 1" w:semiHidden="0" w:uiPriority="67" w:unhideWhenUsed="0"/>
-    <w:lsdException w:name="Medium Grid 2 Accent 1" w:semiHidden="0" w:uiPriority="68" w:unhideWhenUsed="0"/>
-    <w:lsdException w:name="Medium Grid 3 Accent 1" w:semiHidden="0" w:uiPriority="69" w:unhideWhenUsed="0"/>
-    <w:lsdException w:name="Dark List Accent 1" w:semiHidden="0" w:uiPriority="70" w:unhideWhenUsed="0"/>
-    <w:lsdException w:name="Colorful Shading Accent 1" w:semiHidden="0" w:uiPriority="71" w:unhideWhenUsed="0"/>
-    <w:lsdException w:name="Colorful List Accent 1" w:semiHidden="0" w:uiPriority="72" w:unhideWhenUsed="0"/>
-    <w:lsdException w:name="Colorful Grid Accent 1" w:semiHidden="0" w:uiPriority="73" w:unhideWhenUsed="0"/>
-    <w:lsdException w:name="Light Shading Accent 2" w:semiHidden="0" w:uiPriority="60" w:unhideWhenUsed="0"/>
-    <w:lsdException w:name="Light List Accent 2" w:semiHidden="0" w:uiPriority="61" w:unhideWhenUsed="0"/>
-    <w:lsdException w:name="Light Grid Accent 2" w:semiHidden="0" w:uiPriority="62" w:unhideWhenUsed="0"/>
-    <w:lsdException w:name="Medium Shading 1 Accent 2" w:semiHidden="0" w:uiPriority="63" w:unhideWhenUsed="0"/>
-    <w:lsdException w:name="Medium Shading 2 Accent 2" w:semiHidden="0" w:uiPriority="64" w:unhideWhenUsed="0"/>
-    <w:lsdException w:name="Medium List 1 Accent 2" w:semiHidden="0" w:uiPriority="65" w:unhideWhenUsed="0"/>
-    <w:lsdException w:name="Medium List 2 Accent 2" w:semiHidden="0" w:uiPriority="66" w:unhideWhenUsed="0"/>
-    <w:lsdException w:name="Medium Grid 1 Accent 2" w:semiHidden="0" w:uiPriority="67" w:unhideWhenUsed="0"/>
-    <w:lsdException w:name="Medium Grid 2 Accent 2" w:semiHidden="0" w:uiPriority="68" w:unhideWhenUsed="0"/>
-    <w:lsdException w:name="Medium Grid 3 Accent 2" w:semiHidden="0" w:uiPriority="69" w:unhideWhenUsed="0"/>
-    <w:lsdException w:name="Dark List Accent 2" w:semiHidden="0" w:uiPriority="70" w:unhideWhenUsed="0"/>
-    <w:lsdException w:name="Colorful Shading Accent 2" w:semiHidden="0" w:uiPriority="71" w:unhideWhenUsed="0"/>
-    <w:lsdException w:name="Colorful List Accent 2" w:semiHidden="0" w:uiPriority="72" w:unhideWhenUsed="0"/>
-    <w:lsdException w:name="Colorful Grid Accent 2" w:semiHidden="0" w:uiPriority="73" w:unhideWhenUsed="0"/>
-    <w:lsdException w:name="Light Shading Accent 3" w:semiHidden="0" w:uiPriority="60" w:unhideWhenUsed="0"/>
-    <w:lsdException w:name="Light List Accent 3" w:semiHidden="0" w:uiPriority="61" w:unhideWhenUsed="0"/>
-    <w:lsdException w:name="Light Grid Accent 3" w:semiHidden="0" w:uiPriority="62" w:unhideWhenUsed="0"/>
-    <w:lsdException w:name="Medium Shading 1 Accent 3" w:semiHidden="0" w:uiPriority="63" w:unhideWhenUsed="0"/>
-    <w:lsdException w:name="Medium Shading 2 Accent 3" w:semiHidden="0" w:uiPriority="64" w:unhideWhenUsed="0"/>
-    <w:lsdException w:name="Medium List 1 Accent 3" w:semiHidden="0" w:uiPriority="65" w:unhideWhenUsed="0"/>
-    <w:lsdException w:name="Medium List 2 Accent 3" w:semiHidden="0" w:uiPriority="66" w:unhideWhenUsed="0"/>
-    <w:lsdException w:name="Medium Grid 1 Accent 3" w:semiHidden="0" w:uiPriority="67" w:unhideWhenUsed="0"/>
-    <w:lsdException w:name="Medium Grid 2 Accent 3" w:semiHidden="0" w:uiPriority="68" w:unhideWhenUsed="0"/>
-    <w:lsdException w:name="Medium Grid 3 Accent 3" w:semiHidden="0" w:uiPriority="69" w:unhideWhenUsed="0"/>
-    <w:lsdException w:name="Dark List Accent 3" w:semiHidden="0" w:uiPriority="70" w:unhideWhenUsed="0"/>
-    <w:lsdException w:name="Colorful Shading Accent 3" w:semiHidden="0" w:uiPriority="71" w:unhideWhenUsed="0"/>
-    <w:lsdException w:name="Colorful List Accent 3" w:semiHidden="0" w:uiPriority="72" w:unhideWhenUsed="0"/>
-    <w:lsdException w:name="Colorful Grid Accent 3" w:semiHidden="0" w:uiPriority="73" w:unhideWhenUsed="0"/>
-    <w:lsdException w:name="Light Shading Accent 4" w:semiHidden="0" w:uiPriority="60" w:unhideWhenUsed="0"/>
-    <w:lsdException w:name="Light List Accent 4" w:semiHidden="0" w:uiPriority="61" w:unhideWhenUsed="0"/>
-    <w:lsdException w:name="Light Grid Accent 4" w:semiHidden="0" w:uiPriority="62" w:unhideWhenUsed="0"/>
-    <w:lsdException w:name="Medium Shading 1 Accent 4" w:semiHidden="0" w:uiPriority="63" w:unhideWhenUsed="0"/>
-    <w:lsdException w:name="Medium Shading 2 Accent 4" w:semiHidden="0" w:uiPriority="64" w:unhideWhenUsed="0"/>
-    <w:lsdException w:name="Medium List 1 Accent 4" w:semiHidden="0" w:uiPriority="65" w:unhideWhenUsed="0"/>
-    <w:lsdException w:name="Medium List 2 Accent 4" w:semiHidden="0" w:uiPriority="66" w:unhideWhenUsed="0"/>
-    <w:lsdException w:name="Medium Grid 1 Accent 4" w:semiHidden="0" w:uiPriority="67" w:unhideWhenUsed="0"/>
-    <w:lsdException w:name="Medium Grid 2 Accent 4" w:semiHidden="0" w:uiPriority="68" w:unhideWhenUsed="0"/>
-    <w:lsdException w:name="Medium Grid 3 Accent 4" w:semiHidden="0" w:uiPriority="69" w:unhideWhenUsed="0"/>
-    <w:lsdException w:name="Dark List Accent 4" w:semiHidden="0" w:uiPriority="70" w:unhideWhenUsed="0"/>
-    <w:lsdException w:name="Colorful Shading Accent 4" w:semiHidden="0" w:uiPriority="71" w:unhideWhenUsed="0"/>
-    <w:lsdException w:name="Colorful List Accent 4" w:semiHidden="0" w:uiPriority="72" w:unhideWhenUsed="0"/>
-    <w:lsdException w:name="Colorful Grid Accent 4" w:semiHidden="0" w:uiPriority="73" w:unhideWhenUsed="0"/>
-    <w:lsdException w:name="Light Shading Accent 5" w:semiHidden="0" w:uiPriority="60" w:unhideWhenUsed="0"/>
-    <w:lsdException w:name="Light List Accent 5" w:semiHidden="0" w:uiPriority="61" w:unhideWhenUsed="0"/>
-    <w:lsdException w:name="Light Grid Accent 5" w:semiHidden="0" w:uiPriority="62" w:unhideWhenUsed="0"/>
-    <w:lsdException w:name="Medium Shading 1 Accent 5" w:semiHidden="0" w:uiPriority="63" w:unhideWhenUsed="0"/>
-    <w:lsdException w:name="Medium Shading 2 Accent 5" w:semiHidden="0" w:uiPriority="64" w:unhideWhenUsed="0"/>
-    <w:lsdException w:name="Medium List 1 Accent 5" w:semiHidden="0" w:uiPriority="65" w:unhideWhenUsed="0"/>
-    <w:lsdException w:name="Medium List 2 Accent 5" w:semiHidden="0" w:uiPriority="66" w:unhideWhenUsed="0"/>
-    <w:lsdException w:name="Medium Grid 1 Accent 5" w:semiHidden="0" w:uiPriority="67" w:unhideWhenUsed="0"/>
-    <w:lsdException w:name="Medium Grid 2 Accent 5" w:semiHidden="0" w:uiPriority="68" w:unhideWhenUsed="0"/>
-    <w:lsdException w:name="Medium Grid 3 Accent 5" w:semiHidden="0" w:uiPriority="69" w:unhideWhenUsed="0"/>
-    <w:lsdException w:name="Dark List Accent 5" w:semiHidden="0" w:uiPriority="70" w:unhideWhenUsed="0"/>
-    <w:lsdException w:name="Colorful Shading Accent 5" w:semiHidden="0" w:uiPriority="71" w:unhideWhenUsed="0"/>
-    <w:lsdException w:name="Colorful List Accent 5" w:semiHidden="0" w:uiPriority="72" w:unhideWhenUsed="0"/>
-    <w:lsdException w:name="Colorful Grid Accent 5" w:semiHidden="0" w:uiPriority="73" w:unhideWhenUsed="0"/>
-    <w:lsdException w:name="Light Shading Accent 6" w:semiHidden="0" w:uiPriority="60" w:unhideWhenUsed="0"/>
-    <w:lsdException w:name="Light List Accent 6" w:semiHidden="0" w:uiPriority="61" w:unhideWhenUsed="0"/>
-    <w:lsdException w:name="Light Grid Accent 6" w:semiHidden="0" w:uiPriority="62" w:unhideWhenUsed="0"/>
-    <w:lsdException w:name="Medium Shading 1 Accent 6" w:semiHidden="0" w:uiPriority="63" w:unhideWhenUsed="0"/>
-    <w:lsdException w:name="Medium Shading 2 Accent 6" w:semiHidden="0" w:uiPriority="64" w:unhideWhenUsed="0"/>
-    <w:lsdException w:name="Medium List 1 Accent 6" w:semiHidden="0" w:uiPriority="65" w:unhideWhenUsed="0"/>
-    <w:lsdException w:name="Medium List 2 Accent 6" w:semiHidden="0" w:uiPriority="66" w:unhideWhenUsed="0"/>
-    <w:lsdException w:name="Medium Grid 1 Accent 6" w:semiHidden="0" w:uiPriority="67" w:unhideWhenUsed="0"/>
-    <w:lsdException w:name="Medium Grid 2 Accent 6" w:semiHidden="0" w:uiPriority="68" w:unhideWhenUsed="0"/>
-    <w:lsdException w:name="Medium Grid 3 Accent 6" w:semiHidden="0" w:uiPriority="69" w:unhideWhenUsed="0"/>
-    <w:lsdException w:name="Dark List Accent 6" w:semiHidden="0" w:uiPriority="70" w:unhideWhenUsed="0"/>
-    <w:lsdException w:name="Colorful Shading Accent 6" w:semiHidden="0" w:uiPriority="71" w:unhideWhenUsed="0"/>
-    <w:lsdException w:name="Colorful List Accent 6" w:semiHidden="0" w:uiPriority="72" w:unhideWhenUsed="0"/>
-    <w:lsdException w:name="Colorful Grid Accent 6" w:semiHidden="0" w:uiPriority="73" w:unhideWhenUsed="0"/>
-    <w:lsdException w:name="Subtle Emphasis" w:semiHidden="0" w:uiPriority="19" w:unhideWhenUsed="0" w:qFormat="1"/>
-    <w:lsdException w:name="Intense Emphasis" w:semiHidden="0" w:uiPriority="21" w:unhideWhenUsed="0" w:qFormat="1"/>
-    <w:lsdException w:name="Subtle Reference" w:semiHidden="0" w:uiPriority="31" w:unhideWhenUsed="0" w:qFormat="1"/>
-    <w:lsdException w:name="Intense Reference" w:semiHidden="0" w:uiPriority="32" w:unhideWhenUsed="0" w:qFormat="1"/>
-    <w:lsdException w:name="Book Title" w:semiHidden="0" w:uiPriority="33" w:unhideWhenUsed="0" w:qFormat="1"/>
-    <w:lsdException w:name="Bibliography" w:uiPriority="37"/>
-    <w:lsdException w:name="TOC Heading" w:uiPriority="39" w:qFormat="1"/>
+  <w:latentStyles w:defLockedState="0" w:defUIPriority="99" w:defSemiHidden="0" w:defUnhideWhenUsed="0" w:defQFormat="0" w:count="371">
+    <w:lsdException w:name="Normal" w:uiPriority="0" w:qFormat="1"/>
+    <w:lsdException w:name="heading 1" w:uiPriority="9" w:qFormat="1"/>
+    <w:lsdException w:name="heading 2" w:semiHidden="1" w:uiPriority="9" w:unhideWhenUsed="1" w:qFormat="1"/>
+    <w:lsdException w:name="heading 3" w:semiHidden="1" w:uiPriority="9" w:unhideWhenUsed="1" w:qFormat="1"/>
+    <w:lsdException w:name="heading 4" w:semiHidden="1" w:uiPriority="9" w:unhideWhenUsed="1" w:qFormat="1"/>
+    <w:lsdException w:name="heading 5" w:semiHidden="1" w:uiPriority="9" w:unhideWhenUsed="1" w:qFormat="1"/>
+    <w:lsdException w:name="heading 6" w:semiHidden="1" w:uiPriority="9" w:unhideWhenUsed="1" w:qFormat="1"/>
+    <w:lsdException w:name="heading 7" w:semiHidden="1" w:uiPriority="9" w:unhideWhenUsed="1" w:qFormat="1"/>
+    <w:lsdException w:name="heading 8" w:semiHidden="1" w:uiPriority="9" w:unhideWhenUsed="1" w:qFormat="1"/>
+    <w:lsdException w:name="heading 9" w:semiHidden="1" w:uiPriority="9" w:unhideWhenUsed="1" w:qFormat="1"/>
+    <w:lsdException w:name="index 1" w:semiHidden="1" w:unhideWhenUsed="1"/>
+    <w:lsdException w:name="index 2" w:semiHidden="1" w:unhideWhenUsed="1"/>
+    <w:lsdException w:name="index 3" w:semiHidden="1" w:unhideWhenUsed="1"/>
+    <w:lsdException w:name="index 4" w:semiHidden="1" w:unhideWhenUsed="1"/>
+    <w:lsdException w:name="index 5" w:semiHidden="1" w:unhideWhenUsed="1"/>
+    <w:lsdException w:name="index 6" w:semiHidden="1" w:unhideWhenUsed="1"/>
+    <w:lsdException w:name="index 7" w:semiHidden="1" w:unhideWhenUsed="1"/>
+    <w:lsdException w:name="index 8" w:semiHidden="1" w:unhideWhenUsed="1"/>
+    <w:lsdException w:name="index 9" w:semiHidden="1" w:unhideWhenUsed="1"/>
+    <w:lsdException w:name="toc 1" w:semiHidden="1" w:uiPriority="39" w:unhideWhenUsed="1"/>
+    <w:lsdException w:name="toc 2" w:semiHidden="1" w:uiPriority="39" w:unhideWhenUsed="1"/>
+    <w:lsdException w:name="toc 3" w:semiHidden="1" w:uiPriority="39" w:unhideWhenUsed="1"/>
+    <w:lsdException w:name="toc 4" w:semiHidden="1" w:uiPriority="39" w:unhideWhenUsed="1"/>
+    <w:lsdException w:name="toc 5" w:semiHidden="1" w:uiPriority="39" w:unhideWhenUsed="1"/>
+    <w:lsdException w:name="toc 6" w:semiHidden="1" w:uiPriority="39" w:unhideWhenUsed="1"/>
+    <w:lsdException w:name="toc 7" w:semiHidden="1" w:uiPriority="39" w:unhideWhenUsed="1"/>
+    <w:lsdException w:name="toc 8" w:semiHidden="1" w:uiPriority="39" w:unhideWhenUsed="1"/>
+    <w:lsdException w:name="toc 9" w:semiHidden="1" w:uiPriority="39" w:unhideWhenUsed="1"/>
+    <w:lsdException w:name="Normal Indent" w:semiHidden="1" w:unhideWhenUsed="1"/>
+    <w:lsdException w:name="footnote text" w:semiHidden="1" w:unhideWhenUsed="1"/>
+    <w:lsdException w:name="annotation text" w:semiHidden="1" w:unhideWhenUsed="1"/>
+    <w:lsdException w:name="header" w:semiHidden="1" w:unhideWhenUsed="1"/>
+    <w:lsdException w:name="footer" w:semiHidden="1" w:unhideWhenUsed="1"/>
+    <w:lsdException w:name="index heading" w:semiHidden="1" w:unhideWhenUsed="1"/>
+    <w:lsdException w:name="caption" w:semiHidden="1" w:uiPriority="35" w:unhideWhenUsed="1" w:qFormat="1"/>
+    <w:lsdException w:name="table of figures" w:semiHidden="1" w:unhideWhenUsed="1"/>
+    <w:lsdException w:name="envelope address" w:semiHidden="1" w:unhideWhenUsed="1"/>
+    <w:lsdException w:name="envelope return" w:semiHidden="1" w:unhideWhenUsed="1"/>
+    <w:lsdException w:name="footnote reference" w:semiHidden="1" w:unhideWhenUsed="1"/>
+    <w:lsdException w:name="annotation reference" w:semiHidden="1" w:unhideWhenUsed="1"/>
+    <w:lsdException w:name="line number" w:semiHidden="1" w:unhideWhenUsed="1"/>
+    <w:lsdException w:name="page number" w:semiHidden="1" w:unhideWhenUsed="1"/>
+    <w:lsdException w:name="endnote reference" w:semiHidden="1" w:unhideWhenUsed="1"/>
+    <w:lsdException w:name="endnote text" w:semiHidden="1" w:unhideWhenUsed="1"/>
+    <w:lsdException w:name="table of authorities" w:semiHidden="1" w:unhideWhenUsed="1"/>
+    <w:lsdException w:name="macro" w:semiHidden="1" w:unhideWhenUsed="1"/>
+    <w:lsdException w:name="toa heading" w:semiHidden="1" w:unhideWhenUsed="1"/>
+    <w:lsdException w:name="List" w:semiHidden="1" w:unhideWhenUsed="1"/>
+    <w:lsdException w:name="List Bullet" w:semiHidden="1" w:unhideWhenUsed="1"/>
+    <w:lsdException w:name="List Number" w:semiHidden="1" w:unhideWhenUsed="1"/>
+    <w:lsdException w:name="List 2" w:semiHidden="1" w:unhideWhenUsed="1"/>
+    <w:lsdException w:name="List 3" w:semiHidden="1" w:unhideWhenUsed="1"/>
+    <w:lsdException w:name="List 4" w:semiHidden="1" w:unhideWhenUsed="1"/>
+    <w:lsdException w:name="List 5" w:semiHidden="1" w:unhideWhenUsed="1"/>
+    <w:lsdException w:name="List Bullet 2" w:semiHidden="1" w:unhideWhenUsed="1"/>
+    <w:lsdException w:name="List Bullet 3" w:semiHidden="1" w:unhideWhenUsed="1"/>
+    <w:lsdException w:name="List Bullet 4" w:semiHidden="1" w:unhideWhenUsed="1"/>
+    <w:lsdException w:name="List Bullet 5" w:semiHidden="1" w:unhideWhenUsed="1"/>
+    <w:lsdException w:name="List Number 2" w:semiHidden="1" w:unhideWhenUsed="1"/>
+    <w:lsdException w:name="List Number 3" w:semiHidden="1" w:unhideWhenUsed="1"/>
+    <w:lsdException w:name="List Number 4" w:semiHidden="1" w:unhideWhenUsed="1"/>
+    <w:lsdException w:name="List Number 5" w:semiHidden="1" w:unhideWhenUsed="1"/>
+    <w:lsdException w:name="Title" w:uiPriority="10" w:qFormat="1"/>
+    <w:lsdException w:name="Closing" w:semiHidden="1" w:unhideWhenUsed="1"/>
+    <w:lsdException w:name="Signature" w:semiHidden="1" w:unhideWhenUsed="1"/>
+    <w:lsdException w:name="Default Paragraph Font" w:semiHidden="1" w:uiPriority="1" w:unhideWhenUsed="1"/>
+    <w:lsdException w:name="Body Text" w:semiHidden="1" w:unhideWhenUsed="1"/>
+    <w:lsdException w:name="Body Text Indent" w:semiHidden="1" w:unhideWhenUsed="1"/>
+    <w:lsdException w:name="List Continue" w:semiHidden="1" w:unhideWhenUsed="1"/>
+    <w:lsdException w:name="List Continue 2" w:semiHidden="1" w:unhideWhenUsed="1"/>
+    <w:lsdException w:name="List Continue 3" w:semiHidden="1" w:unhideWhenUsed="1"/>
+    <w:lsdException w:name="List Continue 4" w:semiHidden="1" w:unhideWhenUsed="1"/>
+    <w:lsdException w:name="List Continue 5" w:semiHidden="1" w:unhideWhenUsed="1"/>
+    <w:lsdException w:name="Message Header" w:semiHidden="1" w:unhideWhenUsed="1"/>
+    <w:lsdException w:name="Subtitle" w:uiPriority="11" w:qFormat="1"/>
+    <w:lsdException w:name="Salutation" w:semiHidden="1" w:unhideWhenUsed="1"/>
+    <w:lsdException w:name="Date" w:semiHidden="1" w:unhideWhenUsed="1"/>
+    <w:lsdException w:name="Body Text First Indent" w:semiHidden="1" w:unhideWhenUsed="1"/>
+    <w:lsdException w:name="Body Text First Indent 2" w:semiHidden="1" w:unhideWhenUsed="1"/>
+    <w:lsdException w:name="Note Heading" w:semiHidden="1" w:unhideWhenUsed="1"/>
+    <w:lsdException w:name="Body Text 2" w:semiHidden="1" w:unhideWhenUsed="1"/>
+    <w:lsdException w:name="Body Text 3" w:semiHidden="1" w:unhideWhenUsed="1"/>
+    <w:lsdException w:name="Body Text Indent 2" w:semiHidden="1" w:unhideWhenUsed="1"/>
+    <w:lsdException w:name="Body Text Indent 3" w:semiHidden="1" w:unhideWhenUsed="1"/>
+    <w:lsdException w:name="Block Text" w:semiHidden="1" w:unhideWhenUsed="1"/>
+    <w:lsdException w:name="Hyperlink" w:semiHidden="1" w:unhideWhenUsed="1"/>
+    <w:lsdException w:name="FollowedHyperlink" w:semiHidden="1" w:unhideWhenUsed="1"/>
+    <w:lsdException w:name="Strong" w:uiPriority="22" w:qFormat="1"/>
+    <w:lsdException w:name="Emphasis" w:uiPriority="20" w:qFormat="1"/>
+    <w:lsdException w:name="Document Map" w:semiHidden="1" w:unhideWhenUsed="1"/>
+    <w:lsdException w:name="Plain Text" w:semiHidden="1" w:unhideWhenUsed="1"/>
+    <w:lsdException w:name="E-mail Signature" w:semiHidden="1" w:unhideWhenUsed="1"/>
+    <w:lsdException w:name="HTML Top of Form" w:semiHidden="1" w:unhideWhenUsed="1"/>
+    <w:lsdException w:name="HTML Bottom of Form" w:semiHidden="1" w:unhideWhenUsed="1"/>
+    <w:lsdException w:name="Normal (Web)" w:semiHidden="1" w:unhideWhenUsed="1"/>
+    <w:lsdException w:name="HTML Acronym" w:semiHidden="1" w:unhideWhenUsed="1"/>
+    <w:lsdException w:name="HTML Address" w:semiHidden="1" w:unhideWhenUsed="1"/>
+    <w:lsdException w:name="HTML Cite" w:semiHidden="1" w:unhideWhenUsed="1"/>
+    <w:lsdException w:name="HTML Code" w:semiHidden="1" w:unhideWhenUsed="1"/>
+    <w:lsdException w:name="HTML Definition" w:semiHidden="1" w:unhideWhenUsed="1"/>
+    <w:lsdException w:name="HTML Keyboard" w:semiHidden="1" w:unhideWhenUsed="1"/>
+    <w:lsdException w:name="HTML Preformatted" w:semiHidden="1" w:unhideWhenUsed="1"/>
+    <w:lsdException w:name="HTML Sample" w:semiHidden="1" w:unhideWhenUsed="1"/>
+    <w:lsdException w:name="HTML Typewriter" w:semiHidden="1" w:unhideWhenUsed="1"/>
+    <w:lsdException w:name="HTML Variable" w:semiHidden="1" w:unhideWhenUsed="1"/>
+    <w:lsdException w:name="Normal Table" w:semiHidden="1" w:unhideWhenUsed="1"/>
+    <w:lsdException w:name="annotation subject" w:semiHidden="1" w:unhideWhenUsed="1"/>
+    <w:lsdException w:name="No List" w:semiHidden="1" w:unhideWhenUsed="1"/>
+    <w:lsdException w:name="Outline List 1" w:semiHidden="1" w:unhideWhenUsed="1"/>
+    <w:lsdException w:name="Outline List 2" w:semiHidden="1" w:unhideWhenUsed="1"/>
+    <w:lsdException w:name="Outline List 3" w:semiHidden="1" w:unhideWhenUsed="1"/>
+    <w:lsdException w:name="Table Simple 1" w:semiHidden="1" w:unhideWhenUsed="1"/>
+    <w:lsdException w:name="Table Simple 2" w:semiHidden="1" w:unhideWhenUsed="1"/>
+    <w:lsdException w:name="Table Simple 3" w:semiHidden="1" w:unhideWhenUsed="1"/>
+    <w:lsdException w:name="Table Classic 1" w:semiHidden="1" w:unhideWhenUsed="1"/>
+    <w:lsdException w:name="Table Classic 2" w:semiHidden="1" w:unhideWhenUsed="1"/>
+    <w:lsdException w:name="Table Classic 3" w:semiHidden="1" w:unhideWhenUsed="1"/>
+    <w:lsdException w:name="Table Classic 4" w:semiHidden="1" w:unhideWhenUsed="1"/>
+    <w:lsdException w:name="Table Colorful 1" w:semiHidden="1" w:unhideWhenUsed="1"/>
+    <w:lsdException w:name="Table Colorful 2" w:semiHidden="1" w:unhideWhenUsed="1"/>
+    <w:lsdException w:name="Table Colorful 3" w:semiHidden="1" w:unhideWhenUsed="1"/>
+    <w:lsdException w:name="Table Columns 1" w:semiHidden="1" w:unhideWhenUsed="1"/>
+    <w:lsdException w:name="Table Columns 2" w:semiHidden="1" w:unhideWhenUsed="1"/>
+    <w:lsdException w:name="Table Columns 3" w:semiHidden="1" w:unhideWhenUsed="1"/>
+    <w:lsdException w:name="Table Columns 4" w:semiHidden="1" w:unhideWhenUsed="1"/>
+    <w:lsdException w:name="Table Columns 5" w:semiHidden="1" w:unhideWhenUsed="1"/>
+    <w:lsdException w:name="Table Grid 1" w:semiHidden="1" w:unhideWhenUsed="1"/>
+    <w:lsdException w:name="Table Grid 2" w:semiHidden="1" w:unhideWhenUsed="1"/>
+    <w:lsdException w:name="Table Grid 3" w:semiHidden="1" w:unhideWhenUsed="1"/>
+    <w:lsdException w:name="Table Grid 4" w:semiHidden="1" w:unhideWhenUsed="1"/>
+    <w:lsdException w:name="Table Grid 5" w:semiHidden="1" w:unhideWhenUsed="1"/>
+    <w:lsdException w:name="Table Grid 6" w:semiHidden="1" w:unhideWhenUsed="1"/>
+    <w:lsdException w:name="Table Grid 7" w:semiHidden="1" w:unhideWhenUsed="1"/>
+    <w:lsdException w:name="Table Grid 8" w:semiHidden="1" w:unhideWhenUsed="1"/>
+    <w:lsdException w:name="Table List 1" w:semiHidden="1" w:unhideWhenUsed="1"/>
+    <w:lsdException w:name="Table List 2" w:semiHidden="1" w:unhideWhenUsed="1"/>
+    <w:lsdException w:name="Table List 3" w:semiHidden="1" w:unhideWhenUsed="1"/>
+    <w:lsdException w:name="Table List 4" w:semiHidden="1" w:unhideWhenUsed="1"/>
+    <w:lsdException w:name="Table List 5" w:semiHidden="1" w:unhideWhenUsed="1"/>
+    <w:lsdException w:name="Table List 6" w:semiHidden="1" w:unhideWhenUsed="1"/>
+    <w:lsdException w:name="Table List 7" w:semiHidden="1" w:unhideWhenUsed="1"/>
+    <w:lsdException w:name="Table List 8" w:semiHidden="1" w:unhideWhenUsed="1"/>
+    <w:lsdException w:name="Table 3D effects 1" w:semiHidden="1" w:unhideWhenUsed="1"/>
+    <w:lsdException w:name="Table 3D effects 2" w:semiHidden="1" w:unhideWhenUsed="1"/>
+    <w:lsdException w:name="Table 3D effects 3" w:semiHidden="1" w:unhideWhenUsed="1"/>
+    <w:lsdException w:name="Table Contemporary" w:semiHidden="1" w:unhideWhenUsed="1"/>
+    <w:lsdException w:name="Table Elegant" w:semiHidden="1" w:unhideWhenUsed="1"/>
+    <w:lsdException w:name="Table Professional" w:semiHidden="1" w:unhideWhenUsed="1"/>
+    <w:lsdException w:name="Table Subtle 1" w:semiHidden="1" w:unhideWhenUsed="1"/>
+    <w:lsdException w:name="Table Subtle 2" w:semiHidden="1" w:unhideWhenUsed="1"/>
+    <w:lsdException w:name="Table Web 1" w:semiHidden="1" w:unhideWhenUsed="1"/>
+    <w:lsdException w:name="Table Web 2" w:semiHidden="1" w:unhideWhenUsed="1"/>
+    <w:lsdException w:name="Table Web 3" w:semiHidden="1" w:unhideWhenUsed="1"/>
+    <w:lsdException w:name="Balloon Text" w:semiHidden="1" w:unhideWhenUsed="1"/>
+    <w:lsdException w:name="Table Grid" w:uiPriority="59"/>
+    <w:lsdException w:name="Table Theme" w:semiHidden="1" w:unhideWhenUsed="1"/>
+    <w:lsdException w:name="Placeholder Text" w:semiHidden="1"/>
+    <w:lsdException w:name="No Spacing" w:uiPriority="1" w:qFormat="1"/>
+    <w:lsdException w:name="Light Shading" w:uiPriority="60"/>
+    <w:lsdException w:name="Light List" w:uiPriority="61"/>
+    <w:lsdException w:name="Light Grid" w:uiPriority="62"/>
+    <w:lsdException w:name="Medium Shading 1" w:uiPriority="63"/>
+    <w:lsdException w:name="Medium Shading 2" w:uiPriority="64"/>
+    <w:lsdException w:name="Medium List 1" w:uiPriority="65"/>
+    <w:lsdException w:name="Medium List 2" w:uiPriority="66"/>
+    <w:lsdException w:name="Medium Grid 1" w:uiPriority="67"/>
+    <w:lsdException w:name="Medium Grid 2" w:uiPriority="68"/>
+    <w:lsdException w:name="Medium Grid 3" w:uiPriority="69"/>
+    <w:lsdException w:name="Dark List" w:uiPriority="70"/>
+    <w:lsdException w:name="Colorful Shading" w:uiPriority="71"/>
+    <w:lsdException w:name="Colorful List" w:uiPriority="72"/>
+    <w:lsdException w:name="Colorful Grid" w:uiPriority="73"/>
+    <w:lsdException w:name="Light Shading Accent 1" w:uiPriority="60"/>
+    <w:lsdException w:name="Light List Accent 1" w:uiPriority="61"/>
+    <w:lsdException w:name="Light Grid Accent 1" w:uiPriority="62"/>
+    <w:lsdException w:name="Medium Shading 1 Accent 1" w:uiPriority="63"/>
+    <w:lsdException w:name="Medium Shading 2 Accent 1" w:uiPriority="64"/>
+    <w:lsdException w:name="Medium List 1 Accent 1" w:uiPriority="65"/>
+    <w:lsdException w:name="Revision" w:semiHidden="1"/>
+    <w:lsdException w:name="List Paragraph" w:uiPriority="34" w:qFormat="1"/>
+    <w:lsdException w:name="Quote" w:uiPriority="29" w:qFormat="1"/>
+    <w:lsdException w:name="Intense Quote" w:uiPriority="30" w:qFormat="1"/>
+    <w:lsdException w:name="Medium List 2 Accent 1" w:uiPriority="66"/>
+    <w:lsdException w:name="Medium Grid 1 Accent 1" w:uiPriority="67"/>
+    <w:lsdException w:name="Medium Grid 2 Accent 1" w:uiPriority="68"/>
+    <w:lsdException w:name="Medium Grid 3 Accent 1" w:uiPriority="69"/>
+    <w:lsdException w:name="Dark List Accent 1" w:uiPriority="70"/>
+    <w:lsdException w:name="Colorful Shading Accent 1" w:uiPriority="71"/>
+    <w:lsdException w:name="Colorful List Accent 1" w:uiPriority="72"/>
+    <w:lsdException w:name="Colorful Grid Accent 1" w:uiPriority="73"/>
+    <w:lsdException w:name="Light Shading Accent 2" w:uiPriority="60"/>
+    <w:lsdException w:name="Light List Accent 2" w:uiPriority="61"/>
+    <w:lsdException w:name="Light Grid Accent 2" w:uiPriority="62"/>
+    <w:lsdException w:name="Medium Shading 1 Accent 2" w:uiPriority="63"/>
+    <w:lsdException w:name="Medium Shading 2 Accent 2" w:uiPriority="64"/>
+    <w:lsdException w:name="Medium List 1 Accent 2" w:uiPriority="65"/>
+    <w:lsdException w:name="Medium List 2 Accent 2" w:uiPriority="66"/>
+    <w:lsdException w:name="Medium Grid 1 Accent 2" w:uiPriority="67"/>
+    <w:lsdException w:name="Medium Grid 2 Accent 2" w:uiPriority="68"/>
+    <w:lsdException w:name="Medium Grid 3 Accent 2" w:uiPriority="69"/>
+    <w:lsdException w:name="Dark List Accent 2" w:uiPriority="70"/>
+    <w:lsdException w:name="Colorful Shading Accent 2" w:uiPriority="71"/>
+    <w:lsdException w:name="Colorful List Accent 2" w:uiPriority="72"/>
+    <w:lsdException w:name="Colorful Grid Accent 2" w:uiPriority="73"/>
+    <w:lsdException w:name="Light Shading Accent 3" w:uiPriority="60"/>
+    <w:lsdException w:name="Light List Accent 3" w:uiPriority="61"/>
+    <w:lsdException w:name="Light Grid Accent 3" w:uiPriority="62"/>
+    <w:lsdException w:name="Medium Shading 1 Accent 3" w:uiPriority="63"/>
+    <w:lsdException w:name="Medium Shading 2 Accent 3" w:uiPriority="64"/>
+    <w:lsdException w:name="Medium List 1 Accent 3" w:uiPriority="65"/>
+    <w:lsdException w:name="Medium List 2 Accent 3" w:uiPriority="66"/>
+    <w:lsdException w:name="Medium Grid 1 Accent 3" w:uiPriority="67"/>
+    <w:lsdException w:name="Medium Grid 2 Accent 3" w:uiPriority="68"/>
+    <w:lsdException w:name="Medium Grid 3 Accent 3" w:uiPriority="69"/>
+    <w:lsdException w:name="Dark List Accent 3" w:uiPriority="70"/>
+    <w:lsdException w:name="Colorful Shading Accent 3" w:uiPriority="71"/>
+    <w:lsdException w:name="Colorful List Accent 3" w:uiPriority="72"/>
+    <w:lsdException w:name="Colorful Grid Accent 3" w:uiPriority="73"/>
+    <w:lsdException w:name="Light Shading Accent 4" w:uiPriority="60"/>
+    <w:lsdException w:name="Light List Accent 4" w:uiPriority="61"/>
+    <w:lsdException w:name="Light Grid Accent 4" w:uiPriority="62"/>
+    <w:lsdException w:name="Medium Shading 1 Accent 4" w:uiPriority="63"/>
+    <w:lsdException w:name="Medium Shading 2 Accent 4" w:uiPriority="64"/>
+    <w:lsdException w:name="Medium List 1 Accent 4" w:uiPriority="65"/>
+    <w:lsdException w:name="Medium List 2 Accent 4" w:uiPriority="66"/>
+    <w:lsdException w:name="Medium Grid 1 Accent 4" w:uiPriority="67"/>
+    <w:lsdException w:name="Medium Grid 2 Accent 4" w:uiPriority="68"/>
+    <w:lsdException w:name="Medium Grid 3 Accent 4" w:uiPriority="69"/>
+    <w:lsdException w:name="Dark List Accent 4" w:uiPriority="70"/>
+    <w:lsdException w:name="Colorful Shading Accent 4" w:uiPriority="71"/>
+    <w:lsdException w:name="Colorful List Accent 4" w:uiPriority="72"/>
+    <w:lsdException w:name="Colorful Grid Accent 4" w:uiPriority="73"/>
+    <w:lsdException w:name="Light Shading Accent 5" w:uiPriority="60"/>
+    <w:lsdException w:name="Light List Accent 5" w:uiPriority="61"/>
+    <w:lsdException w:name="Light Grid Accent 5" w:uiPriority="62"/>
+    <w:lsdException w:name="Medium Shading 1 Accent 5" w:uiPriority="63"/>
+    <w:lsdException w:name="Medium Shading 2 Accent 5" w:uiPriority="64"/>
+    <w:lsdException w:name="Medium List 1 Accent 5" w:uiPriority="65"/>
+    <w:lsdException w:name="Medium List 2 Accent 5" w:uiPriority="66"/>
+    <w:lsdException w:name="Medium Grid 1 Accent 5" w:uiPriority="67"/>
+    <w:lsdException w:name="Medium Grid 2 Accent 5" w:uiPriority="68"/>
+    <w:lsdException w:name="Medium Grid 3 Accent 5" w:uiPriority="69"/>
+    <w:lsdException w:name="Dark List Accent 5" w:uiPriority="70"/>
+    <w:lsdException w:name="Colorful Shading Accent 5" w:uiPriority="71"/>
+    <w:lsdException w:name="Colorful List Accent 5" w:uiPriority="72"/>
+    <w:lsdException w:name="Colorful Grid Accent 5" w:uiPriority="73"/>
+    <w:lsdException w:name="Light Shading Accent 6" w:uiPriority="60"/>
+    <w:lsdException w:name="Light List Accent 6" w:uiPriority="61"/>
+    <w:lsdException w:name="Light Grid Accent 6" w:uiPriority="62"/>
+    <w:lsdException w:name="Medium Shading 1 Accent 6" w:uiPriority="63"/>
+    <w:lsdException w:name="Medium Shading 2 Accent 6" w:uiPriority="64"/>
+    <w:lsdException w:name="Medium List 1 Accent 6" w:uiPriority="65"/>
+    <w:lsdException w:name="Medium List 2 Accent 6" w:uiPriority="66"/>
+    <w:lsdException w:name="Medium Grid 1 Accent 6" w:uiPriority="67"/>
+    <w:lsdException w:name="Medium Grid 2 Accent 6" w:uiPriority="68"/>
+    <w:lsdException w:name="Medium Grid 3 Accent 6" w:uiPriority="69"/>
+    <w:lsdException w:name="Dark List Accent 6" w:uiPriority="70"/>
+    <w:lsdException w:name="Colorful Shading Accent 6" w:uiPriority="71"/>
+    <w:lsdException w:name="Colorful List Accent 6" w:uiPriority="72"/>
+    <w:lsdException w:name="Colorful Grid Accent 6" w:uiPriority="73"/>
+    <w:lsdException w:name="Subtle Emphasis" w:uiPriority="19" w:qFormat="1"/>
+    <w:lsdException w:name="Intense Emphasis" w:uiPriority="21" w:qFormat="1"/>
+    <w:lsdException w:name="Subtle Reference" w:uiPriority="31" w:qFormat="1"/>
+    <w:lsdException w:name="Intense Reference" w:uiPriority="32" w:qFormat="1"/>
+    <w:lsdException w:name="Book Title" w:uiPriority="33" w:qFormat="1"/>
+    <w:lsdException w:name="Bibliography" w:semiHidden="1" w:uiPriority="37" w:unhideWhenUsed="1"/>
+    <w:lsdException w:name="TOC Heading" w:semiHidden="1" w:uiPriority="39" w:unhideWhenUsed="1" w:qFormat="1"/>
+    <w:lsdException w:name="Plain Table 1" w:uiPriority="41"/>
+    <w:lsdException w:name="Plain Table 2" w:uiPriority="42"/>
+    <w:lsdException w:name="Plain Table 3" w:uiPriority="43"/>
+    <w:lsdException w:name="Plain Table 4" w:uiPriority="44"/>
+    <w:lsdException w:name="Plain Table 5" w:uiPriority="45"/>
+    <w:lsdException w:name="Grid Table Light" w:uiPriority="40"/>
+    <w:lsdException w:name="Grid Table 1 Light" w:uiPriority="46"/>
+    <w:lsdException w:name="Grid Table 2" w:uiPriority="47"/>
+    <w:lsdException w:name="Grid Table 3" w:uiPriority="48"/>
+    <w:lsdException w:name="Grid Table 4" w:uiPriority="49"/>
+    <w:lsdException w:name="Grid Table 5 Dark" w:uiPriority="50"/>
+    <w:lsdException w:name="Grid Table 6 Colorful" w:uiPriority="51"/>
+    <w:lsdException w:name="Grid Table 7 Colorful" w:uiPriority="52"/>
+    <w:lsdException w:name="Grid Table 1 Light Accent 1" w:uiPriority="46"/>
+    <w:lsdException w:name="Grid Table 2 Accent 1" w:uiPriority="47"/>
+    <w:lsdException w:name="Grid Table 3 Accent 1" w:uiPriority="48"/>
+    <w:lsdException w:name="Grid Table 4 Accent 1" w:uiPriority="49"/>
+    <w:lsdException w:name="Grid Table 5 Dark Accent 1" w:uiPriority="50"/>
+    <w:lsdException w:name="Grid Table 6 Colorful Accent 1" w:uiPriority="51"/>
+    <w:lsdException w:name="Grid Table 7 Colorful Accent 1" w:uiPriority="52"/>
+    <w:lsdException w:name="Grid Table 1 Light Accent 2" w:uiPriority="46"/>
+    <w:lsdException w:name="Grid Table 2 Accent 2" w:uiPriority="47"/>
+    <w:lsdException w:name="Grid Table 3 Accent 2" w:uiPriority="48"/>
+    <w:lsdException w:name="Grid Table 4 Accent 2" w:uiPriority="49"/>
+    <w:lsdException w:name="Grid Table 5 Dark Accent 2" w:uiPriority="50"/>
+    <w:lsdException w:name="Grid Table 6 Colorful Accent 2" w:uiPriority="51"/>
+    <w:lsdException w:name="Grid Table 7 Colorful Accent 2" w:uiPriority="52"/>
+    <w:lsdException w:name="Grid Table 1 Light Accent 3" w:uiPriority="46"/>
+    <w:lsdException w:name="Grid Table 2 Accent 3" w:uiPriority="47"/>
+    <w:lsdException w:name="Grid Table 3 Accent 3" w:uiPriority="48"/>
+    <w:lsdException w:name="Grid Table 4 Accent 3" w:uiPriority="49"/>
+    <w:lsdException w:name="Grid Table 5 Dark Accent 3" w:uiPriority="50"/>
+    <w:lsdException w:name="Grid Table 6 Colorful Accent 3" w:uiPriority="51"/>
+    <w:lsdException w:name="Grid Table 7 Colorful Accent 3" w:uiPriority="52"/>
+    <w:lsdException w:name="Grid Table 1 Light Accent 4" w:uiPriority="46"/>
+    <w:lsdException w:name="Grid Table 2 Accent 4" w:uiPriority="47"/>
+    <w:lsdException w:name="Grid Table 3 Accent 4" w:uiPriority="48"/>
+    <w:lsdException w:name="Grid Table 4 Accent 4" w:uiPriority="49"/>
+    <w:lsdException w:name="Grid Table 5 Dark Accent 4" w:uiPriority="50"/>
+    <w:lsdException w:name="Grid Table 6 Colorful Accent 4" w:uiPriority="51"/>
+    <w:lsdException w:name="Grid Table 7 Colorful Accent 4" w:uiPriority="52"/>
+    <w:lsdException w:name="Grid Table 1 Light Accent 5" w:uiPriority="46"/>
+    <w:lsdException w:name="Grid Table 2 Accent 5" w:uiPriority="47"/>
+    <w:lsdException w:name="Grid Table 3 Accent 5" w:uiPriority="48"/>
+    <w:lsdException w:name="Grid Table 4 Accent 5" w:uiPriority="49"/>
+    <w:lsdException w:name="Grid Table 5 Dark Accent 5" w:uiPriority="50"/>
+    <w:lsdException w:name="Grid Table 6 Colorful Accent 5" w:uiPriority="51"/>
+    <w:lsdException w:name="Grid Table 7 Colorful Accent 5" w:uiPriority="52"/>
+    <w:lsdException w:name="Grid Table 1 Light Accent 6" w:uiPriority="46"/>
+    <w:lsdException w:name="Grid Table 2 Accent 6" w:uiPriority="47"/>
+    <w:lsdException w:name="Grid Table 3 Accent 6" w:uiPriority="48"/>
+    <w:lsdException w:name="Grid Table 4 Accent 6" w:uiPriority="49"/>
+    <w:lsdException w:name="Grid Table 5 Dark Accent 6" w:uiPriority="50"/>
+    <w:lsdException w:name="Grid Table 6 Colorful Accent 6" w:uiPriority="51"/>
+    <w:lsdException w:name="Grid Table 7 Colorful Accent 6" w:uiPriority="52"/>
+    <w:lsdException w:name="List Table 1 Light" w:uiPriority="46"/>
+    <w:lsdException w:name="List Table 2" w:uiPriority="47"/>
+    <w:lsdException w:name="List Table 3" w:uiPriority="48"/>
+    <w:lsdException w:name="List Table 4" w:uiPriority="49"/>
+    <w:lsdException w:name="List Table 5 Dark" w:uiPriority="50"/>
+    <w:lsdException w:name="List Table 6 Colorful" w:uiPriority="51"/>
+    <w:lsdException w:name="List Table 7 Colorful" w:uiPriority="52"/>
+    <w:lsdException w:name="List Table 1 Light Accent 1" w:uiPriority="46"/>
+    <w:lsdException w:name="List Table 2 Accent 1" w:uiPriority="47"/>
+    <w:lsdException w:name="List Table 3 Accent 1" w:uiPriority="48"/>
+    <w:lsdException w:name="List Table 4 Accent 1" w:uiPriority="49"/>
+    <w:lsdException w:name="List Table 5 Dark Accent 1" w:uiPriority="50"/>
+    <w:lsdException w:name="List Table 6 Colorful Accent 1" w:uiPriority="51"/>
+    <w:lsdException w:name="List Table 7 Colorful Accent 1" w:uiPriority="52"/>
+    <w:lsdException w:name="List Table 1 Light Accent 2" w:uiPriority="46"/>
+    <w:lsdException w:name="List Table 2 Accent 2" w:uiPriority="47"/>
+    <w:lsdException w:name="List Table 3 Accent 2" w:uiPriority="48"/>
+    <w:lsdException w:name="List Table 4 Accent 2" w:uiPriority="49"/>
+    <w:lsdException w:name="List Table 5 Dark Accent 2" w:uiPriority="50"/>
+    <w:lsdException w:name="List Table 6 Colorful Accent 2" w:uiPriority="51"/>
+    <w:lsdException w:name="List Table 7 Colorful Accent 2" w:uiPriority="52"/>
+    <w:lsdException w:name="List Table 1 Light Accent 3" w:uiPriority="46"/>
+    <w:lsdException w:name="List Table 2 Accent 3" w:uiPriority="47"/>
+    <w:lsdException w:name="List Table 3 Accent 3" w:uiPriority="48"/>
+    <w:lsdException w:name="List Table 4 Accent 3" w:uiPriority="49"/>
+    <w:lsdException w:name="List Table 5 Dark Accent 3" w:uiPriority="50"/>
+    <w:lsdException w:name="List Table 6 Colorful Accent 3" w:uiPriority="51"/>
+    <w:lsdException w:name="List Table 7 Colorful Accent 3" w:uiPriority="52"/>
+    <w:lsdException w:name="List Table 1 Light Accent 4" w:uiPriority="46"/>
+    <w:lsdException w:name="List Table 2 Accent 4" w:uiPriority="47"/>
+    <w:lsdException w:name="List Table 3 Accent 4" w:uiPriority="48"/>
+    <w:lsdException w:name="List Table 4 Accent 4" w:uiPriority="49"/>
+    <w:lsdException w:name="List Table 5 Dark Accent 4" w:uiPriority="50"/>
+    <w:lsdException w:name="List Table 6 Colorful Accent 4" w:uiPriority="51"/>
+    <w:lsdException w:name="List Table 7 Colorful Accent 4" w:uiPriority="52"/>
+    <w:lsdException w:name="List Table 1 Light Accent 5" w:uiPriority="46"/>
+    <w:lsdException w:name="List Table 2 Accent 5" w:uiPriority="47"/>
+    <w:lsdException w:name="List Table 3 Accent 5" w:uiPriority="48"/>
+    <w:lsdException w:name="List Table 4 Accent 5" w:uiPriority="49"/>
+    <w:lsdException w:name="List Table 5 Dark Accent 5" w:uiPriority="50"/>
+    <w:lsdException w:name="List Table 6 Colorful Accent 5" w:uiPriority="51"/>
+    <w:lsdException w:name="List Table 7 Colorful Accent 5" w:uiPriority="52"/>
+    <w:lsdException w:name="List Table 1 Light Accent 6" w:uiPriority="46"/>
+    <w:lsdException w:name="List Table 2 Accent 6" w:uiPriority="47"/>
+    <w:lsdException w:name="List Table 3 Accent 6" w:uiPriority="48"/>
+    <w:lsdException w:name="List Table 4 Accent 6" w:uiPriority="49"/>
+    <w:lsdException w:name="List Table 5 Dark Accent 6" w:uiPriority="50"/>
+    <w:lsdException w:name="List Table 6 Colorful Accent 6" w:uiPriority="51"/>
+    <w:lsdException w:name="List Table 7 Colorful Accent 6" w:uiPriority="52"/>
   </w:latentStyles>
   <w:style w:type="paragraph" w:default="1" w:styleId="Normal">
     <w:name w:val="Normal"/>
@@ -4458,419 +4454,7 @@
   <w:style w:type="character" w:default="1" w:styleId="DefaultParagraphFont">
     <w:name w:val="Default Paragraph Font"/>
     <w:uiPriority w:val="1"/>
-    <w:unhideWhenUsed/>
-  </w:style>
-  <w:style w:type="table" w:default="1" w:styleId="TableNormal">
-    <w:name w:val="Normal Table"/>
-    <w:uiPriority w:val="99"/>
     <w:semiHidden/>
-    <w:unhideWhenUsed/>
-    <w:tblPr>
-      <w:tblInd w:w="0" w:type="dxa"/>
-      <w:tblCellMar>
-        <w:top w:w="0" w:type="dxa"/>
-        <w:left w:w="108" w:type="dxa"/>
-        <w:bottom w:w="0" w:type="dxa"/>
-        <w:right w:w="108" w:type="dxa"/>
-      </w:tblCellMar>
-    </w:tblPr>
-  </w:style>
-  <w:style w:type="numbering" w:default="1" w:styleId="NoList">
-    <w:name w:val="No List"/>
-    <w:uiPriority w:val="99"/>
-    <w:semiHidden/>
-    <w:unhideWhenUsed/>
-  </w:style>
-  <w:style w:type="paragraph" w:styleId="Title">
-    <w:name w:val="Title"/>
-    <w:basedOn w:val="Normal"/>
-    <w:next w:val="Normal"/>
-    <w:link w:val="TitleChar"/>
-    <w:uiPriority w:val="10"/>
-    <w:qFormat/>
-    <w:rsid w:val="00AB65BE"/>
-    <w:pPr>
-      <w:pBdr>
-        <w:bottom w:val="single" w:sz="8" w:space="4" w:color="4F81BD" w:themeColor="accent1"/>
-      </w:pBdr>
-      <w:spacing w:after="300" w:line="240" w:lineRule="auto"/>
-      <w:contextualSpacing/>
-    </w:pPr>
-    <w:rPr>
-      <w:rFonts w:asciiTheme="majorHAnsi" w:eastAsiaTheme="majorEastAsia" w:hAnsiTheme="majorHAnsi" w:cstheme="majorBidi"/>
-      <w:color w:val="17365D" w:themeColor="text2" w:themeShade="BF"/>
-      <w:spacing w:val="5"/>
-      <w:kern w:val="28"/>
-      <w:sz w:val="52"/>
-      <w:szCs w:val="52"/>
-    </w:rPr>
-  </w:style>
-  <w:style w:type="character" w:customStyle="1" w:styleId="TitleChar">
-    <w:name w:val="Title Char"/>
-    <w:basedOn w:val="DefaultParagraphFont"/>
-    <w:link w:val="Title"/>
-    <w:uiPriority w:val="10"/>
-    <w:rsid w:val="00AB65BE"/>
-    <w:rPr>
-      <w:rFonts w:asciiTheme="majorHAnsi" w:eastAsiaTheme="majorEastAsia" w:hAnsiTheme="majorHAnsi" w:cstheme="majorBidi"/>
-      <w:color w:val="17365D" w:themeColor="text2" w:themeShade="BF"/>
-      <w:spacing w:val="5"/>
-      <w:kern w:val="28"/>
-      <w:sz w:val="52"/>
-      <w:szCs w:val="52"/>
-    </w:rPr>
-  </w:style>
-  <w:style w:type="character" w:customStyle="1" w:styleId="Heading1Char">
-    <w:name w:val="Heading 1 Char"/>
-    <w:basedOn w:val="DefaultParagraphFont"/>
-    <w:link w:val="Heading1"/>
-    <w:uiPriority w:val="9"/>
-    <w:rsid w:val="00AB65BE"/>
-    <w:rPr>
-      <w:rFonts w:asciiTheme="majorHAnsi" w:eastAsiaTheme="majorEastAsia" w:hAnsiTheme="majorHAnsi" w:cstheme="majorBidi"/>
-      <w:b/>
-      <w:bCs/>
-      <w:color w:val="365F91" w:themeColor="accent1" w:themeShade="BF"/>
-      <w:sz w:val="28"/>
-      <w:szCs w:val="28"/>
-    </w:rPr>
-  </w:style>
-  <w:style w:type="paragraph" w:styleId="ListParagraph">
-    <w:name w:val="List Paragraph"/>
-    <w:basedOn w:val="Normal"/>
-    <w:uiPriority w:val="34"/>
-    <w:qFormat/>
-    <w:rsid w:val="00852B2C"/>
-    <w:pPr>
-      <w:ind w:left="720"/>
-      <w:contextualSpacing/>
-    </w:pPr>
-  </w:style>
-  <w:style w:type="table" w:styleId="TableGrid">
-    <w:name w:val="Table Grid"/>
-    <w:basedOn w:val="TableNormal"/>
-    <w:uiPriority w:val="59"/>
-    <w:rsid w:val="00852B2C"/>
-    <w:pPr>
-      <w:spacing w:after="0" w:line="240" w:lineRule="auto"/>
-    </w:pPr>
-    <w:tblPr>
-      <w:tblBorders>
-        <w:top w:val="single" w:sz="4" w:space="0" w:color="auto"/>
-        <w:left w:val="single" w:sz="4" w:space="0" w:color="auto"/>
-        <w:bottom w:val="single" w:sz="4" w:space="0" w:color="auto"/>
-        <w:right w:val="single" w:sz="4" w:space="0" w:color="auto"/>
-        <w:insideH w:val="single" w:sz="4" w:space="0" w:color="auto"/>
-        <w:insideV w:val="single" w:sz="4" w:space="0" w:color="auto"/>
-      </w:tblBorders>
-    </w:tblPr>
-  </w:style>
-  <w:style w:type="character" w:styleId="Hyperlink">
-    <w:name w:val="Hyperlink"/>
-    <w:basedOn w:val="DefaultParagraphFont"/>
-    <w:uiPriority w:val="99"/>
-    <w:unhideWhenUsed/>
-    <w:rsid w:val="0028459B"/>
-    <w:rPr>
-      <w:color w:val="0000FF" w:themeColor="hyperlink"/>
-      <w:u w:val="single"/>
-    </w:rPr>
-  </w:style>
-  <w:style w:type="paragraph" w:styleId="Header">
-    <w:name w:val="header"/>
-    <w:basedOn w:val="Normal"/>
-    <w:link w:val="HeaderChar"/>
-    <w:uiPriority w:val="99"/>
-    <w:unhideWhenUsed/>
-    <w:rsid w:val="000F1440"/>
-    <w:pPr>
-      <w:tabs>
-        <w:tab w:val="center" w:pos="4536"/>
-        <w:tab w:val="right" w:pos="9072"/>
-      </w:tabs>
-      <w:spacing w:after="0" w:line="240" w:lineRule="auto"/>
-    </w:pPr>
-  </w:style>
-  <w:style w:type="character" w:customStyle="1" w:styleId="HeaderChar">
-    <w:name w:val="Header Char"/>
-    <w:basedOn w:val="DefaultParagraphFont"/>
-    <w:link w:val="Header"/>
-    <w:uiPriority w:val="99"/>
-    <w:rsid w:val="000F1440"/>
-  </w:style>
-  <w:style w:type="paragraph" w:styleId="Footer">
-    <w:name w:val="footer"/>
-    <w:basedOn w:val="Normal"/>
-    <w:link w:val="FooterChar"/>
-    <w:uiPriority w:val="99"/>
-    <w:unhideWhenUsed/>
-    <w:rsid w:val="000F1440"/>
-    <w:pPr>
-      <w:tabs>
-        <w:tab w:val="center" w:pos="4536"/>
-        <w:tab w:val="right" w:pos="9072"/>
-      </w:tabs>
-      <w:spacing w:after="0" w:line="240" w:lineRule="auto"/>
-    </w:pPr>
-  </w:style>
-  <w:style w:type="character" w:customStyle="1" w:styleId="FooterChar">
-    <w:name w:val="Footer Char"/>
-    <w:basedOn w:val="DefaultParagraphFont"/>
-    <w:link w:val="Footer"/>
-    <w:uiPriority w:val="99"/>
-    <w:rsid w:val="000F1440"/>
-  </w:style>
-  <w:style w:type="paragraph" w:styleId="HTMLPreformatted">
-    <w:name w:val="HTML Preformatted"/>
-    <w:basedOn w:val="Normal"/>
-    <w:link w:val="HTMLPreformattedChar"/>
-    <w:uiPriority w:val="99"/>
-    <w:semiHidden/>
-    <w:unhideWhenUsed/>
-    <w:rsid w:val="003422FC"/>
-    <w:pPr>
-      <w:tabs>
-        <w:tab w:val="left" w:pos="916"/>
-        <w:tab w:val="left" w:pos="1832"/>
-        <w:tab w:val="left" w:pos="2748"/>
-        <w:tab w:val="left" w:pos="3664"/>
-        <w:tab w:val="left" w:pos="4580"/>
-        <w:tab w:val="left" w:pos="5496"/>
-        <w:tab w:val="left" w:pos="6412"/>
-        <w:tab w:val="left" w:pos="7328"/>
-        <w:tab w:val="left" w:pos="8244"/>
-        <w:tab w:val="left" w:pos="9160"/>
-        <w:tab w:val="left" w:pos="10076"/>
-        <w:tab w:val="left" w:pos="10992"/>
-        <w:tab w:val="left" w:pos="11908"/>
-        <w:tab w:val="left" w:pos="12824"/>
-        <w:tab w:val="left" w:pos="13740"/>
-        <w:tab w:val="left" w:pos="14656"/>
-      </w:tabs>
-      <w:spacing w:after="0" w:line="240" w:lineRule="auto"/>
-    </w:pPr>
-    <w:rPr>
-      <w:rFonts w:ascii="Courier New" w:eastAsia="Times New Roman" w:hAnsi="Courier New" w:cs="Courier New"/>
-      <w:sz w:val="20"/>
-      <w:szCs w:val="20"/>
-      <w:lang w:eastAsia="fr-CH"/>
-    </w:rPr>
-  </w:style>
-  <w:style w:type="character" w:customStyle="1" w:styleId="HTMLPreformattedChar">
-    <w:name w:val="HTML Preformatted Char"/>
-    <w:basedOn w:val="DefaultParagraphFont"/>
-    <w:link w:val="HTMLPreformatted"/>
-    <w:uiPriority w:val="99"/>
-    <w:semiHidden/>
-    <w:rsid w:val="003422FC"/>
-    <w:rPr>
-      <w:rFonts w:ascii="Courier New" w:eastAsia="Times New Roman" w:hAnsi="Courier New" w:cs="Courier New"/>
-      <w:sz w:val="20"/>
-      <w:szCs w:val="20"/>
-      <w:lang w:eastAsia="fr-CH"/>
-    </w:rPr>
-  </w:style>
-  <w:style w:type="character" w:styleId="FollowedHyperlink">
-    <w:name w:val="FollowedHyperlink"/>
-    <w:basedOn w:val="DefaultParagraphFont"/>
-    <w:uiPriority w:val="99"/>
-    <w:semiHidden/>
-    <w:unhideWhenUsed/>
-    <w:rsid w:val="006A3A32"/>
-    <w:rPr>
-      <w:color w:val="800080" w:themeColor="followedHyperlink"/>
-      <w:u w:val="single"/>
-    </w:rPr>
-  </w:style>
-</w:styles>
-</file>
-
-<file path=word/stylesWithEffects.xml><?xml version="1.0" encoding="utf-8"?>
-<w:styles xmlns:wpc="http://schemas.microsoft.com/office/word/2010/wordprocessingCanvas" xmlns:mc="http://schemas.openxmlformats.org/markup-compatibility/2006" xmlns:o="urn:schemas-microsoft-com:office:office" xmlns:r="http://schemas.openxmlformats.org/officeDocument/2006/relationships" xmlns:m="http://schemas.openxmlformats.org/officeDocument/2006/math" xmlns:v="urn:schemas-microsoft-com:vml" xmlns:wp14="http://schemas.microsoft.com/office/word/2010/wordprocessingDrawing" xmlns:wp="http://schemas.openxmlformats.org/drawingml/2006/wordprocessingDrawing" xmlns:w10="urn:schemas-microsoft-com:office:word" xmlns:w="http://schemas.openxmlformats.org/wordprocessingml/2006/main" xmlns:w14="http://schemas.microsoft.com/office/word/2010/wordml" xmlns:wpg="http://schemas.microsoft.com/office/word/2010/wordprocessingGroup" xmlns:wpi="http://schemas.microsoft.com/office/word/2010/wordprocessingInk" xmlns:wne="http://schemas.microsoft.com/office/word/2006/wordml" xmlns:wps="http://schemas.microsoft.com/office/word/2010/wordprocessingShape" mc:Ignorable="w14 wp14">
-  <w:docDefaults>
-    <w:rPrDefault>
-      <w:rPr>
-        <w:rFonts w:asciiTheme="minorHAnsi" w:eastAsiaTheme="minorHAnsi" w:hAnsiTheme="minorHAnsi" w:cstheme="minorBidi"/>
-        <w:sz w:val="22"/>
-        <w:szCs w:val="22"/>
-        <w:lang w:val="fr-CH" w:eastAsia="en-US" w:bidi="ar-SA"/>
-      </w:rPr>
-    </w:rPrDefault>
-    <w:pPrDefault>
-      <w:pPr>
-        <w:spacing w:after="200" w:line="276" w:lineRule="auto"/>
-      </w:pPr>
-    </w:pPrDefault>
-  </w:docDefaults>
-  <w:latentStyles w:defLockedState="0" w:defUIPriority="99" w:defSemiHidden="1" w:defUnhideWhenUsed="1" w:defQFormat="0" w:count="267">
-    <w:lsdException w:name="Normal" w:semiHidden="0" w:uiPriority="0" w:unhideWhenUsed="0" w:qFormat="1"/>
-    <w:lsdException w:name="heading 1" w:semiHidden="0" w:uiPriority="9" w:unhideWhenUsed="0" w:qFormat="1"/>
-    <w:lsdException w:name="heading 2" w:uiPriority="9" w:qFormat="1"/>
-    <w:lsdException w:name="heading 3" w:uiPriority="9" w:qFormat="1"/>
-    <w:lsdException w:name="heading 4" w:uiPriority="9" w:qFormat="1"/>
-    <w:lsdException w:name="heading 5" w:uiPriority="9" w:qFormat="1"/>
-    <w:lsdException w:name="heading 6" w:uiPriority="9" w:qFormat="1"/>
-    <w:lsdException w:name="heading 7" w:uiPriority="9" w:qFormat="1"/>
-    <w:lsdException w:name="heading 8" w:uiPriority="9" w:qFormat="1"/>
-    <w:lsdException w:name="heading 9" w:uiPriority="9" w:qFormat="1"/>
-    <w:lsdException w:name="toc 1" w:uiPriority="39"/>
-    <w:lsdException w:name="toc 2" w:uiPriority="39"/>
-    <w:lsdException w:name="toc 3" w:uiPriority="39"/>
-    <w:lsdException w:name="toc 4" w:uiPriority="39"/>
-    <w:lsdException w:name="toc 5" w:uiPriority="39"/>
-    <w:lsdException w:name="toc 6" w:uiPriority="39"/>
-    <w:lsdException w:name="toc 7" w:uiPriority="39"/>
-    <w:lsdException w:name="toc 8" w:uiPriority="39"/>
-    <w:lsdException w:name="toc 9" w:uiPriority="39"/>
-    <w:lsdException w:name="caption" w:uiPriority="35" w:qFormat="1"/>
-    <w:lsdException w:name="Title" w:semiHidden="0" w:uiPriority="10" w:unhideWhenUsed="0" w:qFormat="1"/>
-    <w:lsdException w:name="Default Paragraph Font" w:uiPriority="1"/>
-    <w:lsdException w:name="Subtitle" w:semiHidden="0" w:uiPriority="11" w:unhideWhenUsed="0" w:qFormat="1"/>
-    <w:lsdException w:name="Strong" w:semiHidden="0" w:uiPriority="22" w:unhideWhenUsed="0" w:qFormat="1"/>
-    <w:lsdException w:name="Emphasis" w:semiHidden="0" w:uiPriority="20" w:unhideWhenUsed="0" w:qFormat="1"/>
-    <w:lsdException w:name="Table Grid" w:semiHidden="0" w:uiPriority="59" w:unhideWhenUsed="0"/>
-    <w:lsdException w:name="Placeholder Text" w:unhideWhenUsed="0"/>
-    <w:lsdException w:name="No Spacing" w:semiHidden="0" w:uiPriority="1" w:unhideWhenUsed="0" w:qFormat="1"/>
-    <w:lsdException w:name="Light Shading" w:semiHidden="0" w:uiPriority="60" w:unhideWhenUsed="0"/>
-    <w:lsdException w:name="Light List" w:semiHidden="0" w:uiPriority="61" w:unhideWhenUsed="0"/>
-    <w:lsdException w:name="Light Grid" w:semiHidden="0" w:uiPriority="62" w:unhideWhenUsed="0"/>
-    <w:lsdException w:name="Medium Shading 1" w:semiHidden="0" w:uiPriority="63" w:unhideWhenUsed="0"/>
-    <w:lsdException w:name="Medium Shading 2" w:semiHidden="0" w:uiPriority="64" w:unhideWhenUsed="0"/>
-    <w:lsdException w:name="Medium List 1" w:semiHidden="0" w:uiPriority="65" w:unhideWhenUsed="0"/>
-    <w:lsdException w:name="Medium List 2" w:semiHidden="0" w:uiPriority="66" w:unhideWhenUsed="0"/>
-    <w:lsdException w:name="Medium Grid 1" w:semiHidden="0" w:uiPriority="67" w:unhideWhenUsed="0"/>
-    <w:lsdException w:name="Medium Grid 2" w:semiHidden="0" w:uiPriority="68" w:unhideWhenUsed="0"/>
-    <w:lsdException w:name="Medium Grid 3" w:semiHidden="0" w:uiPriority="69" w:unhideWhenUsed="0"/>
-    <w:lsdException w:name="Dark List" w:semiHidden="0" w:uiPriority="70" w:unhideWhenUsed="0"/>
-    <w:lsdException w:name="Colorful Shading" w:semiHidden="0" w:uiPriority="71" w:unhideWhenUsed="0"/>
-    <w:lsdException w:name="Colorful List" w:semiHidden="0" w:uiPriority="72" w:unhideWhenUsed="0"/>
-    <w:lsdException w:name="Colorful Grid" w:semiHidden="0" w:uiPriority="73" w:unhideWhenUsed="0"/>
-    <w:lsdException w:name="Light Shading Accent 1" w:semiHidden="0" w:uiPriority="60" w:unhideWhenUsed="0"/>
-    <w:lsdException w:name="Light List Accent 1" w:semiHidden="0" w:uiPriority="61" w:unhideWhenUsed="0"/>
-    <w:lsdException w:name="Light Grid Accent 1" w:semiHidden="0" w:uiPriority="62" w:unhideWhenUsed="0"/>
-    <w:lsdException w:name="Medium Shading 1 Accent 1" w:semiHidden="0" w:uiPriority="63" w:unhideWhenUsed="0"/>
-    <w:lsdException w:name="Medium Shading 2 Accent 1" w:semiHidden="0" w:uiPriority="64" w:unhideWhenUsed="0"/>
-    <w:lsdException w:name="Medium List 1 Accent 1" w:semiHidden="0" w:uiPriority="65" w:unhideWhenUsed="0"/>
-    <w:lsdException w:name="Revision" w:unhideWhenUsed="0"/>
-    <w:lsdException w:name="List Paragraph" w:semiHidden="0" w:uiPriority="34" w:unhideWhenUsed="0" w:qFormat="1"/>
-    <w:lsdException w:name="Quote" w:semiHidden="0" w:uiPriority="29" w:unhideWhenUsed="0" w:qFormat="1"/>
-    <w:lsdException w:name="Intense Quote" w:semiHidden="0" w:uiPriority="30" w:unhideWhenUsed="0" w:qFormat="1"/>
-    <w:lsdException w:name="Medium List 2 Accent 1" w:semiHidden="0" w:uiPriority="66" w:unhideWhenUsed="0"/>
-    <w:lsdException w:name="Medium Grid 1 Accent 1" w:semiHidden="0" w:uiPriority="67" w:unhideWhenUsed="0"/>
-    <w:lsdException w:name="Medium Grid 2 Accent 1" w:semiHidden="0" w:uiPriority="68" w:unhideWhenUsed="0"/>
-    <w:lsdException w:name="Medium Grid 3 Accent 1" w:semiHidden="0" w:uiPriority="69" w:unhideWhenUsed="0"/>
-    <w:lsdException w:name="Dark List Accent 1" w:semiHidden="0" w:uiPriority="70" w:unhideWhenUsed="0"/>
-    <w:lsdException w:name="Colorful Shading Accent 1" w:semiHidden="0" w:uiPriority="71" w:unhideWhenUsed="0"/>
-    <w:lsdException w:name="Colorful List Accent 1" w:semiHidden="0" w:uiPriority="72" w:unhideWhenUsed="0"/>
-    <w:lsdException w:name="Colorful Grid Accent 1" w:semiHidden="0" w:uiPriority="73" w:unhideWhenUsed="0"/>
-    <w:lsdException w:name="Light Shading Accent 2" w:semiHidden="0" w:uiPriority="60" w:unhideWhenUsed="0"/>
-    <w:lsdException w:name="Light List Accent 2" w:semiHidden="0" w:uiPriority="61" w:unhideWhenUsed="0"/>
-    <w:lsdException w:name="Light Grid Accent 2" w:semiHidden="0" w:uiPriority="62" w:unhideWhenUsed="0"/>
-    <w:lsdException w:name="Medium Shading 1 Accent 2" w:semiHidden="0" w:uiPriority="63" w:unhideWhenUsed="0"/>
-    <w:lsdException w:name="Medium Shading 2 Accent 2" w:semiHidden="0" w:uiPriority="64" w:unhideWhenUsed="0"/>
-    <w:lsdException w:name="Medium List 1 Accent 2" w:semiHidden="0" w:uiPriority="65" w:unhideWhenUsed="0"/>
-    <w:lsdException w:name="Medium List 2 Accent 2" w:semiHidden="0" w:uiPriority="66" w:unhideWhenUsed="0"/>
-    <w:lsdException w:name="Medium Grid 1 Accent 2" w:semiHidden="0" w:uiPriority="67" w:unhideWhenUsed="0"/>
-    <w:lsdException w:name="Medium Grid 2 Accent 2" w:semiHidden="0" w:uiPriority="68" w:unhideWhenUsed="0"/>
-    <w:lsdException w:name="Medium Grid 3 Accent 2" w:semiHidden="0" w:uiPriority="69" w:unhideWhenUsed="0"/>
-    <w:lsdException w:name="Dark List Accent 2" w:semiHidden="0" w:uiPriority="70" w:unhideWhenUsed="0"/>
-    <w:lsdException w:name="Colorful Shading Accent 2" w:semiHidden="0" w:uiPriority="71" w:unhideWhenUsed="0"/>
-    <w:lsdException w:name="Colorful List Accent 2" w:semiHidden="0" w:uiPriority="72" w:unhideWhenUsed="0"/>
-    <w:lsdException w:name="Colorful Grid Accent 2" w:semiHidden="0" w:uiPriority="73" w:unhideWhenUsed="0"/>
-    <w:lsdException w:name="Light Shading Accent 3" w:semiHidden="0" w:uiPriority="60" w:unhideWhenUsed="0"/>
-    <w:lsdException w:name="Light List Accent 3" w:semiHidden="0" w:uiPriority="61" w:unhideWhenUsed="0"/>
-    <w:lsdException w:name="Light Grid Accent 3" w:semiHidden="0" w:uiPriority="62" w:unhideWhenUsed="0"/>
-    <w:lsdException w:name="Medium Shading 1 Accent 3" w:semiHidden="0" w:uiPriority="63" w:unhideWhenUsed="0"/>
-    <w:lsdException w:name="Medium Shading 2 Accent 3" w:semiHidden="0" w:uiPriority="64" w:unhideWhenUsed="0"/>
-    <w:lsdException w:name="Medium List 1 Accent 3" w:semiHidden="0" w:uiPriority="65" w:unhideWhenUsed="0"/>
-    <w:lsdException w:name="Medium List 2 Accent 3" w:semiHidden="0" w:uiPriority="66" w:unhideWhenUsed="0"/>
-    <w:lsdException w:name="Medium Grid 1 Accent 3" w:semiHidden="0" w:uiPriority="67" w:unhideWhenUsed="0"/>
-    <w:lsdException w:name="Medium Grid 2 Accent 3" w:semiHidden="0" w:uiPriority="68" w:unhideWhenUsed="0"/>
-    <w:lsdException w:name="Medium Grid 3 Accent 3" w:semiHidden="0" w:uiPriority="69" w:unhideWhenUsed="0"/>
-    <w:lsdException w:name="Dark List Accent 3" w:semiHidden="0" w:uiPriority="70" w:unhideWhenUsed="0"/>
-    <w:lsdException w:name="Colorful Shading Accent 3" w:semiHidden="0" w:uiPriority="71" w:unhideWhenUsed="0"/>
-    <w:lsdException w:name="Colorful List Accent 3" w:semiHidden="0" w:uiPriority="72" w:unhideWhenUsed="0"/>
-    <w:lsdException w:name="Colorful Grid Accent 3" w:semiHidden="0" w:uiPriority="73" w:unhideWhenUsed="0"/>
-    <w:lsdException w:name="Light Shading Accent 4" w:semiHidden="0" w:uiPriority="60" w:unhideWhenUsed="0"/>
-    <w:lsdException w:name="Light List Accent 4" w:semiHidden="0" w:uiPriority="61" w:unhideWhenUsed="0"/>
-    <w:lsdException w:name="Light Grid Accent 4" w:semiHidden="0" w:uiPriority="62" w:unhideWhenUsed="0"/>
-    <w:lsdException w:name="Medium Shading 1 Accent 4" w:semiHidden="0" w:uiPriority="63" w:unhideWhenUsed="0"/>
-    <w:lsdException w:name="Medium Shading 2 Accent 4" w:semiHidden="0" w:uiPriority="64" w:unhideWhenUsed="0"/>
-    <w:lsdException w:name="Medium List 1 Accent 4" w:semiHidden="0" w:uiPriority="65" w:unhideWhenUsed="0"/>
-    <w:lsdException w:name="Medium List 2 Accent 4" w:semiHidden="0" w:uiPriority="66" w:unhideWhenUsed="0"/>
-    <w:lsdException w:name="Medium Grid 1 Accent 4" w:semiHidden="0" w:uiPriority="67" w:unhideWhenUsed="0"/>
-    <w:lsdException w:name="Medium Grid 2 Accent 4" w:semiHidden="0" w:uiPriority="68" w:unhideWhenUsed="0"/>
-    <w:lsdException w:name="Medium Grid 3 Accent 4" w:semiHidden="0" w:uiPriority="69" w:unhideWhenUsed="0"/>
-    <w:lsdException w:name="Dark List Accent 4" w:semiHidden="0" w:uiPriority="70" w:unhideWhenUsed="0"/>
-    <w:lsdException w:name="Colorful Shading Accent 4" w:semiHidden="0" w:uiPriority="71" w:unhideWhenUsed="0"/>
-    <w:lsdException w:name="Colorful List Accent 4" w:semiHidden="0" w:uiPriority="72" w:unhideWhenUsed="0"/>
-    <w:lsdException w:name="Colorful Grid Accent 4" w:semiHidden="0" w:uiPriority="73" w:unhideWhenUsed="0"/>
-    <w:lsdException w:name="Light Shading Accent 5" w:semiHidden="0" w:uiPriority="60" w:unhideWhenUsed="0"/>
-    <w:lsdException w:name="Light List Accent 5" w:semiHidden="0" w:uiPriority="61" w:unhideWhenUsed="0"/>
-    <w:lsdException w:name="Light Grid Accent 5" w:semiHidden="0" w:uiPriority="62" w:unhideWhenUsed="0"/>
-    <w:lsdException w:name="Medium Shading 1 Accent 5" w:semiHidden="0" w:uiPriority="63" w:unhideWhenUsed="0"/>
-    <w:lsdException w:name="Medium Shading 2 Accent 5" w:semiHidden="0" w:uiPriority="64" w:unhideWhenUsed="0"/>
-    <w:lsdException w:name="Medium List 1 Accent 5" w:semiHidden="0" w:uiPriority="65" w:unhideWhenUsed="0"/>
-    <w:lsdException w:name="Medium List 2 Accent 5" w:semiHidden="0" w:uiPriority="66" w:unhideWhenUsed="0"/>
-    <w:lsdException w:name="Medium Grid 1 Accent 5" w:semiHidden="0" w:uiPriority="67" w:unhideWhenUsed="0"/>
-    <w:lsdException w:name="Medium Grid 2 Accent 5" w:semiHidden="0" w:uiPriority="68" w:unhideWhenUsed="0"/>
-    <w:lsdException w:name="Medium Grid 3 Accent 5" w:semiHidden="0" w:uiPriority="69" w:unhideWhenUsed="0"/>
-    <w:lsdException w:name="Dark List Accent 5" w:semiHidden="0" w:uiPriority="70" w:unhideWhenUsed="0"/>
-    <w:lsdException w:name="Colorful Shading Accent 5" w:semiHidden="0" w:uiPriority="71" w:unhideWhenUsed="0"/>
-    <w:lsdException w:name="Colorful List Accent 5" w:semiHidden="0" w:uiPriority="72" w:unhideWhenUsed="0"/>
-    <w:lsdException w:name="Colorful Grid Accent 5" w:semiHidden="0" w:uiPriority="73" w:unhideWhenUsed="0"/>
-    <w:lsdException w:name="Light Shading Accent 6" w:semiHidden="0" w:uiPriority="60" w:unhideWhenUsed="0"/>
-    <w:lsdException w:name="Light List Accent 6" w:semiHidden="0" w:uiPriority="61" w:unhideWhenUsed="0"/>
-    <w:lsdException w:name="Light Grid Accent 6" w:semiHidden="0" w:uiPriority="62" w:unhideWhenUsed="0"/>
-    <w:lsdException w:name="Medium Shading 1 Accent 6" w:semiHidden="0" w:uiPriority="63" w:unhideWhenUsed="0"/>
-    <w:lsdException w:name="Medium Shading 2 Accent 6" w:semiHidden="0" w:uiPriority="64" w:unhideWhenUsed="0"/>
-    <w:lsdException w:name="Medium List 1 Accent 6" w:semiHidden="0" w:uiPriority="65" w:unhideWhenUsed="0"/>
-    <w:lsdException w:name="Medium List 2 Accent 6" w:semiHidden="0" w:uiPriority="66" w:unhideWhenUsed="0"/>
-    <w:lsdException w:name="Medium Grid 1 Accent 6" w:semiHidden="0" w:uiPriority="67" w:unhideWhenUsed="0"/>
-    <w:lsdException w:name="Medium Grid 2 Accent 6" w:semiHidden="0" w:uiPriority="68" w:unhideWhenUsed="0"/>
-    <w:lsdException w:name="Medium Grid 3 Accent 6" w:semiHidden="0" w:uiPriority="69" w:unhideWhenUsed="0"/>
-    <w:lsdException w:name="Dark List Accent 6" w:semiHidden="0" w:uiPriority="70" w:unhideWhenUsed="0"/>
-    <w:lsdException w:name="Colorful Shading Accent 6" w:semiHidden="0" w:uiPriority="71" w:unhideWhenUsed="0"/>
-    <w:lsdException w:name="Colorful List Accent 6" w:semiHidden="0" w:uiPriority="72" w:unhideWhenUsed="0"/>
-    <w:lsdException w:name="Colorful Grid Accent 6" w:semiHidden="0" w:uiPriority="73" w:unhideWhenUsed="0"/>
-    <w:lsdException w:name="Subtle Emphasis" w:semiHidden="0" w:uiPriority="19" w:unhideWhenUsed="0" w:qFormat="1"/>
-    <w:lsdException w:name="Intense Emphasis" w:semiHidden="0" w:uiPriority="21" w:unhideWhenUsed="0" w:qFormat="1"/>
-    <w:lsdException w:name="Subtle Reference" w:semiHidden="0" w:uiPriority="31" w:unhideWhenUsed="0" w:qFormat="1"/>
-    <w:lsdException w:name="Intense Reference" w:semiHidden="0" w:uiPriority="32" w:unhideWhenUsed="0" w:qFormat="1"/>
-    <w:lsdException w:name="Book Title" w:semiHidden="0" w:uiPriority="33" w:unhideWhenUsed="0" w:qFormat="1"/>
-    <w:lsdException w:name="Bibliography" w:uiPriority="37"/>
-    <w:lsdException w:name="TOC Heading" w:uiPriority="39" w:qFormat="1"/>
-  </w:latentStyles>
-  <w:style w:type="paragraph" w:default="1" w:styleId="Normal">
-    <w:name w:val="Normal"/>
-    <w:qFormat/>
-  </w:style>
-  <w:style w:type="paragraph" w:styleId="Heading1">
-    <w:name w:val="heading 1"/>
-    <w:basedOn w:val="Normal"/>
-    <w:next w:val="Normal"/>
-    <w:link w:val="Heading1Char"/>
-    <w:uiPriority w:val="9"/>
-    <w:qFormat/>
-    <w:rsid w:val="00AB65BE"/>
-    <w:pPr>
-      <w:keepNext/>
-      <w:keepLines/>
-      <w:spacing w:before="480" w:after="0"/>
-      <w:outlineLvl w:val="0"/>
-    </w:pPr>
-    <w:rPr>
-      <w:rFonts w:asciiTheme="majorHAnsi" w:eastAsiaTheme="majorEastAsia" w:hAnsiTheme="majorHAnsi" w:cstheme="majorBidi"/>
-      <w:b/>
-      <w:bCs/>
-      <w:color w:val="365F91" w:themeColor="accent1" w:themeShade="BF"/>
-      <w:sz w:val="28"/>
-      <w:szCs w:val="28"/>
-    </w:rPr>
-  </w:style>
-  <w:style w:type="character" w:default="1" w:styleId="DefaultParagraphFont">
-    <w:name w:val="Default Paragraph Font"/>
-    <w:uiPriority w:val="1"/>
     <w:unhideWhenUsed/>
   </w:style>
   <w:style w:type="table" w:default="1" w:styleId="TableNormal">

</xml_diff>